<commit_message>
updated research, compenents and added brainstorm
</commit_message>
<xml_diff>
--- a/G00338607.docx
+++ b/G00338607.docx
@@ -48,121 +48,7 @@
         <w:rPr>
           <w:lang w:val="en-IE"/>
         </w:rPr>
-        <w:t>The</w:t>
-      </w:r>
-      <w:r>
-        <w:rPr>
-          <w:lang w:val="en-IE"/>
-        </w:rPr>
-        <w:t xml:space="preserve"> design document was </w:t>
-      </w:r>
-      <w:r>
-        <w:rPr>
-          <w:lang w:val="en-IE"/>
-        </w:rPr>
-        <w:t>made out</w:t>
-      </w:r>
-      <w:r>
-        <w:rPr>
-          <w:lang w:val="en-IE"/>
-        </w:rPr>
-        <w:t xml:space="preserve"> to develop a platformer game.  </w:t>
-      </w:r>
-      <w:r>
-        <w:rPr>
-          <w:lang w:val="en-IE"/>
-        </w:rPr>
-        <w:t>The</w:t>
-      </w:r>
-      <w:r>
-        <w:rPr>
-          <w:lang w:val="en-IE"/>
-        </w:rPr>
-        <w:t xml:space="preserve"> main concept</w:t>
-      </w:r>
-      <w:r>
-        <w:rPr>
-          <w:lang w:val="en-IE"/>
-        </w:rPr>
-        <w:t>’s will be</w:t>
-      </w:r>
-      <w:r>
-        <w:rPr>
-          <w:lang w:val="en-IE"/>
-        </w:rPr>
-        <w:t xml:space="preserve"> </w:t>
-      </w:r>
-      <w:r>
-        <w:rPr>
-          <w:lang w:val="en-IE"/>
-        </w:rPr>
-        <w:t>to</w:t>
-      </w:r>
-      <w:r>
-        <w:rPr>
-          <w:lang w:val="en-IE"/>
-        </w:rPr>
-        <w:t xml:space="preserve"> move an avatar</w:t>
-      </w:r>
-      <w:r>
-        <w:rPr>
-          <w:lang w:val="en-IE"/>
-        </w:rPr>
-        <w:t xml:space="preserve"> or character</w:t>
-      </w:r>
-      <w:r>
-        <w:rPr>
-          <w:lang w:val="en-IE"/>
-        </w:rPr>
-        <w:t xml:space="preserve"> through an </w:t>
-      </w:r>
-      <w:r>
-        <w:rPr>
-          <w:lang w:val="en-IE"/>
-        </w:rPr>
-        <w:t>ever-changing</w:t>
-      </w:r>
-      <w:r>
-        <w:rPr>
-          <w:lang w:val="en-IE"/>
-        </w:rPr>
-        <w:t xml:space="preserve"> world and </w:t>
-      </w:r>
-      <w:r>
-        <w:rPr>
-          <w:lang w:val="en-IE"/>
-        </w:rPr>
-        <w:t>in doing so,</w:t>
-      </w:r>
-      <w:r>
-        <w:rPr>
-          <w:lang w:val="en-IE"/>
-        </w:rPr>
-        <w:t xml:space="preserve"> you will have to jump over obstacles, defeat enemies and collect bonuses. The overall aim is to collect as many of these bonuses</w:t>
-      </w:r>
-      <w:r>
-        <w:rPr>
-          <w:lang w:val="en-IE"/>
-        </w:rPr>
-        <w:t>, which will accumulate to overall score before</w:t>
-      </w:r>
-      <w:r>
-        <w:rPr>
-          <w:lang w:val="en-IE"/>
-        </w:rPr>
-        <w:t xml:space="preserve"> finish</w:t>
-      </w:r>
-      <w:r>
-        <w:rPr>
-          <w:lang w:val="en-IE"/>
-        </w:rPr>
-        <w:t>ing</w:t>
-      </w:r>
-      <w:r>
-        <w:rPr>
-          <w:lang w:val="en-IE"/>
-        </w:rPr>
-        <w:t xml:space="preserve">. </w:t>
+        <w:t xml:space="preserve">The design document was made out to develop a platformer game.  The main concept’s will be to move an avatar or character through an ever-changing world and in doing so, you will have to jump over obstacles, defeat enemies and collect bonuses. The overall aim is to collect as many of these bonuses, which will accumulate to overall score before finishing. </w:t>
       </w:r>
     </w:p>
     <w:p/>
@@ -180,31 +66,471 @@
         <w:pStyle w:val="Heading3"/>
       </w:pPr>
       <w:r>
-        <w:t>Hudson’s</w:t>
+        <w:t xml:space="preserve">From … </w:t>
+      </w:r>
+      <w:r>
+        <w:t>Hudson’s Adventure Island (NES)</w:t>
+      </w:r>
+    </w:p>
+    <w:p>
+      <w:r>
+        <w:t>I picked this as it was this first video game I’d ever played, a simple s</w:t>
+      </w:r>
+      <w:r>
+        <w:t>ide-scrolling platform game</w:t>
+      </w:r>
+      <w:r>
+        <w:t xml:space="preserve"> produced over 30 years ago.</w:t>
+      </w:r>
+    </w:p>
+    <w:p>
+      <w:r>
+        <w:t xml:space="preserve"> </w:t>
+      </w:r>
+    </w:p>
+    <w:p>
+      <w:pPr>
+        <w:pStyle w:val="Heading3"/>
+      </w:pPr>
+      <w:r>
+        <w:t xml:space="preserve">To … </w:t>
+      </w:r>
+      <w:r>
+        <w:t>Super Mario</w:t>
+      </w:r>
+      <w:r>
+        <w:t xml:space="preserve">’s </w:t>
+      </w:r>
+    </w:p>
+    <w:p>
+      <w:r>
+        <w:t xml:space="preserve">I spent hours altogether collecting coins and eating mushrooms with this rapid little Italian. </w:t>
+      </w:r>
+    </w:p>
+    <w:p>
+      <w:r>
+        <w:t xml:space="preserve"> </w:t>
+      </w:r>
+    </w:p>
+    <w:p>
+      <w:pPr>
+        <w:pStyle w:val="Heading3"/>
+      </w:pPr>
+      <w:r>
+        <w:t xml:space="preserve">And Now… </w:t>
+      </w:r>
+      <w:r>
+        <w:t>Little Big Planet (PlayStation)</w:t>
+      </w:r>
+    </w:p>
+    <w:p>
+      <w:r>
+        <w:t xml:space="preserve">This was a resurgence like no other for all platformers and came with a great reception. </w:t>
+      </w:r>
+      <w:r>
+        <w:t xml:space="preserve">Its debut game </w:t>
+      </w:r>
+      <w:r>
+        <w:t>LittleBigPlanet has received wide critical acclaim from reviewers</w:t>
+      </w:r>
+      <w:r>
+        <w:t xml:space="preserve"> and countless awards such as the D.I.C.E. game of the year award. </w:t>
+      </w:r>
+    </w:p>
+    <w:p/>
+    <w:p>
+      <w:pPr>
+        <w:pStyle w:val="Heading2"/>
+      </w:pPr>
+      <w:r>
+        <w:t>Components</w:t>
+      </w:r>
+    </w:p>
+    <w:p>
+      <w:r>
+        <w:rPr>
+          <w:rStyle w:val="Heading3Char"/>
+        </w:rPr>
+        <w:t>1. Front End:</w:t>
+      </w:r>
+      <w:r>
+        <w:t xml:space="preserve"> A term applied to all menus and screens that occur outside of the gameplay.  This takes the player from the title screen to the point that gameplay begins. </w:t>
+      </w:r>
+    </w:p>
+    <w:p>
+      <w:pPr>
+        <w:pStyle w:val="ListParagraph"/>
+        <w:numPr>
+          <w:ilvl w:val="0"/>
+          <w:numId w:val="24"/>
+        </w:numPr>
+      </w:pPr>
+      <w:r>
+        <w:t>Start</w:t>
+      </w:r>
+    </w:p>
+    <w:p>
+      <w:pPr>
+        <w:pStyle w:val="ListParagraph"/>
+        <w:numPr>
+          <w:ilvl w:val="0"/>
+          <w:numId w:val="24"/>
+        </w:numPr>
+      </w:pPr>
+      <w:r>
+        <w:t>Pause</w:t>
+      </w:r>
+    </w:p>
+    <w:p>
+      <w:pPr>
+        <w:pStyle w:val="ListParagraph"/>
+        <w:numPr>
+          <w:ilvl w:val="0"/>
+          <w:numId w:val="24"/>
+        </w:numPr>
+      </w:pPr>
+      <w:r>
+        <w:t>Finish/End</w:t>
+      </w:r>
+    </w:p>
+    <w:p/>
+    <w:p>
+      <w:r>
+        <w:rPr>
+          <w:rStyle w:val="Heading3Char"/>
+        </w:rPr>
+        <w:t>2. In-Game Menus:</w:t>
+      </w:r>
+      <w:r>
+        <w:t xml:space="preserve"> A set of menus and screens accessed in-game, often from a pause menu.  These form part of the game mechanisms rather than being distinctly separate. </w:t>
+      </w:r>
+    </w:p>
+    <w:p/>
+    <w:p>
+      <w:r>
+        <w:rPr>
+          <w:rStyle w:val="Heading3Char"/>
+        </w:rPr>
+        <w:t>3. Control Mechanisms:</w:t>
+      </w:r>
+      <w:r>
+        <w:t xml:space="preserve"> The way in which the player controls the game entities.  Many games have just one control mechanism. </w:t>
+      </w:r>
+    </w:p>
+    <w:p>
+      <w:pPr>
+        <w:pStyle w:val="ListParagraph"/>
+        <w:numPr>
+          <w:ilvl w:val="0"/>
+          <w:numId w:val="25"/>
+        </w:numPr>
+      </w:pPr>
+      <w:r>
+        <w:t>UI Buttons (up, down, left, right)</w:t>
+      </w:r>
+    </w:p>
+    <w:p>
+      <w:pPr>
+        <w:pStyle w:val="ListParagraph"/>
+        <w:numPr>
+          <w:ilvl w:val="0"/>
+          <w:numId w:val="25"/>
+        </w:numPr>
+      </w:pPr>
+      <w:r>
+        <w:t>Touch</w:t>
+      </w:r>
+    </w:p>
+    <w:p/>
+    <w:p>
+      <w:r>
+        <w:rPr>
+          <w:rStyle w:val="Heading3Char"/>
+        </w:rPr>
+        <w:t>4. The Game:</w:t>
+      </w:r>
+      <w:r>
+        <w:t xml:space="preserve"> The gameplay screens showing the initial setup, how the action starts, a midpoint in play and the winning/progression conditions depending on the game you are designing.  If the game is episodic in nature, then explain how episodes are defined and how the player moves between them.</w:t>
+      </w:r>
+    </w:p>
+    <w:p>
+      <w:pPr>
+        <w:pStyle w:val="ListParagraph"/>
+        <w:numPr>
+          <w:ilvl w:val="0"/>
+          <w:numId w:val="26"/>
+        </w:numPr>
+      </w:pPr>
+      <w:r>
+        <w:t>Platformer</w:t>
+      </w:r>
+    </w:p>
+    <w:p>
+      <w:pPr>
+        <w:pStyle w:val="ListParagraph"/>
+        <w:numPr>
+          <w:ilvl w:val="1"/>
+          <w:numId w:val="26"/>
+        </w:numPr>
+      </w:pPr>
+      <w:r>
+        <w:lastRenderedPageBreak/>
+        <w:t>Type?</w:t>
+      </w:r>
+    </w:p>
+    <w:p>
+      <w:pPr>
+        <w:pStyle w:val="ListParagraph"/>
+        <w:numPr>
+          <w:ilvl w:val="2"/>
+          <w:numId w:val="26"/>
+        </w:numPr>
+      </w:pPr>
+      <w:r>
+        <w:t>Continuous</w:t>
+      </w:r>
+    </w:p>
+    <w:p>
+      <w:pPr>
+        <w:pStyle w:val="ListParagraph"/>
+        <w:numPr>
+          <w:ilvl w:val="2"/>
+          <w:numId w:val="26"/>
+        </w:numPr>
+      </w:pPr>
+      <w:r>
+        <w:t>Ever-Changing</w:t>
+      </w:r>
+    </w:p>
+    <w:p>
+      <w:pPr>
+        <w:pStyle w:val="ListParagraph"/>
+        <w:numPr>
+          <w:ilvl w:val="2"/>
+          <w:numId w:val="26"/>
+        </w:numPr>
+      </w:pPr>
+      <w:r>
+        <w:t>Different levels</w:t>
+      </w:r>
+    </w:p>
+    <w:p>
+      <w:pPr>
+        <w:pStyle w:val="ListParagraph"/>
+        <w:numPr>
+          <w:ilvl w:val="3"/>
+          <w:numId w:val="26"/>
+        </w:numPr>
+      </w:pPr>
+      <w:r>
+        <w:t>How many?</w:t>
+      </w:r>
+    </w:p>
+    <w:p>
+      <w:pPr>
+        <w:pStyle w:val="ListParagraph"/>
+        <w:numPr>
+          <w:ilvl w:val="1"/>
+          <w:numId w:val="26"/>
+        </w:numPr>
+      </w:pPr>
+      <w:r>
+        <w:t>Background?</w:t>
+      </w:r>
+    </w:p>
+    <w:p>
+      <w:pPr>
+        <w:pStyle w:val="ListParagraph"/>
+        <w:numPr>
+          <w:ilvl w:val="0"/>
+          <w:numId w:val="26"/>
+        </w:numPr>
+      </w:pPr>
+      <w:r>
+        <w:t>Avatar/Character</w:t>
+      </w:r>
+    </w:p>
+    <w:p>
+      <w:pPr>
+        <w:pStyle w:val="ListParagraph"/>
+        <w:numPr>
+          <w:ilvl w:val="1"/>
+          <w:numId w:val="26"/>
+        </w:numPr>
+      </w:pPr>
+      <w:r>
+        <w:t xml:space="preserve">Have Health? </w:t>
+      </w:r>
+    </w:p>
+    <w:p>
+      <w:pPr>
+        <w:pStyle w:val="ListParagraph"/>
+        <w:numPr>
+          <w:ilvl w:val="2"/>
+          <w:numId w:val="26"/>
+        </w:numPr>
+      </w:pPr>
+      <w:r>
+        <w:t>How much</w:t>
+      </w:r>
+    </w:p>
+    <w:p>
+      <w:pPr>
+        <w:pStyle w:val="ListParagraph"/>
+        <w:numPr>
+          <w:ilvl w:val="0"/>
+          <w:numId w:val="26"/>
+        </w:numPr>
+      </w:pPr>
+      <w:r>
+        <w:t>Press START</w:t>
+      </w:r>
+    </w:p>
+    <w:p>
+      <w:pPr>
+        <w:pStyle w:val="ListParagraph"/>
+        <w:numPr>
+          <w:ilvl w:val="0"/>
+          <w:numId w:val="26"/>
+        </w:numPr>
+      </w:pPr>
+      <w:r>
+        <w:t>Objectives</w:t>
+      </w:r>
+    </w:p>
+    <w:p>
+      <w:pPr>
+        <w:pStyle w:val="ListParagraph"/>
+        <w:numPr>
+          <w:ilvl w:val="1"/>
+          <w:numId w:val="26"/>
+        </w:numPr>
+      </w:pPr>
+      <w:r>
+        <w:t>Coins / Points / Bonuses</w:t>
+      </w:r>
+    </w:p>
+    <w:p>
+      <w:pPr>
+        <w:pStyle w:val="ListParagraph"/>
+        <w:numPr>
+          <w:ilvl w:val="1"/>
+          <w:numId w:val="26"/>
+        </w:numPr>
+      </w:pPr>
+      <w:r>
+        <w:t>Positive objectives</w:t>
+      </w:r>
+    </w:p>
+    <w:p>
+      <w:pPr>
+        <w:pStyle w:val="ListParagraph"/>
+        <w:numPr>
+          <w:ilvl w:val="1"/>
+          <w:numId w:val="26"/>
+        </w:numPr>
+      </w:pPr>
+      <w:r>
+        <w:t>Negative</w:t>
+      </w:r>
+      <w:r>
+        <w:t xml:space="preserve"> </w:t>
+      </w:r>
+      <w:r>
+        <w:t>objectives</w:t>
+      </w:r>
+    </w:p>
+    <w:p>
+      <w:pPr>
+        <w:pStyle w:val="ListParagraph"/>
+        <w:numPr>
+          <w:ilvl w:val="3"/>
+          <w:numId w:val="26"/>
+        </w:numPr>
+      </w:pPr>
+      <w:r>
+        <w:t>**All leads to total overall score</w:t>
       </w:r>
       <w:bookmarkStart w:id="0" w:name="_GoBack"/>
       <w:bookmarkEnd w:id="0"/>
-      <w:r>
-        <w:t xml:space="preserve"> Adventure Island (NES)</w:t>
-      </w:r>
     </w:p>
     <w:p>
       <w:pPr>
-        <w:pStyle w:val="Heading3"/>
-      </w:pPr>
-      <w:r>
-        <w:t xml:space="preserve">Super Mario </w:t>
+        <w:pStyle w:val="ListParagraph"/>
+        <w:numPr>
+          <w:ilvl w:val="0"/>
+          <w:numId w:val="26"/>
+        </w:numPr>
+      </w:pPr>
+      <w:r>
+        <w:t>Enemies?</w:t>
       </w:r>
     </w:p>
     <w:p>
       <w:pPr>
-        <w:pStyle w:val="Heading3"/>
-      </w:pPr>
-      <w:r>
-        <w:t>Little Big Planet (PlayStation)</w:t>
-      </w:r>
+        <w:pStyle w:val="ListParagraph"/>
+        <w:numPr>
+          <w:ilvl w:val="0"/>
+          <w:numId w:val="26"/>
+        </w:numPr>
+      </w:pPr>
     </w:p>
     <w:p/>
+    <w:p>
+      <w:r>
+        <w:rPr>
+          <w:noProof/>
+        </w:rPr>
+        <w:drawing>
+          <wp:inline distT="0" distB="0" distL="0" distR="0">
+            <wp:extent cx="6286500" cy="4057650"/>
+            <wp:effectExtent l="0" t="0" r="0" b="0"/>
+            <wp:docPr id="1" name="Picture 1" descr="C:\Users\G00338607\Downloads\70900256_492535561587299_8431168372829323264_n.png"/>
+            <wp:cNvGraphicFramePr>
+              <a:graphicFrameLocks xmlns:a="http://schemas.openxmlformats.org/drawingml/2006/main" noChangeAspect="1"/>
+            </wp:cNvGraphicFramePr>
+            <a:graphic xmlns:a="http://schemas.openxmlformats.org/drawingml/2006/main">
+              <a:graphicData uri="http://schemas.openxmlformats.org/drawingml/2006/picture">
+                <pic:pic xmlns:pic="http://schemas.openxmlformats.org/drawingml/2006/picture">
+                  <pic:nvPicPr>
+                    <pic:cNvPr id="0" name="Picture 1" descr="C:\Users\G00338607\Downloads\70900256_492535561587299_8431168372829323264_n.png"/>
+                    <pic:cNvPicPr>
+                      <a:picLocks noChangeAspect="1" noChangeArrowheads="1"/>
+                    </pic:cNvPicPr>
+                  </pic:nvPicPr>
+                  <pic:blipFill>
+                    <a:blip r:embed="rId8">
+                      <a:extLst>
+                        <a:ext uri="{28A0092B-C50C-407E-A947-70E740481C1C}">
+                          <a14:useLocalDpi xmlns:a14="http://schemas.microsoft.com/office/drawing/2010/main" val="0"/>
+                        </a:ext>
+                      </a:extLst>
+                    </a:blip>
+                    <a:srcRect/>
+                    <a:stretch>
+                      <a:fillRect/>
+                    </a:stretch>
+                  </pic:blipFill>
+                  <pic:spPr bwMode="auto">
+                    <a:xfrm>
+                      <a:off x="0" y="0"/>
+                      <a:ext cx="6292268" cy="4061373"/>
+                    </a:xfrm>
+                    <a:prstGeom prst="rect">
+                      <a:avLst/>
+                    </a:prstGeom>
+                    <a:noFill/>
+                    <a:ln>
+                      <a:noFill/>
+                    </a:ln>
+                  </pic:spPr>
+                </pic:pic>
+              </a:graphicData>
+            </a:graphic>
+          </wp:inline>
+        </w:drawing>
+      </w:r>
+    </w:p>
     <w:p/>
     <w:sectPr>
       <w:pgSz w:w="12240" w:h="15840"/>
@@ -748,6 +1074,119 @@
     </w:lvl>
   </w:abstractNum>
   <w:abstractNum w:abstractNumId="14" w15:restartNumberingAfterBreak="0">
+    <w:nsid w:val="1BF71157"/>
+    <w:multiLevelType w:val="hybridMultilevel"/>
+    <w:tmpl w:val="E2883454"/>
+    <w:lvl w:ilvl="0" w:tplc="18090001">
+      <w:start w:val="1"/>
+      <w:numFmt w:val="bullet"/>
+      <w:lvlText w:val=""/>
+      <w:lvlJc w:val="left"/>
+      <w:pPr>
+        <w:ind w:left="720" w:hanging="360"/>
+      </w:pPr>
+      <w:rPr>
+        <w:rFonts w:ascii="Symbol" w:hAnsi="Symbol" w:hint="default"/>
+      </w:rPr>
+    </w:lvl>
+    <w:lvl w:ilvl="1" w:tplc="18090003" w:tentative="1">
+      <w:start w:val="1"/>
+      <w:numFmt w:val="bullet"/>
+      <w:lvlText w:val="o"/>
+      <w:lvlJc w:val="left"/>
+      <w:pPr>
+        <w:ind w:left="1440" w:hanging="360"/>
+      </w:pPr>
+      <w:rPr>
+        <w:rFonts w:ascii="Courier New" w:hAnsi="Courier New" w:cs="Courier New" w:hint="default"/>
+      </w:rPr>
+    </w:lvl>
+    <w:lvl w:ilvl="2" w:tplc="18090005" w:tentative="1">
+      <w:start w:val="1"/>
+      <w:numFmt w:val="bullet"/>
+      <w:lvlText w:val=""/>
+      <w:lvlJc w:val="left"/>
+      <w:pPr>
+        <w:ind w:left="2160" w:hanging="360"/>
+      </w:pPr>
+      <w:rPr>
+        <w:rFonts w:ascii="Wingdings" w:hAnsi="Wingdings" w:hint="default"/>
+      </w:rPr>
+    </w:lvl>
+    <w:lvl w:ilvl="3" w:tplc="18090001" w:tentative="1">
+      <w:start w:val="1"/>
+      <w:numFmt w:val="bullet"/>
+      <w:lvlText w:val=""/>
+      <w:lvlJc w:val="left"/>
+      <w:pPr>
+        <w:ind w:left="2880" w:hanging="360"/>
+      </w:pPr>
+      <w:rPr>
+        <w:rFonts w:ascii="Symbol" w:hAnsi="Symbol" w:hint="default"/>
+      </w:rPr>
+    </w:lvl>
+    <w:lvl w:ilvl="4" w:tplc="18090003" w:tentative="1">
+      <w:start w:val="1"/>
+      <w:numFmt w:val="bullet"/>
+      <w:lvlText w:val="o"/>
+      <w:lvlJc w:val="left"/>
+      <w:pPr>
+        <w:ind w:left="3600" w:hanging="360"/>
+      </w:pPr>
+      <w:rPr>
+        <w:rFonts w:ascii="Courier New" w:hAnsi="Courier New" w:cs="Courier New" w:hint="default"/>
+      </w:rPr>
+    </w:lvl>
+    <w:lvl w:ilvl="5" w:tplc="18090005" w:tentative="1">
+      <w:start w:val="1"/>
+      <w:numFmt w:val="bullet"/>
+      <w:lvlText w:val=""/>
+      <w:lvlJc w:val="left"/>
+      <w:pPr>
+        <w:ind w:left="4320" w:hanging="360"/>
+      </w:pPr>
+      <w:rPr>
+        <w:rFonts w:ascii="Wingdings" w:hAnsi="Wingdings" w:hint="default"/>
+      </w:rPr>
+    </w:lvl>
+    <w:lvl w:ilvl="6" w:tplc="18090001" w:tentative="1">
+      <w:start w:val="1"/>
+      <w:numFmt w:val="bullet"/>
+      <w:lvlText w:val=""/>
+      <w:lvlJc w:val="left"/>
+      <w:pPr>
+        <w:ind w:left="5040" w:hanging="360"/>
+      </w:pPr>
+      <w:rPr>
+        <w:rFonts w:ascii="Symbol" w:hAnsi="Symbol" w:hint="default"/>
+      </w:rPr>
+    </w:lvl>
+    <w:lvl w:ilvl="7" w:tplc="18090003" w:tentative="1">
+      <w:start w:val="1"/>
+      <w:numFmt w:val="bullet"/>
+      <w:lvlText w:val="o"/>
+      <w:lvlJc w:val="left"/>
+      <w:pPr>
+        <w:ind w:left="5760" w:hanging="360"/>
+      </w:pPr>
+      <w:rPr>
+        <w:rFonts w:ascii="Courier New" w:hAnsi="Courier New" w:cs="Courier New" w:hint="default"/>
+      </w:rPr>
+    </w:lvl>
+    <w:lvl w:ilvl="8" w:tplc="18090005" w:tentative="1">
+      <w:start w:val="1"/>
+      <w:numFmt w:val="bullet"/>
+      <w:lvlText w:val=""/>
+      <w:lvlJc w:val="left"/>
+      <w:pPr>
+        <w:ind w:left="6480" w:hanging="360"/>
+      </w:pPr>
+      <w:rPr>
+        <w:rFonts w:ascii="Wingdings" w:hAnsi="Wingdings" w:hint="default"/>
+      </w:rPr>
+    </w:lvl>
+  </w:abstractNum>
+  <w:abstractNum w:abstractNumId="15" w15:restartNumberingAfterBreak="0">
     <w:nsid w:val="298929E5"/>
     <w:multiLevelType w:val="multilevel"/>
     <w:tmpl w:val="0409001F"/>
@@ -833,7 +1272,7 @@
       </w:pPr>
     </w:lvl>
   </w:abstractNum>
-  <w:abstractNum w:abstractNumId="15" w15:restartNumberingAfterBreak="0">
+  <w:abstractNum w:abstractNumId="16" w15:restartNumberingAfterBreak="0">
     <w:nsid w:val="2EDE304E"/>
     <w:multiLevelType w:val="multilevel"/>
     <w:tmpl w:val="0409001D"/>
@@ -919,7 +1358,7 @@
       </w:pPr>
     </w:lvl>
   </w:abstractNum>
-  <w:abstractNum w:abstractNumId="16" w15:restartNumberingAfterBreak="0">
+  <w:abstractNum w:abstractNumId="17" w15:restartNumberingAfterBreak="0">
     <w:nsid w:val="3AEB0273"/>
     <w:multiLevelType w:val="multilevel"/>
     <w:tmpl w:val="526206A0"/>
@@ -1006,7 +1445,7 @@
       </w:pPr>
     </w:lvl>
   </w:abstractNum>
-  <w:abstractNum w:abstractNumId="17" w15:restartNumberingAfterBreak="0">
+  <w:abstractNum w:abstractNumId="18" w15:restartNumberingAfterBreak="0">
     <w:nsid w:val="43F8503E"/>
     <w:multiLevelType w:val="multilevel"/>
     <w:tmpl w:val="0409001F"/>
@@ -1092,7 +1531,7 @@
       </w:pPr>
     </w:lvl>
   </w:abstractNum>
-  <w:abstractNum w:abstractNumId="18" w15:restartNumberingAfterBreak="0">
+  <w:abstractNum w:abstractNumId="19" w15:restartNumberingAfterBreak="0">
     <w:nsid w:val="484C4F29"/>
     <w:multiLevelType w:val="multilevel"/>
     <w:tmpl w:val="D8061F64"/>
@@ -1179,7 +1618,120 @@
       </w:pPr>
     </w:lvl>
   </w:abstractNum>
-  <w:abstractNum w:abstractNumId="19" w15:restartNumberingAfterBreak="0">
+  <w:abstractNum w:abstractNumId="20" w15:restartNumberingAfterBreak="0">
+    <w:nsid w:val="4F356D88"/>
+    <w:multiLevelType w:val="hybridMultilevel"/>
+    <w:tmpl w:val="774E91E2"/>
+    <w:lvl w:ilvl="0" w:tplc="18090001">
+      <w:start w:val="1"/>
+      <w:numFmt w:val="bullet"/>
+      <w:lvlText w:val=""/>
+      <w:lvlJc w:val="left"/>
+      <w:pPr>
+        <w:ind w:left="720" w:hanging="360"/>
+      </w:pPr>
+      <w:rPr>
+        <w:rFonts w:ascii="Symbol" w:hAnsi="Symbol" w:hint="default"/>
+      </w:rPr>
+    </w:lvl>
+    <w:lvl w:ilvl="1" w:tplc="18090003" w:tentative="1">
+      <w:start w:val="1"/>
+      <w:numFmt w:val="bullet"/>
+      <w:lvlText w:val="o"/>
+      <w:lvlJc w:val="left"/>
+      <w:pPr>
+        <w:ind w:left="1440" w:hanging="360"/>
+      </w:pPr>
+      <w:rPr>
+        <w:rFonts w:ascii="Courier New" w:hAnsi="Courier New" w:cs="Courier New" w:hint="default"/>
+      </w:rPr>
+    </w:lvl>
+    <w:lvl w:ilvl="2" w:tplc="18090005" w:tentative="1">
+      <w:start w:val="1"/>
+      <w:numFmt w:val="bullet"/>
+      <w:lvlText w:val=""/>
+      <w:lvlJc w:val="left"/>
+      <w:pPr>
+        <w:ind w:left="2160" w:hanging="360"/>
+      </w:pPr>
+      <w:rPr>
+        <w:rFonts w:ascii="Wingdings" w:hAnsi="Wingdings" w:hint="default"/>
+      </w:rPr>
+    </w:lvl>
+    <w:lvl w:ilvl="3" w:tplc="18090001" w:tentative="1">
+      <w:start w:val="1"/>
+      <w:numFmt w:val="bullet"/>
+      <w:lvlText w:val=""/>
+      <w:lvlJc w:val="left"/>
+      <w:pPr>
+        <w:ind w:left="2880" w:hanging="360"/>
+      </w:pPr>
+      <w:rPr>
+        <w:rFonts w:ascii="Symbol" w:hAnsi="Symbol" w:hint="default"/>
+      </w:rPr>
+    </w:lvl>
+    <w:lvl w:ilvl="4" w:tplc="18090003" w:tentative="1">
+      <w:start w:val="1"/>
+      <w:numFmt w:val="bullet"/>
+      <w:lvlText w:val="o"/>
+      <w:lvlJc w:val="left"/>
+      <w:pPr>
+        <w:ind w:left="3600" w:hanging="360"/>
+      </w:pPr>
+      <w:rPr>
+        <w:rFonts w:ascii="Courier New" w:hAnsi="Courier New" w:cs="Courier New" w:hint="default"/>
+      </w:rPr>
+    </w:lvl>
+    <w:lvl w:ilvl="5" w:tplc="18090005" w:tentative="1">
+      <w:start w:val="1"/>
+      <w:numFmt w:val="bullet"/>
+      <w:lvlText w:val=""/>
+      <w:lvlJc w:val="left"/>
+      <w:pPr>
+        <w:ind w:left="4320" w:hanging="360"/>
+      </w:pPr>
+      <w:rPr>
+        <w:rFonts w:ascii="Wingdings" w:hAnsi="Wingdings" w:hint="default"/>
+      </w:rPr>
+    </w:lvl>
+    <w:lvl w:ilvl="6" w:tplc="18090001" w:tentative="1">
+      <w:start w:val="1"/>
+      <w:numFmt w:val="bullet"/>
+      <w:lvlText w:val=""/>
+      <w:lvlJc w:val="left"/>
+      <w:pPr>
+        <w:ind w:left="5040" w:hanging="360"/>
+      </w:pPr>
+      <w:rPr>
+        <w:rFonts w:ascii="Symbol" w:hAnsi="Symbol" w:hint="default"/>
+      </w:rPr>
+    </w:lvl>
+    <w:lvl w:ilvl="7" w:tplc="18090003" w:tentative="1">
+      <w:start w:val="1"/>
+      <w:numFmt w:val="bullet"/>
+      <w:lvlText w:val="o"/>
+      <w:lvlJc w:val="left"/>
+      <w:pPr>
+        <w:ind w:left="5760" w:hanging="360"/>
+      </w:pPr>
+      <w:rPr>
+        <w:rFonts w:ascii="Courier New" w:hAnsi="Courier New" w:cs="Courier New" w:hint="default"/>
+      </w:rPr>
+    </w:lvl>
+    <w:lvl w:ilvl="8" w:tplc="18090005" w:tentative="1">
+      <w:start w:val="1"/>
+      <w:numFmt w:val="bullet"/>
+      <w:lvlText w:val=""/>
+      <w:lvlJc w:val="left"/>
+      <w:pPr>
+        <w:ind w:left="6480" w:hanging="360"/>
+      </w:pPr>
+      <w:rPr>
+        <w:rFonts w:ascii="Wingdings" w:hAnsi="Wingdings" w:hint="default"/>
+      </w:rPr>
+    </w:lvl>
+  </w:abstractNum>
+  <w:abstractNum w:abstractNumId="21" w15:restartNumberingAfterBreak="0">
     <w:nsid w:val="59350CFB"/>
     <w:multiLevelType w:val="multilevel"/>
     <w:tmpl w:val="9DF09F08"/>
@@ -1266,7 +1818,7 @@
       </w:pPr>
     </w:lvl>
   </w:abstractNum>
-  <w:abstractNum w:abstractNumId="20" w15:restartNumberingAfterBreak="0">
+  <w:abstractNum w:abstractNumId="22" w15:restartNumberingAfterBreak="0">
     <w:nsid w:val="5DEC6B47"/>
     <w:multiLevelType w:val="multilevel"/>
     <w:tmpl w:val="604E1C0A"/>
@@ -1353,7 +1905,7 @@
       </w:pPr>
     </w:lvl>
   </w:abstractNum>
-  <w:abstractNum w:abstractNumId="21" w15:restartNumberingAfterBreak="0">
+  <w:abstractNum w:abstractNumId="23" w15:restartNumberingAfterBreak="0">
     <w:nsid w:val="6E9514D7"/>
     <w:multiLevelType w:val="multilevel"/>
     <w:tmpl w:val="0409001F"/>
@@ -1439,7 +1991,120 @@
       </w:pPr>
     </w:lvl>
   </w:abstractNum>
-  <w:abstractNum w:abstractNumId="22" w15:restartNumberingAfterBreak="0">
+  <w:abstractNum w:abstractNumId="24" w15:restartNumberingAfterBreak="0">
+    <w:nsid w:val="7C035B27"/>
+    <w:multiLevelType w:val="hybridMultilevel"/>
+    <w:tmpl w:val="73C6F544"/>
+    <w:lvl w:ilvl="0" w:tplc="18090001">
+      <w:start w:val="1"/>
+      <w:numFmt w:val="bullet"/>
+      <w:lvlText w:val=""/>
+      <w:lvlJc w:val="left"/>
+      <w:pPr>
+        <w:ind w:left="720" w:hanging="360"/>
+      </w:pPr>
+      <w:rPr>
+        <w:rFonts w:ascii="Symbol" w:hAnsi="Symbol" w:hint="default"/>
+      </w:rPr>
+    </w:lvl>
+    <w:lvl w:ilvl="1" w:tplc="18090003">
+      <w:start w:val="1"/>
+      <w:numFmt w:val="bullet"/>
+      <w:lvlText w:val="o"/>
+      <w:lvlJc w:val="left"/>
+      <w:pPr>
+        <w:ind w:left="1440" w:hanging="360"/>
+      </w:pPr>
+      <w:rPr>
+        <w:rFonts w:ascii="Courier New" w:hAnsi="Courier New" w:cs="Courier New" w:hint="default"/>
+      </w:rPr>
+    </w:lvl>
+    <w:lvl w:ilvl="2" w:tplc="18090005">
+      <w:start w:val="1"/>
+      <w:numFmt w:val="bullet"/>
+      <w:lvlText w:val=""/>
+      <w:lvlJc w:val="left"/>
+      <w:pPr>
+        <w:ind w:left="2160" w:hanging="360"/>
+      </w:pPr>
+      <w:rPr>
+        <w:rFonts w:ascii="Wingdings" w:hAnsi="Wingdings" w:hint="default"/>
+      </w:rPr>
+    </w:lvl>
+    <w:lvl w:ilvl="3" w:tplc="18090001">
+      <w:start w:val="1"/>
+      <w:numFmt w:val="bullet"/>
+      <w:lvlText w:val=""/>
+      <w:lvlJc w:val="left"/>
+      <w:pPr>
+        <w:ind w:left="2880" w:hanging="360"/>
+      </w:pPr>
+      <w:rPr>
+        <w:rFonts w:ascii="Symbol" w:hAnsi="Symbol" w:hint="default"/>
+      </w:rPr>
+    </w:lvl>
+    <w:lvl w:ilvl="4" w:tplc="18090003" w:tentative="1">
+      <w:start w:val="1"/>
+      <w:numFmt w:val="bullet"/>
+      <w:lvlText w:val="o"/>
+      <w:lvlJc w:val="left"/>
+      <w:pPr>
+        <w:ind w:left="3600" w:hanging="360"/>
+      </w:pPr>
+      <w:rPr>
+        <w:rFonts w:ascii="Courier New" w:hAnsi="Courier New" w:cs="Courier New" w:hint="default"/>
+      </w:rPr>
+    </w:lvl>
+    <w:lvl w:ilvl="5" w:tplc="18090005" w:tentative="1">
+      <w:start w:val="1"/>
+      <w:numFmt w:val="bullet"/>
+      <w:lvlText w:val=""/>
+      <w:lvlJc w:val="left"/>
+      <w:pPr>
+        <w:ind w:left="4320" w:hanging="360"/>
+      </w:pPr>
+      <w:rPr>
+        <w:rFonts w:ascii="Wingdings" w:hAnsi="Wingdings" w:hint="default"/>
+      </w:rPr>
+    </w:lvl>
+    <w:lvl w:ilvl="6" w:tplc="18090001" w:tentative="1">
+      <w:start w:val="1"/>
+      <w:numFmt w:val="bullet"/>
+      <w:lvlText w:val=""/>
+      <w:lvlJc w:val="left"/>
+      <w:pPr>
+        <w:ind w:left="5040" w:hanging="360"/>
+      </w:pPr>
+      <w:rPr>
+        <w:rFonts w:ascii="Symbol" w:hAnsi="Symbol" w:hint="default"/>
+      </w:rPr>
+    </w:lvl>
+    <w:lvl w:ilvl="7" w:tplc="18090003" w:tentative="1">
+      <w:start w:val="1"/>
+      <w:numFmt w:val="bullet"/>
+      <w:lvlText w:val="o"/>
+      <w:lvlJc w:val="left"/>
+      <w:pPr>
+        <w:ind w:left="5760" w:hanging="360"/>
+      </w:pPr>
+      <w:rPr>
+        <w:rFonts w:ascii="Courier New" w:hAnsi="Courier New" w:cs="Courier New" w:hint="default"/>
+      </w:rPr>
+    </w:lvl>
+    <w:lvl w:ilvl="8" w:tplc="18090005" w:tentative="1">
+      <w:start w:val="1"/>
+      <w:numFmt w:val="bullet"/>
+      <w:lvlText w:val=""/>
+      <w:lvlJc w:val="left"/>
+      <w:pPr>
+        <w:ind w:left="6480" w:hanging="360"/>
+      </w:pPr>
+      <w:rPr>
+        <w:rFonts w:ascii="Wingdings" w:hAnsi="Wingdings" w:hint="default"/>
+      </w:rPr>
+    </w:lvl>
+  </w:abstractNum>
+  <w:abstractNum w:abstractNumId="25" w15:restartNumberingAfterBreak="0">
     <w:nsid w:val="7D8C2C6D"/>
     <w:multiLevelType w:val="multilevel"/>
     <w:tmpl w:val="04090023"/>
@@ -1527,7 +2192,7 @@
     </w:lvl>
   </w:abstractNum>
   <w:num w:numId="1">
-    <w:abstractNumId w:val="19"/>
+    <w:abstractNumId w:val="21"/>
   </w:num>
   <w:num w:numId="2">
     <w:abstractNumId w:val="12"/>
@@ -1536,16 +2201,16 @@
     <w:abstractNumId w:val="10"/>
   </w:num>
   <w:num w:numId="4">
-    <w:abstractNumId w:val="21"/>
+    <w:abstractNumId w:val="23"/>
   </w:num>
   <w:num w:numId="5">
     <w:abstractNumId w:val="13"/>
   </w:num>
   <w:num w:numId="6">
-    <w:abstractNumId w:val="16"/>
+    <w:abstractNumId w:val="17"/>
   </w:num>
   <w:num w:numId="7">
-    <w:abstractNumId w:val="18"/>
+    <w:abstractNumId w:val="19"/>
   </w:num>
   <w:num w:numId="8">
     <w:abstractNumId w:val="9"/>
@@ -1578,22 +2243,31 @@
     <w:abstractNumId w:val="0"/>
   </w:num>
   <w:num w:numId="18">
-    <w:abstractNumId w:val="14"/>
+    <w:abstractNumId w:val="15"/>
   </w:num>
   <w:num w:numId="19">
-    <w:abstractNumId w:val="15"/>
+    <w:abstractNumId w:val="16"/>
   </w:num>
   <w:num w:numId="20">
-    <w:abstractNumId w:val="20"/>
+    <w:abstractNumId w:val="22"/>
   </w:num>
   <w:num w:numId="21">
-    <w:abstractNumId w:val="17"/>
+    <w:abstractNumId w:val="18"/>
   </w:num>
   <w:num w:numId="22">
     <w:abstractNumId w:val="11"/>
   </w:num>
   <w:num w:numId="23">
-    <w:abstractNumId w:val="22"/>
+    <w:abstractNumId w:val="25"/>
+  </w:num>
+  <w:num w:numId="24">
+    <w:abstractNumId w:val="20"/>
+  </w:num>
+  <w:num w:numId="25">
+    <w:abstractNumId w:val="14"/>
+  </w:num>
+  <w:num w:numId="26">
+    <w:abstractNumId w:val="24"/>
   </w:num>
 </w:numbering>
 </file>
@@ -1717,6 +2391,7 @@
     <w:lsdException w:name="HTML Sample" w:semiHidden="1" w:unhideWhenUsed="1"/>
     <w:lsdException w:name="HTML Typewriter" w:semiHidden="1" w:unhideWhenUsed="1"/>
     <w:lsdException w:name="HTML Variable" w:semiHidden="1" w:unhideWhenUsed="1"/>
+    <w:lsdException w:name="Normal Table" w:semiHidden="1" w:unhideWhenUsed="1"/>
     <w:lsdException w:name="annotation subject" w:semiHidden="1" w:unhideWhenUsed="1"/>
     <w:lsdException w:name="No List" w:semiHidden="1" w:unhideWhenUsed="1"/>
     <w:lsdException w:name="Outline List 1" w:semiHidden="1" w:unhideWhenUsed="1"/>
@@ -1760,8 +2435,10 @@
     <w:lsdException w:name="Table Elegant" w:semiHidden="1" w:unhideWhenUsed="1"/>
     <w:lsdException w:name="Table Professional" w:semiHidden="1" w:unhideWhenUsed="1"/>
     <w:lsdException w:name="Table Subtle 1" w:semiHidden="1" w:unhideWhenUsed="1"/>
+    <w:lsdException w:name="Table Subtle 2" w:semiHidden="1" w:unhideWhenUsed="1"/>
     <w:lsdException w:name="Table Web 1" w:semiHidden="1" w:unhideWhenUsed="1"/>
     <w:lsdException w:name="Table Web 2" w:semiHidden="1" w:unhideWhenUsed="1"/>
+    <w:lsdException w:name="Table Web 3" w:semiHidden="1" w:unhideWhenUsed="1"/>
     <w:lsdException w:name="Balloon Text" w:semiHidden="1" w:unhideWhenUsed="1"/>
     <w:lsdException w:name="Table Grid" w:uiPriority="39"/>
     <w:lsdException w:name="Table Theme" w:semiHidden="1" w:unhideWhenUsed="1"/>
@@ -2186,6 +2863,7 @@
   <w:style w:type="character" w:default="1" w:styleId="DefaultParagraphFont">
     <w:name w:val="Default Paragraph Font"/>
     <w:uiPriority w:val="1"/>
+    <w:semiHidden/>
     <w:unhideWhenUsed/>
   </w:style>
   <w:style w:type="table" w:default="1" w:styleId="TableNormal">
@@ -2991,6 +3669,18 @@
     <w:pPr>
       <w:spacing w:after="120"/>
       <w:ind w:left="1757"/>
+    </w:pPr>
+  </w:style>
+  <w:style w:type="paragraph" w:styleId="ListParagraph">
+    <w:name w:val="List Paragraph"/>
+    <w:basedOn w:val="Normal"/>
+    <w:uiPriority w:val="34"/>
+    <w:unhideWhenUsed/>
+    <w:qFormat/>
+    <w:rsid w:val="00F92458"/>
+    <w:pPr>
+      <w:ind w:left="720"/>
+      <w:contextualSpacing/>
     </w:pPr>
   </w:style>
 </w:styles>
@@ -3258,12 +3948,1043 @@
 </file>
 
 <file path=customXml/item1.xml><?xml version="1.0" encoding="utf-8"?>
-<?mso-contentType ?>
-<FormTemplates xmlns="http://schemas.microsoft.com/sharepoint/v3/contenttype/forms">
-  <Display>DocumentLibraryForm</Display>
-  <Edit>AssetEditForm</Edit>
-  <New>DocumentLibraryForm</New>
-</FormTemplates>
+<ct:contentTypeSchema xmlns:ct="http://schemas.microsoft.com/office/2006/metadata/contentType" xmlns:ma="http://schemas.microsoft.com/office/2006/metadata/properties/metaAttributes" ct:_="" ma:_="" ma:contentTypeName="TemplateFile" ma:contentTypeID="0x0101006EDDDB5EE6D98C44930B742096920B300400F5B6D36B3EF94B4E9A635CDF2A18F5B8" ma:contentTypeVersion="72" ma:contentTypeDescription="Create a new document." ma:contentTypeScope="" ma:versionID="a23e56308344d904b51738559c3d67c9">
+  <xsd:schema xmlns:xsd="http://www.w3.org/2001/XMLSchema" xmlns:xs="http://www.w3.org/2001/XMLSchema" xmlns:p="http://schemas.microsoft.com/office/2006/metadata/properties" xmlns:ns2="4873beb7-5857-4685-be1f-d57550cc96cc" targetNamespace="http://schemas.microsoft.com/office/2006/metadata/properties" ma:root="true" ma:fieldsID="cd0908cc4600e77bf5da051303e00c8d" ns2:_="">
+    <xsd:import namespace="4873beb7-5857-4685-be1f-d57550cc96cc"/>
+    <xsd:element name="properties">
+      <xsd:complexType>
+        <xsd:sequence>
+          <xsd:element name="documentManagement">
+            <xsd:complexType>
+              <xsd:all>
+                <xsd:element ref="ns2:AcquiredFrom" minOccurs="0"/>
+                <xsd:element ref="ns2:UACurrentWords" minOccurs="0"/>
+                <xsd:element ref="ns2:TPApplication" minOccurs="0"/>
+                <xsd:element ref="ns2:ApprovalLog" minOccurs="0"/>
+                <xsd:element ref="ns2:ApprovalStatus" minOccurs="0"/>
+                <xsd:element ref="ns2:AssetStart" minOccurs="0"/>
+                <xsd:element ref="ns2:AssetExpire" minOccurs="0"/>
+                <xsd:element ref="ns2:AssetId" minOccurs="0"/>
+                <xsd:element ref="ns2:IsSearchable" minOccurs="0"/>
+                <xsd:element ref="ns2:AssetType" minOccurs="0"/>
+                <xsd:element ref="ns2:APAuthor" minOccurs="0"/>
+                <xsd:element ref="ns2:AverageRating" minOccurs="0"/>
+                <xsd:element ref="ns2:BlockPublish" minOccurs="0"/>
+                <xsd:element ref="ns2:BugNumber" minOccurs="0"/>
+                <xsd:element ref="ns2:CampaignTagsTaxHTField0" minOccurs="0"/>
+                <xsd:element ref="ns2:TPClientViewer" minOccurs="0"/>
+                <xsd:element ref="ns2:ClipArtFilename" minOccurs="0"/>
+                <xsd:element ref="ns2:TPCommandLine" minOccurs="0"/>
+                <xsd:element ref="ns2:TPComponent" minOccurs="0"/>
+                <xsd:element ref="ns2:ContentItem" minOccurs="0"/>
+                <xsd:element ref="ns2:CrawlForDependencies" minOccurs="0"/>
+                <xsd:element ref="ns2:CSXHash" minOccurs="0"/>
+                <xsd:element ref="ns2:CSXSubmissionMarket" minOccurs="0"/>
+                <xsd:element ref="ns2:CSXUpdate" minOccurs="0"/>
+                <xsd:element ref="ns2:IntlLangReviewDate" minOccurs="0"/>
+                <xsd:element ref="ns2:IsDeleted" minOccurs="0"/>
+                <xsd:element ref="ns2:APDescription" minOccurs="0"/>
+                <xsd:element ref="ns2:DirectSourceMarket" minOccurs="0"/>
+                <xsd:element ref="ns2:Downloads" minOccurs="0"/>
+                <xsd:element ref="ns2:DSATActionTaken" minOccurs="0"/>
+                <xsd:element ref="ns2:APEditor" minOccurs="0"/>
+                <xsd:element ref="ns2:EditorialStatus" minOccurs="0"/>
+                <xsd:element ref="ns2:EditorialTags" minOccurs="0"/>
+                <xsd:element ref="ns2:TPExecutable" minOccurs="0"/>
+                <xsd:element ref="ns2:FeatureTagsTaxHTField0" minOccurs="0"/>
+                <xsd:element ref="ns2:TPFriendlyName" minOccurs="0"/>
+                <xsd:element ref="ns2:FriendlyTitle" minOccurs="0"/>
+                <xsd:element ref="ns2:PrimaryImageGen" minOccurs="0"/>
+                <xsd:element ref="ns2:HandoffToMSDN" minOccurs="0"/>
+                <xsd:element ref="ns2:InProjectListLookup" minOccurs="0"/>
+                <xsd:element ref="ns2:TPInstallLocation" minOccurs="0"/>
+                <xsd:element ref="ns2:InternalTagsTaxHTField0" minOccurs="0"/>
+                <xsd:element ref="ns2:IntlLangReview" minOccurs="0"/>
+                <xsd:element ref="ns2:IntlLangReviewer" minOccurs="0"/>
+                <xsd:element ref="ns2:MarketSpecific" minOccurs="0"/>
+                <xsd:element ref="ns2:LastCompleteVersionLookup" minOccurs="0"/>
+                <xsd:element ref="ns2:LastHandOff" minOccurs="0"/>
+                <xsd:element ref="ns2:LastModifiedDateTime" minOccurs="0"/>
+                <xsd:element ref="ns2:LastPreviewErrorLookup" minOccurs="0"/>
+                <xsd:element ref="ns2:LastPreviewResultLookup" minOccurs="0"/>
+                <xsd:element ref="ns2:LastPreviewAttemptDateLookup" minOccurs="0"/>
+                <xsd:element ref="ns2:LastPreviewedByLookup" minOccurs="0"/>
+                <xsd:element ref="ns2:LastPreviewTimeLookup" minOccurs="0"/>
+                <xsd:element ref="ns2:LastPreviewVersionLookup" minOccurs="0"/>
+                <xsd:element ref="ns2:LastPublishErrorLookup" minOccurs="0"/>
+                <xsd:element ref="ns2:LastPublishResultLookup" minOccurs="0"/>
+                <xsd:element ref="ns2:LastPublishAttemptDateLookup" minOccurs="0"/>
+                <xsd:element ref="ns2:LastPublishedByLookup" minOccurs="0"/>
+                <xsd:element ref="ns2:LastPublishTimeLookup" minOccurs="0"/>
+                <xsd:element ref="ns2:LastPublishVersionLookup" minOccurs="0"/>
+                <xsd:element ref="ns2:TPLaunchHelpLinkType" minOccurs="0"/>
+                <xsd:element ref="ns2:LegacyData" minOccurs="0"/>
+                <xsd:element ref="ns2:TPLaunchHelpLink" minOccurs="0"/>
+                <xsd:element ref="ns2:LocComments" minOccurs="0"/>
+                <xsd:element ref="ns2:LocLastLocAttemptVersionLookup" minOccurs="0"/>
+                <xsd:element ref="ns2:LocLastLocAttemptVersionTypeLookup" minOccurs="0"/>
+                <xsd:element ref="ns2:LocManualTestRequired" minOccurs="0"/>
+                <xsd:element ref="ns2:LocMarketGroupTiers2" minOccurs="0"/>
+                <xsd:element ref="ns2:LocNewPublishedVersionLookup" minOccurs="0"/>
+                <xsd:element ref="ns2:LocOverallHandbackStatusLookup" minOccurs="0"/>
+                <xsd:element ref="ns2:LocOverallLocStatusLookup" minOccurs="0"/>
+                <xsd:element ref="ns2:LocOverallPreviewStatusLookup" minOccurs="0"/>
+                <xsd:element ref="ns2:LocOverallPublishStatusLookup" minOccurs="0"/>
+                <xsd:element ref="ns2:IntlLocPriority" minOccurs="0"/>
+                <xsd:element ref="ns2:LocProcessedForHandoffsLookup" minOccurs="0"/>
+                <xsd:element ref="ns2:LocProcessedForMarketsLookup" minOccurs="0"/>
+                <xsd:element ref="ns2:LocPublishedDependentAssetsLookup" minOccurs="0"/>
+                <xsd:element ref="ns2:LocPublishedLinkedAssetsLookup" minOccurs="0"/>
+                <xsd:element ref="ns2:LocRecommendedHandoff" minOccurs="0"/>
+                <xsd:element ref="ns2:LocalizationTagsTaxHTField0" minOccurs="0"/>
+                <xsd:element ref="ns2:MachineTranslated" minOccurs="0"/>
+                <xsd:element ref="ns2:Manager" minOccurs="0"/>
+                <xsd:element ref="ns2:Markets" minOccurs="0"/>
+                <xsd:element ref="ns2:Milestone" minOccurs="0"/>
+                <xsd:element ref="ns2:TPNamespace" minOccurs="0"/>
+                <xsd:element ref="ns2:NumericId" minOccurs="0"/>
+                <xsd:element ref="ns2:NumOfRatingsLookup" minOccurs="0"/>
+                <xsd:element ref="ns2:OOCacheId" minOccurs="0"/>
+                <xsd:element ref="ns2:OpenTemplate" minOccurs="0"/>
+                <xsd:element ref="ns2:OriginAsset" minOccurs="0"/>
+                <xsd:element ref="ns2:OriginalRelease" minOccurs="0"/>
+                <xsd:element ref="ns2:OriginalSourceMarket" minOccurs="0"/>
+                <xsd:element ref="ns2:OutputCachingOn" minOccurs="0"/>
+                <xsd:element ref="ns2:ParentAssetId" minOccurs="0"/>
+                <xsd:element ref="ns2:PlannedPubDate" minOccurs="0"/>
+                <xsd:element ref="ns2:PolicheckWords" minOccurs="0"/>
+                <xsd:element ref="ns2:BusinessGroup" minOccurs="0"/>
+                <xsd:element ref="ns2:UAProjectedTotalWords" minOccurs="0"/>
+                <xsd:element ref="ns2:Provider" minOccurs="0"/>
+                <xsd:element ref="ns2:Providers" minOccurs="0"/>
+                <xsd:element ref="ns2:PublishStatusLookup" minOccurs="0"/>
+                <xsd:element ref="ns2:PublishTargets" minOccurs="0"/>
+                <xsd:element ref="ns2:RecommendationsModifier" minOccurs="0"/>
+                <xsd:element ref="ns2:ArtSampleDocs" minOccurs="0"/>
+                <xsd:element ref="ns2:ScenarioTagsTaxHTField0" minOccurs="0"/>
+                <xsd:element ref="ns2:ShowIn" minOccurs="0"/>
+                <xsd:element ref="ns2:SourceTitle" minOccurs="0"/>
+                <xsd:element ref="ns2:CSXSubmissionDate" minOccurs="0"/>
+                <xsd:element ref="ns2:SubmitterId" minOccurs="0"/>
+                <xsd:element ref="ns2:TaxCatchAll" minOccurs="0"/>
+                <xsd:element ref="ns2:TaxCatchAllLabel" minOccurs="0"/>
+                <xsd:element ref="ns2:TemplateStatus" minOccurs="0"/>
+                <xsd:element ref="ns2:TemplateTemplateType" minOccurs="0"/>
+                <xsd:element ref="ns2:ThumbnailAssetId" minOccurs="0"/>
+                <xsd:element ref="ns2:TimesCloned" minOccurs="0"/>
+                <xsd:element ref="ns2:TrustLevel" minOccurs="0"/>
+                <xsd:element ref="ns2:UALocComments" minOccurs="0"/>
+                <xsd:element ref="ns2:UALocRecommendation" minOccurs="0"/>
+                <xsd:element ref="ns2:UANotes" minOccurs="0"/>
+                <xsd:element ref="ns2:TPAppVersion" minOccurs="0"/>
+                <xsd:element ref="ns2:VoteCount" minOccurs="0"/>
+              </xsd:all>
+            </xsd:complexType>
+          </xsd:element>
+        </xsd:sequence>
+      </xsd:complexType>
+    </xsd:element>
+  </xsd:schema>
+  <xsd:schema xmlns:xsd="http://www.w3.org/2001/XMLSchema" xmlns:xs="http://www.w3.org/2001/XMLSchema" xmlns:dms="http://schemas.microsoft.com/office/2006/documentManagement/types" xmlns:pc="http://schemas.microsoft.com/office/infopath/2007/PartnerControls" targetNamespace="4873beb7-5857-4685-be1f-d57550cc96cc" elementFormDefault="qualified">
+    <xsd:import namespace="http://schemas.microsoft.com/office/2006/documentManagement/types"/>
+    <xsd:import namespace="http://schemas.microsoft.com/office/infopath/2007/PartnerControls"/>
+    <xsd:element name="AcquiredFrom" ma:index="1" nillable="true" ma:displayName="Acquired From" ma:default="Internal MS" ma:internalName="AcquiredFrom" ma:readOnly="false">
+      <xsd:simpleType>
+        <xsd:restriction base="dms:Choice">
+          <xsd:enumeration value="Internal MS"/>
+          <xsd:enumeration value="Community"/>
+          <xsd:enumeration value="MVP"/>
+          <xsd:enumeration value="Publisher"/>
+          <xsd:enumeration value="Partner"/>
+          <xsd:enumeration value="None"/>
+        </xsd:restriction>
+      </xsd:simpleType>
+    </xsd:element>
+    <xsd:element name="UACurrentWords" ma:index="2" nillable="true" ma:displayName="Actual Word Count" ma:default="" ma:internalName="UACurrentWords" ma:readOnly="false">
+      <xsd:simpleType>
+        <xsd:restriction base="dms:Unknown"/>
+      </xsd:simpleType>
+    </xsd:element>
+    <xsd:element name="TPApplication" ma:index="3" nillable="true" ma:displayName="Application to Open Template With" ma:default="" ma:internalName="TPApplication">
+      <xsd:simpleType>
+        <xsd:restriction base="dms:Text"/>
+      </xsd:simpleType>
+    </xsd:element>
+    <xsd:element name="ApprovalLog" ma:index="4" nillable="true" ma:displayName="Approval Log" ma:default="" ma:hidden="true" ma:internalName="ApprovalLog" ma:readOnly="false">
+      <xsd:simpleType>
+        <xsd:restriction base="dms:Note"/>
+      </xsd:simpleType>
+    </xsd:element>
+    <xsd:element name="ApprovalStatus" ma:index="5" nillable="true" ma:displayName="Approval Status" ma:default="InProgress" ma:internalName="ApprovalStatus" ma:readOnly="false">
+      <xsd:simpleType>
+        <xsd:restriction base="dms:Choice">
+          <xsd:enumeration value="InProgress"/>
+          <xsd:enumeration value="Rejected"/>
+          <xsd:enumeration value="Questionable"/>
+          <xsd:enumeration value="ApprovedAutomatic"/>
+          <xsd:enumeration value="ApprovedManual"/>
+          <xsd:enumeration value="On Hold"/>
+          <xsd:enumeration value="Needs Review"/>
+          <xsd:enumeration value="A Violation"/>
+          <xsd:enumeration value="Unpublished Violation"/>
+        </xsd:restriction>
+      </xsd:simpleType>
+    </xsd:element>
+    <xsd:element name="AssetStart" ma:index="6" nillable="true" ma:displayName="Asset Begin Date" ma:default="[Today]" ma:internalName="AssetStart" ma:readOnly="false">
+      <xsd:simpleType>
+        <xsd:restriction base="dms:DateTime"/>
+      </xsd:simpleType>
+    </xsd:element>
+    <xsd:element name="AssetExpire" ma:index="7" nillable="true" ma:displayName="Asset End Date" ma:default="2029-01-01T08:00:00Z" ma:format="DateTime" ma:internalName="AssetExpire" ma:readOnly="false">
+      <xsd:simpleType>
+        <xsd:restriction base="dms:DateTime"/>
+      </xsd:simpleType>
+    </xsd:element>
+    <xsd:element name="AssetId" ma:index="8" nillable="true" ma:displayName="Asset ID" ma:default="" ma:indexed="true" ma:internalName="AssetId" ma:readOnly="false">
+      <xsd:simpleType>
+        <xsd:restriction base="dms:Text">
+          <xsd:maxLength value="255"/>
+        </xsd:restriction>
+      </xsd:simpleType>
+    </xsd:element>
+    <xsd:element name="IsSearchable" ma:index="9" nillable="true" ma:displayName="Asset Searchable?" ma:default="true" ma:internalName="IsSearchable" ma:readOnly="false">
+      <xsd:simpleType>
+        <xsd:restriction base="dms:Boolean"/>
+      </xsd:simpleType>
+    </xsd:element>
+    <xsd:element name="AssetType" ma:index="10" nillable="true" ma:displayName="Asset Type" ma:default="" ma:internalName="AssetType" ma:readOnly="false">
+      <xsd:simpleType>
+        <xsd:restriction base="dms:Unknown"/>
+      </xsd:simpleType>
+    </xsd:element>
+    <xsd:element name="APAuthor" ma:index="11" nillable="true" ma:displayName="Author" ma:default="" ma:list="UserInfo" ma:internalName="APAuthor" ma:readOnly="false">
+      <xsd:complexType>
+        <xsd:complexContent>
+          <xsd:extension base="dms:User">
+            <xsd:sequence>
+              <xsd:element name="UserInfo" minOccurs="0" maxOccurs="unbounded">
+                <xsd:complexType>
+                  <xsd:sequence>
+                    <xsd:element name="DisplayName" type="xsd:string" minOccurs="0"/>
+                    <xsd:element name="AccountId" type="dms:UserId" minOccurs="0" nillable="true"/>
+                    <xsd:element name="AccountType" type="xsd:string" minOccurs="0"/>
+                  </xsd:sequence>
+                </xsd:complexType>
+              </xsd:element>
+            </xsd:sequence>
+          </xsd:extension>
+        </xsd:complexContent>
+      </xsd:complexType>
+    </xsd:element>
+    <xsd:element name="AverageRating" ma:index="12" nillable="true" ma:displayName="Average Rating" ma:internalName="AverageRating" ma:readOnly="false">
+      <xsd:simpleType>
+        <xsd:restriction base="dms:Text"/>
+      </xsd:simpleType>
+    </xsd:element>
+    <xsd:element name="BlockPublish" ma:index="13" nillable="true" ma:displayName="Block from Publishing?" ma:default="" ma:internalName="BlockPublish" ma:readOnly="false">
+      <xsd:simpleType>
+        <xsd:restriction base="dms:Boolean"/>
+      </xsd:simpleType>
+    </xsd:element>
+    <xsd:element name="BugNumber" ma:index="14" nillable="true" ma:displayName="Bug Number" ma:default="" ma:internalName="BugNumber" ma:readOnly="false">
+      <xsd:simpleType>
+        <xsd:restriction base="dms:Text"/>
+      </xsd:simpleType>
+    </xsd:element>
+    <xsd:element name="CampaignTagsTaxHTField0" ma:index="16" nillable="true" ma:taxonomy="true" ma:internalName="CampaignTagsTaxHTField0" ma:taxonomyFieldName="CampaignTags" ma:displayName="Campaigns" ma:readOnly="false" ma:default="" ma:fieldId="{1df42cc3-2301-4f11-a52a-6ead923c29ed}" ma:taxonomyMulti="true" ma:sspId="8f79753a-75d3-41f5-8ca3-40b843941b4f" ma:termSetId="ca0e50d4-faa1-44ce-961e-bb1441c60e66" ma:anchorId="00000000-0000-0000-0000-000000000000" ma:open="false" ma:isKeyword="false">
+      <xsd:complexType>
+        <xsd:sequence>
+          <xsd:element ref="pc:Terms" minOccurs="0" maxOccurs="1"/>
+        </xsd:sequence>
+      </xsd:complexType>
+    </xsd:element>
+    <xsd:element name="TPClientViewer" ma:index="17" nillable="true" ma:displayName="Client Viewer" ma:default="" ma:internalName="TPClientViewer">
+      <xsd:simpleType>
+        <xsd:restriction base="dms:Text"/>
+      </xsd:simpleType>
+    </xsd:element>
+    <xsd:element name="ClipArtFilename" ma:index="18" nillable="true" ma:displayName="Clip Art Name" ma:default="" ma:internalName="ClipArtFilename" ma:readOnly="false">
+      <xsd:simpleType>
+        <xsd:restriction base="dms:Text"/>
+      </xsd:simpleType>
+    </xsd:element>
+    <xsd:element name="TPCommandLine" ma:index="19" nillable="true" ma:displayName="Command Line" ma:default="" ma:internalName="TPCommandLine">
+      <xsd:simpleType>
+        <xsd:restriction base="dms:Text"/>
+      </xsd:simpleType>
+    </xsd:element>
+    <xsd:element name="TPComponent" ma:index="20" nillable="true" ma:displayName="Component" ma:default="" ma:internalName="TPComponent">
+      <xsd:simpleType>
+        <xsd:restriction base="dms:Text"/>
+      </xsd:simpleType>
+    </xsd:element>
+    <xsd:element name="ContentItem" ma:index="21" nillable="true" ma:displayName="Content Item" ma:default="" ma:hidden="true" ma:internalName="ContentItem" ma:readOnly="false">
+      <xsd:simpleType>
+        <xsd:restriction base="dms:Unknown"/>
+      </xsd:simpleType>
+    </xsd:element>
+    <xsd:element name="CrawlForDependencies" ma:index="23" nillable="true" ma:displayName="Crawl for Dependencies?" ma:default="true" ma:internalName="CrawlForDependencies" ma:readOnly="false">
+      <xsd:simpleType>
+        <xsd:restriction base="dms:Boolean"/>
+      </xsd:simpleType>
+    </xsd:element>
+    <xsd:element name="CSXHash" ma:index="26" nillable="true" ma:displayName="CSX Hash" ma:default="" ma:indexed="true" ma:internalName="CSXHash" ma:readOnly="false">
+      <xsd:simpleType>
+        <xsd:restriction base="dms:Text"/>
+      </xsd:simpleType>
+    </xsd:element>
+    <xsd:element name="CSXSubmissionMarket" ma:index="27" nillable="true" ma:displayName="CSX Submission Market" ma:default="" ma:list="{2FBD1B11-2ACE-4FDC-B5A3-635D4ADF6F1B}" ma:internalName="CSXSubmissionMarket" ma:readOnly="false" ma:showField="MarketName" ma:web="4873beb7-5857-4685-be1f-d57550cc96cc">
+      <xsd:simpleType>
+        <xsd:restriction base="dms:Lookup"/>
+      </xsd:simpleType>
+    </xsd:element>
+    <xsd:element name="CSXUpdate" ma:index="28" nillable="true" ma:displayName="CSX Updated?" ma:default="false" ma:internalName="CSXUpdate" ma:readOnly="false">
+      <xsd:simpleType>
+        <xsd:restriction base="dms:Boolean"/>
+      </xsd:simpleType>
+    </xsd:element>
+    <xsd:element name="IntlLangReviewDate" ma:index="29" nillable="true" ma:displayName="Date to Complete Intl QA" ma:default="" ma:internalName="IntlLangReviewDate" ma:readOnly="false">
+      <xsd:simpleType>
+        <xsd:restriction base="dms:DateTime"/>
+      </xsd:simpleType>
+    </xsd:element>
+    <xsd:element name="IsDeleted" ma:index="30" nillable="true" ma:displayName="Deleted?" ma:default="" ma:internalName="IsDeleted" ma:readOnly="false">
+      <xsd:simpleType>
+        <xsd:restriction base="dms:Boolean"/>
+      </xsd:simpleType>
+    </xsd:element>
+    <xsd:element name="APDescription" ma:index="31" nillable="true" ma:displayName="Description" ma:default="" ma:internalName="APDescription" ma:readOnly="false">
+      <xsd:simpleType>
+        <xsd:restriction base="dms:Note"/>
+      </xsd:simpleType>
+    </xsd:element>
+    <xsd:element name="DirectSourceMarket" ma:index="32" nillable="true" ma:displayName="Direct Source Market Group" ma:default="" ma:internalName="DirectSourceMarket" ma:readOnly="false">
+      <xsd:simpleType>
+        <xsd:restriction base="dms:Text"/>
+      </xsd:simpleType>
+    </xsd:element>
+    <xsd:element name="Downloads" ma:index="33" nillable="true" ma:displayName="Downloads" ma:default="0" ma:hidden="true" ma:internalName="Downloads" ma:readOnly="false">
+      <xsd:simpleType>
+        <xsd:restriction base="dms:Unknown"/>
+      </xsd:simpleType>
+    </xsd:element>
+    <xsd:element name="DSATActionTaken" ma:index="34" nillable="true" ma:displayName="DSAT Action Taken" ma:default="" ma:internalName="DSATActionTaken" ma:readOnly="false">
+      <xsd:simpleType>
+        <xsd:restriction base="dms:Choice">
+          <xsd:enumeration value="Best Bets"/>
+          <xsd:enumeration value="Expire"/>
+          <xsd:enumeration value="Hide"/>
+          <xsd:enumeration value="None"/>
+        </xsd:restriction>
+      </xsd:simpleType>
+    </xsd:element>
+    <xsd:element name="APEditor" ma:index="35" nillable="true" ma:displayName="Editor" ma:default="" ma:list="UserInfo" ma:internalName="APEditor" ma:readOnly="false">
+      <xsd:complexType>
+        <xsd:complexContent>
+          <xsd:extension base="dms:User">
+            <xsd:sequence>
+              <xsd:element name="UserInfo" minOccurs="0" maxOccurs="unbounded">
+                <xsd:complexType>
+                  <xsd:sequence>
+                    <xsd:element name="DisplayName" type="xsd:string" minOccurs="0"/>
+                    <xsd:element name="AccountId" type="dms:UserId" minOccurs="0" nillable="true"/>
+                    <xsd:element name="AccountType" type="xsd:string" minOccurs="0"/>
+                  </xsd:sequence>
+                </xsd:complexType>
+              </xsd:element>
+            </xsd:sequence>
+          </xsd:extension>
+        </xsd:complexContent>
+      </xsd:complexType>
+    </xsd:element>
+    <xsd:element name="EditorialStatus" ma:index="36" nillable="true" ma:displayName="Editorial Status" ma:default="" ma:internalName="EditorialStatus" ma:readOnly="false">
+      <xsd:simpleType>
+        <xsd:restriction base="dms:Unknown"/>
+      </xsd:simpleType>
+    </xsd:element>
+    <xsd:element name="EditorialTags" ma:index="37" nillable="true" ma:displayName="Editorial Tags" ma:default="" ma:internalName="EditorialTags">
+      <xsd:simpleType>
+        <xsd:restriction base="dms:Unknown"/>
+      </xsd:simpleType>
+    </xsd:element>
+    <xsd:element name="TPExecutable" ma:index="38" nillable="true" ma:displayName="Executable" ma:default="" ma:internalName="TPExecutable">
+      <xsd:simpleType>
+        <xsd:restriction base="dms:Text"/>
+      </xsd:simpleType>
+    </xsd:element>
+    <xsd:element name="FeatureTagsTaxHTField0" ma:index="40" nillable="true" ma:taxonomy="true" ma:internalName="FeatureTagsTaxHTField0" ma:taxonomyFieldName="FeatureTags" ma:displayName="Features" ma:readOnly="false" ma:default="" ma:fieldId="{7fc0d542-15c6-4882-a8e3-13bca44403fb}" ma:taxonomyMulti="true" ma:sspId="8f79753a-75d3-41f5-8ca3-40b843941b4f" ma:termSetId="f1ab6845-967d-4854-a0ba-4ec07f0f8113" ma:anchorId="00000000-0000-0000-0000-000000000000" ma:open="false" ma:isKeyword="false">
+      <xsd:complexType>
+        <xsd:sequence>
+          <xsd:element ref="pc:Terms" minOccurs="0" maxOccurs="1"/>
+        </xsd:sequence>
+      </xsd:complexType>
+    </xsd:element>
+    <xsd:element name="TPFriendlyName" ma:index="41" nillable="true" ma:displayName="Friendly Name" ma:default="" ma:internalName="TPFriendlyName">
+      <xsd:simpleType>
+        <xsd:restriction base="dms:Text"/>
+      </xsd:simpleType>
+    </xsd:element>
+    <xsd:element name="FriendlyTitle" ma:index="42" nillable="true" ma:displayName="Friendly Title" ma:default="" ma:description="Shorter title to be used when displaying search results" ma:internalName="FriendlyTitle" ma:readOnly="false">
+      <xsd:simpleType>
+        <xsd:restriction base="dms:Text"/>
+      </xsd:simpleType>
+    </xsd:element>
+    <xsd:element name="PrimaryImageGen" ma:index="43" nillable="true" ma:displayName="Generate Images?" ma:default="true" ma:internalName="PrimaryImageGen">
+      <xsd:simpleType>
+        <xsd:restriction base="dms:Boolean"/>
+      </xsd:simpleType>
+    </xsd:element>
+    <xsd:element name="HandoffToMSDN" ma:index="44" nillable="true" ma:displayName="Handoff To MSDN Date" ma:default="" ma:internalName="HandoffToMSDN" ma:readOnly="false">
+      <xsd:simpleType>
+        <xsd:restriction base="dms:DateTime"/>
+      </xsd:simpleType>
+    </xsd:element>
+    <xsd:element name="InProjectListLookup" ma:index="45" nillable="true" ma:displayName="InProjectListLookup" ma:list="{9E343742-310B-4684-A24C-1D137CB4B230}" ma:internalName="InProjectListLookup" ma:readOnly="true" ma:showField="InProjectList" ma:web="4873beb7-5857-4685-be1f-d57550cc96cc">
+      <xsd:complexType>
+        <xsd:complexContent>
+          <xsd:extension base="dms:MultiChoiceLookup">
+            <xsd:sequence>
+              <xsd:element name="Value" type="dms:Lookup" maxOccurs="unbounded" minOccurs="0" nillable="true"/>
+            </xsd:sequence>
+          </xsd:extension>
+        </xsd:complexContent>
+      </xsd:complexType>
+    </xsd:element>
+    <xsd:element name="TPInstallLocation" ma:index="46" nillable="true" ma:displayName="Install Location" ma:default="" ma:internalName="TPInstallLocation">
+      <xsd:simpleType>
+        <xsd:restriction base="dms:Text"/>
+      </xsd:simpleType>
+    </xsd:element>
+    <xsd:element name="InternalTagsTaxHTField0" ma:index="48" nillable="true" ma:taxonomy="true" ma:internalName="InternalTagsTaxHTField0" ma:taxonomyFieldName="InternalTags" ma:displayName="Internal Tags" ma:readOnly="false" ma:default="" ma:fieldId="{1490b8a4-2706-41ec-b5e3-73176dccf34e}" ma:taxonomyMulti="true" ma:sspId="8f79753a-75d3-41f5-8ca3-40b843941b4f" ma:termSetId="82b6639e-f7fc-4c18-ad2d-003a6e707765" ma:anchorId="00000000-0000-0000-0000-000000000000" ma:open="false" ma:isKeyword="false">
+      <xsd:complexType>
+        <xsd:sequence>
+          <xsd:element ref="pc:Terms" minOccurs="0" maxOccurs="1"/>
+        </xsd:sequence>
+      </xsd:complexType>
+    </xsd:element>
+    <xsd:element name="IntlLangReview" ma:index="49" nillable="true" ma:displayName="Intl Lang QA Review Required?" ma:default="" ma:internalName="IntlLangReview" ma:readOnly="false">
+      <xsd:simpleType>
+        <xsd:restriction base="dms:Boolean"/>
+      </xsd:simpleType>
+    </xsd:element>
+    <xsd:element name="IntlLangReviewer" ma:index="50" nillable="true" ma:displayName="Intl Lang QA Reviewer" ma:default="" ma:internalName="IntlLangReviewer" ma:readOnly="false">
+      <xsd:simpleType>
+        <xsd:restriction base="dms:Text"/>
+      </xsd:simpleType>
+    </xsd:element>
+    <xsd:element name="MarketSpecific" ma:index="51" nillable="true" ma:displayName="Is Market Specific?" ma:default="" ma:internalName="MarketSpecific" ma:readOnly="false">
+      <xsd:simpleType>
+        <xsd:restriction base="dms:Boolean"/>
+      </xsd:simpleType>
+    </xsd:element>
+    <xsd:element name="LastCompleteVersionLookup" ma:index="52" nillable="true" ma:displayName="Last Complete Version Lookup" ma:default="" ma:list="{9E343742-310B-4684-A24C-1D137CB4B230}" ma:internalName="LastCompleteVersionLookup" ma:readOnly="true" ma:showField="LastCompleteVersion" ma:web="4873beb7-5857-4685-be1f-d57550cc96cc">
+      <xsd:complexType>
+        <xsd:complexContent>
+          <xsd:extension base="dms:MultiChoiceLookup">
+            <xsd:sequence>
+              <xsd:element name="Value" type="dms:Lookup" maxOccurs="unbounded" minOccurs="0" nillable="true"/>
+            </xsd:sequence>
+          </xsd:extension>
+        </xsd:complexContent>
+      </xsd:complexType>
+    </xsd:element>
+    <xsd:element name="LastHandOff" ma:index="53" nillable="true" ma:displayName="Last Hand-off" ma:default="" ma:internalName="LastHandOff" ma:readOnly="false">
+      <xsd:simpleType>
+        <xsd:restriction base="dms:DateTime"/>
+      </xsd:simpleType>
+    </xsd:element>
+    <xsd:element name="LastModifiedDateTime" ma:index="54" nillable="true" ma:displayName="Last Modified Date" ma:default="" ma:internalName="LastModifiedDateTime" ma:readOnly="false">
+      <xsd:simpleType>
+        <xsd:restriction base="dms:DateTime"/>
+      </xsd:simpleType>
+    </xsd:element>
+    <xsd:element name="LastPreviewErrorLookup" ma:index="55" nillable="true" ma:displayName="Last Preview Attempt Error" ma:default="" ma:list="{9E343742-310B-4684-A24C-1D137CB4B230}" ma:internalName="LastPreviewErrorLookup" ma:readOnly="true" ma:showField="LastPreviewError" ma:web="4873beb7-5857-4685-be1f-d57550cc96cc">
+      <xsd:complexType>
+        <xsd:complexContent>
+          <xsd:extension base="dms:MultiChoiceLookup">
+            <xsd:sequence>
+              <xsd:element name="Value" type="dms:Lookup" maxOccurs="unbounded" minOccurs="0" nillable="true"/>
+            </xsd:sequence>
+          </xsd:extension>
+        </xsd:complexContent>
+      </xsd:complexType>
+    </xsd:element>
+    <xsd:element name="LastPreviewResultLookup" ma:index="56" nillable="true" ma:displayName="Last Preview Attempt Result" ma:default="" ma:list="{9E343742-310B-4684-A24C-1D137CB4B230}" ma:internalName="LastPreviewResultLookup" ma:readOnly="true" ma:showField="LastPreviewResult" ma:web="4873beb7-5857-4685-be1f-d57550cc96cc">
+      <xsd:complexType>
+        <xsd:complexContent>
+          <xsd:extension base="dms:MultiChoiceLookup">
+            <xsd:sequence>
+              <xsd:element name="Value" type="dms:Lookup" maxOccurs="unbounded" minOccurs="0" nillable="true"/>
+            </xsd:sequence>
+          </xsd:extension>
+        </xsd:complexContent>
+      </xsd:complexType>
+    </xsd:element>
+    <xsd:element name="LastPreviewAttemptDateLookup" ma:index="57" nillable="true" ma:displayName="Last Preview Attempted On" ma:default="" ma:list="{9E343742-310B-4684-A24C-1D137CB4B230}" ma:internalName="LastPreviewAttemptDateLookup" ma:readOnly="true" ma:showField="LastPreviewAttemptDate" ma:web="4873beb7-5857-4685-be1f-d57550cc96cc">
+      <xsd:complexType>
+        <xsd:complexContent>
+          <xsd:extension base="dms:MultiChoiceLookup">
+            <xsd:sequence>
+              <xsd:element name="Value" type="dms:Lookup" maxOccurs="unbounded" minOccurs="0" nillable="true"/>
+            </xsd:sequence>
+          </xsd:extension>
+        </xsd:complexContent>
+      </xsd:complexType>
+    </xsd:element>
+    <xsd:element name="LastPreviewedByLookup" ma:index="58" nillable="true" ma:displayName="Last Previewed By" ma:default="" ma:list="{9E343742-310B-4684-A24C-1D137CB4B230}" ma:internalName="LastPreviewedByLookup" ma:readOnly="true" ma:showField="LastPreviewedBy" ma:web="4873beb7-5857-4685-be1f-d57550cc96cc">
+      <xsd:complexType>
+        <xsd:complexContent>
+          <xsd:extension base="dms:MultiChoiceLookup">
+            <xsd:sequence>
+              <xsd:element name="Value" type="dms:Lookup" maxOccurs="unbounded" minOccurs="0" nillable="true"/>
+            </xsd:sequence>
+          </xsd:extension>
+        </xsd:complexContent>
+      </xsd:complexType>
+    </xsd:element>
+    <xsd:element name="LastPreviewTimeLookup" ma:index="59" nillable="true" ma:displayName="Last Previewed Date" ma:default="" ma:list="{9E343742-310B-4684-A24C-1D137CB4B230}" ma:internalName="LastPreviewTimeLookup" ma:readOnly="true" ma:showField="LastPreviewTime" ma:web="4873beb7-5857-4685-be1f-d57550cc96cc">
+      <xsd:complexType>
+        <xsd:complexContent>
+          <xsd:extension base="dms:MultiChoiceLookup">
+            <xsd:sequence>
+              <xsd:element name="Value" type="dms:Lookup" maxOccurs="unbounded" minOccurs="0" nillable="true"/>
+            </xsd:sequence>
+          </xsd:extension>
+        </xsd:complexContent>
+      </xsd:complexType>
+    </xsd:element>
+    <xsd:element name="LastPreviewVersionLookup" ma:index="60" nillable="true" ma:displayName="Last Previewed Version" ma:default="" ma:list="{9E343742-310B-4684-A24C-1D137CB4B230}" ma:internalName="LastPreviewVersionLookup" ma:readOnly="true" ma:showField="LastPreviewVersion" ma:web="4873beb7-5857-4685-be1f-d57550cc96cc">
+      <xsd:complexType>
+        <xsd:complexContent>
+          <xsd:extension base="dms:MultiChoiceLookup">
+            <xsd:sequence>
+              <xsd:element name="Value" type="dms:Lookup" maxOccurs="unbounded" minOccurs="0" nillable="true"/>
+            </xsd:sequence>
+          </xsd:extension>
+        </xsd:complexContent>
+      </xsd:complexType>
+    </xsd:element>
+    <xsd:element name="LastPublishErrorLookup" ma:index="61" nillable="true" ma:displayName="Last Publish Attempt Error" ma:default="" ma:list="{9E343742-310B-4684-A24C-1D137CB4B230}" ma:internalName="LastPublishErrorLookup" ma:readOnly="true" ma:showField="LastPublishError" ma:web="4873beb7-5857-4685-be1f-d57550cc96cc">
+      <xsd:complexType>
+        <xsd:complexContent>
+          <xsd:extension base="dms:MultiChoiceLookup">
+            <xsd:sequence>
+              <xsd:element name="Value" type="dms:Lookup" maxOccurs="unbounded" minOccurs="0" nillable="true"/>
+            </xsd:sequence>
+          </xsd:extension>
+        </xsd:complexContent>
+      </xsd:complexType>
+    </xsd:element>
+    <xsd:element name="LastPublishResultLookup" ma:index="62" nillable="true" ma:displayName="Last Publish Attempt Result" ma:default="" ma:list="{9E343742-310B-4684-A24C-1D137CB4B230}" ma:internalName="LastPublishResultLookup" ma:readOnly="true" ma:showField="LastPublishResult" ma:web="4873beb7-5857-4685-be1f-d57550cc96cc">
+      <xsd:complexType>
+        <xsd:complexContent>
+          <xsd:extension base="dms:MultiChoiceLookup">
+            <xsd:sequence>
+              <xsd:element name="Value" type="dms:Lookup" maxOccurs="unbounded" minOccurs="0" nillable="true"/>
+            </xsd:sequence>
+          </xsd:extension>
+        </xsd:complexContent>
+      </xsd:complexType>
+    </xsd:element>
+    <xsd:element name="LastPublishAttemptDateLookup" ma:index="63" nillable="true" ma:displayName="Last Publish Attempted On" ma:default="" ma:list="{9E343742-310B-4684-A24C-1D137CB4B230}" ma:internalName="LastPublishAttemptDateLookup" ma:readOnly="true" ma:showField="LastPublishAttemptDate" ma:web="4873beb7-5857-4685-be1f-d57550cc96cc">
+      <xsd:complexType>
+        <xsd:complexContent>
+          <xsd:extension base="dms:MultiChoiceLookup">
+            <xsd:sequence>
+              <xsd:element name="Value" type="dms:Lookup" maxOccurs="unbounded" minOccurs="0" nillable="true"/>
+            </xsd:sequence>
+          </xsd:extension>
+        </xsd:complexContent>
+      </xsd:complexType>
+    </xsd:element>
+    <xsd:element name="LastPublishedByLookup" ma:index="64" nillable="true" ma:displayName="Last Published By" ma:default="" ma:list="{9E343742-310B-4684-A24C-1D137CB4B230}" ma:internalName="LastPublishedByLookup" ma:readOnly="true" ma:showField="LastPublishedBy" ma:web="4873beb7-5857-4685-be1f-d57550cc96cc">
+      <xsd:complexType>
+        <xsd:complexContent>
+          <xsd:extension base="dms:MultiChoiceLookup">
+            <xsd:sequence>
+              <xsd:element name="Value" type="dms:Lookup" maxOccurs="unbounded" minOccurs="0" nillable="true"/>
+            </xsd:sequence>
+          </xsd:extension>
+        </xsd:complexContent>
+      </xsd:complexType>
+    </xsd:element>
+    <xsd:element name="LastPublishTimeLookup" ma:index="65" nillable="true" ma:displayName="Last Published Date" ma:default="" ma:list="{9E343742-310B-4684-A24C-1D137CB4B230}" ma:internalName="LastPublishTimeLookup" ma:readOnly="true" ma:showField="LastPublishTime" ma:web="4873beb7-5857-4685-be1f-d57550cc96cc">
+      <xsd:complexType>
+        <xsd:complexContent>
+          <xsd:extension base="dms:MultiChoiceLookup">
+            <xsd:sequence>
+              <xsd:element name="Value" type="dms:Lookup" maxOccurs="unbounded" minOccurs="0" nillable="true"/>
+            </xsd:sequence>
+          </xsd:extension>
+        </xsd:complexContent>
+      </xsd:complexType>
+    </xsd:element>
+    <xsd:element name="LastPublishVersionLookup" ma:index="66" nillable="true" ma:displayName="Last Published Version" ma:default="" ma:list="{9E343742-310B-4684-A24C-1D137CB4B230}" ma:internalName="LastPublishVersionLookup" ma:readOnly="true" ma:showField="LastPublishVersion" ma:web="4873beb7-5857-4685-be1f-d57550cc96cc">
+      <xsd:complexType>
+        <xsd:complexContent>
+          <xsd:extension base="dms:MultiChoiceLookup">
+            <xsd:sequence>
+              <xsd:element name="Value" type="dms:Lookup" maxOccurs="unbounded" minOccurs="0" nillable="true"/>
+            </xsd:sequence>
+          </xsd:extension>
+        </xsd:complexContent>
+      </xsd:complexType>
+    </xsd:element>
+    <xsd:element name="TPLaunchHelpLinkType" ma:index="67" nillable="true" ma:displayName="Launch Help Link Type" ma:default="Template" ma:internalName="TPLaunchHelpLinkType">
+      <xsd:simpleType>
+        <xsd:restriction base="dms:Choice">
+          <xsd:enumeration value="Template"/>
+          <xsd:enumeration value="Training"/>
+          <xsd:enumeration value="URL"/>
+          <xsd:enumeration value="None"/>
+        </xsd:restriction>
+      </xsd:simpleType>
+    </xsd:element>
+    <xsd:element name="LegacyData" ma:index="68" nillable="true" ma:displayName="Legacy Data" ma:default="" ma:internalName="LegacyData" ma:readOnly="false">
+      <xsd:simpleType>
+        <xsd:restriction base="dms:Note"/>
+      </xsd:simpleType>
+    </xsd:element>
+    <xsd:element name="TPLaunchHelpLink" ma:index="69" nillable="true" ma:displayName="Link to Launch Help Topic" ma:default="" ma:internalName="TPLaunchHelpLink">
+      <xsd:simpleType>
+        <xsd:restriction base="dms:Text"/>
+      </xsd:simpleType>
+    </xsd:element>
+    <xsd:element name="LocComments" ma:index="70" nillable="true" ma:displayName="Loc Approval Comments" ma:default="" ma:internalName="LocComments" ma:readOnly="false">
+      <xsd:simpleType>
+        <xsd:restriction base="dms:Note"/>
+      </xsd:simpleType>
+    </xsd:element>
+    <xsd:element name="LocLastLocAttemptVersionLookup" ma:index="71" nillable="true" ma:displayName="Loc Last Loc Attempt Version" ma:default="" ma:list="{7DD1DCEC-E449-43D3-891F-7DC62F62AD21}" ma:internalName="LocLastLocAttemptVersionLookup" ma:readOnly="false" ma:showField="LastLocAttemptVersion" ma:web="4873beb7-5857-4685-be1f-d57550cc96cc">
+      <xsd:simpleType>
+        <xsd:restriction base="dms:Lookup"/>
+      </xsd:simpleType>
+    </xsd:element>
+    <xsd:element name="LocLastLocAttemptVersionTypeLookup" ma:index="72" nillable="true" ma:displayName="Loc Last Loc Attempt Version Type" ma:default="" ma:list="{7DD1DCEC-E449-43D3-891F-7DC62F62AD21}" ma:internalName="LocLastLocAttemptVersionTypeLookup" ma:readOnly="true" ma:showField="LastLocAttemptVersionType" ma:web="4873beb7-5857-4685-be1f-d57550cc96cc">
+      <xsd:simpleType>
+        <xsd:restriction base="dms:Lookup"/>
+      </xsd:simpleType>
+    </xsd:element>
+    <xsd:element name="LocManualTestRequired" ma:index="73" nillable="true" ma:displayName="Loc Manual Test Required" ma:default="" ma:internalName="LocManualTestRequired" ma:readOnly="false">
+      <xsd:simpleType>
+        <xsd:restriction base="dms:Boolean"/>
+      </xsd:simpleType>
+    </xsd:element>
+    <xsd:element name="LocMarketGroupTiers2" ma:index="74" nillable="true" ma:displayName="Loc Market Group Tiers" ma:internalName="LocMarketGroupTiers2" ma:readOnly="false">
+      <xsd:simpleType>
+        <xsd:restriction base="dms:Unknown"/>
+      </xsd:simpleType>
+    </xsd:element>
+    <xsd:element name="LocNewPublishedVersionLookup" ma:index="75" nillable="true" ma:displayName="Loc New Published Version Lookup" ma:default="" ma:list="{7DD1DCEC-E449-43D3-891F-7DC62F62AD21}" ma:internalName="LocNewPublishedVersionLookup" ma:readOnly="true" ma:showField="NewPublishedVersion" ma:web="4873beb7-5857-4685-be1f-d57550cc96cc">
+      <xsd:simpleType>
+        <xsd:restriction base="dms:Lookup"/>
+      </xsd:simpleType>
+    </xsd:element>
+    <xsd:element name="LocOverallHandbackStatusLookup" ma:index="76" nillable="true" ma:displayName="Loc Overall Handback Status" ma:default="" ma:list="{7DD1DCEC-E449-43D3-891F-7DC62F62AD21}" ma:internalName="LocOverallHandbackStatusLookup" ma:readOnly="true" ma:showField="OverallHandbackStatus" ma:web="4873beb7-5857-4685-be1f-d57550cc96cc">
+      <xsd:simpleType>
+        <xsd:restriction base="dms:Lookup"/>
+      </xsd:simpleType>
+    </xsd:element>
+    <xsd:element name="LocOverallLocStatusLookup" ma:index="77" nillable="true" ma:displayName="Loc Overall Localize Status" ma:default="" ma:list="{7DD1DCEC-E449-43D3-891F-7DC62F62AD21}" ma:internalName="LocOverallLocStatusLookup" ma:readOnly="true" ma:showField="OverallLocStatus" ma:web="4873beb7-5857-4685-be1f-d57550cc96cc">
+      <xsd:simpleType>
+        <xsd:restriction base="dms:Lookup"/>
+      </xsd:simpleType>
+    </xsd:element>
+    <xsd:element name="LocOverallPreviewStatusLookup" ma:index="78" nillable="true" ma:displayName="Loc Overall Preview Status" ma:default="" ma:list="{7DD1DCEC-E449-43D3-891F-7DC62F62AD21}" ma:internalName="LocOverallPreviewStatusLookup" ma:readOnly="true" ma:showField="OverallPreviewStatus" ma:web="4873beb7-5857-4685-be1f-d57550cc96cc">
+      <xsd:simpleType>
+        <xsd:restriction base="dms:Lookup"/>
+      </xsd:simpleType>
+    </xsd:element>
+    <xsd:element name="LocOverallPublishStatusLookup" ma:index="79" nillable="true" ma:displayName="Loc Overall Publish Status" ma:default="" ma:list="{7DD1DCEC-E449-43D3-891F-7DC62F62AD21}" ma:internalName="LocOverallPublishStatusLookup" ma:readOnly="true" ma:showField="OverallPublishStatus" ma:web="4873beb7-5857-4685-be1f-d57550cc96cc">
+      <xsd:simpleType>
+        <xsd:restriction base="dms:Lookup"/>
+      </xsd:simpleType>
+    </xsd:element>
+    <xsd:element name="IntlLocPriority" ma:index="80" nillable="true" ma:displayName="Loc Priority" ma:default="" ma:internalName="IntlLocPriority" ma:readOnly="false">
+      <xsd:simpleType>
+        <xsd:restriction base="dms:Unknown"/>
+      </xsd:simpleType>
+    </xsd:element>
+    <xsd:element name="LocProcessedForHandoffsLookup" ma:index="81" nillable="true" ma:displayName="Loc Processed For Handoffs" ma:default="" ma:list="{7DD1DCEC-E449-43D3-891F-7DC62F62AD21}" ma:internalName="LocProcessedForHandoffsLookup" ma:readOnly="true" ma:showField="ProcessedForHandoffs" ma:web="4873beb7-5857-4685-be1f-d57550cc96cc">
+      <xsd:simpleType>
+        <xsd:restriction base="dms:Lookup"/>
+      </xsd:simpleType>
+    </xsd:element>
+    <xsd:element name="LocProcessedForMarketsLookup" ma:index="82" nillable="true" ma:displayName="Loc Processed For Markets" ma:default="" ma:list="{7DD1DCEC-E449-43D3-891F-7DC62F62AD21}" ma:internalName="LocProcessedForMarketsLookup" ma:readOnly="true" ma:showField="ProcessedForMarkets" ma:web="4873beb7-5857-4685-be1f-d57550cc96cc">
+      <xsd:simpleType>
+        <xsd:restriction base="dms:Lookup"/>
+      </xsd:simpleType>
+    </xsd:element>
+    <xsd:element name="LocPublishedDependentAssetsLookup" ma:index="83" nillable="true" ma:displayName="Loc Published Dependent Assets" ma:default="" ma:list="{7DD1DCEC-E449-43D3-891F-7DC62F62AD21}" ma:internalName="LocPublishedDependentAssetsLookup" ma:readOnly="true" ma:showField="PublishedDependentAssets" ma:web="4873beb7-5857-4685-be1f-d57550cc96cc">
+      <xsd:simpleType>
+        <xsd:restriction base="dms:Lookup"/>
+      </xsd:simpleType>
+    </xsd:element>
+    <xsd:element name="LocPublishedLinkedAssetsLookup" ma:index="84" nillable="true" ma:displayName="Loc Published Linked Assets" ma:default="" ma:list="{7DD1DCEC-E449-43D3-891F-7DC62F62AD21}" ma:internalName="LocPublishedLinkedAssetsLookup" ma:readOnly="true" ma:showField="PublishedLinkedAssets" ma:web="4873beb7-5857-4685-be1f-d57550cc96cc">
+      <xsd:simpleType>
+        <xsd:restriction base="dms:Lookup"/>
+      </xsd:simpleType>
+    </xsd:element>
+    <xsd:element name="LocRecommendedHandoff" ma:index="85" nillable="true" ma:displayName="Loc Recommended Handoff" ma:default="" ma:indexed="true" ma:internalName="LocRecommendedHandoff" ma:readOnly="false">
+      <xsd:simpleType>
+        <xsd:restriction base="dms:Text"/>
+      </xsd:simpleType>
+    </xsd:element>
+    <xsd:element name="LocalizationTagsTaxHTField0" ma:index="87" nillable="true" ma:taxonomy="true" ma:internalName="LocalizationTagsTaxHTField0" ma:taxonomyFieldName="LocalizationTags" ma:displayName="Localization Tags" ma:readOnly="false" ma:default="" ma:fieldId="{00f02cb3-2c7c-424a-9c61-10e9b6878429}" ma:taxonomyMulti="true" ma:sspId="8f79753a-75d3-41f5-8ca3-40b843941b4f" ma:termSetId="5b7703a5-8e8b-4b58-8b31-1cea35331da3" ma:anchorId="00000000-0000-0000-0000-000000000000" ma:open="false" ma:isKeyword="false">
+      <xsd:complexType>
+        <xsd:sequence>
+          <xsd:element ref="pc:Terms" minOccurs="0" maxOccurs="1"/>
+        </xsd:sequence>
+      </xsd:complexType>
+    </xsd:element>
+    <xsd:element name="MachineTranslated" ma:index="88" nillable="true" ma:displayName="Machine Translated" ma:default="" ma:internalName="MachineTranslated" ma:readOnly="false">
+      <xsd:simpleType>
+        <xsd:restriction base="dms:Boolean"/>
+      </xsd:simpleType>
+    </xsd:element>
+    <xsd:element name="Manager" ma:index="89" nillable="true" ma:displayName="Manager" ma:hidden="true" ma:internalName="Manager" ma:readOnly="false">
+      <xsd:simpleType>
+        <xsd:restriction base="dms:Text"/>
+      </xsd:simpleType>
+    </xsd:element>
+    <xsd:element name="Markets" ma:index="90" nillable="true" ma:displayName="Markets" ma:default="" ma:description="Leave blank to show in all markets" ma:list="{2FBD1B11-2ACE-4FDC-B5A3-635D4ADF6F1B}" ma:internalName="Markets" ma:readOnly="false" ma:showField="MarketName" ma:web="4873beb7-5857-4685-be1f-d57550cc96cc">
+      <xsd:complexType>
+        <xsd:complexContent>
+          <xsd:extension base="dms:MultiChoiceLookup">
+            <xsd:sequence>
+              <xsd:element name="Value" type="dms:Lookup" maxOccurs="unbounded" minOccurs="0" nillable="true"/>
+            </xsd:sequence>
+          </xsd:extension>
+        </xsd:complexContent>
+      </xsd:complexType>
+    </xsd:element>
+    <xsd:element name="Milestone" ma:index="91" nillable="true" ma:displayName="Milestone" ma:default="" ma:internalName="Milestone" ma:readOnly="false">
+      <xsd:simpleType>
+        <xsd:restriction base="dms:Unknown"/>
+      </xsd:simpleType>
+    </xsd:element>
+    <xsd:element name="TPNamespace" ma:index="94" nillable="true" ma:displayName="Namespace" ma:default="" ma:internalName="TPNamespace">
+      <xsd:simpleType>
+        <xsd:restriction base="dms:Text"/>
+      </xsd:simpleType>
+    </xsd:element>
+    <xsd:element name="NumericId" ma:index="95" nillable="true" ma:displayName="Numeric ID" ma:default="" ma:indexed="true" ma:internalName="NumericId" ma:readOnly="false">
+      <xsd:simpleType>
+        <xsd:restriction base="dms:Number"/>
+      </xsd:simpleType>
+    </xsd:element>
+    <xsd:element name="NumOfRatingsLookup" ma:index="96" nillable="true" ma:displayName="NumOfRatings" ma:default="" ma:list="{9E343742-310B-4684-A24C-1D137CB4B230}" ma:internalName="NumOfRatingsLookup" ma:readOnly="true" ma:showField="NumOfRatings" ma:web="4873beb7-5857-4685-be1f-d57550cc96cc">
+      <xsd:complexType>
+        <xsd:complexContent>
+          <xsd:extension base="dms:MultiChoiceLookup">
+            <xsd:sequence>
+              <xsd:element name="Value" type="dms:Lookup" maxOccurs="unbounded" minOccurs="0" nillable="true"/>
+            </xsd:sequence>
+          </xsd:extension>
+        </xsd:complexContent>
+      </xsd:complexType>
+    </xsd:element>
+    <xsd:element name="OOCacheId" ma:index="97" nillable="true" ma:displayName="OOCacheId" ma:internalName="OOCacheId" ma:readOnly="false">
+      <xsd:simpleType>
+        <xsd:restriction base="dms:Text"/>
+      </xsd:simpleType>
+    </xsd:element>
+    <xsd:element name="OpenTemplate" ma:index="98" nillable="true" ma:displayName="Open Template" ma:default="true" ma:internalName="OpenTemplate">
+      <xsd:simpleType>
+        <xsd:restriction base="dms:Boolean"/>
+      </xsd:simpleType>
+    </xsd:element>
+    <xsd:element name="OriginAsset" ma:index="99" nillable="true" ma:displayName="Origin Asset" ma:default="" ma:internalName="OriginAsset" ma:readOnly="false">
+      <xsd:simpleType>
+        <xsd:restriction base="dms:Text"/>
+      </xsd:simpleType>
+    </xsd:element>
+    <xsd:element name="OriginalRelease" ma:index="100" nillable="true" ma:displayName="Original Release" ma:default="15" ma:internalName="OriginalRelease" ma:readOnly="false">
+      <xsd:simpleType>
+        <xsd:restriction base="dms:Choice">
+          <xsd:enumeration value="14"/>
+          <xsd:enumeration value="15"/>
+          <xsd:enumeration value="16"/>
+        </xsd:restriction>
+      </xsd:simpleType>
+    </xsd:element>
+    <xsd:element name="OriginalSourceMarket" ma:index="101" nillable="true" ma:displayName="Original Source Market Group" ma:default="" ma:internalName="OriginalSourceMarket" ma:readOnly="false">
+      <xsd:simpleType>
+        <xsd:restriction base="dms:Text"/>
+      </xsd:simpleType>
+    </xsd:element>
+    <xsd:element name="OutputCachingOn" ma:index="102" nillable="true" ma:displayName="Output Caching" ma:default="true" ma:hidden="true" ma:internalName="OutputCachingOn" ma:readOnly="false">
+      <xsd:simpleType>
+        <xsd:restriction base="dms:Boolean"/>
+      </xsd:simpleType>
+    </xsd:element>
+    <xsd:element name="ParentAssetId" ma:index="103" nillable="true" ma:displayName="Parent Asset Id" ma:default="" ma:internalName="ParentAssetId" ma:readOnly="false">
+      <xsd:simpleType>
+        <xsd:restriction base="dms:Text"/>
+      </xsd:simpleType>
+    </xsd:element>
+    <xsd:element name="PlannedPubDate" ma:index="104" nillable="true" ma:displayName="Planned Publish Date" ma:default="" ma:indexed="true" ma:internalName="PlannedPubDate" ma:readOnly="false">
+      <xsd:simpleType>
+        <xsd:restriction base="dms:DateTime"/>
+      </xsd:simpleType>
+    </xsd:element>
+    <xsd:element name="PolicheckWords" ma:index="105" nillable="true" ma:displayName="Policheck Words" ma:default="" ma:internalName="PolicheckWords" ma:readOnly="false">
+      <xsd:simpleType>
+        <xsd:restriction base="dms:Text"/>
+      </xsd:simpleType>
+    </xsd:element>
+    <xsd:element name="BusinessGroup" ma:index="106" nillable="true" ma:displayName="Product Division Owner" ma:default="" ma:internalName="BusinessGroup" ma:readOnly="false">
+      <xsd:simpleType>
+        <xsd:restriction base="dms:Unknown"/>
+      </xsd:simpleType>
+    </xsd:element>
+    <xsd:element name="UAProjectedTotalWords" ma:index="107" nillable="true" ma:displayName="Projected Word Count" ma:default="" ma:internalName="UAProjectedTotalWords" ma:readOnly="false">
+      <xsd:simpleType>
+        <xsd:restriction base="dms:Unknown"/>
+      </xsd:simpleType>
+    </xsd:element>
+    <xsd:element name="Provider" ma:index="108" nillable="true" ma:displayName="Provider" ma:default="" ma:internalName="Provider" ma:readOnly="false">
+      <xsd:simpleType>
+        <xsd:restriction base="dms:Unknown"/>
+      </xsd:simpleType>
+    </xsd:element>
+    <xsd:element name="Providers" ma:index="109" nillable="true" ma:displayName="Providers" ma:default="" ma:internalName="Providers">
+      <xsd:simpleType>
+        <xsd:restriction base="dms:Unknown"/>
+      </xsd:simpleType>
+    </xsd:element>
+    <xsd:element name="PublishStatusLookup" ma:index="110" nillable="true" ma:displayName="Publish Status" ma:default="" ma:list="{9E343742-310B-4684-A24C-1D137CB4B230}" ma:internalName="PublishStatusLookup" ma:readOnly="false" ma:showField="PublishStatus" ma:web="4873beb7-5857-4685-be1f-d57550cc96cc">
+      <xsd:complexType>
+        <xsd:complexContent>
+          <xsd:extension base="dms:MultiChoiceLookup">
+            <xsd:sequence>
+              <xsd:element name="Value" type="dms:Lookup" maxOccurs="unbounded" minOccurs="0" nillable="true"/>
+            </xsd:sequence>
+          </xsd:extension>
+        </xsd:complexContent>
+      </xsd:complexType>
+    </xsd:element>
+    <xsd:element name="PublishTargets" ma:index="111" nillable="true" ma:displayName="Publish Target" ma:default="OfficeOnlineVNext" ma:internalName="PublishTargets" ma:readOnly="false">
+      <xsd:simpleType>
+        <xsd:restriction base="dms:Unknown"/>
+      </xsd:simpleType>
+    </xsd:element>
+    <xsd:element name="RecommendationsModifier" ma:index="112" nillable="true" ma:displayName="Recommendations Modifier" ma:default="" ma:internalName="RecommendationsModifier" ma:readOnly="false">
+      <xsd:simpleType>
+        <xsd:restriction base="dms:Number"/>
+      </xsd:simpleType>
+    </xsd:element>
+    <xsd:element name="ArtSampleDocs" ma:index="113" nillable="true" ma:displayName="Sample Docs" ma:default="" ma:hidden="true" ma:internalName="ArtSampleDocs" ma:readOnly="false">
+      <xsd:simpleType>
+        <xsd:restriction base="dms:Text"/>
+      </xsd:simpleType>
+    </xsd:element>
+    <xsd:element name="ScenarioTagsTaxHTField0" ma:index="115" nillable="true" ma:taxonomy="true" ma:internalName="ScenarioTagsTaxHTField0" ma:taxonomyFieldName="ScenarioTags" ma:displayName="Scenarios" ma:readOnly="false" ma:default="" ma:fieldId="{93aef74d-6c78-4815-8310-51477dceeccc}" ma:taxonomyMulti="true" ma:sspId="8f79753a-75d3-41f5-8ca3-40b843941b4f" ma:termSetId="4b7d5f16-e2f2-4fc0-bab3-6e8b931e57d6" ma:anchorId="00000000-0000-0000-0000-000000000000" ma:open="false" ma:isKeyword="false">
+      <xsd:complexType>
+        <xsd:sequence>
+          <xsd:element ref="pc:Terms" minOccurs="0" maxOccurs="1"/>
+        </xsd:sequence>
+      </xsd:complexType>
+    </xsd:element>
+    <xsd:element name="ShowIn" ma:index="117" nillable="true" ma:displayName="Show In" ma:default="Show everywhere" ma:internalName="ShowIn" ma:readOnly="false">
+      <xsd:simpleType>
+        <xsd:restriction base="dms:Choice">
+          <xsd:enumeration value="Hide on web"/>
+          <xsd:enumeration value="On Web no search"/>
+          <xsd:enumeration value="Show everywhere"/>
+          <xsd:enumeration value="Special use only"/>
+        </xsd:restriction>
+      </xsd:simpleType>
+    </xsd:element>
+    <xsd:element name="SourceTitle" ma:index="118" nillable="true" ma:displayName="Source Title" ma:default="" ma:indexed="true" ma:internalName="SourceTitle" ma:readOnly="false">
+      <xsd:simpleType>
+        <xsd:restriction base="dms:Text"/>
+      </xsd:simpleType>
+    </xsd:element>
+    <xsd:element name="CSXSubmissionDate" ma:index="119" nillable="true" ma:displayName="Submission Date" ma:default="" ma:internalName="CSXSubmissionDate" ma:readOnly="false">
+      <xsd:simpleType>
+        <xsd:restriction base="dms:DateTime"/>
+      </xsd:simpleType>
+    </xsd:element>
+    <xsd:element name="SubmitterId" ma:index="120" nillable="true" ma:displayName="Submitter ID" ma:default="" ma:internalName="SubmitterId" ma:readOnly="false">
+      <xsd:simpleType>
+        <xsd:restriction base="dms:Text"/>
+      </xsd:simpleType>
+    </xsd:element>
+    <xsd:element name="TaxCatchAll" ma:index="121" nillable="true" ma:displayName="Taxonomy Catch All Column" ma:hidden="true" ma:list="{530f955b-6704-4601-bd83-f81d87f1e440}" ma:internalName="TaxCatchAll" ma:showField="CatchAllData" ma:web="4873beb7-5857-4685-be1f-d57550cc96cc">
+      <xsd:complexType>
+        <xsd:complexContent>
+          <xsd:extension base="dms:MultiChoiceLookup">
+            <xsd:sequence>
+              <xsd:element name="Value" type="dms:Lookup" maxOccurs="unbounded" minOccurs="0" nillable="true"/>
+            </xsd:sequence>
+          </xsd:extension>
+        </xsd:complexContent>
+      </xsd:complexType>
+    </xsd:element>
+    <xsd:element name="TaxCatchAllLabel" ma:index="122" nillable="true" ma:displayName="Taxonomy Catch All Column1" ma:hidden="true" ma:list="{530f955b-6704-4601-bd83-f81d87f1e440}" ma:internalName="TaxCatchAllLabel" ma:readOnly="true" ma:showField="CatchAllDataLabel" ma:web="4873beb7-5857-4685-be1f-d57550cc96cc">
+      <xsd:complexType>
+        <xsd:complexContent>
+          <xsd:extension base="dms:MultiChoiceLookup">
+            <xsd:sequence>
+              <xsd:element name="Value" type="dms:Lookup" maxOccurs="unbounded" minOccurs="0" nillable="true"/>
+            </xsd:sequence>
+          </xsd:extension>
+        </xsd:complexContent>
+      </xsd:complexType>
+    </xsd:element>
+    <xsd:element name="TemplateStatus" ma:index="123" nillable="true" ma:displayName="Template Status" ma:default="" ma:internalName="TemplateStatus">
+      <xsd:simpleType>
+        <xsd:restriction base="dms:Unknown"/>
+      </xsd:simpleType>
+    </xsd:element>
+    <xsd:element name="TemplateTemplateType" ma:index="124" nillable="true" ma:displayName="Template Type" ma:default="" ma:internalName="TemplateTemplateType">
+      <xsd:simpleType>
+        <xsd:restriction base="dms:Unknown"/>
+      </xsd:simpleType>
+    </xsd:element>
+    <xsd:element name="ThumbnailAssetId" ma:index="125" nillable="true" ma:displayName="Thumbnail Image Asset" ma:default="" ma:internalName="ThumbnailAssetId" ma:readOnly="false">
+      <xsd:simpleType>
+        <xsd:restriction base="dms:Text"/>
+      </xsd:simpleType>
+    </xsd:element>
+    <xsd:element name="TimesCloned" ma:index="126" nillable="true" ma:displayName="Times Cloned" ma:default="" ma:internalName="TimesCloned" ma:readOnly="false">
+      <xsd:simpleType>
+        <xsd:restriction base="dms:Number"/>
+      </xsd:simpleType>
+    </xsd:element>
+    <xsd:element name="TrustLevel" ma:index="128" nillable="true" ma:displayName="Trust Level" ma:default="1 Microsoft Managed Content" ma:internalName="TrustLevel" ma:readOnly="false">
+      <xsd:simpleType>
+        <xsd:restriction base="dms:Unknown"/>
+      </xsd:simpleType>
+    </xsd:element>
+    <xsd:element name="UALocComments" ma:index="129" nillable="true" ma:displayName="UA Loc Comments" ma:default="" ma:internalName="UALocComments" ma:readOnly="false">
+      <xsd:simpleType>
+        <xsd:restriction base="dms:Note"/>
+      </xsd:simpleType>
+    </xsd:element>
+    <xsd:element name="UALocRecommendation" ma:index="130" nillable="true" ma:displayName="UA Loc Recommendation" ma:default="Localize" ma:internalName="UALocRecommendation" ma:readOnly="false">
+      <xsd:simpleType>
+        <xsd:restriction base="dms:Choice">
+          <xsd:enumeration value="Localize"/>
+          <xsd:enumeration value="Never Localize"/>
+          <xsd:enumeration value="Priority Localize"/>
+        </xsd:restriction>
+      </xsd:simpleType>
+    </xsd:element>
+    <xsd:element name="UANotes" ma:index="131" nillable="true" ma:displayName="UA Notes" ma:default="" ma:internalName="UANotes" ma:readOnly="false">
+      <xsd:simpleType>
+        <xsd:restriction base="dms:Note"/>
+      </xsd:simpleType>
+    </xsd:element>
+    <xsd:element name="TPAppVersion" ma:index="132" nillable="true" ma:displayName="Version" ma:default="" ma:internalName="TPAppVersion">
+      <xsd:simpleType>
+        <xsd:restriction base="dms:Text"/>
+      </xsd:simpleType>
+    </xsd:element>
+    <xsd:element name="VoteCount" ma:index="133" nillable="true" ma:displayName="Vote Count" ma:default="" ma:internalName="VoteCount" ma:readOnly="false">
+      <xsd:simpleType>
+        <xsd:restriction base="dms:Unknown"/>
+      </xsd:simpleType>
+    </xsd:element>
+  </xsd:schema>
+  <xsd:schema xmlns="http://schemas.openxmlformats.org/package/2006/metadata/core-properties" xmlns:xsd="http://www.w3.org/2001/XMLSchema" xmlns:xsi="http://www.w3.org/2001/XMLSchema-instance" xmlns:dc="http://purl.org/dc/elements/1.1/" xmlns:dcterms="http://purl.org/dc/terms/" xmlns:odoc="http://schemas.microsoft.com/internal/obd" targetNamespace="http://schemas.openxmlformats.org/package/2006/metadata/core-properties" elementFormDefault="qualified" attributeFormDefault="unqualified" blockDefault="#all">
+    <xsd:import namespace="http://purl.org/dc/elements/1.1/" schemaLocation="http://dublincore.org/schemas/xmls/qdc/2003/04/02/dc.xsd"/>
+    <xsd:import namespace="http://purl.org/dc/terms/" schemaLocation="http://dublincore.org/schemas/xmls/qdc/2003/04/02/dcterms.xsd"/>
+    <xsd:element name="coreProperties" type="CT_coreProperties"/>
+    <xsd:complexType name="CT_coreProperties">
+      <xsd:all>
+        <xsd:element ref="dc:creator" minOccurs="0" maxOccurs="1"/>
+        <xsd:element ref="dcterms:created" minOccurs="0" maxOccurs="1"/>
+        <xsd:element ref="dc:identifier" minOccurs="0" maxOccurs="1"/>
+        <xsd:element name="contentType" minOccurs="0" maxOccurs="1" type="xsd:string" ma:index="22" ma:displayName="Content Type"/>
+        <xsd:element ref="dc:title" minOccurs="0" maxOccurs="1" ma:index="127" ma:displayName="Title"/>
+        <xsd:element ref="dc:subject" minOccurs="0" maxOccurs="1"/>
+        <xsd:element ref="dc:description" minOccurs="0" maxOccurs="1"/>
+        <xsd:element name="keywords" minOccurs="0" maxOccurs="1" type="xsd:string"/>
+        <xsd:element ref="dc:language" minOccurs="0" maxOccurs="1"/>
+        <xsd:element name="category" minOccurs="0" maxOccurs="1" type="xsd:string"/>
+        <xsd:element name="version" minOccurs="0" maxOccurs="1" type="xsd:string"/>
+        <xsd:element name="revision" minOccurs="0" maxOccurs="1" type="xsd:string">
+          <xsd:annotation>
+            <xsd:documentation>
+                        This value indicates the number of saves or revisions. The application is responsible for updating this value after each revision.
+                    </xsd:documentation>
+          </xsd:annotation>
+        </xsd:element>
+        <xsd:element name="lastModifiedBy" minOccurs="0" maxOccurs="1" type="xsd:string"/>
+        <xsd:element ref="dcterms:modified" minOccurs="0" maxOccurs="1"/>
+        <xsd:element name="contentStatus" minOccurs="0" maxOccurs="1" type="xsd:string"/>
+      </xsd:all>
+    </xsd:complexType>
+  </xsd:schema>
+  <xs:schema xmlns:pc="http://schemas.microsoft.com/office/infopath/2007/PartnerControls" xmlns:xs="http://www.w3.org/2001/XMLSchema" targetNamespace="http://schemas.microsoft.com/office/infopath/2007/PartnerControls" elementFormDefault="qualified" attributeFormDefault="unqualified">
+    <xs:element name="Person">
+      <xs:complexType>
+        <xs:sequence>
+          <xs:element ref="pc:DisplayName" minOccurs="0"/>
+          <xs:element ref="pc:AccountId" minOccurs="0"/>
+          <xs:element ref="pc:AccountType" minOccurs="0"/>
+        </xs:sequence>
+      </xs:complexType>
+    </xs:element>
+    <xs:element name="DisplayName" type="xs:string"/>
+    <xs:element name="AccountId" type="xs:string"/>
+    <xs:element name="AccountType" type="xs:string"/>
+    <xs:element name="BDCAssociatedEntity">
+      <xs:complexType>
+        <xs:sequence>
+          <xs:element ref="pc:BDCEntity" minOccurs="0" maxOccurs="unbounded"/>
+        </xs:sequence>
+        <xs:attribute ref="pc:EntityNamespace"/>
+        <xs:attribute ref="pc:EntityName"/>
+        <xs:attribute ref="pc:SystemInstanceName"/>
+        <xs:attribute ref="pc:AssociationName"/>
+      </xs:complexType>
+    </xs:element>
+    <xs:attribute name="EntityNamespace" type="xs:string"/>
+    <xs:attribute name="EntityName" type="xs:string"/>
+    <xs:attribute name="SystemInstanceName" type="xs:string"/>
+    <xs:attribute name="AssociationName" type="xs:string"/>
+    <xs:element name="BDCEntity">
+      <xs:complexType>
+        <xs:sequence>
+          <xs:element ref="pc:EntityDisplayName" minOccurs="0"/>
+          <xs:element ref="pc:EntityInstanceReference" minOccurs="0"/>
+          <xs:element ref="pc:EntityId1" minOccurs="0"/>
+          <xs:element ref="pc:EntityId2" minOccurs="0"/>
+          <xs:element ref="pc:EntityId3" minOccurs="0"/>
+          <xs:element ref="pc:EntityId4" minOccurs="0"/>
+          <xs:element ref="pc:EntityId5" minOccurs="0"/>
+        </xs:sequence>
+      </xs:complexType>
+    </xs:element>
+    <xs:element name="EntityDisplayName" type="xs:string"/>
+    <xs:element name="EntityInstanceReference" type="xs:string"/>
+    <xs:element name="EntityId1" type="xs:string"/>
+    <xs:element name="EntityId2" type="xs:string"/>
+    <xs:element name="EntityId3" type="xs:string"/>
+    <xs:element name="EntityId4" type="xs:string"/>
+    <xs:element name="EntityId5" type="xs:string"/>
+    <xs:element name="Terms">
+      <xs:complexType>
+        <xs:sequence>
+          <xs:element ref="pc:TermInfo" minOccurs="0" maxOccurs="unbounded"/>
+        </xs:sequence>
+      </xs:complexType>
+    </xs:element>
+    <xs:element name="TermInfo">
+      <xs:complexType>
+        <xs:sequence>
+          <xs:element ref="pc:TermName" minOccurs="0"/>
+          <xs:element ref="pc:TermId" minOccurs="0"/>
+        </xs:sequence>
+      </xs:complexType>
+    </xs:element>
+    <xs:element name="TermName" type="xs:string"/>
+    <xs:element name="TermId" type="xs:string"/>
+  </xs:schema>
+</ct:contentTypeSchema>
 </file>
 
 <file path=customXml/item2.xml><?xml version="1.0" encoding="utf-8"?>
@@ -3403,1049 +5124,28 @@
 </file>
 
 <file path=customXml/item3.xml><?xml version="1.0" encoding="utf-8"?>
-<ct:contentTypeSchema xmlns:ct="http://schemas.microsoft.com/office/2006/metadata/contentType" xmlns:ma="http://schemas.microsoft.com/office/2006/metadata/properties/metaAttributes" ct:_="" ma:_="" ma:contentTypeName="TemplateFile" ma:contentTypeID="0x0101006EDDDB5EE6D98C44930B742096920B300400F5B6D36B3EF94B4E9A635CDF2A18F5B8" ma:contentTypeVersion="72" ma:contentTypeDescription="Create a new document." ma:contentTypeScope="" ma:versionID="a23e56308344d904b51738559c3d67c9">
-  <xsd:schema xmlns:xsd="http://www.w3.org/2001/XMLSchema" xmlns:xs="http://www.w3.org/2001/XMLSchema" xmlns:p="http://schemas.microsoft.com/office/2006/metadata/properties" xmlns:ns2="4873beb7-5857-4685-be1f-d57550cc96cc" targetNamespace="http://schemas.microsoft.com/office/2006/metadata/properties" ma:root="true" ma:fieldsID="cd0908cc4600e77bf5da051303e00c8d" ns2:_="">
-    <xsd:import namespace="4873beb7-5857-4685-be1f-d57550cc96cc"/>
-    <xsd:element name="properties">
-      <xsd:complexType>
-        <xsd:sequence>
-          <xsd:element name="documentManagement">
-            <xsd:complexType>
-              <xsd:all>
-                <xsd:element ref="ns2:AcquiredFrom" minOccurs="0"/>
-                <xsd:element ref="ns2:UACurrentWords" minOccurs="0"/>
-                <xsd:element ref="ns2:TPApplication" minOccurs="0"/>
-                <xsd:element ref="ns2:ApprovalLog" minOccurs="0"/>
-                <xsd:element ref="ns2:ApprovalStatus" minOccurs="0"/>
-                <xsd:element ref="ns2:AssetStart" minOccurs="0"/>
-                <xsd:element ref="ns2:AssetExpire" minOccurs="0"/>
-                <xsd:element ref="ns2:AssetId" minOccurs="0"/>
-                <xsd:element ref="ns2:IsSearchable" minOccurs="0"/>
-                <xsd:element ref="ns2:AssetType" minOccurs="0"/>
-                <xsd:element ref="ns2:APAuthor" minOccurs="0"/>
-                <xsd:element ref="ns2:AverageRating" minOccurs="0"/>
-                <xsd:element ref="ns2:BlockPublish" minOccurs="0"/>
-                <xsd:element ref="ns2:BugNumber" minOccurs="0"/>
-                <xsd:element ref="ns2:CampaignTagsTaxHTField0" minOccurs="0"/>
-                <xsd:element ref="ns2:TPClientViewer" minOccurs="0"/>
-                <xsd:element ref="ns2:ClipArtFilename" minOccurs="0"/>
-                <xsd:element ref="ns2:TPCommandLine" minOccurs="0"/>
-                <xsd:element ref="ns2:TPComponent" minOccurs="0"/>
-                <xsd:element ref="ns2:ContentItem" minOccurs="0"/>
-                <xsd:element ref="ns2:CrawlForDependencies" minOccurs="0"/>
-                <xsd:element ref="ns2:CSXHash" minOccurs="0"/>
-                <xsd:element ref="ns2:CSXSubmissionMarket" minOccurs="0"/>
-                <xsd:element ref="ns2:CSXUpdate" minOccurs="0"/>
-                <xsd:element ref="ns2:IntlLangReviewDate" minOccurs="0"/>
-                <xsd:element ref="ns2:IsDeleted" minOccurs="0"/>
-                <xsd:element ref="ns2:APDescription" minOccurs="0"/>
-                <xsd:element ref="ns2:DirectSourceMarket" minOccurs="0"/>
-                <xsd:element ref="ns2:Downloads" minOccurs="0"/>
-                <xsd:element ref="ns2:DSATActionTaken" minOccurs="0"/>
-                <xsd:element ref="ns2:APEditor" minOccurs="0"/>
-                <xsd:element ref="ns2:EditorialStatus" minOccurs="0"/>
-                <xsd:element ref="ns2:EditorialTags" minOccurs="0"/>
-                <xsd:element ref="ns2:TPExecutable" minOccurs="0"/>
-                <xsd:element ref="ns2:FeatureTagsTaxHTField0" minOccurs="0"/>
-                <xsd:element ref="ns2:TPFriendlyName" minOccurs="0"/>
-                <xsd:element ref="ns2:FriendlyTitle" minOccurs="0"/>
-                <xsd:element ref="ns2:PrimaryImageGen" minOccurs="0"/>
-                <xsd:element ref="ns2:HandoffToMSDN" minOccurs="0"/>
-                <xsd:element ref="ns2:InProjectListLookup" minOccurs="0"/>
-                <xsd:element ref="ns2:TPInstallLocation" minOccurs="0"/>
-                <xsd:element ref="ns2:InternalTagsTaxHTField0" minOccurs="0"/>
-                <xsd:element ref="ns2:IntlLangReview" minOccurs="0"/>
-                <xsd:element ref="ns2:IntlLangReviewer" minOccurs="0"/>
-                <xsd:element ref="ns2:MarketSpecific" minOccurs="0"/>
-                <xsd:element ref="ns2:LastCompleteVersionLookup" minOccurs="0"/>
-                <xsd:element ref="ns2:LastHandOff" minOccurs="0"/>
-                <xsd:element ref="ns2:LastModifiedDateTime" minOccurs="0"/>
-                <xsd:element ref="ns2:LastPreviewErrorLookup" minOccurs="0"/>
-                <xsd:element ref="ns2:LastPreviewResultLookup" minOccurs="0"/>
-                <xsd:element ref="ns2:LastPreviewAttemptDateLookup" minOccurs="0"/>
-                <xsd:element ref="ns2:LastPreviewedByLookup" minOccurs="0"/>
-                <xsd:element ref="ns2:LastPreviewTimeLookup" minOccurs="0"/>
-                <xsd:element ref="ns2:LastPreviewVersionLookup" minOccurs="0"/>
-                <xsd:element ref="ns2:LastPublishErrorLookup" minOccurs="0"/>
-                <xsd:element ref="ns2:LastPublishResultLookup" minOccurs="0"/>
-                <xsd:element ref="ns2:LastPublishAttemptDateLookup" minOccurs="0"/>
-                <xsd:element ref="ns2:LastPublishedByLookup" minOccurs="0"/>
-                <xsd:element ref="ns2:LastPublishTimeLookup" minOccurs="0"/>
-                <xsd:element ref="ns2:LastPublishVersionLookup" minOccurs="0"/>
-                <xsd:element ref="ns2:TPLaunchHelpLinkType" minOccurs="0"/>
-                <xsd:element ref="ns2:LegacyData" minOccurs="0"/>
-                <xsd:element ref="ns2:TPLaunchHelpLink" minOccurs="0"/>
-                <xsd:element ref="ns2:LocComments" minOccurs="0"/>
-                <xsd:element ref="ns2:LocLastLocAttemptVersionLookup" minOccurs="0"/>
-                <xsd:element ref="ns2:LocLastLocAttemptVersionTypeLookup" minOccurs="0"/>
-                <xsd:element ref="ns2:LocManualTestRequired" minOccurs="0"/>
-                <xsd:element ref="ns2:LocMarketGroupTiers2" minOccurs="0"/>
-                <xsd:element ref="ns2:LocNewPublishedVersionLookup" minOccurs="0"/>
-                <xsd:element ref="ns2:LocOverallHandbackStatusLookup" minOccurs="0"/>
-                <xsd:element ref="ns2:LocOverallLocStatusLookup" minOccurs="0"/>
-                <xsd:element ref="ns2:LocOverallPreviewStatusLookup" minOccurs="0"/>
-                <xsd:element ref="ns2:LocOverallPublishStatusLookup" minOccurs="0"/>
-                <xsd:element ref="ns2:IntlLocPriority" minOccurs="0"/>
-                <xsd:element ref="ns2:LocProcessedForHandoffsLookup" minOccurs="0"/>
-                <xsd:element ref="ns2:LocProcessedForMarketsLookup" minOccurs="0"/>
-                <xsd:element ref="ns2:LocPublishedDependentAssetsLookup" minOccurs="0"/>
-                <xsd:element ref="ns2:LocPublishedLinkedAssetsLookup" minOccurs="0"/>
-                <xsd:element ref="ns2:LocRecommendedHandoff" minOccurs="0"/>
-                <xsd:element ref="ns2:LocalizationTagsTaxHTField0" minOccurs="0"/>
-                <xsd:element ref="ns2:MachineTranslated" minOccurs="0"/>
-                <xsd:element ref="ns2:Manager" minOccurs="0"/>
-                <xsd:element ref="ns2:Markets" minOccurs="0"/>
-                <xsd:element ref="ns2:Milestone" minOccurs="0"/>
-                <xsd:element ref="ns2:TPNamespace" minOccurs="0"/>
-                <xsd:element ref="ns2:NumericId" minOccurs="0"/>
-                <xsd:element ref="ns2:NumOfRatingsLookup" minOccurs="0"/>
-                <xsd:element ref="ns2:OOCacheId" minOccurs="0"/>
-                <xsd:element ref="ns2:OpenTemplate" minOccurs="0"/>
-                <xsd:element ref="ns2:OriginAsset" minOccurs="0"/>
-                <xsd:element ref="ns2:OriginalRelease" minOccurs="0"/>
-                <xsd:element ref="ns2:OriginalSourceMarket" minOccurs="0"/>
-                <xsd:element ref="ns2:OutputCachingOn" minOccurs="0"/>
-                <xsd:element ref="ns2:ParentAssetId" minOccurs="0"/>
-                <xsd:element ref="ns2:PlannedPubDate" minOccurs="0"/>
-                <xsd:element ref="ns2:PolicheckWords" minOccurs="0"/>
-                <xsd:element ref="ns2:BusinessGroup" minOccurs="0"/>
-                <xsd:element ref="ns2:UAProjectedTotalWords" minOccurs="0"/>
-                <xsd:element ref="ns2:Provider" minOccurs="0"/>
-                <xsd:element ref="ns2:Providers" minOccurs="0"/>
-                <xsd:element ref="ns2:PublishStatusLookup" minOccurs="0"/>
-                <xsd:element ref="ns2:PublishTargets" minOccurs="0"/>
-                <xsd:element ref="ns2:RecommendationsModifier" minOccurs="0"/>
-                <xsd:element ref="ns2:ArtSampleDocs" minOccurs="0"/>
-                <xsd:element ref="ns2:ScenarioTagsTaxHTField0" minOccurs="0"/>
-                <xsd:element ref="ns2:ShowIn" minOccurs="0"/>
-                <xsd:element ref="ns2:SourceTitle" minOccurs="0"/>
-                <xsd:element ref="ns2:CSXSubmissionDate" minOccurs="0"/>
-                <xsd:element ref="ns2:SubmitterId" minOccurs="0"/>
-                <xsd:element ref="ns2:TaxCatchAll" minOccurs="0"/>
-                <xsd:element ref="ns2:TaxCatchAllLabel" minOccurs="0"/>
-                <xsd:element ref="ns2:TemplateStatus" minOccurs="0"/>
-                <xsd:element ref="ns2:TemplateTemplateType" minOccurs="0"/>
-                <xsd:element ref="ns2:ThumbnailAssetId" minOccurs="0"/>
-                <xsd:element ref="ns2:TimesCloned" minOccurs="0"/>
-                <xsd:element ref="ns2:TrustLevel" minOccurs="0"/>
-                <xsd:element ref="ns2:UALocComments" minOccurs="0"/>
-                <xsd:element ref="ns2:UALocRecommendation" minOccurs="0"/>
-                <xsd:element ref="ns2:UANotes" minOccurs="0"/>
-                <xsd:element ref="ns2:TPAppVersion" minOccurs="0"/>
-                <xsd:element ref="ns2:VoteCount" minOccurs="0"/>
-              </xsd:all>
-            </xsd:complexType>
-          </xsd:element>
-        </xsd:sequence>
-      </xsd:complexType>
-    </xsd:element>
-  </xsd:schema>
-  <xsd:schema xmlns:xsd="http://www.w3.org/2001/XMLSchema" xmlns:xs="http://www.w3.org/2001/XMLSchema" xmlns:dms="http://schemas.microsoft.com/office/2006/documentManagement/types" xmlns:pc="http://schemas.microsoft.com/office/infopath/2007/PartnerControls" targetNamespace="4873beb7-5857-4685-be1f-d57550cc96cc" elementFormDefault="qualified">
-    <xsd:import namespace="http://schemas.microsoft.com/office/2006/documentManagement/types"/>
-    <xsd:import namespace="http://schemas.microsoft.com/office/infopath/2007/PartnerControls"/>
-    <xsd:element name="AcquiredFrom" ma:index="1" nillable="true" ma:displayName="Acquired From" ma:default="Internal MS" ma:internalName="AcquiredFrom" ma:readOnly="false">
-      <xsd:simpleType>
-        <xsd:restriction base="dms:Choice">
-          <xsd:enumeration value="Internal MS"/>
-          <xsd:enumeration value="Community"/>
-          <xsd:enumeration value="MVP"/>
-          <xsd:enumeration value="Publisher"/>
-          <xsd:enumeration value="Partner"/>
-          <xsd:enumeration value="None"/>
-        </xsd:restriction>
-      </xsd:simpleType>
-    </xsd:element>
-    <xsd:element name="UACurrentWords" ma:index="2" nillable="true" ma:displayName="Actual Word Count" ma:default="" ma:internalName="UACurrentWords" ma:readOnly="false">
-      <xsd:simpleType>
-        <xsd:restriction base="dms:Unknown"/>
-      </xsd:simpleType>
-    </xsd:element>
-    <xsd:element name="TPApplication" ma:index="3" nillable="true" ma:displayName="Application to Open Template With" ma:default="" ma:internalName="TPApplication">
-      <xsd:simpleType>
-        <xsd:restriction base="dms:Text"/>
-      </xsd:simpleType>
-    </xsd:element>
-    <xsd:element name="ApprovalLog" ma:index="4" nillable="true" ma:displayName="Approval Log" ma:default="" ma:hidden="true" ma:internalName="ApprovalLog" ma:readOnly="false">
-      <xsd:simpleType>
-        <xsd:restriction base="dms:Note"/>
-      </xsd:simpleType>
-    </xsd:element>
-    <xsd:element name="ApprovalStatus" ma:index="5" nillable="true" ma:displayName="Approval Status" ma:default="InProgress" ma:internalName="ApprovalStatus" ma:readOnly="false">
-      <xsd:simpleType>
-        <xsd:restriction base="dms:Choice">
-          <xsd:enumeration value="InProgress"/>
-          <xsd:enumeration value="Rejected"/>
-          <xsd:enumeration value="Questionable"/>
-          <xsd:enumeration value="ApprovedAutomatic"/>
-          <xsd:enumeration value="ApprovedManual"/>
-          <xsd:enumeration value="On Hold"/>
-          <xsd:enumeration value="Needs Review"/>
-          <xsd:enumeration value="A Violation"/>
-          <xsd:enumeration value="Unpublished Violation"/>
-        </xsd:restriction>
-      </xsd:simpleType>
-    </xsd:element>
-    <xsd:element name="AssetStart" ma:index="6" nillable="true" ma:displayName="Asset Begin Date" ma:default="[Today]" ma:internalName="AssetStart" ma:readOnly="false">
-      <xsd:simpleType>
-        <xsd:restriction base="dms:DateTime"/>
-      </xsd:simpleType>
-    </xsd:element>
-    <xsd:element name="AssetExpire" ma:index="7" nillable="true" ma:displayName="Asset End Date" ma:default="2029-01-01T08:00:00Z" ma:format="DateTime" ma:internalName="AssetExpire" ma:readOnly="false">
-      <xsd:simpleType>
-        <xsd:restriction base="dms:DateTime"/>
-      </xsd:simpleType>
-    </xsd:element>
-    <xsd:element name="AssetId" ma:index="8" nillable="true" ma:displayName="Asset ID" ma:default="" ma:indexed="true" ma:internalName="AssetId" ma:readOnly="false">
-      <xsd:simpleType>
-        <xsd:restriction base="dms:Text">
-          <xsd:maxLength value="255"/>
-        </xsd:restriction>
-      </xsd:simpleType>
-    </xsd:element>
-    <xsd:element name="IsSearchable" ma:index="9" nillable="true" ma:displayName="Asset Searchable?" ma:default="true" ma:internalName="IsSearchable" ma:readOnly="false">
-      <xsd:simpleType>
-        <xsd:restriction base="dms:Boolean"/>
-      </xsd:simpleType>
-    </xsd:element>
-    <xsd:element name="AssetType" ma:index="10" nillable="true" ma:displayName="Asset Type" ma:default="" ma:internalName="AssetType" ma:readOnly="false">
-      <xsd:simpleType>
-        <xsd:restriction base="dms:Unknown"/>
-      </xsd:simpleType>
-    </xsd:element>
-    <xsd:element name="APAuthor" ma:index="11" nillable="true" ma:displayName="Author" ma:default="" ma:list="UserInfo" ma:internalName="APAuthor" ma:readOnly="false">
-      <xsd:complexType>
-        <xsd:complexContent>
-          <xsd:extension base="dms:User">
-            <xsd:sequence>
-              <xsd:element name="UserInfo" minOccurs="0" maxOccurs="unbounded">
-                <xsd:complexType>
-                  <xsd:sequence>
-                    <xsd:element name="DisplayName" type="xsd:string" minOccurs="0"/>
-                    <xsd:element name="AccountId" type="dms:UserId" minOccurs="0" nillable="true"/>
-                    <xsd:element name="AccountType" type="xsd:string" minOccurs="0"/>
-                  </xsd:sequence>
-                </xsd:complexType>
-              </xsd:element>
-            </xsd:sequence>
-          </xsd:extension>
-        </xsd:complexContent>
-      </xsd:complexType>
-    </xsd:element>
-    <xsd:element name="AverageRating" ma:index="12" nillable="true" ma:displayName="Average Rating" ma:internalName="AverageRating" ma:readOnly="false">
-      <xsd:simpleType>
-        <xsd:restriction base="dms:Text"/>
-      </xsd:simpleType>
-    </xsd:element>
-    <xsd:element name="BlockPublish" ma:index="13" nillable="true" ma:displayName="Block from Publishing?" ma:default="" ma:internalName="BlockPublish" ma:readOnly="false">
-      <xsd:simpleType>
-        <xsd:restriction base="dms:Boolean"/>
-      </xsd:simpleType>
-    </xsd:element>
-    <xsd:element name="BugNumber" ma:index="14" nillable="true" ma:displayName="Bug Number" ma:default="" ma:internalName="BugNumber" ma:readOnly="false">
-      <xsd:simpleType>
-        <xsd:restriction base="dms:Text"/>
-      </xsd:simpleType>
-    </xsd:element>
-    <xsd:element name="CampaignTagsTaxHTField0" ma:index="16" nillable="true" ma:taxonomy="true" ma:internalName="CampaignTagsTaxHTField0" ma:taxonomyFieldName="CampaignTags" ma:displayName="Campaigns" ma:readOnly="false" ma:default="" ma:fieldId="{1df42cc3-2301-4f11-a52a-6ead923c29ed}" ma:taxonomyMulti="true" ma:sspId="8f79753a-75d3-41f5-8ca3-40b843941b4f" ma:termSetId="ca0e50d4-faa1-44ce-961e-bb1441c60e66" ma:anchorId="00000000-0000-0000-0000-000000000000" ma:open="false" ma:isKeyword="false">
-      <xsd:complexType>
-        <xsd:sequence>
-          <xsd:element ref="pc:Terms" minOccurs="0" maxOccurs="1"/>
-        </xsd:sequence>
-      </xsd:complexType>
-    </xsd:element>
-    <xsd:element name="TPClientViewer" ma:index="17" nillable="true" ma:displayName="Client Viewer" ma:default="" ma:internalName="TPClientViewer">
-      <xsd:simpleType>
-        <xsd:restriction base="dms:Text"/>
-      </xsd:simpleType>
-    </xsd:element>
-    <xsd:element name="ClipArtFilename" ma:index="18" nillable="true" ma:displayName="Clip Art Name" ma:default="" ma:internalName="ClipArtFilename" ma:readOnly="false">
-      <xsd:simpleType>
-        <xsd:restriction base="dms:Text"/>
-      </xsd:simpleType>
-    </xsd:element>
-    <xsd:element name="TPCommandLine" ma:index="19" nillable="true" ma:displayName="Command Line" ma:default="" ma:internalName="TPCommandLine">
-      <xsd:simpleType>
-        <xsd:restriction base="dms:Text"/>
-      </xsd:simpleType>
-    </xsd:element>
-    <xsd:element name="TPComponent" ma:index="20" nillable="true" ma:displayName="Component" ma:default="" ma:internalName="TPComponent">
-      <xsd:simpleType>
-        <xsd:restriction base="dms:Text"/>
-      </xsd:simpleType>
-    </xsd:element>
-    <xsd:element name="ContentItem" ma:index="21" nillable="true" ma:displayName="Content Item" ma:default="" ma:hidden="true" ma:internalName="ContentItem" ma:readOnly="false">
-      <xsd:simpleType>
-        <xsd:restriction base="dms:Unknown"/>
-      </xsd:simpleType>
-    </xsd:element>
-    <xsd:element name="CrawlForDependencies" ma:index="23" nillable="true" ma:displayName="Crawl for Dependencies?" ma:default="true" ma:internalName="CrawlForDependencies" ma:readOnly="false">
-      <xsd:simpleType>
-        <xsd:restriction base="dms:Boolean"/>
-      </xsd:simpleType>
-    </xsd:element>
-    <xsd:element name="CSXHash" ma:index="26" nillable="true" ma:displayName="CSX Hash" ma:default="" ma:indexed="true" ma:internalName="CSXHash" ma:readOnly="false">
-      <xsd:simpleType>
-        <xsd:restriction base="dms:Text"/>
-      </xsd:simpleType>
-    </xsd:element>
-    <xsd:element name="CSXSubmissionMarket" ma:index="27" nillable="true" ma:displayName="CSX Submission Market" ma:default="" ma:list="{2FBD1B11-2ACE-4FDC-B5A3-635D4ADF6F1B}" ma:internalName="CSXSubmissionMarket" ma:readOnly="false" ma:showField="MarketName" ma:web="4873beb7-5857-4685-be1f-d57550cc96cc">
-      <xsd:simpleType>
-        <xsd:restriction base="dms:Lookup"/>
-      </xsd:simpleType>
-    </xsd:element>
-    <xsd:element name="CSXUpdate" ma:index="28" nillable="true" ma:displayName="CSX Updated?" ma:default="false" ma:internalName="CSXUpdate" ma:readOnly="false">
-      <xsd:simpleType>
-        <xsd:restriction base="dms:Boolean"/>
-      </xsd:simpleType>
-    </xsd:element>
-    <xsd:element name="IntlLangReviewDate" ma:index="29" nillable="true" ma:displayName="Date to Complete Intl QA" ma:default="" ma:internalName="IntlLangReviewDate" ma:readOnly="false">
-      <xsd:simpleType>
-        <xsd:restriction base="dms:DateTime"/>
-      </xsd:simpleType>
-    </xsd:element>
-    <xsd:element name="IsDeleted" ma:index="30" nillable="true" ma:displayName="Deleted?" ma:default="" ma:internalName="IsDeleted" ma:readOnly="false">
-      <xsd:simpleType>
-        <xsd:restriction base="dms:Boolean"/>
-      </xsd:simpleType>
-    </xsd:element>
-    <xsd:element name="APDescription" ma:index="31" nillable="true" ma:displayName="Description" ma:default="" ma:internalName="APDescription" ma:readOnly="false">
-      <xsd:simpleType>
-        <xsd:restriction base="dms:Note"/>
-      </xsd:simpleType>
-    </xsd:element>
-    <xsd:element name="DirectSourceMarket" ma:index="32" nillable="true" ma:displayName="Direct Source Market Group" ma:default="" ma:internalName="DirectSourceMarket" ma:readOnly="false">
-      <xsd:simpleType>
-        <xsd:restriction base="dms:Text"/>
-      </xsd:simpleType>
-    </xsd:element>
-    <xsd:element name="Downloads" ma:index="33" nillable="true" ma:displayName="Downloads" ma:default="0" ma:hidden="true" ma:internalName="Downloads" ma:readOnly="false">
-      <xsd:simpleType>
-        <xsd:restriction base="dms:Unknown"/>
-      </xsd:simpleType>
-    </xsd:element>
-    <xsd:element name="DSATActionTaken" ma:index="34" nillable="true" ma:displayName="DSAT Action Taken" ma:default="" ma:internalName="DSATActionTaken" ma:readOnly="false">
-      <xsd:simpleType>
-        <xsd:restriction base="dms:Choice">
-          <xsd:enumeration value="Best Bets"/>
-          <xsd:enumeration value="Expire"/>
-          <xsd:enumeration value="Hide"/>
-          <xsd:enumeration value="None"/>
-        </xsd:restriction>
-      </xsd:simpleType>
-    </xsd:element>
-    <xsd:element name="APEditor" ma:index="35" nillable="true" ma:displayName="Editor" ma:default="" ma:list="UserInfo" ma:internalName="APEditor" ma:readOnly="false">
-      <xsd:complexType>
-        <xsd:complexContent>
-          <xsd:extension base="dms:User">
-            <xsd:sequence>
-              <xsd:element name="UserInfo" minOccurs="0" maxOccurs="unbounded">
-                <xsd:complexType>
-                  <xsd:sequence>
-                    <xsd:element name="DisplayName" type="xsd:string" minOccurs="0"/>
-                    <xsd:element name="AccountId" type="dms:UserId" minOccurs="0" nillable="true"/>
-                    <xsd:element name="AccountType" type="xsd:string" minOccurs="0"/>
-                  </xsd:sequence>
-                </xsd:complexType>
-              </xsd:element>
-            </xsd:sequence>
-          </xsd:extension>
-        </xsd:complexContent>
-      </xsd:complexType>
-    </xsd:element>
-    <xsd:element name="EditorialStatus" ma:index="36" nillable="true" ma:displayName="Editorial Status" ma:default="" ma:internalName="EditorialStatus" ma:readOnly="false">
-      <xsd:simpleType>
-        <xsd:restriction base="dms:Unknown"/>
-      </xsd:simpleType>
-    </xsd:element>
-    <xsd:element name="EditorialTags" ma:index="37" nillable="true" ma:displayName="Editorial Tags" ma:default="" ma:internalName="EditorialTags">
-      <xsd:simpleType>
-        <xsd:restriction base="dms:Unknown"/>
-      </xsd:simpleType>
-    </xsd:element>
-    <xsd:element name="TPExecutable" ma:index="38" nillable="true" ma:displayName="Executable" ma:default="" ma:internalName="TPExecutable">
-      <xsd:simpleType>
-        <xsd:restriction base="dms:Text"/>
-      </xsd:simpleType>
-    </xsd:element>
-    <xsd:element name="FeatureTagsTaxHTField0" ma:index="40" nillable="true" ma:taxonomy="true" ma:internalName="FeatureTagsTaxHTField0" ma:taxonomyFieldName="FeatureTags" ma:displayName="Features" ma:readOnly="false" ma:default="" ma:fieldId="{7fc0d542-15c6-4882-a8e3-13bca44403fb}" ma:taxonomyMulti="true" ma:sspId="8f79753a-75d3-41f5-8ca3-40b843941b4f" ma:termSetId="f1ab6845-967d-4854-a0ba-4ec07f0f8113" ma:anchorId="00000000-0000-0000-0000-000000000000" ma:open="false" ma:isKeyword="false">
-      <xsd:complexType>
-        <xsd:sequence>
-          <xsd:element ref="pc:Terms" minOccurs="0" maxOccurs="1"/>
-        </xsd:sequence>
-      </xsd:complexType>
-    </xsd:element>
-    <xsd:element name="TPFriendlyName" ma:index="41" nillable="true" ma:displayName="Friendly Name" ma:default="" ma:internalName="TPFriendlyName">
-      <xsd:simpleType>
-        <xsd:restriction base="dms:Text"/>
-      </xsd:simpleType>
-    </xsd:element>
-    <xsd:element name="FriendlyTitle" ma:index="42" nillable="true" ma:displayName="Friendly Title" ma:default="" ma:description="Shorter title to be used when displaying search results" ma:internalName="FriendlyTitle" ma:readOnly="false">
-      <xsd:simpleType>
-        <xsd:restriction base="dms:Text"/>
-      </xsd:simpleType>
-    </xsd:element>
-    <xsd:element name="PrimaryImageGen" ma:index="43" nillable="true" ma:displayName="Generate Images?" ma:default="true" ma:internalName="PrimaryImageGen">
-      <xsd:simpleType>
-        <xsd:restriction base="dms:Boolean"/>
-      </xsd:simpleType>
-    </xsd:element>
-    <xsd:element name="HandoffToMSDN" ma:index="44" nillable="true" ma:displayName="Handoff To MSDN Date" ma:default="" ma:internalName="HandoffToMSDN" ma:readOnly="false">
-      <xsd:simpleType>
-        <xsd:restriction base="dms:DateTime"/>
-      </xsd:simpleType>
-    </xsd:element>
-    <xsd:element name="InProjectListLookup" ma:index="45" nillable="true" ma:displayName="InProjectListLookup" ma:list="{9E343742-310B-4684-A24C-1D137CB4B230}" ma:internalName="InProjectListLookup" ma:readOnly="true" ma:showField="InProjectList" ma:web="4873beb7-5857-4685-be1f-d57550cc96cc">
-      <xsd:complexType>
-        <xsd:complexContent>
-          <xsd:extension base="dms:MultiChoiceLookup">
-            <xsd:sequence>
-              <xsd:element name="Value" type="dms:Lookup" maxOccurs="unbounded" minOccurs="0" nillable="true"/>
-            </xsd:sequence>
-          </xsd:extension>
-        </xsd:complexContent>
-      </xsd:complexType>
-    </xsd:element>
-    <xsd:element name="TPInstallLocation" ma:index="46" nillable="true" ma:displayName="Install Location" ma:default="" ma:internalName="TPInstallLocation">
-      <xsd:simpleType>
-        <xsd:restriction base="dms:Text"/>
-      </xsd:simpleType>
-    </xsd:element>
-    <xsd:element name="InternalTagsTaxHTField0" ma:index="48" nillable="true" ma:taxonomy="true" ma:internalName="InternalTagsTaxHTField0" ma:taxonomyFieldName="InternalTags" ma:displayName="Internal Tags" ma:readOnly="false" ma:default="" ma:fieldId="{1490b8a4-2706-41ec-b5e3-73176dccf34e}" ma:taxonomyMulti="true" ma:sspId="8f79753a-75d3-41f5-8ca3-40b843941b4f" ma:termSetId="82b6639e-f7fc-4c18-ad2d-003a6e707765" ma:anchorId="00000000-0000-0000-0000-000000000000" ma:open="false" ma:isKeyword="false">
-      <xsd:complexType>
-        <xsd:sequence>
-          <xsd:element ref="pc:Terms" minOccurs="0" maxOccurs="1"/>
-        </xsd:sequence>
-      </xsd:complexType>
-    </xsd:element>
-    <xsd:element name="IntlLangReview" ma:index="49" nillable="true" ma:displayName="Intl Lang QA Review Required?" ma:default="" ma:internalName="IntlLangReview" ma:readOnly="false">
-      <xsd:simpleType>
-        <xsd:restriction base="dms:Boolean"/>
-      </xsd:simpleType>
-    </xsd:element>
-    <xsd:element name="IntlLangReviewer" ma:index="50" nillable="true" ma:displayName="Intl Lang QA Reviewer" ma:default="" ma:internalName="IntlLangReviewer" ma:readOnly="false">
-      <xsd:simpleType>
-        <xsd:restriction base="dms:Text"/>
-      </xsd:simpleType>
-    </xsd:element>
-    <xsd:element name="MarketSpecific" ma:index="51" nillable="true" ma:displayName="Is Market Specific?" ma:default="" ma:internalName="MarketSpecific" ma:readOnly="false">
-      <xsd:simpleType>
-        <xsd:restriction base="dms:Boolean"/>
-      </xsd:simpleType>
-    </xsd:element>
-    <xsd:element name="LastCompleteVersionLookup" ma:index="52" nillable="true" ma:displayName="Last Complete Version Lookup" ma:default="" ma:list="{9E343742-310B-4684-A24C-1D137CB4B230}" ma:internalName="LastCompleteVersionLookup" ma:readOnly="true" ma:showField="LastCompleteVersion" ma:web="4873beb7-5857-4685-be1f-d57550cc96cc">
-      <xsd:complexType>
-        <xsd:complexContent>
-          <xsd:extension base="dms:MultiChoiceLookup">
-            <xsd:sequence>
-              <xsd:element name="Value" type="dms:Lookup" maxOccurs="unbounded" minOccurs="0" nillable="true"/>
-            </xsd:sequence>
-          </xsd:extension>
-        </xsd:complexContent>
-      </xsd:complexType>
-    </xsd:element>
-    <xsd:element name="LastHandOff" ma:index="53" nillable="true" ma:displayName="Last Hand-off" ma:default="" ma:internalName="LastHandOff" ma:readOnly="false">
-      <xsd:simpleType>
-        <xsd:restriction base="dms:DateTime"/>
-      </xsd:simpleType>
-    </xsd:element>
-    <xsd:element name="LastModifiedDateTime" ma:index="54" nillable="true" ma:displayName="Last Modified Date" ma:default="" ma:internalName="LastModifiedDateTime" ma:readOnly="false">
-      <xsd:simpleType>
-        <xsd:restriction base="dms:DateTime"/>
-      </xsd:simpleType>
-    </xsd:element>
-    <xsd:element name="LastPreviewErrorLookup" ma:index="55" nillable="true" ma:displayName="Last Preview Attempt Error" ma:default="" ma:list="{9E343742-310B-4684-A24C-1D137CB4B230}" ma:internalName="LastPreviewErrorLookup" ma:readOnly="true" ma:showField="LastPreviewError" ma:web="4873beb7-5857-4685-be1f-d57550cc96cc">
-      <xsd:complexType>
-        <xsd:complexContent>
-          <xsd:extension base="dms:MultiChoiceLookup">
-            <xsd:sequence>
-              <xsd:element name="Value" type="dms:Lookup" maxOccurs="unbounded" minOccurs="0" nillable="true"/>
-            </xsd:sequence>
-          </xsd:extension>
-        </xsd:complexContent>
-      </xsd:complexType>
-    </xsd:element>
-    <xsd:element name="LastPreviewResultLookup" ma:index="56" nillable="true" ma:displayName="Last Preview Attempt Result" ma:default="" ma:list="{9E343742-310B-4684-A24C-1D137CB4B230}" ma:internalName="LastPreviewResultLookup" ma:readOnly="true" ma:showField="LastPreviewResult" ma:web="4873beb7-5857-4685-be1f-d57550cc96cc">
-      <xsd:complexType>
-        <xsd:complexContent>
-          <xsd:extension base="dms:MultiChoiceLookup">
-            <xsd:sequence>
-              <xsd:element name="Value" type="dms:Lookup" maxOccurs="unbounded" minOccurs="0" nillable="true"/>
-            </xsd:sequence>
-          </xsd:extension>
-        </xsd:complexContent>
-      </xsd:complexType>
-    </xsd:element>
-    <xsd:element name="LastPreviewAttemptDateLookup" ma:index="57" nillable="true" ma:displayName="Last Preview Attempted On" ma:default="" ma:list="{9E343742-310B-4684-A24C-1D137CB4B230}" ma:internalName="LastPreviewAttemptDateLookup" ma:readOnly="true" ma:showField="LastPreviewAttemptDate" ma:web="4873beb7-5857-4685-be1f-d57550cc96cc">
-      <xsd:complexType>
-        <xsd:complexContent>
-          <xsd:extension base="dms:MultiChoiceLookup">
-            <xsd:sequence>
-              <xsd:element name="Value" type="dms:Lookup" maxOccurs="unbounded" minOccurs="0" nillable="true"/>
-            </xsd:sequence>
-          </xsd:extension>
-        </xsd:complexContent>
-      </xsd:complexType>
-    </xsd:element>
-    <xsd:element name="LastPreviewedByLookup" ma:index="58" nillable="true" ma:displayName="Last Previewed By" ma:default="" ma:list="{9E343742-310B-4684-A24C-1D137CB4B230}" ma:internalName="LastPreviewedByLookup" ma:readOnly="true" ma:showField="LastPreviewedBy" ma:web="4873beb7-5857-4685-be1f-d57550cc96cc">
-      <xsd:complexType>
-        <xsd:complexContent>
-          <xsd:extension base="dms:MultiChoiceLookup">
-            <xsd:sequence>
-              <xsd:element name="Value" type="dms:Lookup" maxOccurs="unbounded" minOccurs="0" nillable="true"/>
-            </xsd:sequence>
-          </xsd:extension>
-        </xsd:complexContent>
-      </xsd:complexType>
-    </xsd:element>
-    <xsd:element name="LastPreviewTimeLookup" ma:index="59" nillable="true" ma:displayName="Last Previewed Date" ma:default="" ma:list="{9E343742-310B-4684-A24C-1D137CB4B230}" ma:internalName="LastPreviewTimeLookup" ma:readOnly="true" ma:showField="LastPreviewTime" ma:web="4873beb7-5857-4685-be1f-d57550cc96cc">
-      <xsd:complexType>
-        <xsd:complexContent>
-          <xsd:extension base="dms:MultiChoiceLookup">
-            <xsd:sequence>
-              <xsd:element name="Value" type="dms:Lookup" maxOccurs="unbounded" minOccurs="0" nillable="true"/>
-            </xsd:sequence>
-          </xsd:extension>
-        </xsd:complexContent>
-      </xsd:complexType>
-    </xsd:element>
-    <xsd:element name="LastPreviewVersionLookup" ma:index="60" nillable="true" ma:displayName="Last Previewed Version" ma:default="" ma:list="{9E343742-310B-4684-A24C-1D137CB4B230}" ma:internalName="LastPreviewVersionLookup" ma:readOnly="true" ma:showField="LastPreviewVersion" ma:web="4873beb7-5857-4685-be1f-d57550cc96cc">
-      <xsd:complexType>
-        <xsd:complexContent>
-          <xsd:extension base="dms:MultiChoiceLookup">
-            <xsd:sequence>
-              <xsd:element name="Value" type="dms:Lookup" maxOccurs="unbounded" minOccurs="0" nillable="true"/>
-            </xsd:sequence>
-          </xsd:extension>
-        </xsd:complexContent>
-      </xsd:complexType>
-    </xsd:element>
-    <xsd:element name="LastPublishErrorLookup" ma:index="61" nillable="true" ma:displayName="Last Publish Attempt Error" ma:default="" ma:list="{9E343742-310B-4684-A24C-1D137CB4B230}" ma:internalName="LastPublishErrorLookup" ma:readOnly="true" ma:showField="LastPublishError" ma:web="4873beb7-5857-4685-be1f-d57550cc96cc">
-      <xsd:complexType>
-        <xsd:complexContent>
-          <xsd:extension base="dms:MultiChoiceLookup">
-            <xsd:sequence>
-              <xsd:element name="Value" type="dms:Lookup" maxOccurs="unbounded" minOccurs="0" nillable="true"/>
-            </xsd:sequence>
-          </xsd:extension>
-        </xsd:complexContent>
-      </xsd:complexType>
-    </xsd:element>
-    <xsd:element name="LastPublishResultLookup" ma:index="62" nillable="true" ma:displayName="Last Publish Attempt Result" ma:default="" ma:list="{9E343742-310B-4684-A24C-1D137CB4B230}" ma:internalName="LastPublishResultLookup" ma:readOnly="true" ma:showField="LastPublishResult" ma:web="4873beb7-5857-4685-be1f-d57550cc96cc">
-      <xsd:complexType>
-        <xsd:complexContent>
-          <xsd:extension base="dms:MultiChoiceLookup">
-            <xsd:sequence>
-              <xsd:element name="Value" type="dms:Lookup" maxOccurs="unbounded" minOccurs="0" nillable="true"/>
-            </xsd:sequence>
-          </xsd:extension>
-        </xsd:complexContent>
-      </xsd:complexType>
-    </xsd:element>
-    <xsd:element name="LastPublishAttemptDateLookup" ma:index="63" nillable="true" ma:displayName="Last Publish Attempted On" ma:default="" ma:list="{9E343742-310B-4684-A24C-1D137CB4B230}" ma:internalName="LastPublishAttemptDateLookup" ma:readOnly="true" ma:showField="LastPublishAttemptDate" ma:web="4873beb7-5857-4685-be1f-d57550cc96cc">
-      <xsd:complexType>
-        <xsd:complexContent>
-          <xsd:extension base="dms:MultiChoiceLookup">
-            <xsd:sequence>
-              <xsd:element name="Value" type="dms:Lookup" maxOccurs="unbounded" minOccurs="0" nillable="true"/>
-            </xsd:sequence>
-          </xsd:extension>
-        </xsd:complexContent>
-      </xsd:complexType>
-    </xsd:element>
-    <xsd:element name="LastPublishedByLookup" ma:index="64" nillable="true" ma:displayName="Last Published By" ma:default="" ma:list="{9E343742-310B-4684-A24C-1D137CB4B230}" ma:internalName="LastPublishedByLookup" ma:readOnly="true" ma:showField="LastPublishedBy" ma:web="4873beb7-5857-4685-be1f-d57550cc96cc">
-      <xsd:complexType>
-        <xsd:complexContent>
-          <xsd:extension base="dms:MultiChoiceLookup">
-            <xsd:sequence>
-              <xsd:element name="Value" type="dms:Lookup" maxOccurs="unbounded" minOccurs="0" nillable="true"/>
-            </xsd:sequence>
-          </xsd:extension>
-        </xsd:complexContent>
-      </xsd:complexType>
-    </xsd:element>
-    <xsd:element name="LastPublishTimeLookup" ma:index="65" nillable="true" ma:displayName="Last Published Date" ma:default="" ma:list="{9E343742-310B-4684-A24C-1D137CB4B230}" ma:internalName="LastPublishTimeLookup" ma:readOnly="true" ma:showField="LastPublishTime" ma:web="4873beb7-5857-4685-be1f-d57550cc96cc">
-      <xsd:complexType>
-        <xsd:complexContent>
-          <xsd:extension base="dms:MultiChoiceLookup">
-            <xsd:sequence>
-              <xsd:element name="Value" type="dms:Lookup" maxOccurs="unbounded" minOccurs="0" nillable="true"/>
-            </xsd:sequence>
-          </xsd:extension>
-        </xsd:complexContent>
-      </xsd:complexType>
-    </xsd:element>
-    <xsd:element name="LastPublishVersionLookup" ma:index="66" nillable="true" ma:displayName="Last Published Version" ma:default="" ma:list="{9E343742-310B-4684-A24C-1D137CB4B230}" ma:internalName="LastPublishVersionLookup" ma:readOnly="true" ma:showField="LastPublishVersion" ma:web="4873beb7-5857-4685-be1f-d57550cc96cc">
-      <xsd:complexType>
-        <xsd:complexContent>
-          <xsd:extension base="dms:MultiChoiceLookup">
-            <xsd:sequence>
-              <xsd:element name="Value" type="dms:Lookup" maxOccurs="unbounded" minOccurs="0" nillable="true"/>
-            </xsd:sequence>
-          </xsd:extension>
-        </xsd:complexContent>
-      </xsd:complexType>
-    </xsd:element>
-    <xsd:element name="TPLaunchHelpLinkType" ma:index="67" nillable="true" ma:displayName="Launch Help Link Type" ma:default="Template" ma:internalName="TPLaunchHelpLinkType">
-      <xsd:simpleType>
-        <xsd:restriction base="dms:Choice">
-          <xsd:enumeration value="Template"/>
-          <xsd:enumeration value="Training"/>
-          <xsd:enumeration value="URL"/>
-          <xsd:enumeration value="None"/>
-        </xsd:restriction>
-      </xsd:simpleType>
-    </xsd:element>
-    <xsd:element name="LegacyData" ma:index="68" nillable="true" ma:displayName="Legacy Data" ma:default="" ma:internalName="LegacyData" ma:readOnly="false">
-      <xsd:simpleType>
-        <xsd:restriction base="dms:Note"/>
-      </xsd:simpleType>
-    </xsd:element>
-    <xsd:element name="TPLaunchHelpLink" ma:index="69" nillable="true" ma:displayName="Link to Launch Help Topic" ma:default="" ma:internalName="TPLaunchHelpLink">
-      <xsd:simpleType>
-        <xsd:restriction base="dms:Text"/>
-      </xsd:simpleType>
-    </xsd:element>
-    <xsd:element name="LocComments" ma:index="70" nillable="true" ma:displayName="Loc Approval Comments" ma:default="" ma:internalName="LocComments" ma:readOnly="false">
-      <xsd:simpleType>
-        <xsd:restriction base="dms:Note"/>
-      </xsd:simpleType>
-    </xsd:element>
-    <xsd:element name="LocLastLocAttemptVersionLookup" ma:index="71" nillable="true" ma:displayName="Loc Last Loc Attempt Version" ma:default="" ma:list="{7DD1DCEC-E449-43D3-891F-7DC62F62AD21}" ma:internalName="LocLastLocAttemptVersionLookup" ma:readOnly="false" ma:showField="LastLocAttemptVersion" ma:web="4873beb7-5857-4685-be1f-d57550cc96cc">
-      <xsd:simpleType>
-        <xsd:restriction base="dms:Lookup"/>
-      </xsd:simpleType>
-    </xsd:element>
-    <xsd:element name="LocLastLocAttemptVersionTypeLookup" ma:index="72" nillable="true" ma:displayName="Loc Last Loc Attempt Version Type" ma:default="" ma:list="{7DD1DCEC-E449-43D3-891F-7DC62F62AD21}" ma:internalName="LocLastLocAttemptVersionTypeLookup" ma:readOnly="true" ma:showField="LastLocAttemptVersionType" ma:web="4873beb7-5857-4685-be1f-d57550cc96cc">
-      <xsd:simpleType>
-        <xsd:restriction base="dms:Lookup"/>
-      </xsd:simpleType>
-    </xsd:element>
-    <xsd:element name="LocManualTestRequired" ma:index="73" nillable="true" ma:displayName="Loc Manual Test Required" ma:default="" ma:internalName="LocManualTestRequired" ma:readOnly="false">
-      <xsd:simpleType>
-        <xsd:restriction base="dms:Boolean"/>
-      </xsd:simpleType>
-    </xsd:element>
-    <xsd:element name="LocMarketGroupTiers2" ma:index="74" nillable="true" ma:displayName="Loc Market Group Tiers" ma:internalName="LocMarketGroupTiers2" ma:readOnly="false">
-      <xsd:simpleType>
-        <xsd:restriction base="dms:Unknown"/>
-      </xsd:simpleType>
-    </xsd:element>
-    <xsd:element name="LocNewPublishedVersionLookup" ma:index="75" nillable="true" ma:displayName="Loc New Published Version Lookup" ma:default="" ma:list="{7DD1DCEC-E449-43D3-891F-7DC62F62AD21}" ma:internalName="LocNewPublishedVersionLookup" ma:readOnly="true" ma:showField="NewPublishedVersion" ma:web="4873beb7-5857-4685-be1f-d57550cc96cc">
-      <xsd:simpleType>
-        <xsd:restriction base="dms:Lookup"/>
-      </xsd:simpleType>
-    </xsd:element>
-    <xsd:element name="LocOverallHandbackStatusLookup" ma:index="76" nillable="true" ma:displayName="Loc Overall Handback Status" ma:default="" ma:list="{7DD1DCEC-E449-43D3-891F-7DC62F62AD21}" ma:internalName="LocOverallHandbackStatusLookup" ma:readOnly="true" ma:showField="OverallHandbackStatus" ma:web="4873beb7-5857-4685-be1f-d57550cc96cc">
-      <xsd:simpleType>
-        <xsd:restriction base="dms:Lookup"/>
-      </xsd:simpleType>
-    </xsd:element>
-    <xsd:element name="LocOverallLocStatusLookup" ma:index="77" nillable="true" ma:displayName="Loc Overall Localize Status" ma:default="" ma:list="{7DD1DCEC-E449-43D3-891F-7DC62F62AD21}" ma:internalName="LocOverallLocStatusLookup" ma:readOnly="true" ma:showField="OverallLocStatus" ma:web="4873beb7-5857-4685-be1f-d57550cc96cc">
-      <xsd:simpleType>
-        <xsd:restriction base="dms:Lookup"/>
-      </xsd:simpleType>
-    </xsd:element>
-    <xsd:element name="LocOverallPreviewStatusLookup" ma:index="78" nillable="true" ma:displayName="Loc Overall Preview Status" ma:default="" ma:list="{7DD1DCEC-E449-43D3-891F-7DC62F62AD21}" ma:internalName="LocOverallPreviewStatusLookup" ma:readOnly="true" ma:showField="OverallPreviewStatus" ma:web="4873beb7-5857-4685-be1f-d57550cc96cc">
-      <xsd:simpleType>
-        <xsd:restriction base="dms:Lookup"/>
-      </xsd:simpleType>
-    </xsd:element>
-    <xsd:element name="LocOverallPublishStatusLookup" ma:index="79" nillable="true" ma:displayName="Loc Overall Publish Status" ma:default="" ma:list="{7DD1DCEC-E449-43D3-891F-7DC62F62AD21}" ma:internalName="LocOverallPublishStatusLookup" ma:readOnly="true" ma:showField="OverallPublishStatus" ma:web="4873beb7-5857-4685-be1f-d57550cc96cc">
-      <xsd:simpleType>
-        <xsd:restriction base="dms:Lookup"/>
-      </xsd:simpleType>
-    </xsd:element>
-    <xsd:element name="IntlLocPriority" ma:index="80" nillable="true" ma:displayName="Loc Priority" ma:default="" ma:internalName="IntlLocPriority" ma:readOnly="false">
-      <xsd:simpleType>
-        <xsd:restriction base="dms:Unknown"/>
-      </xsd:simpleType>
-    </xsd:element>
-    <xsd:element name="LocProcessedForHandoffsLookup" ma:index="81" nillable="true" ma:displayName="Loc Processed For Handoffs" ma:default="" ma:list="{7DD1DCEC-E449-43D3-891F-7DC62F62AD21}" ma:internalName="LocProcessedForHandoffsLookup" ma:readOnly="true" ma:showField="ProcessedForHandoffs" ma:web="4873beb7-5857-4685-be1f-d57550cc96cc">
-      <xsd:simpleType>
-        <xsd:restriction base="dms:Lookup"/>
-      </xsd:simpleType>
-    </xsd:element>
-    <xsd:element name="LocProcessedForMarketsLookup" ma:index="82" nillable="true" ma:displayName="Loc Processed For Markets" ma:default="" ma:list="{7DD1DCEC-E449-43D3-891F-7DC62F62AD21}" ma:internalName="LocProcessedForMarketsLookup" ma:readOnly="true" ma:showField="ProcessedForMarkets" ma:web="4873beb7-5857-4685-be1f-d57550cc96cc">
-      <xsd:simpleType>
-        <xsd:restriction base="dms:Lookup"/>
-      </xsd:simpleType>
-    </xsd:element>
-    <xsd:element name="LocPublishedDependentAssetsLookup" ma:index="83" nillable="true" ma:displayName="Loc Published Dependent Assets" ma:default="" ma:list="{7DD1DCEC-E449-43D3-891F-7DC62F62AD21}" ma:internalName="LocPublishedDependentAssetsLookup" ma:readOnly="true" ma:showField="PublishedDependentAssets" ma:web="4873beb7-5857-4685-be1f-d57550cc96cc">
-      <xsd:simpleType>
-        <xsd:restriction base="dms:Lookup"/>
-      </xsd:simpleType>
-    </xsd:element>
-    <xsd:element name="LocPublishedLinkedAssetsLookup" ma:index="84" nillable="true" ma:displayName="Loc Published Linked Assets" ma:default="" ma:list="{7DD1DCEC-E449-43D3-891F-7DC62F62AD21}" ma:internalName="LocPublishedLinkedAssetsLookup" ma:readOnly="true" ma:showField="PublishedLinkedAssets" ma:web="4873beb7-5857-4685-be1f-d57550cc96cc">
-      <xsd:simpleType>
-        <xsd:restriction base="dms:Lookup"/>
-      </xsd:simpleType>
-    </xsd:element>
-    <xsd:element name="LocRecommendedHandoff" ma:index="85" nillable="true" ma:displayName="Loc Recommended Handoff" ma:default="" ma:indexed="true" ma:internalName="LocRecommendedHandoff" ma:readOnly="false">
-      <xsd:simpleType>
-        <xsd:restriction base="dms:Text"/>
-      </xsd:simpleType>
-    </xsd:element>
-    <xsd:element name="LocalizationTagsTaxHTField0" ma:index="87" nillable="true" ma:taxonomy="true" ma:internalName="LocalizationTagsTaxHTField0" ma:taxonomyFieldName="LocalizationTags" ma:displayName="Localization Tags" ma:readOnly="false" ma:default="" ma:fieldId="{00f02cb3-2c7c-424a-9c61-10e9b6878429}" ma:taxonomyMulti="true" ma:sspId="8f79753a-75d3-41f5-8ca3-40b843941b4f" ma:termSetId="5b7703a5-8e8b-4b58-8b31-1cea35331da3" ma:anchorId="00000000-0000-0000-0000-000000000000" ma:open="false" ma:isKeyword="false">
-      <xsd:complexType>
-        <xsd:sequence>
-          <xsd:element ref="pc:Terms" minOccurs="0" maxOccurs="1"/>
-        </xsd:sequence>
-      </xsd:complexType>
-    </xsd:element>
-    <xsd:element name="MachineTranslated" ma:index="88" nillable="true" ma:displayName="Machine Translated" ma:default="" ma:internalName="MachineTranslated" ma:readOnly="false">
-      <xsd:simpleType>
-        <xsd:restriction base="dms:Boolean"/>
-      </xsd:simpleType>
-    </xsd:element>
-    <xsd:element name="Manager" ma:index="89" nillable="true" ma:displayName="Manager" ma:hidden="true" ma:internalName="Manager" ma:readOnly="false">
-      <xsd:simpleType>
-        <xsd:restriction base="dms:Text"/>
-      </xsd:simpleType>
-    </xsd:element>
-    <xsd:element name="Markets" ma:index="90" nillable="true" ma:displayName="Markets" ma:default="" ma:description="Leave blank to show in all markets" ma:list="{2FBD1B11-2ACE-4FDC-B5A3-635D4ADF6F1B}" ma:internalName="Markets" ma:readOnly="false" ma:showField="MarketName" ma:web="4873beb7-5857-4685-be1f-d57550cc96cc">
-      <xsd:complexType>
-        <xsd:complexContent>
-          <xsd:extension base="dms:MultiChoiceLookup">
-            <xsd:sequence>
-              <xsd:element name="Value" type="dms:Lookup" maxOccurs="unbounded" minOccurs="0" nillable="true"/>
-            </xsd:sequence>
-          </xsd:extension>
-        </xsd:complexContent>
-      </xsd:complexType>
-    </xsd:element>
-    <xsd:element name="Milestone" ma:index="91" nillable="true" ma:displayName="Milestone" ma:default="" ma:internalName="Milestone" ma:readOnly="false">
-      <xsd:simpleType>
-        <xsd:restriction base="dms:Unknown"/>
-      </xsd:simpleType>
-    </xsd:element>
-    <xsd:element name="TPNamespace" ma:index="94" nillable="true" ma:displayName="Namespace" ma:default="" ma:internalName="TPNamespace">
-      <xsd:simpleType>
-        <xsd:restriction base="dms:Text"/>
-      </xsd:simpleType>
-    </xsd:element>
-    <xsd:element name="NumericId" ma:index="95" nillable="true" ma:displayName="Numeric ID" ma:default="" ma:indexed="true" ma:internalName="NumericId" ma:readOnly="false">
-      <xsd:simpleType>
-        <xsd:restriction base="dms:Number"/>
-      </xsd:simpleType>
-    </xsd:element>
-    <xsd:element name="NumOfRatingsLookup" ma:index="96" nillable="true" ma:displayName="NumOfRatings" ma:default="" ma:list="{9E343742-310B-4684-A24C-1D137CB4B230}" ma:internalName="NumOfRatingsLookup" ma:readOnly="true" ma:showField="NumOfRatings" ma:web="4873beb7-5857-4685-be1f-d57550cc96cc">
-      <xsd:complexType>
-        <xsd:complexContent>
-          <xsd:extension base="dms:MultiChoiceLookup">
-            <xsd:sequence>
-              <xsd:element name="Value" type="dms:Lookup" maxOccurs="unbounded" minOccurs="0" nillable="true"/>
-            </xsd:sequence>
-          </xsd:extension>
-        </xsd:complexContent>
-      </xsd:complexType>
-    </xsd:element>
-    <xsd:element name="OOCacheId" ma:index="97" nillable="true" ma:displayName="OOCacheId" ma:internalName="OOCacheId" ma:readOnly="false">
-      <xsd:simpleType>
-        <xsd:restriction base="dms:Text"/>
-      </xsd:simpleType>
-    </xsd:element>
-    <xsd:element name="OpenTemplate" ma:index="98" nillable="true" ma:displayName="Open Template" ma:default="true" ma:internalName="OpenTemplate">
-      <xsd:simpleType>
-        <xsd:restriction base="dms:Boolean"/>
-      </xsd:simpleType>
-    </xsd:element>
-    <xsd:element name="OriginAsset" ma:index="99" nillable="true" ma:displayName="Origin Asset" ma:default="" ma:internalName="OriginAsset" ma:readOnly="false">
-      <xsd:simpleType>
-        <xsd:restriction base="dms:Text"/>
-      </xsd:simpleType>
-    </xsd:element>
-    <xsd:element name="OriginalRelease" ma:index="100" nillable="true" ma:displayName="Original Release" ma:default="15" ma:internalName="OriginalRelease" ma:readOnly="false">
-      <xsd:simpleType>
-        <xsd:restriction base="dms:Choice">
-          <xsd:enumeration value="14"/>
-          <xsd:enumeration value="15"/>
-          <xsd:enumeration value="16"/>
-        </xsd:restriction>
-      </xsd:simpleType>
-    </xsd:element>
-    <xsd:element name="OriginalSourceMarket" ma:index="101" nillable="true" ma:displayName="Original Source Market Group" ma:default="" ma:internalName="OriginalSourceMarket" ma:readOnly="false">
-      <xsd:simpleType>
-        <xsd:restriction base="dms:Text"/>
-      </xsd:simpleType>
-    </xsd:element>
-    <xsd:element name="OutputCachingOn" ma:index="102" nillable="true" ma:displayName="Output Caching" ma:default="true" ma:hidden="true" ma:internalName="OutputCachingOn" ma:readOnly="false">
-      <xsd:simpleType>
-        <xsd:restriction base="dms:Boolean"/>
-      </xsd:simpleType>
-    </xsd:element>
-    <xsd:element name="ParentAssetId" ma:index="103" nillable="true" ma:displayName="Parent Asset Id" ma:default="" ma:internalName="ParentAssetId" ma:readOnly="false">
-      <xsd:simpleType>
-        <xsd:restriction base="dms:Text"/>
-      </xsd:simpleType>
-    </xsd:element>
-    <xsd:element name="PlannedPubDate" ma:index="104" nillable="true" ma:displayName="Planned Publish Date" ma:default="" ma:indexed="true" ma:internalName="PlannedPubDate" ma:readOnly="false">
-      <xsd:simpleType>
-        <xsd:restriction base="dms:DateTime"/>
-      </xsd:simpleType>
-    </xsd:element>
-    <xsd:element name="PolicheckWords" ma:index="105" nillable="true" ma:displayName="Policheck Words" ma:default="" ma:internalName="PolicheckWords" ma:readOnly="false">
-      <xsd:simpleType>
-        <xsd:restriction base="dms:Text"/>
-      </xsd:simpleType>
-    </xsd:element>
-    <xsd:element name="BusinessGroup" ma:index="106" nillable="true" ma:displayName="Product Division Owner" ma:default="" ma:internalName="BusinessGroup" ma:readOnly="false">
-      <xsd:simpleType>
-        <xsd:restriction base="dms:Unknown"/>
-      </xsd:simpleType>
-    </xsd:element>
-    <xsd:element name="UAProjectedTotalWords" ma:index="107" nillable="true" ma:displayName="Projected Word Count" ma:default="" ma:internalName="UAProjectedTotalWords" ma:readOnly="false">
-      <xsd:simpleType>
-        <xsd:restriction base="dms:Unknown"/>
-      </xsd:simpleType>
-    </xsd:element>
-    <xsd:element name="Provider" ma:index="108" nillable="true" ma:displayName="Provider" ma:default="" ma:internalName="Provider" ma:readOnly="false">
-      <xsd:simpleType>
-        <xsd:restriction base="dms:Unknown"/>
-      </xsd:simpleType>
-    </xsd:element>
-    <xsd:element name="Providers" ma:index="109" nillable="true" ma:displayName="Providers" ma:default="" ma:internalName="Providers">
-      <xsd:simpleType>
-        <xsd:restriction base="dms:Unknown"/>
-      </xsd:simpleType>
-    </xsd:element>
-    <xsd:element name="PublishStatusLookup" ma:index="110" nillable="true" ma:displayName="Publish Status" ma:default="" ma:list="{9E343742-310B-4684-A24C-1D137CB4B230}" ma:internalName="PublishStatusLookup" ma:readOnly="false" ma:showField="PublishStatus" ma:web="4873beb7-5857-4685-be1f-d57550cc96cc">
-      <xsd:complexType>
-        <xsd:complexContent>
-          <xsd:extension base="dms:MultiChoiceLookup">
-            <xsd:sequence>
-              <xsd:element name="Value" type="dms:Lookup" maxOccurs="unbounded" minOccurs="0" nillable="true"/>
-            </xsd:sequence>
-          </xsd:extension>
-        </xsd:complexContent>
-      </xsd:complexType>
-    </xsd:element>
-    <xsd:element name="PublishTargets" ma:index="111" nillable="true" ma:displayName="Publish Target" ma:default="OfficeOnlineVNext" ma:internalName="PublishTargets" ma:readOnly="false">
-      <xsd:simpleType>
-        <xsd:restriction base="dms:Unknown"/>
-      </xsd:simpleType>
-    </xsd:element>
-    <xsd:element name="RecommendationsModifier" ma:index="112" nillable="true" ma:displayName="Recommendations Modifier" ma:default="" ma:internalName="RecommendationsModifier" ma:readOnly="false">
-      <xsd:simpleType>
-        <xsd:restriction base="dms:Number"/>
-      </xsd:simpleType>
-    </xsd:element>
-    <xsd:element name="ArtSampleDocs" ma:index="113" nillable="true" ma:displayName="Sample Docs" ma:default="" ma:hidden="true" ma:internalName="ArtSampleDocs" ma:readOnly="false">
-      <xsd:simpleType>
-        <xsd:restriction base="dms:Text"/>
-      </xsd:simpleType>
-    </xsd:element>
-    <xsd:element name="ScenarioTagsTaxHTField0" ma:index="115" nillable="true" ma:taxonomy="true" ma:internalName="ScenarioTagsTaxHTField0" ma:taxonomyFieldName="ScenarioTags" ma:displayName="Scenarios" ma:readOnly="false" ma:default="" ma:fieldId="{93aef74d-6c78-4815-8310-51477dceeccc}" ma:taxonomyMulti="true" ma:sspId="8f79753a-75d3-41f5-8ca3-40b843941b4f" ma:termSetId="4b7d5f16-e2f2-4fc0-bab3-6e8b931e57d6" ma:anchorId="00000000-0000-0000-0000-000000000000" ma:open="false" ma:isKeyword="false">
-      <xsd:complexType>
-        <xsd:sequence>
-          <xsd:element ref="pc:Terms" minOccurs="0" maxOccurs="1"/>
-        </xsd:sequence>
-      </xsd:complexType>
-    </xsd:element>
-    <xsd:element name="ShowIn" ma:index="117" nillable="true" ma:displayName="Show In" ma:default="Show everywhere" ma:internalName="ShowIn" ma:readOnly="false">
-      <xsd:simpleType>
-        <xsd:restriction base="dms:Choice">
-          <xsd:enumeration value="Hide on web"/>
-          <xsd:enumeration value="On Web no search"/>
-          <xsd:enumeration value="Show everywhere"/>
-          <xsd:enumeration value="Special use only"/>
-        </xsd:restriction>
-      </xsd:simpleType>
-    </xsd:element>
-    <xsd:element name="SourceTitle" ma:index="118" nillable="true" ma:displayName="Source Title" ma:default="" ma:indexed="true" ma:internalName="SourceTitle" ma:readOnly="false">
-      <xsd:simpleType>
-        <xsd:restriction base="dms:Text"/>
-      </xsd:simpleType>
-    </xsd:element>
-    <xsd:element name="CSXSubmissionDate" ma:index="119" nillable="true" ma:displayName="Submission Date" ma:default="" ma:internalName="CSXSubmissionDate" ma:readOnly="false">
-      <xsd:simpleType>
-        <xsd:restriction base="dms:DateTime"/>
-      </xsd:simpleType>
-    </xsd:element>
-    <xsd:element name="SubmitterId" ma:index="120" nillable="true" ma:displayName="Submitter ID" ma:default="" ma:internalName="SubmitterId" ma:readOnly="false">
-      <xsd:simpleType>
-        <xsd:restriction base="dms:Text"/>
-      </xsd:simpleType>
-    </xsd:element>
-    <xsd:element name="TaxCatchAll" ma:index="121" nillable="true" ma:displayName="Taxonomy Catch All Column" ma:hidden="true" ma:list="{530f955b-6704-4601-bd83-f81d87f1e440}" ma:internalName="TaxCatchAll" ma:showField="CatchAllData" ma:web="4873beb7-5857-4685-be1f-d57550cc96cc">
-      <xsd:complexType>
-        <xsd:complexContent>
-          <xsd:extension base="dms:MultiChoiceLookup">
-            <xsd:sequence>
-              <xsd:element name="Value" type="dms:Lookup" maxOccurs="unbounded" minOccurs="0" nillable="true"/>
-            </xsd:sequence>
-          </xsd:extension>
-        </xsd:complexContent>
-      </xsd:complexType>
-    </xsd:element>
-    <xsd:element name="TaxCatchAllLabel" ma:index="122" nillable="true" ma:displayName="Taxonomy Catch All Column1" ma:hidden="true" ma:list="{530f955b-6704-4601-bd83-f81d87f1e440}" ma:internalName="TaxCatchAllLabel" ma:readOnly="true" ma:showField="CatchAllDataLabel" ma:web="4873beb7-5857-4685-be1f-d57550cc96cc">
-      <xsd:complexType>
-        <xsd:complexContent>
-          <xsd:extension base="dms:MultiChoiceLookup">
-            <xsd:sequence>
-              <xsd:element name="Value" type="dms:Lookup" maxOccurs="unbounded" minOccurs="0" nillable="true"/>
-            </xsd:sequence>
-          </xsd:extension>
-        </xsd:complexContent>
-      </xsd:complexType>
-    </xsd:element>
-    <xsd:element name="TemplateStatus" ma:index="123" nillable="true" ma:displayName="Template Status" ma:default="" ma:internalName="TemplateStatus">
-      <xsd:simpleType>
-        <xsd:restriction base="dms:Unknown"/>
-      </xsd:simpleType>
-    </xsd:element>
-    <xsd:element name="TemplateTemplateType" ma:index="124" nillable="true" ma:displayName="Template Type" ma:default="" ma:internalName="TemplateTemplateType">
-      <xsd:simpleType>
-        <xsd:restriction base="dms:Unknown"/>
-      </xsd:simpleType>
-    </xsd:element>
-    <xsd:element name="ThumbnailAssetId" ma:index="125" nillable="true" ma:displayName="Thumbnail Image Asset" ma:default="" ma:internalName="ThumbnailAssetId" ma:readOnly="false">
-      <xsd:simpleType>
-        <xsd:restriction base="dms:Text"/>
-      </xsd:simpleType>
-    </xsd:element>
-    <xsd:element name="TimesCloned" ma:index="126" nillable="true" ma:displayName="Times Cloned" ma:default="" ma:internalName="TimesCloned" ma:readOnly="false">
-      <xsd:simpleType>
-        <xsd:restriction base="dms:Number"/>
-      </xsd:simpleType>
-    </xsd:element>
-    <xsd:element name="TrustLevel" ma:index="128" nillable="true" ma:displayName="Trust Level" ma:default="1 Microsoft Managed Content" ma:internalName="TrustLevel" ma:readOnly="false">
-      <xsd:simpleType>
-        <xsd:restriction base="dms:Unknown"/>
-      </xsd:simpleType>
-    </xsd:element>
-    <xsd:element name="UALocComments" ma:index="129" nillable="true" ma:displayName="UA Loc Comments" ma:default="" ma:internalName="UALocComments" ma:readOnly="false">
-      <xsd:simpleType>
-        <xsd:restriction base="dms:Note"/>
-      </xsd:simpleType>
-    </xsd:element>
-    <xsd:element name="UALocRecommendation" ma:index="130" nillable="true" ma:displayName="UA Loc Recommendation" ma:default="Localize" ma:internalName="UALocRecommendation" ma:readOnly="false">
-      <xsd:simpleType>
-        <xsd:restriction base="dms:Choice">
-          <xsd:enumeration value="Localize"/>
-          <xsd:enumeration value="Never Localize"/>
-          <xsd:enumeration value="Priority Localize"/>
-        </xsd:restriction>
-      </xsd:simpleType>
-    </xsd:element>
-    <xsd:element name="UANotes" ma:index="131" nillable="true" ma:displayName="UA Notes" ma:default="" ma:internalName="UANotes" ma:readOnly="false">
-      <xsd:simpleType>
-        <xsd:restriction base="dms:Note"/>
-      </xsd:simpleType>
-    </xsd:element>
-    <xsd:element name="TPAppVersion" ma:index="132" nillable="true" ma:displayName="Version" ma:default="" ma:internalName="TPAppVersion">
-      <xsd:simpleType>
-        <xsd:restriction base="dms:Text"/>
-      </xsd:simpleType>
-    </xsd:element>
-    <xsd:element name="VoteCount" ma:index="133" nillable="true" ma:displayName="Vote Count" ma:default="" ma:internalName="VoteCount" ma:readOnly="false">
-      <xsd:simpleType>
-        <xsd:restriction base="dms:Unknown"/>
-      </xsd:simpleType>
-    </xsd:element>
-  </xsd:schema>
-  <xsd:schema xmlns="http://schemas.openxmlformats.org/package/2006/metadata/core-properties" xmlns:xsd="http://www.w3.org/2001/XMLSchema" xmlns:xsi="http://www.w3.org/2001/XMLSchema-instance" xmlns:dc="http://purl.org/dc/elements/1.1/" xmlns:dcterms="http://purl.org/dc/terms/" xmlns:odoc="http://schemas.microsoft.com/internal/obd" targetNamespace="http://schemas.openxmlformats.org/package/2006/metadata/core-properties" elementFormDefault="qualified" attributeFormDefault="unqualified" blockDefault="#all">
-    <xsd:import namespace="http://purl.org/dc/elements/1.1/" schemaLocation="http://dublincore.org/schemas/xmls/qdc/2003/04/02/dc.xsd"/>
-    <xsd:import namespace="http://purl.org/dc/terms/" schemaLocation="http://dublincore.org/schemas/xmls/qdc/2003/04/02/dcterms.xsd"/>
-    <xsd:element name="coreProperties" type="CT_coreProperties"/>
-    <xsd:complexType name="CT_coreProperties">
-      <xsd:all>
-        <xsd:element ref="dc:creator" minOccurs="0" maxOccurs="1"/>
-        <xsd:element ref="dcterms:created" minOccurs="0" maxOccurs="1"/>
-        <xsd:element ref="dc:identifier" minOccurs="0" maxOccurs="1"/>
-        <xsd:element name="contentType" minOccurs="0" maxOccurs="1" type="xsd:string" ma:index="22" ma:displayName="Content Type"/>
-        <xsd:element ref="dc:title" minOccurs="0" maxOccurs="1" ma:index="127" ma:displayName="Title"/>
-        <xsd:element ref="dc:subject" minOccurs="0" maxOccurs="1"/>
-        <xsd:element ref="dc:description" minOccurs="0" maxOccurs="1"/>
-        <xsd:element name="keywords" minOccurs="0" maxOccurs="1" type="xsd:string"/>
-        <xsd:element ref="dc:language" minOccurs="0" maxOccurs="1"/>
-        <xsd:element name="category" minOccurs="0" maxOccurs="1" type="xsd:string"/>
-        <xsd:element name="version" minOccurs="0" maxOccurs="1" type="xsd:string"/>
-        <xsd:element name="revision" minOccurs="0" maxOccurs="1" type="xsd:string">
-          <xsd:annotation>
-            <xsd:documentation>
-                        This value indicates the number of saves or revisions. The application is responsible for updating this value after each revision.
-                    </xsd:documentation>
-          </xsd:annotation>
-        </xsd:element>
-        <xsd:element name="lastModifiedBy" minOccurs="0" maxOccurs="1" type="xsd:string"/>
-        <xsd:element ref="dcterms:modified" minOccurs="0" maxOccurs="1"/>
-        <xsd:element name="contentStatus" minOccurs="0" maxOccurs="1" type="xsd:string"/>
-      </xsd:all>
-    </xsd:complexType>
-  </xsd:schema>
-  <xs:schema xmlns:pc="http://schemas.microsoft.com/office/infopath/2007/PartnerControls" xmlns:xs="http://www.w3.org/2001/XMLSchema" targetNamespace="http://schemas.microsoft.com/office/infopath/2007/PartnerControls" elementFormDefault="qualified" attributeFormDefault="unqualified">
-    <xs:element name="Person">
-      <xs:complexType>
-        <xs:sequence>
-          <xs:element ref="pc:DisplayName" minOccurs="0"/>
-          <xs:element ref="pc:AccountId" minOccurs="0"/>
-          <xs:element ref="pc:AccountType" minOccurs="0"/>
-        </xs:sequence>
-      </xs:complexType>
-    </xs:element>
-    <xs:element name="DisplayName" type="xs:string"/>
-    <xs:element name="AccountId" type="xs:string"/>
-    <xs:element name="AccountType" type="xs:string"/>
-    <xs:element name="BDCAssociatedEntity">
-      <xs:complexType>
-        <xs:sequence>
-          <xs:element ref="pc:BDCEntity" minOccurs="0" maxOccurs="unbounded"/>
-        </xs:sequence>
-        <xs:attribute ref="pc:EntityNamespace"/>
-        <xs:attribute ref="pc:EntityName"/>
-        <xs:attribute ref="pc:SystemInstanceName"/>
-        <xs:attribute ref="pc:AssociationName"/>
-      </xs:complexType>
-    </xs:element>
-    <xs:attribute name="EntityNamespace" type="xs:string"/>
-    <xs:attribute name="EntityName" type="xs:string"/>
-    <xs:attribute name="SystemInstanceName" type="xs:string"/>
-    <xs:attribute name="AssociationName" type="xs:string"/>
-    <xs:element name="BDCEntity">
-      <xs:complexType>
-        <xs:sequence>
-          <xs:element ref="pc:EntityDisplayName" minOccurs="0"/>
-          <xs:element ref="pc:EntityInstanceReference" minOccurs="0"/>
-          <xs:element ref="pc:EntityId1" minOccurs="0"/>
-          <xs:element ref="pc:EntityId2" minOccurs="0"/>
-          <xs:element ref="pc:EntityId3" minOccurs="0"/>
-          <xs:element ref="pc:EntityId4" minOccurs="0"/>
-          <xs:element ref="pc:EntityId5" minOccurs="0"/>
-        </xs:sequence>
-      </xs:complexType>
-    </xs:element>
-    <xs:element name="EntityDisplayName" type="xs:string"/>
-    <xs:element name="EntityInstanceReference" type="xs:string"/>
-    <xs:element name="EntityId1" type="xs:string"/>
-    <xs:element name="EntityId2" type="xs:string"/>
-    <xs:element name="EntityId3" type="xs:string"/>
-    <xs:element name="EntityId4" type="xs:string"/>
-    <xs:element name="EntityId5" type="xs:string"/>
-    <xs:element name="Terms">
-      <xs:complexType>
-        <xs:sequence>
-          <xs:element ref="pc:TermInfo" minOccurs="0" maxOccurs="unbounded"/>
-        </xs:sequence>
-      </xs:complexType>
-    </xs:element>
-    <xs:element name="TermInfo">
-      <xs:complexType>
-        <xs:sequence>
-          <xs:element ref="pc:TermName" minOccurs="0"/>
-          <xs:element ref="pc:TermId" minOccurs="0"/>
-        </xs:sequence>
-      </xs:complexType>
-    </xs:element>
-    <xs:element name="TermName" type="xs:string"/>
-    <xs:element name="TermId" type="xs:string"/>
-  </xs:schema>
-</ct:contentTypeSchema>
+<?mso-contentType ?>
+<FormTemplates xmlns="http://schemas.microsoft.com/sharepoint/v3/contenttype/forms">
+  <Display>DocumentLibraryForm</Display>
+  <Edit>AssetEditForm</Edit>
+  <New>DocumentLibraryForm</New>
+</FormTemplates>
 </file>
 
 <file path=customXml/itemProps1.xml><?xml version="1.0" encoding="utf-8"?>
-<ds:datastoreItem xmlns:ds="http://schemas.openxmlformats.org/officeDocument/2006/customXml" ds:itemID="{C01C3C56-10DB-49F7-B061-44D8728D078A}">
+<ds:datastoreItem xmlns:ds="http://schemas.openxmlformats.org/officeDocument/2006/customXml" ds:itemID="{4B3A7E92-E05A-4924-9E8A-9F6659E5855B}">
   <ds:schemaRefs>
-    <ds:schemaRef ds:uri="http://schemas.microsoft.com/sharepoint/v3/contenttype/forms"/>
+    <ds:schemaRef ds:uri="http://schemas.microsoft.com/office/2006/metadata/contentType"/>
+    <ds:schemaRef ds:uri="http://schemas.microsoft.com/office/2006/metadata/properties/metaAttributes"/>
+    <ds:schemaRef ds:uri="http://www.w3.org/2001/XMLSchema"/>
+    <ds:schemaRef ds:uri="http://schemas.microsoft.com/office/2006/metadata/properties"/>
+    <ds:schemaRef ds:uri="4873beb7-5857-4685-be1f-d57550cc96cc"/>
+    <ds:schemaRef ds:uri="http://schemas.microsoft.com/office/2006/documentManagement/types"/>
+    <ds:schemaRef ds:uri="http://schemas.microsoft.com/office/infopath/2007/PartnerControls"/>
+    <ds:schemaRef ds:uri="http://schemas.openxmlformats.org/package/2006/metadata/core-properties"/>
+    <ds:schemaRef ds:uri="http://purl.org/dc/elements/1.1/"/>
+    <ds:schemaRef ds:uri="http://purl.org/dc/terms/"/>
+    <ds:schemaRef ds:uri="http://schemas.microsoft.com/internal/obd"/>
   </ds:schemaRefs>
 </ds:datastoreItem>
 </file>
@@ -4461,19 +5161,9 @@
 </file>
 
 <file path=customXml/itemProps3.xml><?xml version="1.0" encoding="utf-8"?>
-<ds:datastoreItem xmlns:ds="http://schemas.openxmlformats.org/officeDocument/2006/customXml" ds:itemID="{4B3A7E92-E05A-4924-9E8A-9F6659E5855B}">
+<ds:datastoreItem xmlns:ds="http://schemas.openxmlformats.org/officeDocument/2006/customXml" ds:itemID="{C01C3C56-10DB-49F7-B061-44D8728D078A}">
   <ds:schemaRefs>
-    <ds:schemaRef ds:uri="http://schemas.microsoft.com/office/2006/metadata/contentType"/>
-    <ds:schemaRef ds:uri="http://schemas.microsoft.com/office/2006/metadata/properties/metaAttributes"/>
-    <ds:schemaRef ds:uri="http://www.w3.org/2001/XMLSchema"/>
-    <ds:schemaRef ds:uri="http://schemas.microsoft.com/office/2006/metadata/properties"/>
-    <ds:schemaRef ds:uri="4873beb7-5857-4685-be1f-d57550cc96cc"/>
-    <ds:schemaRef ds:uri="http://schemas.microsoft.com/office/2006/documentManagement/types"/>
-    <ds:schemaRef ds:uri="http://schemas.microsoft.com/office/infopath/2007/PartnerControls"/>
-    <ds:schemaRef ds:uri="http://schemas.openxmlformats.org/package/2006/metadata/core-properties"/>
-    <ds:schemaRef ds:uri="http://purl.org/dc/elements/1.1/"/>
-    <ds:schemaRef ds:uri="http://purl.org/dc/terms/"/>
-    <ds:schemaRef ds:uri="http://schemas.microsoft.com/internal/obd"/>
+    <ds:schemaRef ds:uri="http://schemas.microsoft.com/sharepoint/v3/contenttype/forms"/>
   </ds:schemaRefs>
 </ds:datastoreItem>
 </file>
</xml_diff>

<commit_message>
updated research and others
</commit_message>
<xml_diff>
--- a/G00338607.docx
+++ b/G00338607.docx
@@ -269,25 +269,86 @@
       </w:r>
     </w:p>
     <w:p>
-      <w:pPr>
-        <w:pStyle w:val="Heading3"/>
-      </w:pPr>
-      <w:r>
+      <w:r>
+        <w:rPr>
+          <w:rStyle w:val="Heading3Char"/>
+        </w:rPr>
         <w:t xml:space="preserve">From … </w:t>
       </w:r>
       <w:r>
-        <w:t>Hudson’s Adventure Island (NES)</w:t>
-      </w:r>
-    </w:p>
-    <w:p>
-      <w:r>
-        <w:t>I picked this as it was this first video game I’d ever played, a simple s</w:t>
-      </w:r>
-      <w:r>
-        <w:t>ide-scrolling platform game</w:t>
-      </w:r>
-      <w:r>
-        <w:t xml:space="preserve"> produced over 30 years ago.</w:t>
+        <w:rPr>
+          <w:rStyle w:val="Heading3Char"/>
+        </w:rPr>
+        <w:t>Hudson’s Adventure Island (NES</w:t>
+      </w:r>
+      <w:r>
+        <w:rPr>
+          <w:rStyle w:val="Heading3Char"/>
+        </w:rPr>
+        <w:t>)</w:t>
+      </w:r>
+      <w:r>
+        <w:t xml:space="preserve">, </w:t>
+      </w:r>
+      <w:r>
+        <w:rPr>
+          <w:rFonts w:cstheme="minorHAnsi"/>
+          <w:color w:val="222222"/>
+          <w:shd w:val="clear" w:color="auto" w:fill="FFFFFF"/>
+        </w:rPr>
+        <w:t>which is</w:t>
+      </w:r>
+      <w:r>
+        <w:rPr>
+          <w:rFonts w:cstheme="minorHAnsi"/>
+          <w:color w:val="222222"/>
+          <w:shd w:val="clear" w:color="auto" w:fill="FFFFFF"/>
+        </w:rPr>
+        <w:t xml:space="preserve"> a side-scrolling </w:t>
+      </w:r>
+      <w:r>
+        <w:rPr>
+          <w:rFonts w:cstheme="minorHAnsi"/>
+          <w:shd w:val="clear" w:color="auto" w:fill="FFFFFF"/>
+        </w:rPr>
+        <w:t>platform game</w:t>
+      </w:r>
+      <w:r>
+        <w:rPr>
+          <w:rFonts w:cstheme="minorHAnsi"/>
+          <w:color w:val="222222"/>
+          <w:shd w:val="clear" w:color="auto" w:fill="FFFFFF"/>
+        </w:rPr>
+        <w:t> produced by </w:t>
+      </w:r>
+      <w:r>
+        <w:rPr>
+          <w:rFonts w:cstheme="minorHAnsi"/>
+          <w:shd w:val="clear" w:color="auto" w:fill="FFFFFF"/>
+        </w:rPr>
+        <w:t>Hudson Soft</w:t>
+      </w:r>
+      <w:r>
+        <w:rPr>
+          <w:rFonts w:cstheme="minorHAnsi"/>
+          <w:color w:val="222222"/>
+          <w:shd w:val="clear" w:color="auto" w:fill="FFFFFF"/>
+        </w:rPr>
+        <w:t> that was released in Japan on September 12, 1986</w:t>
+      </w:r>
+      <w:r>
+        <w:rPr>
+          <w:rFonts w:cstheme="minorHAnsi"/>
+          <w:color w:val="222222"/>
+          <w:shd w:val="clear" w:color="auto" w:fill="FFFFFF"/>
+        </w:rPr>
+        <w:t xml:space="preserve">. </w:t>
+      </w:r>
+      <w:r>
+        <w:rPr>
+          <w:rFonts w:cstheme="minorHAnsi"/>
+        </w:rPr>
+        <w:t>I picked this as it was this first video game I’d ever played, a simple side-scrolling platform game produced over 30 years ago.</w:t>
       </w:r>
     </w:p>
     <w:p>
@@ -311,7 +372,7 @@
                     <pic:cNvPicPr/>
                   </pic:nvPicPr>
                   <pic:blipFill>
-                    <a:blip r:embed="rId8">
+                    <a:blip r:embed="rId9">
                       <a:extLst>
                         <a:ext uri="{28A0092B-C50C-407E-A947-70E740481C1C}">
                           <a14:useLocalDpi xmlns:a14="http://schemas.microsoft.com/office/drawing/2010/main" val="0"/>
@@ -345,20 +406,147 @@
     </w:p>
     <w:p>
       <w:pPr>
-        <w:pStyle w:val="Heading3"/>
-      </w:pPr>
-      <w:r>
+        <w:rPr>
+          <w:rFonts w:cstheme="minorHAnsi"/>
+        </w:rPr>
+      </w:pPr>
+      <w:r>
+        <w:rPr>
+          <w:rStyle w:val="Heading3Char"/>
+        </w:rPr>
         <w:t xml:space="preserve">To … </w:t>
       </w:r>
       <w:r>
+        <w:rPr>
+          <w:rStyle w:val="Heading3Char"/>
+        </w:rPr>
         <w:t>Super Mario</w:t>
       </w:r>
       <w:r>
-        <w:t xml:space="preserve">’s </w:t>
-      </w:r>
-    </w:p>
-    <w:p>
-      <w:r>
+        <w:rPr>
+          <w:rStyle w:val="Heading3Char"/>
+        </w:rPr>
+        <w:t xml:space="preserve"> Bros.</w:t>
+      </w:r>
+      <w:r>
+        <w:t xml:space="preserve"> </w:t>
+      </w:r>
+      <w:r>
+        <w:rPr>
+          <w:rFonts w:cstheme="minorHAnsi"/>
+        </w:rPr>
+        <w:t>which was</w:t>
+      </w:r>
+      <w:r>
+        <w:rPr>
+          <w:rFonts w:cstheme="minorHAnsi"/>
+          <w:color w:val="222222"/>
+          <w:shd w:val="clear" w:color="auto" w:fill="FFFFFF"/>
+        </w:rPr>
+        <w:t xml:space="preserve"> a </w:t>
+      </w:r>
+      <w:r>
+        <w:rPr>
+          <w:rFonts w:cstheme="minorHAnsi"/>
+          <w:shd w:val="clear" w:color="auto" w:fill="FFFFFF"/>
+        </w:rPr>
+        <w:t>platform</w:t>
+      </w:r>
+      <w:r>
+        <w:rPr>
+          <w:rFonts w:cstheme="minorHAnsi"/>
+          <w:color w:val="222222"/>
+          <w:shd w:val="clear" w:color="auto" w:fill="FFFFFF"/>
+        </w:rPr>
+        <w:t> </w:t>
+      </w:r>
+      <w:r>
+        <w:rPr>
+          <w:rFonts w:cstheme="minorHAnsi"/>
+          <w:shd w:val="clear" w:color="auto" w:fill="FFFFFF"/>
+        </w:rPr>
+        <w:t>video game</w:t>
+      </w:r>
+      <w:r>
+        <w:rPr>
+          <w:rFonts w:cstheme="minorHAnsi"/>
+          <w:color w:val="222222"/>
+          <w:shd w:val="clear" w:color="auto" w:fill="FFFFFF"/>
+        </w:rPr>
+        <w:t> developed and published by </w:t>
+      </w:r>
+      <w:r>
+        <w:rPr>
+          <w:rFonts w:cstheme="minorHAnsi"/>
+          <w:shd w:val="clear" w:color="auto" w:fill="FFFFFF"/>
+        </w:rPr>
+        <w:t>Nintendo</w:t>
+      </w:r>
+      <w:r>
+        <w:rPr>
+          <w:rFonts w:cstheme="minorHAnsi"/>
+          <w:shd w:val="clear" w:color="auto" w:fill="FFFFFF"/>
+        </w:rPr>
+        <w:t>.</w:t>
+      </w:r>
+      <w:r>
+        <w:rPr>
+          <w:rFonts w:cstheme="minorHAnsi"/>
+        </w:rPr>
+        <w:t xml:space="preserve"> </w:t>
+      </w:r>
+      <w:r>
+        <w:rPr>
+          <w:rFonts w:cstheme="minorHAnsi"/>
+        </w:rPr>
+        <w:t xml:space="preserve">Players control Mario, or his brother Luigi in the multiplayer mode, as they travel the Mushroom Kingdom to rescue Princess Toadstool from Bowser. They must traverse side-scrolling stages while avoiding hazards such as enemies and pits with the aid of power-ups such as the </w:t>
+      </w:r>
+      <w:r>
+        <w:rPr>
+          <w:rFonts w:cstheme="minorHAnsi"/>
+        </w:rPr>
+        <w:t>mushrooms</w:t>
+      </w:r>
+      <w:r>
+        <w:rPr>
+          <w:rFonts w:cstheme="minorHAnsi"/>
+        </w:rPr>
+        <w:t xml:space="preserve">, </w:t>
+      </w:r>
+      <w:r>
+        <w:rPr>
+          <w:rFonts w:cstheme="minorHAnsi"/>
+        </w:rPr>
+        <w:t>fire flower’s</w:t>
+      </w:r>
+      <w:r>
+        <w:rPr>
+          <w:rFonts w:cstheme="minorHAnsi"/>
+        </w:rPr>
+        <w:t xml:space="preserve"> and </w:t>
+      </w:r>
+      <w:r>
+        <w:rPr>
+          <w:rFonts w:cstheme="minorHAnsi"/>
+        </w:rPr>
+        <w:t xml:space="preserve">the </w:t>
+      </w:r>
+      <w:r>
+        <w:rPr>
+          <w:rFonts w:cstheme="minorHAnsi"/>
+        </w:rPr>
+        <w:t>star man</w:t>
+      </w:r>
+      <w:r>
+        <w:rPr>
+          <w:rFonts w:cstheme="minorHAnsi"/>
+        </w:rPr>
+        <w:t xml:space="preserve">. </w:t>
+      </w:r>
+      <w:r>
+        <w:rPr>
+          <w:rFonts w:cstheme="minorHAnsi"/>
+        </w:rPr>
         <w:t xml:space="preserve">I spent hours altogether collecting coins and eating mushrooms with this rapid little Italian. </w:t>
       </w:r>
     </w:p>
@@ -386,7 +574,7 @@
                     <pic:cNvPicPr/>
                   </pic:nvPicPr>
                   <pic:blipFill>
-                    <a:blip r:embed="rId9" cstate="print">
+                    <a:blip r:embed="rId10" cstate="print">
                       <a:extLst>
                         <a:ext uri="{28A0092B-C50C-407E-A947-70E740481C1C}">
                           <a14:useLocalDpi xmlns:a14="http://schemas.microsoft.com/office/drawing/2010/main" val="0"/>
@@ -419,17 +607,147 @@
       </w:pPr>
     </w:p>
     <w:p>
-      <w:pPr>
-        <w:pStyle w:val="Heading3"/>
-      </w:pPr>
-      <w:r>
+      <w:r>
+        <w:rPr>
+          <w:rStyle w:val="Heading3Char"/>
+        </w:rPr>
         <w:t xml:space="preserve">And Now… </w:t>
       </w:r>
       <w:r>
+        <w:rPr>
+          <w:rStyle w:val="Heading3Char"/>
+        </w:rPr>
         <w:t>Little Big Planet (PlayStation)</w:t>
       </w:r>
-    </w:p>
-    <w:p>
+      <w:r>
+        <w:t xml:space="preserve"> </w:t>
+      </w:r>
+      <w:r>
+        <w:rPr>
+          <w:rFonts w:cstheme="minorHAnsi"/>
+        </w:rPr>
+        <w:t>i</w:t>
+      </w:r>
+      <w:r>
+        <w:rPr>
+          <w:rFonts w:cstheme="minorHAnsi"/>
+          <w:color w:val="222222"/>
+          <w:shd w:val="clear" w:color="auto" w:fill="FFFFFF"/>
+        </w:rPr>
+        <w:t>s a </w:t>
+      </w:r>
+      <w:r>
+        <w:rPr>
+          <w:rFonts w:cstheme="minorHAnsi"/>
+          <w:shd w:val="clear" w:color="auto" w:fill="FFFFFF"/>
+        </w:rPr>
+        <w:t>puzzle-platformer</w:t>
+      </w:r>
+      <w:r>
+        <w:rPr>
+          <w:rFonts w:cstheme="minorHAnsi"/>
+          <w:color w:val="222222"/>
+          <w:shd w:val="clear" w:color="auto" w:fill="FFFFFF"/>
+        </w:rPr>
+        <w:t> </w:t>
+      </w:r>
+      <w:r>
+        <w:rPr>
+          <w:rFonts w:cstheme="minorHAnsi"/>
+          <w:shd w:val="clear" w:color="auto" w:fill="FFFFFF"/>
+        </w:rPr>
+        <w:t>video game</w:t>
+      </w:r>
+      <w:r>
+        <w:rPr>
+          <w:rFonts w:cstheme="minorHAnsi"/>
+          <w:color w:val="222222"/>
+          <w:shd w:val="clear" w:color="auto" w:fill="FFFFFF"/>
+        </w:rPr>
+        <w:t>, that includes </w:t>
+      </w:r>
+      <w:r>
+        <w:rPr>
+          <w:rFonts w:cstheme="minorHAnsi"/>
+          <w:shd w:val="clear" w:color="auto" w:fill="FFFFFF"/>
+        </w:rPr>
+        <w:t>user-generated content</w:t>
+      </w:r>
+      <w:r>
+        <w:rPr>
+          <w:rFonts w:cstheme="minorHAnsi"/>
+          <w:color w:val="222222"/>
+          <w:shd w:val="clear" w:color="auto" w:fill="FFFFFF"/>
+        </w:rPr>
+        <w:t>, for the </w:t>
+      </w:r>
+      <w:r>
+        <w:rPr>
+          <w:rFonts w:cstheme="minorHAnsi"/>
+          <w:shd w:val="clear" w:color="auto" w:fill="FFFFFF"/>
+        </w:rPr>
+        <w:t>P</w:t>
+      </w:r>
+      <w:r>
+        <w:rPr>
+          <w:rFonts w:cstheme="minorHAnsi"/>
+          <w:shd w:val="clear" w:color="auto" w:fill="FFFFFF"/>
+        </w:rPr>
+        <w:t>S</w:t>
+      </w:r>
+      <w:r>
+        <w:rPr>
+          <w:rFonts w:cstheme="minorHAnsi"/>
+          <w:shd w:val="clear" w:color="auto" w:fill="FFFFFF"/>
+        </w:rPr>
+        <w:t>3</w:t>
+      </w:r>
+      <w:r>
+        <w:rPr>
+          <w:rFonts w:cstheme="minorHAnsi"/>
+          <w:color w:val="222222"/>
+          <w:shd w:val="clear" w:color="auto" w:fill="FFFFFF"/>
+        </w:rPr>
+        <w:t>, developed by </w:t>
+      </w:r>
+      <w:r>
+        <w:rPr>
+          <w:rFonts w:cstheme="minorHAnsi"/>
+          <w:shd w:val="clear" w:color="auto" w:fill="FFFFFF"/>
+        </w:rPr>
+        <w:t>Media Molecule</w:t>
+      </w:r>
+      <w:r>
+        <w:rPr>
+          <w:rFonts w:cstheme="minorHAnsi"/>
+          <w:color w:val="222222"/>
+          <w:shd w:val="clear" w:color="auto" w:fill="FFFFFF"/>
+        </w:rPr>
+        <w:t> and published by </w:t>
+      </w:r>
+      <w:r>
+        <w:rPr>
+          <w:rFonts w:cstheme="minorHAnsi"/>
+          <w:shd w:val="clear" w:color="auto" w:fill="FFFFFF"/>
+        </w:rPr>
+        <w:t>Sony Computer Entertainment Europe</w:t>
+      </w:r>
+      <w:r>
+        <w:rPr>
+          <w:rFonts w:cstheme="minorHAnsi"/>
+          <w:color w:val="222222"/>
+          <w:shd w:val="clear" w:color="auto" w:fill="FFFFFF"/>
+        </w:rPr>
+        <w:t xml:space="preserve">. </w:t>
+      </w:r>
+      <w:r>
+        <w:rPr>
+          <w:rFonts w:cstheme="minorHAnsi"/>
+          <w:color w:val="222222"/>
+          <w:shd w:val="clear" w:color="auto" w:fill="FFFFFF"/>
+        </w:rPr>
+        <w:t xml:space="preserve">With an array of characters to choose from and levels with various styles, this made the game’s target audience very broad for such a simplistic concept. </w:t>
+      </w:r>
       <w:r>
         <w:t xml:space="preserve">This was a resurgence like no other for all platformers and came with a great reception. </w:t>
       </w:r>
@@ -464,7 +782,7 @@
                     <pic:cNvPicPr/>
                   </pic:nvPicPr>
                   <pic:blipFill>
-                    <a:blip r:embed="rId10" cstate="print">
+                    <a:blip r:embed="rId11" cstate="print">
                       <a:extLst>
                         <a:ext uri="{28A0092B-C50C-407E-A947-70E740481C1C}">
                           <a14:useLocalDpi xmlns:a14="http://schemas.microsoft.com/office/drawing/2010/main" val="0"/>
@@ -493,6 +811,13 @@
     </w:p>
     <w:p/>
     <w:p/>
+    <w:p/>
+    <w:p/>
+    <w:p/>
+    <w:p/>
+    <w:p/>
+    <w:p/>
+    <w:p/>
     <w:p>
       <w:pPr>
         <w:pStyle w:val="Heading2"/>
@@ -506,6 +831,7 @@
           <w:b/>
           <w:sz w:val="28"/>
         </w:rPr>
+        <w:lastRenderedPageBreak/>
         <w:t>Components</w:t>
       </w:r>
     </w:p>
@@ -606,11 +932,10 @@
         <w:rPr>
           <w:noProof/>
         </w:rPr>
-        <w:lastRenderedPageBreak/>
         <w:drawing>
           <wp:inline distT="0" distB="0" distL="0" distR="0" wp14:anchorId="521E1093" wp14:editId="666EBAE8">
-            <wp:extent cx="2641140" cy="5537594"/>
-            <wp:effectExtent l="0" t="317" r="6667" b="6668"/>
+            <wp:extent cx="2131606" cy="4504055"/>
+            <wp:effectExtent l="0" t="5398" r="0" b="0"/>
             <wp:docPr id="5" name="Picture 5"/>
             <wp:cNvGraphicFramePr>
               <a:graphicFrameLocks xmlns:a="http://schemas.openxmlformats.org/drawingml/2006/main" noChangeAspect="1"/>
@@ -620,77 +945,6 @@
                 <pic:pic xmlns:pic="http://schemas.openxmlformats.org/drawingml/2006/picture">
                   <pic:nvPicPr>
                     <pic:cNvPr id="0" name="Picture 1"/>
-                    <pic:cNvPicPr>
-                      <a:picLocks noChangeAspect="1" noChangeArrowheads="1"/>
-                    </pic:cNvPicPr>
-                  </pic:nvPicPr>
-                  <pic:blipFill>
-                    <a:blip r:embed="rId11" cstate="print">
-                      <a:extLst>
-                        <a:ext uri="{28A0092B-C50C-407E-A947-70E740481C1C}">
-                          <a14:useLocalDpi xmlns:a14="http://schemas.microsoft.com/office/drawing/2010/main" val="0"/>
-                        </a:ext>
-                      </a:extLst>
-                    </a:blip>
-                    <a:srcRect/>
-                    <a:stretch>
-                      <a:fillRect/>
-                    </a:stretch>
-                  </pic:blipFill>
-                  <pic:spPr bwMode="auto">
-                    <a:xfrm rot="16200000">
-                      <a:off x="0" y="0"/>
-                      <a:ext cx="2670262" cy="5598653"/>
-                    </a:xfrm>
-                    <a:prstGeom prst="rect">
-                      <a:avLst/>
-                    </a:prstGeom>
-                    <a:noFill/>
-                    <a:ln>
-                      <a:noFill/>
-                    </a:ln>
-                  </pic:spPr>
-                </pic:pic>
-              </a:graphicData>
-            </a:graphic>
-          </wp:inline>
-        </w:drawing>
-      </w:r>
-    </w:p>
-    <w:p>
-      <w:pPr>
-        <w:pStyle w:val="ListParagraph"/>
-        <w:numPr>
-          <w:ilvl w:val="2"/>
-          <w:numId w:val="24"/>
-        </w:numPr>
-        <w:rPr>
-          <w:b/>
-        </w:rPr>
-      </w:pPr>
-      <w:r>
-        <w:rPr>
-          <w:b/>
-        </w:rPr>
-        <w:t>New Game</w:t>
-      </w:r>
-      <w:r>
-        <w:rPr>
-          <w:noProof/>
-        </w:rPr>
-        <w:drawing>
-          <wp:inline distT="0" distB="0" distL="0" distR="0" wp14:anchorId="4F5575B6" wp14:editId="1C919FAF">
-            <wp:extent cx="5191125" cy="3222625"/>
-            <wp:effectExtent l="0" t="0" r="9525" b="0"/>
-            <wp:docPr id="9" name="Picture 9"/>
-            <wp:cNvGraphicFramePr>
-              <a:graphicFrameLocks xmlns:a="http://schemas.openxmlformats.org/drawingml/2006/main" noChangeAspect="1"/>
-            </wp:cNvGraphicFramePr>
-            <a:graphic xmlns:a="http://schemas.openxmlformats.org/drawingml/2006/main">
-              <a:graphicData uri="http://schemas.openxmlformats.org/drawingml/2006/picture">
-                <pic:pic xmlns:pic="http://schemas.openxmlformats.org/drawingml/2006/picture">
-                  <pic:nvPicPr>
-                    <pic:cNvPr id="0" name="Picture 5"/>
                     <pic:cNvPicPr>
                       <a:picLocks noChangeAspect="1" noChangeArrowheads="1"/>
                     </pic:cNvPicPr>
@@ -709,9 +963,9 @@
                     </a:stretch>
                   </pic:blipFill>
                   <pic:spPr bwMode="auto">
-                    <a:xfrm rot="10800000">
+                    <a:xfrm rot="16200000">
                       <a:off x="0" y="0"/>
-                      <a:ext cx="5197201" cy="3226397"/>
+                      <a:ext cx="2164276" cy="4573087"/>
                     </a:xfrm>
                     <a:prstGeom prst="rect">
                       <a:avLst/>
@@ -732,24 +986,6 @@
       <w:pPr>
         <w:pStyle w:val="ListParagraph"/>
         <w:numPr>
-          <w:ilvl w:val="3"/>
-          <w:numId w:val="24"/>
-        </w:numPr>
-        <w:rPr>
-          <w:i/>
-        </w:rPr>
-      </w:pPr>
-      <w:r>
-        <w:rPr>
-          <w:i/>
-        </w:rPr>
-        <w:t>New game created, overwrites previous one</w:t>
-      </w:r>
-    </w:p>
-    <w:p>
-      <w:pPr>
-        <w:pStyle w:val="ListParagraph"/>
-        <w:numPr>
           <w:ilvl w:val="2"/>
           <w:numId w:val="24"/>
         </w:numPr>
@@ -761,54 +997,17 @@
         <w:rPr>
           <w:b/>
         </w:rPr>
-        <w:t>Load Game</w:t>
-      </w:r>
-    </w:p>
-    <w:p>
-      <w:pPr>
-        <w:pStyle w:val="ListParagraph"/>
-        <w:numPr>
-          <w:ilvl w:val="3"/>
-          <w:numId w:val="24"/>
-        </w:numPr>
-      </w:pPr>
-      <w:r>
-        <w:t>Load previously saved game</w:t>
-      </w:r>
-    </w:p>
-    <w:p>
-      <w:pPr>
-        <w:pStyle w:val="ListParagraph"/>
-        <w:ind w:left="2880"/>
-      </w:pPr>
-    </w:p>
-    <w:p>
-      <w:pPr>
-        <w:pStyle w:val="ListParagraph"/>
-        <w:numPr>
-          <w:ilvl w:val="2"/>
-          <w:numId w:val="24"/>
-        </w:numPr>
-        <w:rPr>
-          <w:b/>
-        </w:rPr>
-      </w:pPr>
-      <w:r>
-        <w:rPr>
-          <w:b/>
-        </w:rPr>
-        <w:lastRenderedPageBreak/>
-        <w:t>Settings</w:t>
+        <w:t>New Game</w:t>
       </w:r>
       <w:r>
         <w:rPr>
           <w:noProof/>
         </w:rPr>
         <w:drawing>
-          <wp:inline distT="0" distB="0" distL="0" distR="0" wp14:anchorId="2AFEC3A8" wp14:editId="0AA4D688">
-            <wp:extent cx="3524565" cy="4740907"/>
-            <wp:effectExtent l="1587" t="0" r="1588" b="1587"/>
-            <wp:docPr id="11" name="Picture 11"/>
+          <wp:inline distT="0" distB="0" distL="0" distR="0" wp14:anchorId="4F5575B6" wp14:editId="1C919FAF">
+            <wp:extent cx="4189730" cy="2228850"/>
+            <wp:effectExtent l="0" t="0" r="1270" b="0"/>
+            <wp:docPr id="9" name="Picture 9"/>
             <wp:cNvGraphicFramePr>
               <a:graphicFrameLocks xmlns:a="http://schemas.openxmlformats.org/drawingml/2006/main" noChangeAspect="1"/>
             </wp:cNvGraphicFramePr>
@@ -816,7 +1015,7 @@
               <a:graphicData uri="http://schemas.openxmlformats.org/drawingml/2006/picture">
                 <pic:pic xmlns:pic="http://schemas.openxmlformats.org/drawingml/2006/picture">
                   <pic:nvPicPr>
-                    <pic:cNvPr id="0" name="Picture 7"/>
+                    <pic:cNvPr id="0" name="Picture 5"/>
                     <pic:cNvPicPr>
                       <a:picLocks noChangeAspect="1" noChangeArrowheads="1"/>
                     </pic:cNvPicPr>
@@ -835,9 +1034,9 @@
                     </a:stretch>
                   </pic:blipFill>
                   <pic:spPr bwMode="auto">
-                    <a:xfrm rot="16200000">
+                    <a:xfrm rot="10800000">
                       <a:off x="0" y="0"/>
-                      <a:ext cx="3542895" cy="4765562"/>
+                      <a:ext cx="4209045" cy="2239125"/>
                     </a:xfrm>
                     <a:prstGeom prst="rect">
                       <a:avLst/>
@@ -853,15 +1052,67 @@
           </wp:inline>
         </w:drawing>
       </w:r>
-      <w:r>
-        <w:rPr>
+    </w:p>
+    <w:p>
+      <w:pPr>
+        <w:pStyle w:val="ListParagraph"/>
+        <w:numPr>
+          <w:ilvl w:val="3"/>
+          <w:numId w:val="24"/>
+        </w:numPr>
+        <w:rPr>
+          <w:i/>
+        </w:rPr>
+      </w:pPr>
+      <w:r>
+        <w:rPr>
+          <w:i/>
+        </w:rPr>
+        <w:t>New game created, overwrites previous one</w:t>
+      </w:r>
+    </w:p>
+    <w:p>
+      <w:pPr>
+        <w:pStyle w:val="ListParagraph"/>
+        <w:numPr>
+          <w:ilvl w:val="3"/>
+          <w:numId w:val="24"/>
+        </w:numPr>
+        <w:rPr>
+          <w:b/>
+          <w:i/>
+        </w:rPr>
+      </w:pPr>
+      <w:r>
+        <w:rPr>
+          <w:b/>
+          <w:i/>
+        </w:rPr>
+        <w:t>Select Difficulty</w:t>
+      </w:r>
+    </w:p>
+    <w:p>
+      <w:pPr>
+        <w:pStyle w:val="ListParagraph"/>
+        <w:ind w:left="2880"/>
+        <w:rPr>
+          <w:b/>
+          <w:i/>
+        </w:rPr>
+      </w:pPr>
+      <w:bookmarkStart w:id="0" w:name="_GoBack"/>
+      <w:bookmarkEnd w:id="0"/>
+      <w:r>
+        <w:rPr>
+          <w:b/>
+          <w:i/>
           <w:noProof/>
         </w:rPr>
         <w:drawing>
-          <wp:inline distT="0" distB="0" distL="0" distR="0" wp14:anchorId="32583B9E" wp14:editId="7DF3EBD2">
-            <wp:extent cx="3142178" cy="4226557"/>
-            <wp:effectExtent l="0" t="8573" r="0" b="0"/>
-            <wp:docPr id="12" name="Picture 12"/>
+          <wp:inline distT="0" distB="0" distL="0" distR="0">
+            <wp:extent cx="2201529" cy="3902105"/>
+            <wp:effectExtent l="6667" t="0" r="0" b="0"/>
+            <wp:docPr id="14" name="Picture 14"/>
             <wp:cNvGraphicFramePr>
               <a:graphicFrameLocks xmlns:a="http://schemas.openxmlformats.org/drawingml/2006/main" noChangeAspect="1"/>
             </wp:cNvGraphicFramePr>
@@ -869,10 +1120,8 @@
               <a:graphicData uri="http://schemas.openxmlformats.org/drawingml/2006/picture">
                 <pic:pic xmlns:pic="http://schemas.openxmlformats.org/drawingml/2006/picture">
                   <pic:nvPicPr>
-                    <pic:cNvPr id="0" name="Picture 8"/>
-                    <pic:cNvPicPr>
-                      <a:picLocks noChangeAspect="1" noChangeArrowheads="1"/>
-                    </pic:cNvPicPr>
+                    <pic:cNvPr id="14" name="71475364_2386530754793817_7430108497968103424_n.jpg"/>
+                    <pic:cNvPicPr/>
                   </pic:nvPicPr>
                   <pic:blipFill>
                     <a:blip r:embed="rId14" cstate="print">
@@ -882,23 +1131,18 @@
                         </a:ext>
                       </a:extLst>
                     </a:blip>
-                    <a:srcRect/>
                     <a:stretch>
                       <a:fillRect/>
                     </a:stretch>
                   </pic:blipFill>
-                  <pic:spPr bwMode="auto">
+                  <pic:spPr>
                     <a:xfrm rot="16200000">
                       <a:off x="0" y="0"/>
-                      <a:ext cx="3172599" cy="4267476"/>
+                      <a:ext cx="2221410" cy="3937342"/>
                     </a:xfrm>
                     <a:prstGeom prst="rect">
                       <a:avLst/>
                     </a:prstGeom>
-                    <a:noFill/>
-                    <a:ln>
-                      <a:noFill/>
-                    </a:ln>
                   </pic:spPr>
                 </pic:pic>
               </a:graphicData>
@@ -909,6 +1153,49 @@
     </w:p>
     <w:p>
       <w:pPr>
+        <w:rPr>
+          <w:b/>
+          <w:i/>
+        </w:rPr>
+      </w:pPr>
+    </w:p>
+    <w:p>
+      <w:pPr>
+        <w:rPr>
+          <w:b/>
+          <w:i/>
+        </w:rPr>
+      </w:pPr>
+    </w:p>
+    <w:p>
+      <w:pPr>
+        <w:pStyle w:val="ListParagraph"/>
+        <w:ind w:left="2880"/>
+        <w:rPr>
+          <w:i/>
+        </w:rPr>
+      </w:pPr>
+    </w:p>
+    <w:p>
+      <w:pPr>
+        <w:pStyle w:val="ListParagraph"/>
+        <w:numPr>
+          <w:ilvl w:val="2"/>
+          <w:numId w:val="24"/>
+        </w:numPr>
+        <w:rPr>
+          <w:b/>
+        </w:rPr>
+      </w:pPr>
+      <w:r>
+        <w:rPr>
+          <w:b/>
+        </w:rPr>
+        <w:t>Load Game</w:t>
+      </w:r>
+    </w:p>
+    <w:p>
+      <w:pPr>
         <w:pStyle w:val="ListParagraph"/>
         <w:numPr>
           <w:ilvl w:val="3"/>
@@ -916,21 +1203,41 @@
         </w:numPr>
       </w:pPr>
       <w:r>
+        <w:t>Load previously saved game</w:t>
+      </w:r>
+    </w:p>
+    <w:p>
+      <w:pPr>
+        <w:pStyle w:val="ListParagraph"/>
+        <w:ind w:left="2880"/>
+      </w:pPr>
+    </w:p>
+    <w:p>
+      <w:pPr>
+        <w:pStyle w:val="ListParagraph"/>
+        <w:numPr>
+          <w:ilvl w:val="2"/>
+          <w:numId w:val="24"/>
+        </w:numPr>
         <w:rPr>
           <w:b/>
         </w:rPr>
-        <w:lastRenderedPageBreak/>
-        <w:t>Audio</w:t>
+      </w:pPr>
+      <w:r>
+        <w:rPr>
+          <w:b/>
+        </w:rPr>
+        <w:t>Settings</w:t>
       </w:r>
       <w:r>
         <w:rPr>
           <w:noProof/>
         </w:rPr>
         <w:drawing>
-          <wp:inline distT="0" distB="0" distL="0" distR="0" wp14:anchorId="67E859B0" wp14:editId="57C5AACC">
-            <wp:extent cx="2827260" cy="4522470"/>
-            <wp:effectExtent l="0" t="9525" r="1905" b="1905"/>
-            <wp:docPr id="10" name="Picture 10"/>
+          <wp:inline distT="0" distB="0" distL="0" distR="0" wp14:anchorId="2AFEC3A8" wp14:editId="0AA4D688">
+            <wp:extent cx="3524565" cy="4740907"/>
+            <wp:effectExtent l="1587" t="0" r="1588" b="1587"/>
+            <wp:docPr id="11" name="Picture 11"/>
             <wp:cNvGraphicFramePr>
               <a:graphicFrameLocks xmlns:a="http://schemas.openxmlformats.org/drawingml/2006/main" noChangeAspect="1"/>
             </wp:cNvGraphicFramePr>
@@ -938,7 +1245,7 @@
               <a:graphicData uri="http://schemas.openxmlformats.org/drawingml/2006/picture">
                 <pic:pic xmlns:pic="http://schemas.openxmlformats.org/drawingml/2006/picture">
                   <pic:nvPicPr>
-                    <pic:cNvPr id="0" name="Picture 6"/>
+                    <pic:cNvPr id="0" name="Picture 7"/>
                     <pic:cNvPicPr>
                       <a:picLocks noChangeAspect="1" noChangeArrowheads="1"/>
                     </pic:cNvPicPr>
@@ -959,7 +1266,7 @@
                   <pic:spPr bwMode="auto">
                     <a:xfrm rot="16200000">
                       <a:off x="0" y="0"/>
-                      <a:ext cx="2837872" cy="4539445"/>
+                      <a:ext cx="3524565" cy="4740907"/>
                     </a:xfrm>
                     <a:prstGeom prst="rect">
                       <a:avLst/>
@@ -975,93 +1282,15 @@
           </wp:inline>
         </w:drawing>
       </w:r>
-    </w:p>
-    <w:p>
-      <w:pPr>
-        <w:pStyle w:val="ListParagraph"/>
-        <w:numPr>
-          <w:ilvl w:val="3"/>
-          <w:numId w:val="24"/>
-        </w:numPr>
-      </w:pPr>
-      <w:r>
-        <w:rPr>
-          <w:i/>
-        </w:rPr>
-        <w:t>(</w:t>
-      </w:r>
-      <w:r>
-        <w:rPr>
-          <w:i/>
-        </w:rPr>
-        <w:t>I chose on/off because volume can be adjusted by the phone’s audio itself)</w:t>
-      </w:r>
-    </w:p>
-    <w:p>
-      <w:pPr>
-        <w:pStyle w:val="ListParagraph"/>
-        <w:numPr>
-          <w:ilvl w:val="4"/>
-          <w:numId w:val="24"/>
-        </w:numPr>
-      </w:pPr>
-      <w:r>
-        <w:t xml:space="preserve">Sound effects </w:t>
-      </w:r>
-    </w:p>
-    <w:p>
-      <w:pPr>
-        <w:pStyle w:val="ListParagraph"/>
-        <w:numPr>
-          <w:ilvl w:val="4"/>
-          <w:numId w:val="24"/>
-        </w:numPr>
-      </w:pPr>
-      <w:r>
-        <w:t>Menu vol.</w:t>
-      </w:r>
-    </w:p>
-    <w:p>
-      <w:pPr>
-        <w:pStyle w:val="ListParagraph"/>
-        <w:numPr>
-          <w:ilvl w:val="4"/>
-          <w:numId w:val="24"/>
-        </w:numPr>
-      </w:pPr>
-      <w:r>
-        <w:t xml:space="preserve">In game </w:t>
-      </w:r>
-      <w:r>
-        <w:t>Music vol.</w:t>
-      </w:r>
-    </w:p>
-    <w:p>
-      <w:pPr>
-        <w:pStyle w:val="ListParagraph"/>
-        <w:ind w:left="3600"/>
-      </w:pPr>
-    </w:p>
-    <w:p>
-      <w:pPr>
-        <w:pStyle w:val="ListParagraph"/>
-        <w:numPr>
-          <w:ilvl w:val="3"/>
-          <w:numId w:val="31"/>
-        </w:numPr>
-      </w:pPr>
-      <w:r>
-        <w:t>Controls Preference</w:t>
-      </w:r>
       <w:r>
         <w:rPr>
           <w:noProof/>
         </w:rPr>
         <w:drawing>
-          <wp:inline distT="0" distB="0" distL="0" distR="0" wp14:anchorId="15C17712" wp14:editId="3A019B79">
-            <wp:extent cx="2506946" cy="4525010"/>
-            <wp:effectExtent l="318" t="0" r="8572" b="8573"/>
-            <wp:docPr id="6" name="Picture 6"/>
+          <wp:inline distT="0" distB="0" distL="0" distR="0" wp14:anchorId="32583B9E" wp14:editId="7DF3EBD2">
+            <wp:extent cx="3142178" cy="4226557"/>
+            <wp:effectExtent l="0" t="8573" r="0" b="0"/>
+            <wp:docPr id="12" name="Picture 12"/>
             <wp:cNvGraphicFramePr>
               <a:graphicFrameLocks xmlns:a="http://schemas.openxmlformats.org/drawingml/2006/main" noChangeAspect="1"/>
             </wp:cNvGraphicFramePr>
@@ -1069,7 +1298,7 @@
               <a:graphicData uri="http://schemas.openxmlformats.org/drawingml/2006/picture">
                 <pic:pic xmlns:pic="http://schemas.openxmlformats.org/drawingml/2006/picture">
                   <pic:nvPicPr>
-                    <pic:cNvPr id="0" name="Picture 2"/>
+                    <pic:cNvPr id="0" name="Picture 8"/>
                     <pic:cNvPicPr>
                       <a:picLocks noChangeAspect="1" noChangeArrowheads="1"/>
                     </pic:cNvPicPr>
@@ -1090,7 +1319,7 @@
                   <pic:spPr bwMode="auto">
                     <a:xfrm rot="16200000">
                       <a:off x="0" y="0"/>
-                      <a:ext cx="2520927" cy="4550246"/>
+                      <a:ext cx="3142178" cy="4226557"/>
                     </a:xfrm>
                     <a:prstGeom prst="rect">
                       <a:avLst/>
@@ -1112,13 +1341,218 @@
         <w:pStyle w:val="ListParagraph"/>
         <w:numPr>
           <w:ilvl w:val="3"/>
+          <w:numId w:val="24"/>
+        </w:numPr>
+      </w:pPr>
+      <w:r>
+        <w:rPr>
+          <w:b/>
+        </w:rPr>
+        <w:lastRenderedPageBreak/>
+        <w:t>Audio</w:t>
+      </w:r>
+      <w:r>
+        <w:rPr>
+          <w:noProof/>
+        </w:rPr>
+        <w:drawing>
+          <wp:inline distT="0" distB="0" distL="0" distR="0" wp14:anchorId="67E859B0" wp14:editId="57C5AACC">
+            <wp:extent cx="2827260" cy="4522470"/>
+            <wp:effectExtent l="0" t="9525" r="1905" b="1905"/>
+            <wp:docPr id="10" name="Picture 10"/>
+            <wp:cNvGraphicFramePr>
+              <a:graphicFrameLocks xmlns:a="http://schemas.openxmlformats.org/drawingml/2006/main" noChangeAspect="1"/>
+            </wp:cNvGraphicFramePr>
+            <a:graphic xmlns:a="http://schemas.openxmlformats.org/drawingml/2006/main">
+              <a:graphicData uri="http://schemas.openxmlformats.org/drawingml/2006/picture">
+                <pic:pic xmlns:pic="http://schemas.openxmlformats.org/drawingml/2006/picture">
+                  <pic:nvPicPr>
+                    <pic:cNvPr id="0" name="Picture 6"/>
+                    <pic:cNvPicPr>
+                      <a:picLocks noChangeAspect="1" noChangeArrowheads="1"/>
+                    </pic:cNvPicPr>
+                  </pic:nvPicPr>
+                  <pic:blipFill>
+                    <a:blip r:embed="rId17" cstate="print">
+                      <a:extLst>
+                        <a:ext uri="{28A0092B-C50C-407E-A947-70E740481C1C}">
+                          <a14:useLocalDpi xmlns:a14="http://schemas.microsoft.com/office/drawing/2010/main" val="0"/>
+                        </a:ext>
+                      </a:extLst>
+                    </a:blip>
+                    <a:srcRect/>
+                    <a:stretch>
+                      <a:fillRect/>
+                    </a:stretch>
+                  </pic:blipFill>
+                  <pic:spPr bwMode="auto">
+                    <a:xfrm rot="16200000">
+                      <a:off x="0" y="0"/>
+                      <a:ext cx="2827260" cy="4522470"/>
+                    </a:xfrm>
+                    <a:prstGeom prst="rect">
+                      <a:avLst/>
+                    </a:prstGeom>
+                    <a:noFill/>
+                    <a:ln>
+                      <a:noFill/>
+                    </a:ln>
+                  </pic:spPr>
+                </pic:pic>
+              </a:graphicData>
+            </a:graphic>
+          </wp:inline>
+        </w:drawing>
+      </w:r>
+    </w:p>
+    <w:p>
+      <w:pPr>
+        <w:pStyle w:val="ListParagraph"/>
+        <w:numPr>
+          <w:ilvl w:val="3"/>
+          <w:numId w:val="24"/>
+        </w:numPr>
+      </w:pPr>
+      <w:r>
+        <w:rPr>
+          <w:i/>
+        </w:rPr>
+        <w:t>(</w:t>
+      </w:r>
+      <w:r>
+        <w:rPr>
+          <w:i/>
+        </w:rPr>
+        <w:t>I chose on/off because volume can be adjusted by the phone’s audio itself)</w:t>
+      </w:r>
+    </w:p>
+    <w:p>
+      <w:pPr>
+        <w:pStyle w:val="ListParagraph"/>
+        <w:numPr>
+          <w:ilvl w:val="4"/>
+          <w:numId w:val="24"/>
+        </w:numPr>
+      </w:pPr>
+      <w:r>
+        <w:t xml:space="preserve">Sound effects </w:t>
+      </w:r>
+    </w:p>
+    <w:p>
+      <w:pPr>
+        <w:pStyle w:val="ListParagraph"/>
+        <w:numPr>
+          <w:ilvl w:val="4"/>
+          <w:numId w:val="24"/>
+        </w:numPr>
+      </w:pPr>
+      <w:r>
+        <w:t>Menu vol.</w:t>
+      </w:r>
+    </w:p>
+    <w:p>
+      <w:pPr>
+        <w:pStyle w:val="ListParagraph"/>
+        <w:numPr>
+          <w:ilvl w:val="4"/>
+          <w:numId w:val="24"/>
+        </w:numPr>
+      </w:pPr>
+      <w:r>
+        <w:t xml:space="preserve">In game </w:t>
+      </w:r>
+      <w:r>
+        <w:t>Music vol.</w:t>
+      </w:r>
+    </w:p>
+    <w:p>
+      <w:pPr>
+        <w:pStyle w:val="ListParagraph"/>
+        <w:ind w:left="3600"/>
+      </w:pPr>
+    </w:p>
+    <w:p>
+      <w:pPr>
+        <w:pStyle w:val="ListParagraph"/>
+        <w:numPr>
+          <w:ilvl w:val="3"/>
           <w:numId w:val="31"/>
         </w:numPr>
       </w:pPr>
       <w:r>
+        <w:t>Controls Preference</w:t>
+      </w:r>
+      <w:r>
+        <w:rPr>
+          <w:noProof/>
+        </w:rPr>
+        <w:drawing>
+          <wp:inline distT="0" distB="0" distL="0" distR="0" wp14:anchorId="15C17712" wp14:editId="3A019B79">
+            <wp:extent cx="2506946" cy="4525010"/>
+            <wp:effectExtent l="318" t="0" r="8572" b="8573"/>
+            <wp:docPr id="6" name="Picture 6"/>
+            <wp:cNvGraphicFramePr>
+              <a:graphicFrameLocks xmlns:a="http://schemas.openxmlformats.org/drawingml/2006/main" noChangeAspect="1"/>
+            </wp:cNvGraphicFramePr>
+            <a:graphic xmlns:a="http://schemas.openxmlformats.org/drawingml/2006/main">
+              <a:graphicData uri="http://schemas.openxmlformats.org/drawingml/2006/picture">
+                <pic:pic xmlns:pic="http://schemas.openxmlformats.org/drawingml/2006/picture">
+                  <pic:nvPicPr>
+                    <pic:cNvPr id="0" name="Picture 2"/>
+                    <pic:cNvPicPr>
+                      <a:picLocks noChangeAspect="1" noChangeArrowheads="1"/>
+                    </pic:cNvPicPr>
+                  </pic:nvPicPr>
+                  <pic:blipFill>
+                    <a:blip r:embed="rId18" cstate="print">
+                      <a:extLst>
+                        <a:ext uri="{28A0092B-C50C-407E-A947-70E740481C1C}">
+                          <a14:useLocalDpi xmlns:a14="http://schemas.microsoft.com/office/drawing/2010/main" val="0"/>
+                        </a:ext>
+                      </a:extLst>
+                    </a:blip>
+                    <a:srcRect/>
+                    <a:stretch>
+                      <a:fillRect/>
+                    </a:stretch>
+                  </pic:blipFill>
+                  <pic:spPr bwMode="auto">
+                    <a:xfrm rot="16200000">
+                      <a:off x="0" y="0"/>
+                      <a:ext cx="2506946" cy="4525010"/>
+                    </a:xfrm>
+                    <a:prstGeom prst="rect">
+                      <a:avLst/>
+                    </a:prstGeom>
+                    <a:noFill/>
+                    <a:ln>
+                      <a:noFill/>
+                    </a:ln>
+                  </pic:spPr>
+                </pic:pic>
+              </a:graphicData>
+            </a:graphic>
+          </wp:inline>
+        </w:drawing>
+      </w:r>
+    </w:p>
+    <w:p>
+      <w:pPr>
+        <w:pStyle w:val="ListParagraph"/>
+        <w:numPr>
+          <w:ilvl w:val="3"/>
+          <w:numId w:val="31"/>
+        </w:numPr>
+      </w:pPr>
+      <w:r>
         <w:t>Exit/ Continue back to main menu</w:t>
       </w:r>
     </w:p>
+    <w:p/>
+    <w:p/>
+    <w:p/>
+    <w:p/>
+    <w:p/>
     <w:p/>
     <w:p>
       <w:r>
@@ -1127,6 +1561,7 @@
           <w:b/>
           <w:sz w:val="28"/>
         </w:rPr>
+        <w:lastRenderedPageBreak/>
         <w:t>2. In-Game Menus:</w:t>
       </w:r>
       <w:r>
@@ -1183,7 +1618,6 @@
         <w:rPr>
           <w:noProof/>
         </w:rPr>
-        <w:lastRenderedPageBreak/>
         <w:drawing>
           <wp:inline distT="0" distB="0" distL="0" distR="0" wp14:anchorId="77E959DB" wp14:editId="4E291E71">
             <wp:extent cx="5943600" cy="3009900"/>
@@ -1202,7 +1636,7 @@
                     </pic:cNvPicPr>
                   </pic:nvPicPr>
                   <pic:blipFill>
-                    <a:blip r:embed="rId17" cstate="print">
+                    <a:blip r:embed="rId19" cstate="print">
                       <a:extLst>
                         <a:ext uri="{28A0092B-C50C-407E-A947-70E740481C1C}">
                           <a14:useLocalDpi xmlns:a14="http://schemas.microsoft.com/office/drawing/2010/main" val="0"/>
@@ -1243,6 +1677,16 @@
       </w:pPr>
     </w:p>
     <w:p>
+      <w:pPr>
+        <w:pStyle w:val="ListParagraph"/>
+      </w:pPr>
+    </w:p>
+    <w:p>
+      <w:pPr>
+        <w:pStyle w:val="ListParagraph"/>
+      </w:pPr>
+    </w:p>
+    <w:p>
       <w:r>
         <w:rPr>
           <w:rStyle w:val="Heading3Char"/>
@@ -1436,8 +1880,6 @@
       <w:r>
         <w:t>3</w:t>
       </w:r>
-      <w:bookmarkStart w:id="0" w:name="_GoBack"/>
-      <w:bookmarkEnd w:id="0"/>
     </w:p>
     <w:p>
       <w:pPr>
@@ -1466,6 +1908,7 @@
         </w:numPr>
       </w:pPr>
       <w:r>
+        <w:lastRenderedPageBreak/>
         <w:t>Avatar/Character</w:t>
       </w:r>
     </w:p>
@@ -1550,7 +1993,6 @@
         </w:numPr>
       </w:pPr>
       <w:r>
-        <w:lastRenderedPageBreak/>
         <w:t>-</w:t>
       </w:r>
     </w:p>
@@ -1676,8 +2118,8 @@
         </w:rPr>
         <w:drawing>
           <wp:inline distT="0" distB="0" distL="0" distR="0" wp14:anchorId="3688227C" wp14:editId="1F9FCFDB">
-            <wp:extent cx="4827512" cy="6493507"/>
-            <wp:effectExtent l="5397" t="0" r="0" b="0"/>
+            <wp:extent cx="3560144" cy="5905467"/>
+            <wp:effectExtent l="8572" t="0" r="0" b="0"/>
             <wp:docPr id="7" name="Picture 7"/>
             <wp:cNvGraphicFramePr>
               <a:graphicFrameLocks xmlns:a="http://schemas.openxmlformats.org/drawingml/2006/main" noChangeAspect="1"/>
@@ -1692,7 +2134,7 @@
                     </pic:cNvPicPr>
                   </pic:nvPicPr>
                   <pic:blipFill>
-                    <a:blip r:embed="rId18" cstate="print">
+                    <a:blip r:embed="rId20" cstate="print">
                       <a:extLst>
                         <a:ext uri="{28A0092B-C50C-407E-A947-70E740481C1C}">
                           <a14:useLocalDpi xmlns:a14="http://schemas.microsoft.com/office/drawing/2010/main" val="0"/>
@@ -1707,7 +2149,7 @@
                   <pic:spPr bwMode="auto">
                     <a:xfrm rot="16200000">
                       <a:off x="0" y="0"/>
-                      <a:ext cx="4832493" cy="6500207"/>
+                      <a:ext cx="3596946" cy="5966513"/>
                     </a:xfrm>
                     <a:prstGeom prst="rect">
                       <a:avLst/>
@@ -1724,13 +2166,62 @@
         </w:drawing>
       </w:r>
     </w:p>
+    <w:p/>
+    <w:p>
+      <w:r>
+        <w:rPr>
+          <w:noProof/>
+        </w:rPr>
+        <w:lastRenderedPageBreak/>
+        <w:drawing>
+          <wp:inline distT="0" distB="0" distL="0" distR="0">
+            <wp:extent cx="5915025" cy="2526030"/>
+            <wp:effectExtent l="0" t="0" r="9525" b="7620"/>
+            <wp:docPr id="8" name="Picture 8"/>
+            <wp:cNvGraphicFramePr>
+              <a:graphicFrameLocks xmlns:a="http://schemas.openxmlformats.org/drawingml/2006/main" noChangeAspect="1"/>
+            </wp:cNvGraphicFramePr>
+            <a:graphic xmlns:a="http://schemas.openxmlformats.org/drawingml/2006/main">
+              <a:graphicData uri="http://schemas.openxmlformats.org/drawingml/2006/picture">
+                <pic:pic xmlns:pic="http://schemas.openxmlformats.org/drawingml/2006/picture">
+                  <pic:nvPicPr>
+                    <pic:cNvPr id="8" name="72096535_479522739560990_911058117914001408_n.jpg"/>
+                    <pic:cNvPicPr/>
+                  </pic:nvPicPr>
+                  <pic:blipFill>
+                    <a:blip r:embed="rId21" cstate="print">
+                      <a:extLst>
+                        <a:ext uri="{28A0092B-C50C-407E-A947-70E740481C1C}">
+                          <a14:useLocalDpi xmlns:a14="http://schemas.microsoft.com/office/drawing/2010/main" val="0"/>
+                        </a:ext>
+                      </a:extLst>
+                    </a:blip>
+                    <a:stretch>
+                      <a:fillRect/>
+                    </a:stretch>
+                  </pic:blipFill>
+                  <pic:spPr>
+                    <a:xfrm>
+                      <a:off x="0" y="0"/>
+                      <a:ext cx="5919351" cy="2527877"/>
+                    </a:xfrm>
+                    <a:prstGeom prst="rect">
+                      <a:avLst/>
+                    </a:prstGeom>
+                  </pic:spPr>
+                </pic:pic>
+              </a:graphicData>
+            </a:graphic>
+          </wp:inline>
+        </w:drawing>
+      </w:r>
+    </w:p>
     <w:p>
       <w:r>
         <w:rPr>
           <w:b/>
           <w:u w:val="single"/>
         </w:rPr>
-        <w:lastRenderedPageBreak/>
         <w:t>Original Brainstorm</w:t>
       </w:r>
       <w:r>
@@ -1755,7 +2246,7 @@
                     </pic:cNvPicPr>
                   </pic:nvPicPr>
                   <pic:blipFill>
-                    <a:blip r:embed="rId19">
+                    <a:blip r:embed="rId22">
                       <a:extLst>
                         <a:ext uri="{28A0092B-C50C-407E-A947-70E740481C1C}">
                           <a14:useLocalDpi xmlns:a14="http://schemas.microsoft.com/office/drawing/2010/main" val="0"/>
@@ -4656,7 +5147,6 @@
   <w:style w:type="character" w:default="1" w:styleId="DefaultParagraphFont">
     <w:name w:val="Default Paragraph Font"/>
     <w:uiPriority w:val="1"/>
-    <w:semiHidden/>
     <w:unhideWhenUsed/>
   </w:style>
   <w:style w:type="table" w:default="1" w:styleId="TableNormal">
@@ -5753,6 +6243,1055 @@
 </file>
 
 <file path=customXml/item1.xml><?xml version="1.0" encoding="utf-8"?>
+<ct:contentTypeSchema xmlns:ct="http://schemas.microsoft.com/office/2006/metadata/contentType" xmlns:ma="http://schemas.microsoft.com/office/2006/metadata/properties/metaAttributes" ct:_="" ma:_="" ma:contentTypeName="TemplateFile" ma:contentTypeID="0x0101006EDDDB5EE6D98C44930B742096920B300400F5B6D36B3EF94B4E9A635CDF2A18F5B8" ma:contentTypeVersion="72" ma:contentTypeDescription="Create a new document." ma:contentTypeScope="" ma:versionID="a23e56308344d904b51738559c3d67c9">
+  <xsd:schema xmlns:xsd="http://www.w3.org/2001/XMLSchema" xmlns:xs="http://www.w3.org/2001/XMLSchema" xmlns:p="http://schemas.microsoft.com/office/2006/metadata/properties" xmlns:ns2="4873beb7-5857-4685-be1f-d57550cc96cc" targetNamespace="http://schemas.microsoft.com/office/2006/metadata/properties" ma:root="true" ma:fieldsID="cd0908cc4600e77bf5da051303e00c8d" ns2:_="">
+    <xsd:import namespace="4873beb7-5857-4685-be1f-d57550cc96cc"/>
+    <xsd:element name="properties">
+      <xsd:complexType>
+        <xsd:sequence>
+          <xsd:element name="documentManagement">
+            <xsd:complexType>
+              <xsd:all>
+                <xsd:element ref="ns2:AcquiredFrom" minOccurs="0"/>
+                <xsd:element ref="ns2:UACurrentWords" minOccurs="0"/>
+                <xsd:element ref="ns2:TPApplication" minOccurs="0"/>
+                <xsd:element ref="ns2:ApprovalLog" minOccurs="0"/>
+                <xsd:element ref="ns2:ApprovalStatus" minOccurs="0"/>
+                <xsd:element ref="ns2:AssetStart" minOccurs="0"/>
+                <xsd:element ref="ns2:AssetExpire" minOccurs="0"/>
+                <xsd:element ref="ns2:AssetId" minOccurs="0"/>
+                <xsd:element ref="ns2:IsSearchable" minOccurs="0"/>
+                <xsd:element ref="ns2:AssetType" minOccurs="0"/>
+                <xsd:element ref="ns2:APAuthor" minOccurs="0"/>
+                <xsd:element ref="ns2:AverageRating" minOccurs="0"/>
+                <xsd:element ref="ns2:BlockPublish" minOccurs="0"/>
+                <xsd:element ref="ns2:BugNumber" minOccurs="0"/>
+                <xsd:element ref="ns2:CampaignTagsTaxHTField0" minOccurs="0"/>
+                <xsd:element ref="ns2:TPClientViewer" minOccurs="0"/>
+                <xsd:element ref="ns2:ClipArtFilename" minOccurs="0"/>
+                <xsd:element ref="ns2:TPCommandLine" minOccurs="0"/>
+                <xsd:element ref="ns2:TPComponent" minOccurs="0"/>
+                <xsd:element ref="ns2:ContentItem" minOccurs="0"/>
+                <xsd:element ref="ns2:CrawlForDependencies" minOccurs="0"/>
+                <xsd:element ref="ns2:CSXHash" minOccurs="0"/>
+                <xsd:element ref="ns2:CSXSubmissionMarket" minOccurs="0"/>
+                <xsd:element ref="ns2:CSXUpdate" minOccurs="0"/>
+                <xsd:element ref="ns2:IntlLangReviewDate" minOccurs="0"/>
+                <xsd:element ref="ns2:IsDeleted" minOccurs="0"/>
+                <xsd:element ref="ns2:APDescription" minOccurs="0"/>
+                <xsd:element ref="ns2:DirectSourceMarket" minOccurs="0"/>
+                <xsd:element ref="ns2:Downloads" minOccurs="0"/>
+                <xsd:element ref="ns2:DSATActionTaken" minOccurs="0"/>
+                <xsd:element ref="ns2:APEditor" minOccurs="0"/>
+                <xsd:element ref="ns2:EditorialStatus" minOccurs="0"/>
+                <xsd:element ref="ns2:EditorialTags" minOccurs="0"/>
+                <xsd:element ref="ns2:TPExecutable" minOccurs="0"/>
+                <xsd:element ref="ns2:FeatureTagsTaxHTField0" minOccurs="0"/>
+                <xsd:element ref="ns2:TPFriendlyName" minOccurs="0"/>
+                <xsd:element ref="ns2:FriendlyTitle" minOccurs="0"/>
+                <xsd:element ref="ns2:PrimaryImageGen" minOccurs="0"/>
+                <xsd:element ref="ns2:HandoffToMSDN" minOccurs="0"/>
+                <xsd:element ref="ns2:InProjectListLookup" minOccurs="0"/>
+                <xsd:element ref="ns2:TPInstallLocation" minOccurs="0"/>
+                <xsd:element ref="ns2:InternalTagsTaxHTField0" minOccurs="0"/>
+                <xsd:element ref="ns2:IntlLangReview" minOccurs="0"/>
+                <xsd:element ref="ns2:IntlLangReviewer" minOccurs="0"/>
+                <xsd:element ref="ns2:MarketSpecific" minOccurs="0"/>
+                <xsd:element ref="ns2:LastCompleteVersionLookup" minOccurs="0"/>
+                <xsd:element ref="ns2:LastHandOff" minOccurs="0"/>
+                <xsd:element ref="ns2:LastModifiedDateTime" minOccurs="0"/>
+                <xsd:element ref="ns2:LastPreviewErrorLookup" minOccurs="0"/>
+                <xsd:element ref="ns2:LastPreviewResultLookup" minOccurs="0"/>
+                <xsd:element ref="ns2:LastPreviewAttemptDateLookup" minOccurs="0"/>
+                <xsd:element ref="ns2:LastPreviewedByLookup" minOccurs="0"/>
+                <xsd:element ref="ns2:LastPreviewTimeLookup" minOccurs="0"/>
+                <xsd:element ref="ns2:LastPreviewVersionLookup" minOccurs="0"/>
+                <xsd:element ref="ns2:LastPublishErrorLookup" minOccurs="0"/>
+                <xsd:element ref="ns2:LastPublishResultLookup" minOccurs="0"/>
+                <xsd:element ref="ns2:LastPublishAttemptDateLookup" minOccurs="0"/>
+                <xsd:element ref="ns2:LastPublishedByLookup" minOccurs="0"/>
+                <xsd:element ref="ns2:LastPublishTimeLookup" minOccurs="0"/>
+                <xsd:element ref="ns2:LastPublishVersionLookup" minOccurs="0"/>
+                <xsd:element ref="ns2:TPLaunchHelpLinkType" minOccurs="0"/>
+                <xsd:element ref="ns2:LegacyData" minOccurs="0"/>
+                <xsd:element ref="ns2:TPLaunchHelpLink" minOccurs="0"/>
+                <xsd:element ref="ns2:LocComments" minOccurs="0"/>
+                <xsd:element ref="ns2:LocLastLocAttemptVersionLookup" minOccurs="0"/>
+                <xsd:element ref="ns2:LocLastLocAttemptVersionTypeLookup" minOccurs="0"/>
+                <xsd:element ref="ns2:LocManualTestRequired" minOccurs="0"/>
+                <xsd:element ref="ns2:LocMarketGroupTiers2" minOccurs="0"/>
+                <xsd:element ref="ns2:LocNewPublishedVersionLookup" minOccurs="0"/>
+                <xsd:element ref="ns2:LocOverallHandbackStatusLookup" minOccurs="0"/>
+                <xsd:element ref="ns2:LocOverallLocStatusLookup" minOccurs="0"/>
+                <xsd:element ref="ns2:LocOverallPreviewStatusLookup" minOccurs="0"/>
+                <xsd:element ref="ns2:LocOverallPublishStatusLookup" minOccurs="0"/>
+                <xsd:element ref="ns2:IntlLocPriority" minOccurs="0"/>
+                <xsd:element ref="ns2:LocProcessedForHandoffsLookup" minOccurs="0"/>
+                <xsd:element ref="ns2:LocProcessedForMarketsLookup" minOccurs="0"/>
+                <xsd:element ref="ns2:LocPublishedDependentAssetsLookup" minOccurs="0"/>
+                <xsd:element ref="ns2:LocPublishedLinkedAssetsLookup" minOccurs="0"/>
+                <xsd:element ref="ns2:LocRecommendedHandoff" minOccurs="0"/>
+                <xsd:element ref="ns2:LocalizationTagsTaxHTField0" minOccurs="0"/>
+                <xsd:element ref="ns2:MachineTranslated" minOccurs="0"/>
+                <xsd:element ref="ns2:Manager" minOccurs="0"/>
+                <xsd:element ref="ns2:Markets" minOccurs="0"/>
+                <xsd:element ref="ns2:Milestone" minOccurs="0"/>
+                <xsd:element ref="ns2:TPNamespace" minOccurs="0"/>
+                <xsd:element ref="ns2:NumericId" minOccurs="0"/>
+                <xsd:element ref="ns2:NumOfRatingsLookup" minOccurs="0"/>
+                <xsd:element ref="ns2:OOCacheId" minOccurs="0"/>
+                <xsd:element ref="ns2:OpenTemplate" minOccurs="0"/>
+                <xsd:element ref="ns2:OriginAsset" minOccurs="0"/>
+                <xsd:element ref="ns2:OriginalRelease" minOccurs="0"/>
+                <xsd:element ref="ns2:OriginalSourceMarket" minOccurs="0"/>
+                <xsd:element ref="ns2:OutputCachingOn" minOccurs="0"/>
+                <xsd:element ref="ns2:ParentAssetId" minOccurs="0"/>
+                <xsd:element ref="ns2:PlannedPubDate" minOccurs="0"/>
+                <xsd:element ref="ns2:PolicheckWords" minOccurs="0"/>
+                <xsd:element ref="ns2:BusinessGroup" minOccurs="0"/>
+                <xsd:element ref="ns2:UAProjectedTotalWords" minOccurs="0"/>
+                <xsd:element ref="ns2:Provider" minOccurs="0"/>
+                <xsd:element ref="ns2:Providers" minOccurs="0"/>
+                <xsd:element ref="ns2:PublishStatusLookup" minOccurs="0"/>
+                <xsd:element ref="ns2:PublishTargets" minOccurs="0"/>
+                <xsd:element ref="ns2:RecommendationsModifier" minOccurs="0"/>
+                <xsd:element ref="ns2:ArtSampleDocs" minOccurs="0"/>
+                <xsd:element ref="ns2:ScenarioTagsTaxHTField0" minOccurs="0"/>
+                <xsd:element ref="ns2:ShowIn" minOccurs="0"/>
+                <xsd:element ref="ns2:SourceTitle" minOccurs="0"/>
+                <xsd:element ref="ns2:CSXSubmissionDate" minOccurs="0"/>
+                <xsd:element ref="ns2:SubmitterId" minOccurs="0"/>
+                <xsd:element ref="ns2:TaxCatchAll" minOccurs="0"/>
+                <xsd:element ref="ns2:TaxCatchAllLabel" minOccurs="0"/>
+                <xsd:element ref="ns2:TemplateStatus" minOccurs="0"/>
+                <xsd:element ref="ns2:TemplateTemplateType" minOccurs="0"/>
+                <xsd:element ref="ns2:ThumbnailAssetId" minOccurs="0"/>
+                <xsd:element ref="ns2:TimesCloned" minOccurs="0"/>
+                <xsd:element ref="ns2:TrustLevel" minOccurs="0"/>
+                <xsd:element ref="ns2:UALocComments" minOccurs="0"/>
+                <xsd:element ref="ns2:UALocRecommendation" minOccurs="0"/>
+                <xsd:element ref="ns2:UANotes" minOccurs="0"/>
+                <xsd:element ref="ns2:TPAppVersion" minOccurs="0"/>
+                <xsd:element ref="ns2:VoteCount" minOccurs="0"/>
+              </xsd:all>
+            </xsd:complexType>
+          </xsd:element>
+        </xsd:sequence>
+      </xsd:complexType>
+    </xsd:element>
+  </xsd:schema>
+  <xsd:schema xmlns:xsd="http://www.w3.org/2001/XMLSchema" xmlns:xs="http://www.w3.org/2001/XMLSchema" xmlns:dms="http://schemas.microsoft.com/office/2006/documentManagement/types" xmlns:pc="http://schemas.microsoft.com/office/infopath/2007/PartnerControls" targetNamespace="4873beb7-5857-4685-be1f-d57550cc96cc" elementFormDefault="qualified">
+    <xsd:import namespace="http://schemas.microsoft.com/office/2006/documentManagement/types"/>
+    <xsd:import namespace="http://schemas.microsoft.com/office/infopath/2007/PartnerControls"/>
+    <xsd:element name="AcquiredFrom" ma:index="1" nillable="true" ma:displayName="Acquired From" ma:default="Internal MS" ma:internalName="AcquiredFrom" ma:readOnly="false">
+      <xsd:simpleType>
+        <xsd:restriction base="dms:Choice">
+          <xsd:enumeration value="Internal MS"/>
+          <xsd:enumeration value="Community"/>
+          <xsd:enumeration value="MVP"/>
+          <xsd:enumeration value="Publisher"/>
+          <xsd:enumeration value="Partner"/>
+          <xsd:enumeration value="None"/>
+        </xsd:restriction>
+      </xsd:simpleType>
+    </xsd:element>
+    <xsd:element name="UACurrentWords" ma:index="2" nillable="true" ma:displayName="Actual Word Count" ma:default="" ma:internalName="UACurrentWords" ma:readOnly="false">
+      <xsd:simpleType>
+        <xsd:restriction base="dms:Unknown"/>
+      </xsd:simpleType>
+    </xsd:element>
+    <xsd:element name="TPApplication" ma:index="3" nillable="true" ma:displayName="Application to Open Template With" ma:default="" ma:internalName="TPApplication">
+      <xsd:simpleType>
+        <xsd:restriction base="dms:Text"/>
+      </xsd:simpleType>
+    </xsd:element>
+    <xsd:element name="ApprovalLog" ma:index="4" nillable="true" ma:displayName="Approval Log" ma:default="" ma:hidden="true" ma:internalName="ApprovalLog" ma:readOnly="false">
+      <xsd:simpleType>
+        <xsd:restriction base="dms:Note"/>
+      </xsd:simpleType>
+    </xsd:element>
+    <xsd:element name="ApprovalStatus" ma:index="5" nillable="true" ma:displayName="Approval Status" ma:default="InProgress" ma:internalName="ApprovalStatus" ma:readOnly="false">
+      <xsd:simpleType>
+        <xsd:restriction base="dms:Choice">
+          <xsd:enumeration value="InProgress"/>
+          <xsd:enumeration value="Rejected"/>
+          <xsd:enumeration value="Questionable"/>
+          <xsd:enumeration value="ApprovedAutomatic"/>
+          <xsd:enumeration value="ApprovedManual"/>
+          <xsd:enumeration value="On Hold"/>
+          <xsd:enumeration value="Needs Review"/>
+          <xsd:enumeration value="A Violation"/>
+          <xsd:enumeration value="Unpublished Violation"/>
+        </xsd:restriction>
+      </xsd:simpleType>
+    </xsd:element>
+    <xsd:element name="AssetStart" ma:index="6" nillable="true" ma:displayName="Asset Begin Date" ma:default="[Today]" ma:internalName="AssetStart" ma:readOnly="false">
+      <xsd:simpleType>
+        <xsd:restriction base="dms:DateTime"/>
+      </xsd:simpleType>
+    </xsd:element>
+    <xsd:element name="AssetExpire" ma:index="7" nillable="true" ma:displayName="Asset End Date" ma:default="2029-01-01T08:00:00Z" ma:format="DateTime" ma:internalName="AssetExpire" ma:readOnly="false">
+      <xsd:simpleType>
+        <xsd:restriction base="dms:DateTime"/>
+      </xsd:simpleType>
+    </xsd:element>
+    <xsd:element name="AssetId" ma:index="8" nillable="true" ma:displayName="Asset ID" ma:default="" ma:indexed="true" ma:internalName="AssetId" ma:readOnly="false">
+      <xsd:simpleType>
+        <xsd:restriction base="dms:Text">
+          <xsd:maxLength value="255"/>
+        </xsd:restriction>
+      </xsd:simpleType>
+    </xsd:element>
+    <xsd:element name="IsSearchable" ma:index="9" nillable="true" ma:displayName="Asset Searchable?" ma:default="true" ma:internalName="IsSearchable" ma:readOnly="false">
+      <xsd:simpleType>
+        <xsd:restriction base="dms:Boolean"/>
+      </xsd:simpleType>
+    </xsd:element>
+    <xsd:element name="AssetType" ma:index="10" nillable="true" ma:displayName="Asset Type" ma:default="" ma:internalName="AssetType" ma:readOnly="false">
+      <xsd:simpleType>
+        <xsd:restriction base="dms:Unknown"/>
+      </xsd:simpleType>
+    </xsd:element>
+    <xsd:element name="APAuthor" ma:index="11" nillable="true" ma:displayName="Author" ma:default="" ma:list="UserInfo" ma:internalName="APAuthor" ma:readOnly="false">
+      <xsd:complexType>
+        <xsd:complexContent>
+          <xsd:extension base="dms:User">
+            <xsd:sequence>
+              <xsd:element name="UserInfo" minOccurs="0" maxOccurs="unbounded">
+                <xsd:complexType>
+                  <xsd:sequence>
+                    <xsd:element name="DisplayName" type="xsd:string" minOccurs="0"/>
+                    <xsd:element name="AccountId" type="dms:UserId" minOccurs="0" nillable="true"/>
+                    <xsd:element name="AccountType" type="xsd:string" minOccurs="0"/>
+                  </xsd:sequence>
+                </xsd:complexType>
+              </xsd:element>
+            </xsd:sequence>
+          </xsd:extension>
+        </xsd:complexContent>
+      </xsd:complexType>
+    </xsd:element>
+    <xsd:element name="AverageRating" ma:index="12" nillable="true" ma:displayName="Average Rating" ma:internalName="AverageRating" ma:readOnly="false">
+      <xsd:simpleType>
+        <xsd:restriction base="dms:Text"/>
+      </xsd:simpleType>
+    </xsd:element>
+    <xsd:element name="BlockPublish" ma:index="13" nillable="true" ma:displayName="Block from Publishing?" ma:default="" ma:internalName="BlockPublish" ma:readOnly="false">
+      <xsd:simpleType>
+        <xsd:restriction base="dms:Boolean"/>
+      </xsd:simpleType>
+    </xsd:element>
+    <xsd:element name="BugNumber" ma:index="14" nillable="true" ma:displayName="Bug Number" ma:default="" ma:internalName="BugNumber" ma:readOnly="false">
+      <xsd:simpleType>
+        <xsd:restriction base="dms:Text"/>
+      </xsd:simpleType>
+    </xsd:element>
+    <xsd:element name="CampaignTagsTaxHTField0" ma:index="16" nillable="true" ma:taxonomy="true" ma:internalName="CampaignTagsTaxHTField0" ma:taxonomyFieldName="CampaignTags" ma:displayName="Campaigns" ma:readOnly="false" ma:default="" ma:fieldId="{1df42cc3-2301-4f11-a52a-6ead923c29ed}" ma:taxonomyMulti="true" ma:sspId="8f79753a-75d3-41f5-8ca3-40b843941b4f" ma:termSetId="ca0e50d4-faa1-44ce-961e-bb1441c60e66" ma:anchorId="00000000-0000-0000-0000-000000000000" ma:open="false" ma:isKeyword="false">
+      <xsd:complexType>
+        <xsd:sequence>
+          <xsd:element ref="pc:Terms" minOccurs="0" maxOccurs="1"/>
+        </xsd:sequence>
+      </xsd:complexType>
+    </xsd:element>
+    <xsd:element name="TPClientViewer" ma:index="17" nillable="true" ma:displayName="Client Viewer" ma:default="" ma:internalName="TPClientViewer">
+      <xsd:simpleType>
+        <xsd:restriction base="dms:Text"/>
+      </xsd:simpleType>
+    </xsd:element>
+    <xsd:element name="ClipArtFilename" ma:index="18" nillable="true" ma:displayName="Clip Art Name" ma:default="" ma:internalName="ClipArtFilename" ma:readOnly="false">
+      <xsd:simpleType>
+        <xsd:restriction base="dms:Text"/>
+      </xsd:simpleType>
+    </xsd:element>
+    <xsd:element name="TPCommandLine" ma:index="19" nillable="true" ma:displayName="Command Line" ma:default="" ma:internalName="TPCommandLine">
+      <xsd:simpleType>
+        <xsd:restriction base="dms:Text"/>
+      </xsd:simpleType>
+    </xsd:element>
+    <xsd:element name="TPComponent" ma:index="20" nillable="true" ma:displayName="Component" ma:default="" ma:internalName="TPComponent">
+      <xsd:simpleType>
+        <xsd:restriction base="dms:Text"/>
+      </xsd:simpleType>
+    </xsd:element>
+    <xsd:element name="ContentItem" ma:index="21" nillable="true" ma:displayName="Content Item" ma:default="" ma:hidden="true" ma:internalName="ContentItem" ma:readOnly="false">
+      <xsd:simpleType>
+        <xsd:restriction base="dms:Unknown"/>
+      </xsd:simpleType>
+    </xsd:element>
+    <xsd:element name="CrawlForDependencies" ma:index="23" nillable="true" ma:displayName="Crawl for Dependencies?" ma:default="true" ma:internalName="CrawlForDependencies" ma:readOnly="false">
+      <xsd:simpleType>
+        <xsd:restriction base="dms:Boolean"/>
+      </xsd:simpleType>
+    </xsd:element>
+    <xsd:element name="CSXHash" ma:index="26" nillable="true" ma:displayName="CSX Hash" ma:default="" ma:indexed="true" ma:internalName="CSXHash" ma:readOnly="false">
+      <xsd:simpleType>
+        <xsd:restriction base="dms:Text"/>
+      </xsd:simpleType>
+    </xsd:element>
+    <xsd:element name="CSXSubmissionMarket" ma:index="27" nillable="true" ma:displayName="CSX Submission Market" ma:default="" ma:list="{2FBD1B11-2ACE-4FDC-B5A3-635D4ADF6F1B}" ma:internalName="CSXSubmissionMarket" ma:readOnly="false" ma:showField="MarketName" ma:web="4873beb7-5857-4685-be1f-d57550cc96cc">
+      <xsd:simpleType>
+        <xsd:restriction base="dms:Lookup"/>
+      </xsd:simpleType>
+    </xsd:element>
+    <xsd:element name="CSXUpdate" ma:index="28" nillable="true" ma:displayName="CSX Updated?" ma:default="false" ma:internalName="CSXUpdate" ma:readOnly="false">
+      <xsd:simpleType>
+        <xsd:restriction base="dms:Boolean"/>
+      </xsd:simpleType>
+    </xsd:element>
+    <xsd:element name="IntlLangReviewDate" ma:index="29" nillable="true" ma:displayName="Date to Complete Intl QA" ma:default="" ma:internalName="IntlLangReviewDate" ma:readOnly="false">
+      <xsd:simpleType>
+        <xsd:restriction base="dms:DateTime"/>
+      </xsd:simpleType>
+    </xsd:element>
+    <xsd:element name="IsDeleted" ma:index="30" nillable="true" ma:displayName="Deleted?" ma:default="" ma:internalName="IsDeleted" ma:readOnly="false">
+      <xsd:simpleType>
+        <xsd:restriction base="dms:Boolean"/>
+      </xsd:simpleType>
+    </xsd:element>
+    <xsd:element name="APDescription" ma:index="31" nillable="true" ma:displayName="Description" ma:default="" ma:internalName="APDescription" ma:readOnly="false">
+      <xsd:simpleType>
+        <xsd:restriction base="dms:Note"/>
+      </xsd:simpleType>
+    </xsd:element>
+    <xsd:element name="DirectSourceMarket" ma:index="32" nillable="true" ma:displayName="Direct Source Market Group" ma:default="" ma:internalName="DirectSourceMarket" ma:readOnly="false">
+      <xsd:simpleType>
+        <xsd:restriction base="dms:Text"/>
+      </xsd:simpleType>
+    </xsd:element>
+    <xsd:element name="Downloads" ma:index="33" nillable="true" ma:displayName="Downloads" ma:default="0" ma:hidden="true" ma:internalName="Downloads" ma:readOnly="false">
+      <xsd:simpleType>
+        <xsd:restriction base="dms:Unknown"/>
+      </xsd:simpleType>
+    </xsd:element>
+    <xsd:element name="DSATActionTaken" ma:index="34" nillable="true" ma:displayName="DSAT Action Taken" ma:default="" ma:internalName="DSATActionTaken" ma:readOnly="false">
+      <xsd:simpleType>
+        <xsd:restriction base="dms:Choice">
+          <xsd:enumeration value="Best Bets"/>
+          <xsd:enumeration value="Expire"/>
+          <xsd:enumeration value="Hide"/>
+          <xsd:enumeration value="None"/>
+        </xsd:restriction>
+      </xsd:simpleType>
+    </xsd:element>
+    <xsd:element name="APEditor" ma:index="35" nillable="true" ma:displayName="Editor" ma:default="" ma:list="UserInfo" ma:internalName="APEditor" ma:readOnly="false">
+      <xsd:complexType>
+        <xsd:complexContent>
+          <xsd:extension base="dms:User">
+            <xsd:sequence>
+              <xsd:element name="UserInfo" minOccurs="0" maxOccurs="unbounded">
+                <xsd:complexType>
+                  <xsd:sequence>
+                    <xsd:element name="DisplayName" type="xsd:string" minOccurs="0"/>
+                    <xsd:element name="AccountId" type="dms:UserId" minOccurs="0" nillable="true"/>
+                    <xsd:element name="AccountType" type="xsd:string" minOccurs="0"/>
+                  </xsd:sequence>
+                </xsd:complexType>
+              </xsd:element>
+            </xsd:sequence>
+          </xsd:extension>
+        </xsd:complexContent>
+      </xsd:complexType>
+    </xsd:element>
+    <xsd:element name="EditorialStatus" ma:index="36" nillable="true" ma:displayName="Editorial Status" ma:default="" ma:internalName="EditorialStatus" ma:readOnly="false">
+      <xsd:simpleType>
+        <xsd:restriction base="dms:Unknown"/>
+      </xsd:simpleType>
+    </xsd:element>
+    <xsd:element name="EditorialTags" ma:index="37" nillable="true" ma:displayName="Editorial Tags" ma:default="" ma:internalName="EditorialTags">
+      <xsd:simpleType>
+        <xsd:restriction base="dms:Unknown"/>
+      </xsd:simpleType>
+    </xsd:element>
+    <xsd:element name="TPExecutable" ma:index="38" nillable="true" ma:displayName="Executable" ma:default="" ma:internalName="TPExecutable">
+      <xsd:simpleType>
+        <xsd:restriction base="dms:Text"/>
+      </xsd:simpleType>
+    </xsd:element>
+    <xsd:element name="FeatureTagsTaxHTField0" ma:index="40" nillable="true" ma:taxonomy="true" ma:internalName="FeatureTagsTaxHTField0" ma:taxonomyFieldName="FeatureTags" ma:displayName="Features" ma:readOnly="false" ma:default="" ma:fieldId="{7fc0d542-15c6-4882-a8e3-13bca44403fb}" ma:taxonomyMulti="true" ma:sspId="8f79753a-75d3-41f5-8ca3-40b843941b4f" ma:termSetId="f1ab6845-967d-4854-a0ba-4ec07f0f8113" ma:anchorId="00000000-0000-0000-0000-000000000000" ma:open="false" ma:isKeyword="false">
+      <xsd:complexType>
+        <xsd:sequence>
+          <xsd:element ref="pc:Terms" minOccurs="0" maxOccurs="1"/>
+        </xsd:sequence>
+      </xsd:complexType>
+    </xsd:element>
+    <xsd:element name="TPFriendlyName" ma:index="41" nillable="true" ma:displayName="Friendly Name" ma:default="" ma:internalName="TPFriendlyName">
+      <xsd:simpleType>
+        <xsd:restriction base="dms:Text"/>
+      </xsd:simpleType>
+    </xsd:element>
+    <xsd:element name="FriendlyTitle" ma:index="42" nillable="true" ma:displayName="Friendly Title" ma:default="" ma:description="Shorter title to be used when displaying search results" ma:internalName="FriendlyTitle" ma:readOnly="false">
+      <xsd:simpleType>
+        <xsd:restriction base="dms:Text"/>
+      </xsd:simpleType>
+    </xsd:element>
+    <xsd:element name="PrimaryImageGen" ma:index="43" nillable="true" ma:displayName="Generate Images?" ma:default="true" ma:internalName="PrimaryImageGen">
+      <xsd:simpleType>
+        <xsd:restriction base="dms:Boolean"/>
+      </xsd:simpleType>
+    </xsd:element>
+    <xsd:element name="HandoffToMSDN" ma:index="44" nillable="true" ma:displayName="Handoff To MSDN Date" ma:default="" ma:internalName="HandoffToMSDN" ma:readOnly="false">
+      <xsd:simpleType>
+        <xsd:restriction base="dms:DateTime"/>
+      </xsd:simpleType>
+    </xsd:element>
+    <xsd:element name="InProjectListLookup" ma:index="45" nillable="true" ma:displayName="InProjectListLookup" ma:list="{9E343742-310B-4684-A24C-1D137CB4B230}" ma:internalName="InProjectListLookup" ma:readOnly="true" ma:showField="InProjectList" ma:web="4873beb7-5857-4685-be1f-d57550cc96cc">
+      <xsd:complexType>
+        <xsd:complexContent>
+          <xsd:extension base="dms:MultiChoiceLookup">
+            <xsd:sequence>
+              <xsd:element name="Value" type="dms:Lookup" maxOccurs="unbounded" minOccurs="0" nillable="true"/>
+            </xsd:sequence>
+          </xsd:extension>
+        </xsd:complexContent>
+      </xsd:complexType>
+    </xsd:element>
+    <xsd:element name="TPInstallLocation" ma:index="46" nillable="true" ma:displayName="Install Location" ma:default="" ma:internalName="TPInstallLocation">
+      <xsd:simpleType>
+        <xsd:restriction base="dms:Text"/>
+      </xsd:simpleType>
+    </xsd:element>
+    <xsd:element name="InternalTagsTaxHTField0" ma:index="48" nillable="true" ma:taxonomy="true" ma:internalName="InternalTagsTaxHTField0" ma:taxonomyFieldName="InternalTags" ma:displayName="Internal Tags" ma:readOnly="false" ma:default="" ma:fieldId="{1490b8a4-2706-41ec-b5e3-73176dccf34e}" ma:taxonomyMulti="true" ma:sspId="8f79753a-75d3-41f5-8ca3-40b843941b4f" ma:termSetId="82b6639e-f7fc-4c18-ad2d-003a6e707765" ma:anchorId="00000000-0000-0000-0000-000000000000" ma:open="false" ma:isKeyword="false">
+      <xsd:complexType>
+        <xsd:sequence>
+          <xsd:element ref="pc:Terms" minOccurs="0" maxOccurs="1"/>
+        </xsd:sequence>
+      </xsd:complexType>
+    </xsd:element>
+    <xsd:element name="IntlLangReview" ma:index="49" nillable="true" ma:displayName="Intl Lang QA Review Required?" ma:default="" ma:internalName="IntlLangReview" ma:readOnly="false">
+      <xsd:simpleType>
+        <xsd:restriction base="dms:Boolean"/>
+      </xsd:simpleType>
+    </xsd:element>
+    <xsd:element name="IntlLangReviewer" ma:index="50" nillable="true" ma:displayName="Intl Lang QA Reviewer" ma:default="" ma:internalName="IntlLangReviewer" ma:readOnly="false">
+      <xsd:simpleType>
+        <xsd:restriction base="dms:Text"/>
+      </xsd:simpleType>
+    </xsd:element>
+    <xsd:element name="MarketSpecific" ma:index="51" nillable="true" ma:displayName="Is Market Specific?" ma:default="" ma:internalName="MarketSpecific" ma:readOnly="false">
+      <xsd:simpleType>
+        <xsd:restriction base="dms:Boolean"/>
+      </xsd:simpleType>
+    </xsd:element>
+    <xsd:element name="LastCompleteVersionLookup" ma:index="52" nillable="true" ma:displayName="Last Complete Version Lookup" ma:default="" ma:list="{9E343742-310B-4684-A24C-1D137CB4B230}" ma:internalName="LastCompleteVersionLookup" ma:readOnly="true" ma:showField="LastCompleteVersion" ma:web="4873beb7-5857-4685-be1f-d57550cc96cc">
+      <xsd:complexType>
+        <xsd:complexContent>
+          <xsd:extension base="dms:MultiChoiceLookup">
+            <xsd:sequence>
+              <xsd:element name="Value" type="dms:Lookup" maxOccurs="unbounded" minOccurs="0" nillable="true"/>
+            </xsd:sequence>
+          </xsd:extension>
+        </xsd:complexContent>
+      </xsd:complexType>
+    </xsd:element>
+    <xsd:element name="LastHandOff" ma:index="53" nillable="true" ma:displayName="Last Hand-off" ma:default="" ma:internalName="LastHandOff" ma:readOnly="false">
+      <xsd:simpleType>
+        <xsd:restriction base="dms:DateTime"/>
+      </xsd:simpleType>
+    </xsd:element>
+    <xsd:element name="LastModifiedDateTime" ma:index="54" nillable="true" ma:displayName="Last Modified Date" ma:default="" ma:internalName="LastModifiedDateTime" ma:readOnly="false">
+      <xsd:simpleType>
+        <xsd:restriction base="dms:DateTime"/>
+      </xsd:simpleType>
+    </xsd:element>
+    <xsd:element name="LastPreviewErrorLookup" ma:index="55" nillable="true" ma:displayName="Last Preview Attempt Error" ma:default="" ma:list="{9E343742-310B-4684-A24C-1D137CB4B230}" ma:internalName="LastPreviewErrorLookup" ma:readOnly="true" ma:showField="LastPreviewError" ma:web="4873beb7-5857-4685-be1f-d57550cc96cc">
+      <xsd:complexType>
+        <xsd:complexContent>
+          <xsd:extension base="dms:MultiChoiceLookup">
+            <xsd:sequence>
+              <xsd:element name="Value" type="dms:Lookup" maxOccurs="unbounded" minOccurs="0" nillable="true"/>
+            </xsd:sequence>
+          </xsd:extension>
+        </xsd:complexContent>
+      </xsd:complexType>
+    </xsd:element>
+    <xsd:element name="LastPreviewResultLookup" ma:index="56" nillable="true" ma:displayName="Last Preview Attempt Result" ma:default="" ma:list="{9E343742-310B-4684-A24C-1D137CB4B230}" ma:internalName="LastPreviewResultLookup" ma:readOnly="true" ma:showField="LastPreviewResult" ma:web="4873beb7-5857-4685-be1f-d57550cc96cc">
+      <xsd:complexType>
+        <xsd:complexContent>
+          <xsd:extension base="dms:MultiChoiceLookup">
+            <xsd:sequence>
+              <xsd:element name="Value" type="dms:Lookup" maxOccurs="unbounded" minOccurs="0" nillable="true"/>
+            </xsd:sequence>
+          </xsd:extension>
+        </xsd:complexContent>
+      </xsd:complexType>
+    </xsd:element>
+    <xsd:element name="LastPreviewAttemptDateLookup" ma:index="57" nillable="true" ma:displayName="Last Preview Attempted On" ma:default="" ma:list="{9E343742-310B-4684-A24C-1D137CB4B230}" ma:internalName="LastPreviewAttemptDateLookup" ma:readOnly="true" ma:showField="LastPreviewAttemptDate" ma:web="4873beb7-5857-4685-be1f-d57550cc96cc">
+      <xsd:complexType>
+        <xsd:complexContent>
+          <xsd:extension base="dms:MultiChoiceLookup">
+            <xsd:sequence>
+              <xsd:element name="Value" type="dms:Lookup" maxOccurs="unbounded" minOccurs="0" nillable="true"/>
+            </xsd:sequence>
+          </xsd:extension>
+        </xsd:complexContent>
+      </xsd:complexType>
+    </xsd:element>
+    <xsd:element name="LastPreviewedByLookup" ma:index="58" nillable="true" ma:displayName="Last Previewed By" ma:default="" ma:list="{9E343742-310B-4684-A24C-1D137CB4B230}" ma:internalName="LastPreviewedByLookup" ma:readOnly="true" ma:showField="LastPreviewedBy" ma:web="4873beb7-5857-4685-be1f-d57550cc96cc">
+      <xsd:complexType>
+        <xsd:complexContent>
+          <xsd:extension base="dms:MultiChoiceLookup">
+            <xsd:sequence>
+              <xsd:element name="Value" type="dms:Lookup" maxOccurs="unbounded" minOccurs="0" nillable="true"/>
+            </xsd:sequence>
+          </xsd:extension>
+        </xsd:complexContent>
+      </xsd:complexType>
+    </xsd:element>
+    <xsd:element name="LastPreviewTimeLookup" ma:index="59" nillable="true" ma:displayName="Last Previewed Date" ma:default="" ma:list="{9E343742-310B-4684-A24C-1D137CB4B230}" ma:internalName="LastPreviewTimeLookup" ma:readOnly="true" ma:showField="LastPreviewTime" ma:web="4873beb7-5857-4685-be1f-d57550cc96cc">
+      <xsd:complexType>
+        <xsd:complexContent>
+          <xsd:extension base="dms:MultiChoiceLookup">
+            <xsd:sequence>
+              <xsd:element name="Value" type="dms:Lookup" maxOccurs="unbounded" minOccurs="0" nillable="true"/>
+            </xsd:sequence>
+          </xsd:extension>
+        </xsd:complexContent>
+      </xsd:complexType>
+    </xsd:element>
+    <xsd:element name="LastPreviewVersionLookup" ma:index="60" nillable="true" ma:displayName="Last Previewed Version" ma:default="" ma:list="{9E343742-310B-4684-A24C-1D137CB4B230}" ma:internalName="LastPreviewVersionLookup" ma:readOnly="true" ma:showField="LastPreviewVersion" ma:web="4873beb7-5857-4685-be1f-d57550cc96cc">
+      <xsd:complexType>
+        <xsd:complexContent>
+          <xsd:extension base="dms:MultiChoiceLookup">
+            <xsd:sequence>
+              <xsd:element name="Value" type="dms:Lookup" maxOccurs="unbounded" minOccurs="0" nillable="true"/>
+            </xsd:sequence>
+          </xsd:extension>
+        </xsd:complexContent>
+      </xsd:complexType>
+    </xsd:element>
+    <xsd:element name="LastPublishErrorLookup" ma:index="61" nillable="true" ma:displayName="Last Publish Attempt Error" ma:default="" ma:list="{9E343742-310B-4684-A24C-1D137CB4B230}" ma:internalName="LastPublishErrorLookup" ma:readOnly="true" ma:showField="LastPublishError" ma:web="4873beb7-5857-4685-be1f-d57550cc96cc">
+      <xsd:complexType>
+        <xsd:complexContent>
+          <xsd:extension base="dms:MultiChoiceLookup">
+            <xsd:sequence>
+              <xsd:element name="Value" type="dms:Lookup" maxOccurs="unbounded" minOccurs="0" nillable="true"/>
+            </xsd:sequence>
+          </xsd:extension>
+        </xsd:complexContent>
+      </xsd:complexType>
+    </xsd:element>
+    <xsd:element name="LastPublishResultLookup" ma:index="62" nillable="true" ma:displayName="Last Publish Attempt Result" ma:default="" ma:list="{9E343742-310B-4684-A24C-1D137CB4B230}" ma:internalName="LastPublishResultLookup" ma:readOnly="true" ma:showField="LastPublishResult" ma:web="4873beb7-5857-4685-be1f-d57550cc96cc">
+      <xsd:complexType>
+        <xsd:complexContent>
+          <xsd:extension base="dms:MultiChoiceLookup">
+            <xsd:sequence>
+              <xsd:element name="Value" type="dms:Lookup" maxOccurs="unbounded" minOccurs="0" nillable="true"/>
+            </xsd:sequence>
+          </xsd:extension>
+        </xsd:complexContent>
+      </xsd:complexType>
+    </xsd:element>
+    <xsd:element name="LastPublishAttemptDateLookup" ma:index="63" nillable="true" ma:displayName="Last Publish Attempted On" ma:default="" ma:list="{9E343742-310B-4684-A24C-1D137CB4B230}" ma:internalName="LastPublishAttemptDateLookup" ma:readOnly="true" ma:showField="LastPublishAttemptDate" ma:web="4873beb7-5857-4685-be1f-d57550cc96cc">
+      <xsd:complexType>
+        <xsd:complexContent>
+          <xsd:extension base="dms:MultiChoiceLookup">
+            <xsd:sequence>
+              <xsd:element name="Value" type="dms:Lookup" maxOccurs="unbounded" minOccurs="0" nillable="true"/>
+            </xsd:sequence>
+          </xsd:extension>
+        </xsd:complexContent>
+      </xsd:complexType>
+    </xsd:element>
+    <xsd:element name="LastPublishedByLookup" ma:index="64" nillable="true" ma:displayName="Last Published By" ma:default="" ma:list="{9E343742-310B-4684-A24C-1D137CB4B230}" ma:internalName="LastPublishedByLookup" ma:readOnly="true" ma:showField="LastPublishedBy" ma:web="4873beb7-5857-4685-be1f-d57550cc96cc">
+      <xsd:complexType>
+        <xsd:complexContent>
+          <xsd:extension base="dms:MultiChoiceLookup">
+            <xsd:sequence>
+              <xsd:element name="Value" type="dms:Lookup" maxOccurs="unbounded" minOccurs="0" nillable="true"/>
+            </xsd:sequence>
+          </xsd:extension>
+        </xsd:complexContent>
+      </xsd:complexType>
+    </xsd:element>
+    <xsd:element name="LastPublishTimeLookup" ma:index="65" nillable="true" ma:displayName="Last Published Date" ma:default="" ma:list="{9E343742-310B-4684-A24C-1D137CB4B230}" ma:internalName="LastPublishTimeLookup" ma:readOnly="true" ma:showField="LastPublishTime" ma:web="4873beb7-5857-4685-be1f-d57550cc96cc">
+      <xsd:complexType>
+        <xsd:complexContent>
+          <xsd:extension base="dms:MultiChoiceLookup">
+            <xsd:sequence>
+              <xsd:element name="Value" type="dms:Lookup" maxOccurs="unbounded" minOccurs="0" nillable="true"/>
+            </xsd:sequence>
+          </xsd:extension>
+        </xsd:complexContent>
+      </xsd:complexType>
+    </xsd:element>
+    <xsd:element name="LastPublishVersionLookup" ma:index="66" nillable="true" ma:displayName="Last Published Version" ma:default="" ma:list="{9E343742-310B-4684-A24C-1D137CB4B230}" ma:internalName="LastPublishVersionLookup" ma:readOnly="true" ma:showField="LastPublishVersion" ma:web="4873beb7-5857-4685-be1f-d57550cc96cc">
+      <xsd:complexType>
+        <xsd:complexContent>
+          <xsd:extension base="dms:MultiChoiceLookup">
+            <xsd:sequence>
+              <xsd:element name="Value" type="dms:Lookup" maxOccurs="unbounded" minOccurs="0" nillable="true"/>
+            </xsd:sequence>
+          </xsd:extension>
+        </xsd:complexContent>
+      </xsd:complexType>
+    </xsd:element>
+    <xsd:element name="TPLaunchHelpLinkType" ma:index="67" nillable="true" ma:displayName="Launch Help Link Type" ma:default="Template" ma:internalName="TPLaunchHelpLinkType">
+      <xsd:simpleType>
+        <xsd:restriction base="dms:Choice">
+          <xsd:enumeration value="Template"/>
+          <xsd:enumeration value="Training"/>
+          <xsd:enumeration value="URL"/>
+          <xsd:enumeration value="None"/>
+        </xsd:restriction>
+      </xsd:simpleType>
+    </xsd:element>
+    <xsd:element name="LegacyData" ma:index="68" nillable="true" ma:displayName="Legacy Data" ma:default="" ma:internalName="LegacyData" ma:readOnly="false">
+      <xsd:simpleType>
+        <xsd:restriction base="dms:Note"/>
+      </xsd:simpleType>
+    </xsd:element>
+    <xsd:element name="TPLaunchHelpLink" ma:index="69" nillable="true" ma:displayName="Link to Launch Help Topic" ma:default="" ma:internalName="TPLaunchHelpLink">
+      <xsd:simpleType>
+        <xsd:restriction base="dms:Text"/>
+      </xsd:simpleType>
+    </xsd:element>
+    <xsd:element name="LocComments" ma:index="70" nillable="true" ma:displayName="Loc Approval Comments" ma:default="" ma:internalName="LocComments" ma:readOnly="false">
+      <xsd:simpleType>
+        <xsd:restriction base="dms:Note"/>
+      </xsd:simpleType>
+    </xsd:element>
+    <xsd:element name="LocLastLocAttemptVersionLookup" ma:index="71" nillable="true" ma:displayName="Loc Last Loc Attempt Version" ma:default="" ma:list="{7DD1DCEC-E449-43D3-891F-7DC62F62AD21}" ma:internalName="LocLastLocAttemptVersionLookup" ma:readOnly="false" ma:showField="LastLocAttemptVersion" ma:web="4873beb7-5857-4685-be1f-d57550cc96cc">
+      <xsd:simpleType>
+        <xsd:restriction base="dms:Lookup"/>
+      </xsd:simpleType>
+    </xsd:element>
+    <xsd:element name="LocLastLocAttemptVersionTypeLookup" ma:index="72" nillable="true" ma:displayName="Loc Last Loc Attempt Version Type" ma:default="" ma:list="{7DD1DCEC-E449-43D3-891F-7DC62F62AD21}" ma:internalName="LocLastLocAttemptVersionTypeLookup" ma:readOnly="true" ma:showField="LastLocAttemptVersionType" ma:web="4873beb7-5857-4685-be1f-d57550cc96cc">
+      <xsd:simpleType>
+        <xsd:restriction base="dms:Lookup"/>
+      </xsd:simpleType>
+    </xsd:element>
+    <xsd:element name="LocManualTestRequired" ma:index="73" nillable="true" ma:displayName="Loc Manual Test Required" ma:default="" ma:internalName="LocManualTestRequired" ma:readOnly="false">
+      <xsd:simpleType>
+        <xsd:restriction base="dms:Boolean"/>
+      </xsd:simpleType>
+    </xsd:element>
+    <xsd:element name="LocMarketGroupTiers2" ma:index="74" nillable="true" ma:displayName="Loc Market Group Tiers" ma:internalName="LocMarketGroupTiers2" ma:readOnly="false">
+      <xsd:simpleType>
+        <xsd:restriction base="dms:Unknown"/>
+      </xsd:simpleType>
+    </xsd:element>
+    <xsd:element name="LocNewPublishedVersionLookup" ma:index="75" nillable="true" ma:displayName="Loc New Published Version Lookup" ma:default="" ma:list="{7DD1DCEC-E449-43D3-891F-7DC62F62AD21}" ma:internalName="LocNewPublishedVersionLookup" ma:readOnly="true" ma:showField="NewPublishedVersion" ma:web="4873beb7-5857-4685-be1f-d57550cc96cc">
+      <xsd:simpleType>
+        <xsd:restriction base="dms:Lookup"/>
+      </xsd:simpleType>
+    </xsd:element>
+    <xsd:element name="LocOverallHandbackStatusLookup" ma:index="76" nillable="true" ma:displayName="Loc Overall Handback Status" ma:default="" ma:list="{7DD1DCEC-E449-43D3-891F-7DC62F62AD21}" ma:internalName="LocOverallHandbackStatusLookup" ma:readOnly="true" ma:showField="OverallHandbackStatus" ma:web="4873beb7-5857-4685-be1f-d57550cc96cc">
+      <xsd:simpleType>
+        <xsd:restriction base="dms:Lookup"/>
+      </xsd:simpleType>
+    </xsd:element>
+    <xsd:element name="LocOverallLocStatusLookup" ma:index="77" nillable="true" ma:displayName="Loc Overall Localize Status" ma:default="" ma:list="{7DD1DCEC-E449-43D3-891F-7DC62F62AD21}" ma:internalName="LocOverallLocStatusLookup" ma:readOnly="true" ma:showField="OverallLocStatus" ma:web="4873beb7-5857-4685-be1f-d57550cc96cc">
+      <xsd:simpleType>
+        <xsd:restriction base="dms:Lookup"/>
+      </xsd:simpleType>
+    </xsd:element>
+    <xsd:element name="LocOverallPreviewStatusLookup" ma:index="78" nillable="true" ma:displayName="Loc Overall Preview Status" ma:default="" ma:list="{7DD1DCEC-E449-43D3-891F-7DC62F62AD21}" ma:internalName="LocOverallPreviewStatusLookup" ma:readOnly="true" ma:showField="OverallPreviewStatus" ma:web="4873beb7-5857-4685-be1f-d57550cc96cc">
+      <xsd:simpleType>
+        <xsd:restriction base="dms:Lookup"/>
+      </xsd:simpleType>
+    </xsd:element>
+    <xsd:element name="LocOverallPublishStatusLookup" ma:index="79" nillable="true" ma:displayName="Loc Overall Publish Status" ma:default="" ma:list="{7DD1DCEC-E449-43D3-891F-7DC62F62AD21}" ma:internalName="LocOverallPublishStatusLookup" ma:readOnly="true" ma:showField="OverallPublishStatus" ma:web="4873beb7-5857-4685-be1f-d57550cc96cc">
+      <xsd:simpleType>
+        <xsd:restriction base="dms:Lookup"/>
+      </xsd:simpleType>
+    </xsd:element>
+    <xsd:element name="IntlLocPriority" ma:index="80" nillable="true" ma:displayName="Loc Priority" ma:default="" ma:internalName="IntlLocPriority" ma:readOnly="false">
+      <xsd:simpleType>
+        <xsd:restriction base="dms:Unknown"/>
+      </xsd:simpleType>
+    </xsd:element>
+    <xsd:element name="LocProcessedForHandoffsLookup" ma:index="81" nillable="true" ma:displayName="Loc Processed For Handoffs" ma:default="" ma:list="{7DD1DCEC-E449-43D3-891F-7DC62F62AD21}" ma:internalName="LocProcessedForHandoffsLookup" ma:readOnly="true" ma:showField="ProcessedForHandoffs" ma:web="4873beb7-5857-4685-be1f-d57550cc96cc">
+      <xsd:simpleType>
+        <xsd:restriction base="dms:Lookup"/>
+      </xsd:simpleType>
+    </xsd:element>
+    <xsd:element name="LocProcessedForMarketsLookup" ma:index="82" nillable="true" ma:displayName="Loc Processed For Markets" ma:default="" ma:list="{7DD1DCEC-E449-43D3-891F-7DC62F62AD21}" ma:internalName="LocProcessedForMarketsLookup" ma:readOnly="true" ma:showField="ProcessedForMarkets" ma:web="4873beb7-5857-4685-be1f-d57550cc96cc">
+      <xsd:simpleType>
+        <xsd:restriction base="dms:Lookup"/>
+      </xsd:simpleType>
+    </xsd:element>
+    <xsd:element name="LocPublishedDependentAssetsLookup" ma:index="83" nillable="true" ma:displayName="Loc Published Dependent Assets" ma:default="" ma:list="{7DD1DCEC-E449-43D3-891F-7DC62F62AD21}" ma:internalName="LocPublishedDependentAssetsLookup" ma:readOnly="true" ma:showField="PublishedDependentAssets" ma:web="4873beb7-5857-4685-be1f-d57550cc96cc">
+      <xsd:simpleType>
+        <xsd:restriction base="dms:Lookup"/>
+      </xsd:simpleType>
+    </xsd:element>
+    <xsd:element name="LocPublishedLinkedAssetsLookup" ma:index="84" nillable="true" ma:displayName="Loc Published Linked Assets" ma:default="" ma:list="{7DD1DCEC-E449-43D3-891F-7DC62F62AD21}" ma:internalName="LocPublishedLinkedAssetsLookup" ma:readOnly="true" ma:showField="PublishedLinkedAssets" ma:web="4873beb7-5857-4685-be1f-d57550cc96cc">
+      <xsd:simpleType>
+        <xsd:restriction base="dms:Lookup"/>
+      </xsd:simpleType>
+    </xsd:element>
+    <xsd:element name="LocRecommendedHandoff" ma:index="85" nillable="true" ma:displayName="Loc Recommended Handoff" ma:default="" ma:indexed="true" ma:internalName="LocRecommendedHandoff" ma:readOnly="false">
+      <xsd:simpleType>
+        <xsd:restriction base="dms:Text"/>
+      </xsd:simpleType>
+    </xsd:element>
+    <xsd:element name="LocalizationTagsTaxHTField0" ma:index="87" nillable="true" ma:taxonomy="true" ma:internalName="LocalizationTagsTaxHTField0" ma:taxonomyFieldName="LocalizationTags" ma:displayName="Localization Tags" ma:readOnly="false" ma:default="" ma:fieldId="{00f02cb3-2c7c-424a-9c61-10e9b6878429}" ma:taxonomyMulti="true" ma:sspId="8f79753a-75d3-41f5-8ca3-40b843941b4f" ma:termSetId="5b7703a5-8e8b-4b58-8b31-1cea35331da3" ma:anchorId="00000000-0000-0000-0000-000000000000" ma:open="false" ma:isKeyword="false">
+      <xsd:complexType>
+        <xsd:sequence>
+          <xsd:element ref="pc:Terms" minOccurs="0" maxOccurs="1"/>
+        </xsd:sequence>
+      </xsd:complexType>
+    </xsd:element>
+    <xsd:element name="MachineTranslated" ma:index="88" nillable="true" ma:displayName="Machine Translated" ma:default="" ma:internalName="MachineTranslated" ma:readOnly="false">
+      <xsd:simpleType>
+        <xsd:restriction base="dms:Boolean"/>
+      </xsd:simpleType>
+    </xsd:element>
+    <xsd:element name="Manager" ma:index="89" nillable="true" ma:displayName="Manager" ma:hidden="true" ma:internalName="Manager" ma:readOnly="false">
+      <xsd:simpleType>
+        <xsd:restriction base="dms:Text"/>
+      </xsd:simpleType>
+    </xsd:element>
+    <xsd:element name="Markets" ma:index="90" nillable="true" ma:displayName="Markets" ma:default="" ma:description="Leave blank to show in all markets" ma:list="{2FBD1B11-2ACE-4FDC-B5A3-635D4ADF6F1B}" ma:internalName="Markets" ma:readOnly="false" ma:showField="MarketName" ma:web="4873beb7-5857-4685-be1f-d57550cc96cc">
+      <xsd:complexType>
+        <xsd:complexContent>
+          <xsd:extension base="dms:MultiChoiceLookup">
+            <xsd:sequence>
+              <xsd:element name="Value" type="dms:Lookup" maxOccurs="unbounded" minOccurs="0" nillable="true"/>
+            </xsd:sequence>
+          </xsd:extension>
+        </xsd:complexContent>
+      </xsd:complexType>
+    </xsd:element>
+    <xsd:element name="Milestone" ma:index="91" nillable="true" ma:displayName="Milestone" ma:default="" ma:internalName="Milestone" ma:readOnly="false">
+      <xsd:simpleType>
+        <xsd:restriction base="dms:Unknown"/>
+      </xsd:simpleType>
+    </xsd:element>
+    <xsd:element name="TPNamespace" ma:index="94" nillable="true" ma:displayName="Namespace" ma:default="" ma:internalName="TPNamespace">
+      <xsd:simpleType>
+        <xsd:restriction base="dms:Text"/>
+      </xsd:simpleType>
+    </xsd:element>
+    <xsd:element name="NumericId" ma:index="95" nillable="true" ma:displayName="Numeric ID" ma:default="" ma:indexed="true" ma:internalName="NumericId" ma:readOnly="false">
+      <xsd:simpleType>
+        <xsd:restriction base="dms:Number"/>
+      </xsd:simpleType>
+    </xsd:element>
+    <xsd:element name="NumOfRatingsLookup" ma:index="96" nillable="true" ma:displayName="NumOfRatings" ma:default="" ma:list="{9E343742-310B-4684-A24C-1D137CB4B230}" ma:internalName="NumOfRatingsLookup" ma:readOnly="true" ma:showField="NumOfRatings" ma:web="4873beb7-5857-4685-be1f-d57550cc96cc">
+      <xsd:complexType>
+        <xsd:complexContent>
+          <xsd:extension base="dms:MultiChoiceLookup">
+            <xsd:sequence>
+              <xsd:element name="Value" type="dms:Lookup" maxOccurs="unbounded" minOccurs="0" nillable="true"/>
+            </xsd:sequence>
+          </xsd:extension>
+        </xsd:complexContent>
+      </xsd:complexType>
+    </xsd:element>
+    <xsd:element name="OOCacheId" ma:index="97" nillable="true" ma:displayName="OOCacheId" ma:internalName="OOCacheId" ma:readOnly="false">
+      <xsd:simpleType>
+        <xsd:restriction base="dms:Text"/>
+      </xsd:simpleType>
+    </xsd:element>
+    <xsd:element name="OpenTemplate" ma:index="98" nillable="true" ma:displayName="Open Template" ma:default="true" ma:internalName="OpenTemplate">
+      <xsd:simpleType>
+        <xsd:restriction base="dms:Boolean"/>
+      </xsd:simpleType>
+    </xsd:element>
+    <xsd:element name="OriginAsset" ma:index="99" nillable="true" ma:displayName="Origin Asset" ma:default="" ma:internalName="OriginAsset" ma:readOnly="false">
+      <xsd:simpleType>
+        <xsd:restriction base="dms:Text"/>
+      </xsd:simpleType>
+    </xsd:element>
+    <xsd:element name="OriginalRelease" ma:index="100" nillable="true" ma:displayName="Original Release" ma:default="15" ma:internalName="OriginalRelease" ma:readOnly="false">
+      <xsd:simpleType>
+        <xsd:restriction base="dms:Choice">
+          <xsd:enumeration value="14"/>
+          <xsd:enumeration value="15"/>
+          <xsd:enumeration value="16"/>
+        </xsd:restriction>
+      </xsd:simpleType>
+    </xsd:element>
+    <xsd:element name="OriginalSourceMarket" ma:index="101" nillable="true" ma:displayName="Original Source Market Group" ma:default="" ma:internalName="OriginalSourceMarket" ma:readOnly="false">
+      <xsd:simpleType>
+        <xsd:restriction base="dms:Text"/>
+      </xsd:simpleType>
+    </xsd:element>
+    <xsd:element name="OutputCachingOn" ma:index="102" nillable="true" ma:displayName="Output Caching" ma:default="true" ma:hidden="true" ma:internalName="OutputCachingOn" ma:readOnly="false">
+      <xsd:simpleType>
+        <xsd:restriction base="dms:Boolean"/>
+      </xsd:simpleType>
+    </xsd:element>
+    <xsd:element name="ParentAssetId" ma:index="103" nillable="true" ma:displayName="Parent Asset Id" ma:default="" ma:internalName="ParentAssetId" ma:readOnly="false">
+      <xsd:simpleType>
+        <xsd:restriction base="dms:Text"/>
+      </xsd:simpleType>
+    </xsd:element>
+    <xsd:element name="PlannedPubDate" ma:index="104" nillable="true" ma:displayName="Planned Publish Date" ma:default="" ma:indexed="true" ma:internalName="PlannedPubDate" ma:readOnly="false">
+      <xsd:simpleType>
+        <xsd:restriction base="dms:DateTime"/>
+      </xsd:simpleType>
+    </xsd:element>
+    <xsd:element name="PolicheckWords" ma:index="105" nillable="true" ma:displayName="Policheck Words" ma:default="" ma:internalName="PolicheckWords" ma:readOnly="false">
+      <xsd:simpleType>
+        <xsd:restriction base="dms:Text"/>
+      </xsd:simpleType>
+    </xsd:element>
+    <xsd:element name="BusinessGroup" ma:index="106" nillable="true" ma:displayName="Product Division Owner" ma:default="" ma:internalName="BusinessGroup" ma:readOnly="false">
+      <xsd:simpleType>
+        <xsd:restriction base="dms:Unknown"/>
+      </xsd:simpleType>
+    </xsd:element>
+    <xsd:element name="UAProjectedTotalWords" ma:index="107" nillable="true" ma:displayName="Projected Word Count" ma:default="" ma:internalName="UAProjectedTotalWords" ma:readOnly="false">
+      <xsd:simpleType>
+        <xsd:restriction base="dms:Unknown"/>
+      </xsd:simpleType>
+    </xsd:element>
+    <xsd:element name="Provider" ma:index="108" nillable="true" ma:displayName="Provider" ma:default="" ma:internalName="Provider" ma:readOnly="false">
+      <xsd:simpleType>
+        <xsd:restriction base="dms:Unknown"/>
+      </xsd:simpleType>
+    </xsd:element>
+    <xsd:element name="Providers" ma:index="109" nillable="true" ma:displayName="Providers" ma:default="" ma:internalName="Providers">
+      <xsd:simpleType>
+        <xsd:restriction base="dms:Unknown"/>
+      </xsd:simpleType>
+    </xsd:element>
+    <xsd:element name="PublishStatusLookup" ma:index="110" nillable="true" ma:displayName="Publish Status" ma:default="" ma:list="{9E343742-310B-4684-A24C-1D137CB4B230}" ma:internalName="PublishStatusLookup" ma:readOnly="false" ma:showField="PublishStatus" ma:web="4873beb7-5857-4685-be1f-d57550cc96cc">
+      <xsd:complexType>
+        <xsd:complexContent>
+          <xsd:extension base="dms:MultiChoiceLookup">
+            <xsd:sequence>
+              <xsd:element name="Value" type="dms:Lookup" maxOccurs="unbounded" minOccurs="0" nillable="true"/>
+            </xsd:sequence>
+          </xsd:extension>
+        </xsd:complexContent>
+      </xsd:complexType>
+    </xsd:element>
+    <xsd:element name="PublishTargets" ma:index="111" nillable="true" ma:displayName="Publish Target" ma:default="OfficeOnlineVNext" ma:internalName="PublishTargets" ma:readOnly="false">
+      <xsd:simpleType>
+        <xsd:restriction base="dms:Unknown"/>
+      </xsd:simpleType>
+    </xsd:element>
+    <xsd:element name="RecommendationsModifier" ma:index="112" nillable="true" ma:displayName="Recommendations Modifier" ma:default="" ma:internalName="RecommendationsModifier" ma:readOnly="false">
+      <xsd:simpleType>
+        <xsd:restriction base="dms:Number"/>
+      </xsd:simpleType>
+    </xsd:element>
+    <xsd:element name="ArtSampleDocs" ma:index="113" nillable="true" ma:displayName="Sample Docs" ma:default="" ma:hidden="true" ma:internalName="ArtSampleDocs" ma:readOnly="false">
+      <xsd:simpleType>
+        <xsd:restriction base="dms:Text"/>
+      </xsd:simpleType>
+    </xsd:element>
+    <xsd:element name="ScenarioTagsTaxHTField0" ma:index="115" nillable="true" ma:taxonomy="true" ma:internalName="ScenarioTagsTaxHTField0" ma:taxonomyFieldName="ScenarioTags" ma:displayName="Scenarios" ma:readOnly="false" ma:default="" ma:fieldId="{93aef74d-6c78-4815-8310-51477dceeccc}" ma:taxonomyMulti="true" ma:sspId="8f79753a-75d3-41f5-8ca3-40b843941b4f" ma:termSetId="4b7d5f16-e2f2-4fc0-bab3-6e8b931e57d6" ma:anchorId="00000000-0000-0000-0000-000000000000" ma:open="false" ma:isKeyword="false">
+      <xsd:complexType>
+        <xsd:sequence>
+          <xsd:element ref="pc:Terms" minOccurs="0" maxOccurs="1"/>
+        </xsd:sequence>
+      </xsd:complexType>
+    </xsd:element>
+    <xsd:element name="ShowIn" ma:index="117" nillable="true" ma:displayName="Show In" ma:default="Show everywhere" ma:internalName="ShowIn" ma:readOnly="false">
+      <xsd:simpleType>
+        <xsd:restriction base="dms:Choice">
+          <xsd:enumeration value="Hide on web"/>
+          <xsd:enumeration value="On Web no search"/>
+          <xsd:enumeration value="Show everywhere"/>
+          <xsd:enumeration value="Special use only"/>
+        </xsd:restriction>
+      </xsd:simpleType>
+    </xsd:element>
+    <xsd:element name="SourceTitle" ma:index="118" nillable="true" ma:displayName="Source Title" ma:default="" ma:indexed="true" ma:internalName="SourceTitle" ma:readOnly="false">
+      <xsd:simpleType>
+        <xsd:restriction base="dms:Text"/>
+      </xsd:simpleType>
+    </xsd:element>
+    <xsd:element name="CSXSubmissionDate" ma:index="119" nillable="true" ma:displayName="Submission Date" ma:default="" ma:internalName="CSXSubmissionDate" ma:readOnly="false">
+      <xsd:simpleType>
+        <xsd:restriction base="dms:DateTime"/>
+      </xsd:simpleType>
+    </xsd:element>
+    <xsd:element name="SubmitterId" ma:index="120" nillable="true" ma:displayName="Submitter ID" ma:default="" ma:internalName="SubmitterId" ma:readOnly="false">
+      <xsd:simpleType>
+        <xsd:restriction base="dms:Text"/>
+      </xsd:simpleType>
+    </xsd:element>
+    <xsd:element name="TaxCatchAll" ma:index="121" nillable="true" ma:displayName="Taxonomy Catch All Column" ma:hidden="true" ma:list="{530f955b-6704-4601-bd83-f81d87f1e440}" ma:internalName="TaxCatchAll" ma:showField="CatchAllData" ma:web="4873beb7-5857-4685-be1f-d57550cc96cc">
+      <xsd:complexType>
+        <xsd:complexContent>
+          <xsd:extension base="dms:MultiChoiceLookup">
+            <xsd:sequence>
+              <xsd:element name="Value" type="dms:Lookup" maxOccurs="unbounded" minOccurs="0" nillable="true"/>
+            </xsd:sequence>
+          </xsd:extension>
+        </xsd:complexContent>
+      </xsd:complexType>
+    </xsd:element>
+    <xsd:element name="TaxCatchAllLabel" ma:index="122" nillable="true" ma:displayName="Taxonomy Catch All Column1" ma:hidden="true" ma:list="{530f955b-6704-4601-bd83-f81d87f1e440}" ma:internalName="TaxCatchAllLabel" ma:readOnly="true" ma:showField="CatchAllDataLabel" ma:web="4873beb7-5857-4685-be1f-d57550cc96cc">
+      <xsd:complexType>
+        <xsd:complexContent>
+          <xsd:extension base="dms:MultiChoiceLookup">
+            <xsd:sequence>
+              <xsd:element name="Value" type="dms:Lookup" maxOccurs="unbounded" minOccurs="0" nillable="true"/>
+            </xsd:sequence>
+          </xsd:extension>
+        </xsd:complexContent>
+      </xsd:complexType>
+    </xsd:element>
+    <xsd:element name="TemplateStatus" ma:index="123" nillable="true" ma:displayName="Template Status" ma:default="" ma:internalName="TemplateStatus">
+      <xsd:simpleType>
+        <xsd:restriction base="dms:Unknown"/>
+      </xsd:simpleType>
+    </xsd:element>
+    <xsd:element name="TemplateTemplateType" ma:index="124" nillable="true" ma:displayName="Template Type" ma:default="" ma:internalName="TemplateTemplateType">
+      <xsd:simpleType>
+        <xsd:restriction base="dms:Unknown"/>
+      </xsd:simpleType>
+    </xsd:element>
+    <xsd:element name="ThumbnailAssetId" ma:index="125" nillable="true" ma:displayName="Thumbnail Image Asset" ma:default="" ma:internalName="ThumbnailAssetId" ma:readOnly="false">
+      <xsd:simpleType>
+        <xsd:restriction base="dms:Text"/>
+      </xsd:simpleType>
+    </xsd:element>
+    <xsd:element name="TimesCloned" ma:index="126" nillable="true" ma:displayName="Times Cloned" ma:default="" ma:internalName="TimesCloned" ma:readOnly="false">
+      <xsd:simpleType>
+        <xsd:restriction base="dms:Number"/>
+      </xsd:simpleType>
+    </xsd:element>
+    <xsd:element name="TrustLevel" ma:index="128" nillable="true" ma:displayName="Trust Level" ma:default="1 Microsoft Managed Content" ma:internalName="TrustLevel" ma:readOnly="false">
+      <xsd:simpleType>
+        <xsd:restriction base="dms:Unknown"/>
+      </xsd:simpleType>
+    </xsd:element>
+    <xsd:element name="UALocComments" ma:index="129" nillable="true" ma:displayName="UA Loc Comments" ma:default="" ma:internalName="UALocComments" ma:readOnly="false">
+      <xsd:simpleType>
+        <xsd:restriction base="dms:Note"/>
+      </xsd:simpleType>
+    </xsd:element>
+    <xsd:element name="UALocRecommendation" ma:index="130" nillable="true" ma:displayName="UA Loc Recommendation" ma:default="Localize" ma:internalName="UALocRecommendation" ma:readOnly="false">
+      <xsd:simpleType>
+        <xsd:restriction base="dms:Choice">
+          <xsd:enumeration value="Localize"/>
+          <xsd:enumeration value="Never Localize"/>
+          <xsd:enumeration value="Priority Localize"/>
+        </xsd:restriction>
+      </xsd:simpleType>
+    </xsd:element>
+    <xsd:element name="UANotes" ma:index="131" nillable="true" ma:displayName="UA Notes" ma:default="" ma:internalName="UANotes" ma:readOnly="false">
+      <xsd:simpleType>
+        <xsd:restriction base="dms:Note"/>
+      </xsd:simpleType>
+    </xsd:element>
+    <xsd:element name="TPAppVersion" ma:index="132" nillable="true" ma:displayName="Version" ma:default="" ma:internalName="TPAppVersion">
+      <xsd:simpleType>
+        <xsd:restriction base="dms:Text"/>
+      </xsd:simpleType>
+    </xsd:element>
+    <xsd:element name="VoteCount" ma:index="133" nillable="true" ma:displayName="Vote Count" ma:default="" ma:internalName="VoteCount" ma:readOnly="false">
+      <xsd:simpleType>
+        <xsd:restriction base="dms:Unknown"/>
+      </xsd:simpleType>
+    </xsd:element>
+  </xsd:schema>
+  <xsd:schema xmlns="http://schemas.openxmlformats.org/package/2006/metadata/core-properties" xmlns:xsd="http://www.w3.org/2001/XMLSchema" xmlns:xsi="http://www.w3.org/2001/XMLSchema-instance" xmlns:dc="http://purl.org/dc/elements/1.1/" xmlns:dcterms="http://purl.org/dc/terms/" xmlns:odoc="http://schemas.microsoft.com/internal/obd" targetNamespace="http://schemas.openxmlformats.org/package/2006/metadata/core-properties" elementFormDefault="qualified" attributeFormDefault="unqualified" blockDefault="#all">
+    <xsd:import namespace="http://purl.org/dc/elements/1.1/" schemaLocation="http://dublincore.org/schemas/xmls/qdc/2003/04/02/dc.xsd"/>
+    <xsd:import namespace="http://purl.org/dc/terms/" schemaLocation="http://dublincore.org/schemas/xmls/qdc/2003/04/02/dcterms.xsd"/>
+    <xsd:element name="coreProperties" type="CT_coreProperties"/>
+    <xsd:complexType name="CT_coreProperties">
+      <xsd:all>
+        <xsd:element ref="dc:creator" minOccurs="0" maxOccurs="1"/>
+        <xsd:element ref="dcterms:created" minOccurs="0" maxOccurs="1"/>
+        <xsd:element ref="dc:identifier" minOccurs="0" maxOccurs="1"/>
+        <xsd:element name="contentType" minOccurs="0" maxOccurs="1" type="xsd:string" ma:index="22" ma:displayName="Content Type"/>
+        <xsd:element ref="dc:title" minOccurs="0" maxOccurs="1" ma:index="127" ma:displayName="Title"/>
+        <xsd:element ref="dc:subject" minOccurs="0" maxOccurs="1"/>
+        <xsd:element ref="dc:description" minOccurs="0" maxOccurs="1"/>
+        <xsd:element name="keywords" minOccurs="0" maxOccurs="1" type="xsd:string"/>
+        <xsd:element ref="dc:language" minOccurs="0" maxOccurs="1"/>
+        <xsd:element name="category" minOccurs="0" maxOccurs="1" type="xsd:string"/>
+        <xsd:element name="version" minOccurs="0" maxOccurs="1" type="xsd:string"/>
+        <xsd:element name="revision" minOccurs="0" maxOccurs="1" type="xsd:string">
+          <xsd:annotation>
+            <xsd:documentation>
+                        This value indicates the number of saves or revisions. The application is responsible for updating this value after each revision.
+                    </xsd:documentation>
+          </xsd:annotation>
+        </xsd:element>
+        <xsd:element name="lastModifiedBy" minOccurs="0" maxOccurs="1" type="xsd:string"/>
+        <xsd:element ref="dcterms:modified" minOccurs="0" maxOccurs="1"/>
+        <xsd:element name="contentStatus" minOccurs="0" maxOccurs="1" type="xsd:string"/>
+      </xsd:all>
+    </xsd:complexType>
+  </xsd:schema>
+  <xs:schema xmlns:pc="http://schemas.microsoft.com/office/infopath/2007/PartnerControls" xmlns:xs="http://www.w3.org/2001/XMLSchema" targetNamespace="http://schemas.microsoft.com/office/infopath/2007/PartnerControls" elementFormDefault="qualified" attributeFormDefault="unqualified">
+    <xs:element name="Person">
+      <xs:complexType>
+        <xs:sequence>
+          <xs:element ref="pc:DisplayName" minOccurs="0"/>
+          <xs:element ref="pc:AccountId" minOccurs="0"/>
+          <xs:element ref="pc:AccountType" minOccurs="0"/>
+        </xs:sequence>
+      </xs:complexType>
+    </xs:element>
+    <xs:element name="DisplayName" type="xs:string"/>
+    <xs:element name="AccountId" type="xs:string"/>
+    <xs:element name="AccountType" type="xs:string"/>
+    <xs:element name="BDCAssociatedEntity">
+      <xs:complexType>
+        <xs:sequence>
+          <xs:element ref="pc:BDCEntity" minOccurs="0" maxOccurs="unbounded"/>
+        </xs:sequence>
+        <xs:attribute ref="pc:EntityNamespace"/>
+        <xs:attribute ref="pc:EntityName"/>
+        <xs:attribute ref="pc:SystemInstanceName"/>
+        <xs:attribute ref="pc:AssociationName"/>
+      </xs:complexType>
+    </xs:element>
+    <xs:attribute name="EntityNamespace" type="xs:string"/>
+    <xs:attribute name="EntityName" type="xs:string"/>
+    <xs:attribute name="SystemInstanceName" type="xs:string"/>
+    <xs:attribute name="AssociationName" type="xs:string"/>
+    <xs:element name="BDCEntity">
+      <xs:complexType>
+        <xs:sequence>
+          <xs:element ref="pc:EntityDisplayName" minOccurs="0"/>
+          <xs:element ref="pc:EntityInstanceReference" minOccurs="0"/>
+          <xs:element ref="pc:EntityId1" minOccurs="0"/>
+          <xs:element ref="pc:EntityId2" minOccurs="0"/>
+          <xs:element ref="pc:EntityId3" minOccurs="0"/>
+          <xs:element ref="pc:EntityId4" minOccurs="0"/>
+          <xs:element ref="pc:EntityId5" minOccurs="0"/>
+        </xs:sequence>
+      </xs:complexType>
+    </xs:element>
+    <xs:element name="EntityDisplayName" type="xs:string"/>
+    <xs:element name="EntityInstanceReference" type="xs:string"/>
+    <xs:element name="EntityId1" type="xs:string"/>
+    <xs:element name="EntityId2" type="xs:string"/>
+    <xs:element name="EntityId3" type="xs:string"/>
+    <xs:element name="EntityId4" type="xs:string"/>
+    <xs:element name="EntityId5" type="xs:string"/>
+    <xs:element name="Terms">
+      <xs:complexType>
+        <xs:sequence>
+          <xs:element ref="pc:TermInfo" minOccurs="0" maxOccurs="unbounded"/>
+        </xs:sequence>
+      </xs:complexType>
+    </xs:element>
+    <xs:element name="TermInfo">
+      <xs:complexType>
+        <xs:sequence>
+          <xs:element ref="pc:TermName" minOccurs="0"/>
+          <xs:element ref="pc:TermId" minOccurs="0"/>
+        </xs:sequence>
+      </xs:complexType>
+    </xs:element>
+    <xs:element name="TermName" type="xs:string"/>
+    <xs:element name="TermId" type="xs:string"/>
+  </xs:schema>
+</ct:contentTypeSchema>
+</file>
+
+<file path=customXml/item2.xml><?xml version="1.0" encoding="utf-8"?>
+<?mso-contentType ?>
+<FormTemplates xmlns="http://schemas.microsoft.com/sharepoint/v3/contenttype/forms">
+  <Display>DocumentLibraryForm</Display>
+  <Edit>AssetEditForm</Edit>
+  <New>DocumentLibraryForm</New>
+</FormTemplates>
+</file>
+
+<file path=customXml/item3.xml><?xml version="1.0" encoding="utf-8"?>
 <p:properties xmlns:p="http://schemas.microsoft.com/office/2006/metadata/properties" xmlns:xsi="http://www.w3.org/2001/XMLSchema-instance" xmlns:pc="http://schemas.microsoft.com/office/infopath/2007/PartnerControls">
   <documentManagement>
     <LocLastLocAttemptVersionTypeLookup xmlns="4873beb7-5857-4685-be1f-d57550cc96cc" xsi:nil="true"/>
@@ -5888,1080 +7427,11 @@
 </p:properties>
 </file>
 
-<file path=customXml/item2.xml><?xml version="1.0" encoding="utf-8"?>
-<?mso-contentType ?>
-<FormTemplates xmlns="http://schemas.microsoft.com/sharepoint/v3/contenttype/forms">
-  <Display>DocumentLibraryForm</Display>
-  <Edit>AssetEditForm</Edit>
-  <New>DocumentLibraryForm</New>
-</FormTemplates>
-</file>
-
-<file path=customXml/item3.xml><?xml version="1.0" encoding="utf-8"?>
-<ct:contentTypeSchema xmlns:ct="http://schemas.microsoft.com/office/2006/metadata/contentType" xmlns:ma="http://schemas.microsoft.com/office/2006/metadata/properties/metaAttributes" ct:_="" ma:_="" ma:contentTypeName="TemplateFile" ma:contentTypeID="0x0101006EDDDB5EE6D98C44930B742096920B300400F5B6D36B3EF94B4E9A635CDF2A18F5B8" ma:contentTypeVersion="72" ma:contentTypeDescription="Create a new document." ma:contentTypeScope="" ma:versionID="a23e56308344d904b51738559c3d67c9">
-  <xsd:schema xmlns:xsd="http://www.w3.org/2001/XMLSchema" xmlns:xs="http://www.w3.org/2001/XMLSchema" xmlns:p="http://schemas.microsoft.com/office/2006/metadata/properties" xmlns:ns2="4873beb7-5857-4685-be1f-d57550cc96cc" targetNamespace="http://schemas.microsoft.com/office/2006/metadata/properties" ma:root="true" ma:fieldsID="cd0908cc4600e77bf5da051303e00c8d" ns2:_="">
-    <xsd:import namespace="4873beb7-5857-4685-be1f-d57550cc96cc"/>
-    <xsd:element name="properties">
-      <xsd:complexType>
-        <xsd:sequence>
-          <xsd:element name="documentManagement">
-            <xsd:complexType>
-              <xsd:all>
-                <xsd:element ref="ns2:AcquiredFrom" minOccurs="0"/>
-                <xsd:element ref="ns2:UACurrentWords" minOccurs="0"/>
-                <xsd:element ref="ns2:TPApplication" minOccurs="0"/>
-                <xsd:element ref="ns2:ApprovalLog" minOccurs="0"/>
-                <xsd:element ref="ns2:ApprovalStatus" minOccurs="0"/>
-                <xsd:element ref="ns2:AssetStart" minOccurs="0"/>
-                <xsd:element ref="ns2:AssetExpire" minOccurs="0"/>
-                <xsd:element ref="ns2:AssetId" minOccurs="0"/>
-                <xsd:element ref="ns2:IsSearchable" minOccurs="0"/>
-                <xsd:element ref="ns2:AssetType" minOccurs="0"/>
-                <xsd:element ref="ns2:APAuthor" minOccurs="0"/>
-                <xsd:element ref="ns2:AverageRating" minOccurs="0"/>
-                <xsd:element ref="ns2:BlockPublish" minOccurs="0"/>
-                <xsd:element ref="ns2:BugNumber" minOccurs="0"/>
-                <xsd:element ref="ns2:CampaignTagsTaxHTField0" minOccurs="0"/>
-                <xsd:element ref="ns2:TPClientViewer" minOccurs="0"/>
-                <xsd:element ref="ns2:ClipArtFilename" minOccurs="0"/>
-                <xsd:element ref="ns2:TPCommandLine" minOccurs="0"/>
-                <xsd:element ref="ns2:TPComponent" minOccurs="0"/>
-                <xsd:element ref="ns2:ContentItem" minOccurs="0"/>
-                <xsd:element ref="ns2:CrawlForDependencies" minOccurs="0"/>
-                <xsd:element ref="ns2:CSXHash" minOccurs="0"/>
-                <xsd:element ref="ns2:CSXSubmissionMarket" minOccurs="0"/>
-                <xsd:element ref="ns2:CSXUpdate" minOccurs="0"/>
-                <xsd:element ref="ns2:IntlLangReviewDate" minOccurs="0"/>
-                <xsd:element ref="ns2:IsDeleted" minOccurs="0"/>
-                <xsd:element ref="ns2:APDescription" minOccurs="0"/>
-                <xsd:element ref="ns2:DirectSourceMarket" minOccurs="0"/>
-                <xsd:element ref="ns2:Downloads" minOccurs="0"/>
-                <xsd:element ref="ns2:DSATActionTaken" minOccurs="0"/>
-                <xsd:element ref="ns2:APEditor" minOccurs="0"/>
-                <xsd:element ref="ns2:EditorialStatus" minOccurs="0"/>
-                <xsd:element ref="ns2:EditorialTags" minOccurs="0"/>
-                <xsd:element ref="ns2:TPExecutable" minOccurs="0"/>
-                <xsd:element ref="ns2:FeatureTagsTaxHTField0" minOccurs="0"/>
-                <xsd:element ref="ns2:TPFriendlyName" minOccurs="0"/>
-                <xsd:element ref="ns2:FriendlyTitle" minOccurs="0"/>
-                <xsd:element ref="ns2:PrimaryImageGen" minOccurs="0"/>
-                <xsd:element ref="ns2:HandoffToMSDN" minOccurs="0"/>
-                <xsd:element ref="ns2:InProjectListLookup" minOccurs="0"/>
-                <xsd:element ref="ns2:TPInstallLocation" minOccurs="0"/>
-                <xsd:element ref="ns2:InternalTagsTaxHTField0" minOccurs="0"/>
-                <xsd:element ref="ns2:IntlLangReview" minOccurs="0"/>
-                <xsd:element ref="ns2:IntlLangReviewer" minOccurs="0"/>
-                <xsd:element ref="ns2:MarketSpecific" minOccurs="0"/>
-                <xsd:element ref="ns2:LastCompleteVersionLookup" minOccurs="0"/>
-                <xsd:element ref="ns2:LastHandOff" minOccurs="0"/>
-                <xsd:element ref="ns2:LastModifiedDateTime" minOccurs="0"/>
-                <xsd:element ref="ns2:LastPreviewErrorLookup" minOccurs="0"/>
-                <xsd:element ref="ns2:LastPreviewResultLookup" minOccurs="0"/>
-                <xsd:element ref="ns2:LastPreviewAttemptDateLookup" minOccurs="0"/>
-                <xsd:element ref="ns2:LastPreviewedByLookup" minOccurs="0"/>
-                <xsd:element ref="ns2:LastPreviewTimeLookup" minOccurs="0"/>
-                <xsd:element ref="ns2:LastPreviewVersionLookup" minOccurs="0"/>
-                <xsd:element ref="ns2:LastPublishErrorLookup" minOccurs="0"/>
-                <xsd:element ref="ns2:LastPublishResultLookup" minOccurs="0"/>
-                <xsd:element ref="ns2:LastPublishAttemptDateLookup" minOccurs="0"/>
-                <xsd:element ref="ns2:LastPublishedByLookup" minOccurs="0"/>
-                <xsd:element ref="ns2:LastPublishTimeLookup" minOccurs="0"/>
-                <xsd:element ref="ns2:LastPublishVersionLookup" minOccurs="0"/>
-                <xsd:element ref="ns2:TPLaunchHelpLinkType" minOccurs="0"/>
-                <xsd:element ref="ns2:LegacyData" minOccurs="0"/>
-                <xsd:element ref="ns2:TPLaunchHelpLink" minOccurs="0"/>
-                <xsd:element ref="ns2:LocComments" minOccurs="0"/>
-                <xsd:element ref="ns2:LocLastLocAttemptVersionLookup" minOccurs="0"/>
-                <xsd:element ref="ns2:LocLastLocAttemptVersionTypeLookup" minOccurs="0"/>
-                <xsd:element ref="ns2:LocManualTestRequired" minOccurs="0"/>
-                <xsd:element ref="ns2:LocMarketGroupTiers2" minOccurs="0"/>
-                <xsd:element ref="ns2:LocNewPublishedVersionLookup" minOccurs="0"/>
-                <xsd:element ref="ns2:LocOverallHandbackStatusLookup" minOccurs="0"/>
-                <xsd:element ref="ns2:LocOverallLocStatusLookup" minOccurs="0"/>
-                <xsd:element ref="ns2:LocOverallPreviewStatusLookup" minOccurs="0"/>
-                <xsd:element ref="ns2:LocOverallPublishStatusLookup" minOccurs="0"/>
-                <xsd:element ref="ns2:IntlLocPriority" minOccurs="0"/>
-                <xsd:element ref="ns2:LocProcessedForHandoffsLookup" minOccurs="0"/>
-                <xsd:element ref="ns2:LocProcessedForMarketsLookup" minOccurs="0"/>
-                <xsd:element ref="ns2:LocPublishedDependentAssetsLookup" minOccurs="0"/>
-                <xsd:element ref="ns2:LocPublishedLinkedAssetsLookup" minOccurs="0"/>
-                <xsd:element ref="ns2:LocRecommendedHandoff" minOccurs="0"/>
-                <xsd:element ref="ns2:LocalizationTagsTaxHTField0" minOccurs="0"/>
-                <xsd:element ref="ns2:MachineTranslated" minOccurs="0"/>
-                <xsd:element ref="ns2:Manager" minOccurs="0"/>
-                <xsd:element ref="ns2:Markets" minOccurs="0"/>
-                <xsd:element ref="ns2:Milestone" minOccurs="0"/>
-                <xsd:element ref="ns2:TPNamespace" minOccurs="0"/>
-                <xsd:element ref="ns2:NumericId" minOccurs="0"/>
-                <xsd:element ref="ns2:NumOfRatingsLookup" minOccurs="0"/>
-                <xsd:element ref="ns2:OOCacheId" minOccurs="0"/>
-                <xsd:element ref="ns2:OpenTemplate" minOccurs="0"/>
-                <xsd:element ref="ns2:OriginAsset" minOccurs="0"/>
-                <xsd:element ref="ns2:OriginalRelease" minOccurs="0"/>
-                <xsd:element ref="ns2:OriginalSourceMarket" minOccurs="0"/>
-                <xsd:element ref="ns2:OutputCachingOn" minOccurs="0"/>
-                <xsd:element ref="ns2:ParentAssetId" minOccurs="0"/>
-                <xsd:element ref="ns2:PlannedPubDate" minOccurs="0"/>
-                <xsd:element ref="ns2:PolicheckWords" minOccurs="0"/>
-                <xsd:element ref="ns2:BusinessGroup" minOccurs="0"/>
-                <xsd:element ref="ns2:UAProjectedTotalWords" minOccurs="0"/>
-                <xsd:element ref="ns2:Provider" minOccurs="0"/>
-                <xsd:element ref="ns2:Providers" minOccurs="0"/>
-                <xsd:element ref="ns2:PublishStatusLookup" minOccurs="0"/>
-                <xsd:element ref="ns2:PublishTargets" minOccurs="0"/>
-                <xsd:element ref="ns2:RecommendationsModifier" minOccurs="0"/>
-                <xsd:element ref="ns2:ArtSampleDocs" minOccurs="0"/>
-                <xsd:element ref="ns2:ScenarioTagsTaxHTField0" minOccurs="0"/>
-                <xsd:element ref="ns2:ShowIn" minOccurs="0"/>
-                <xsd:element ref="ns2:SourceTitle" minOccurs="0"/>
-                <xsd:element ref="ns2:CSXSubmissionDate" minOccurs="0"/>
-                <xsd:element ref="ns2:SubmitterId" minOccurs="0"/>
-                <xsd:element ref="ns2:TaxCatchAll" minOccurs="0"/>
-                <xsd:element ref="ns2:TaxCatchAllLabel" minOccurs="0"/>
-                <xsd:element ref="ns2:TemplateStatus" minOccurs="0"/>
-                <xsd:element ref="ns2:TemplateTemplateType" minOccurs="0"/>
-                <xsd:element ref="ns2:ThumbnailAssetId" minOccurs="0"/>
-                <xsd:element ref="ns2:TimesCloned" minOccurs="0"/>
-                <xsd:element ref="ns2:TrustLevel" minOccurs="0"/>
-                <xsd:element ref="ns2:UALocComments" minOccurs="0"/>
-                <xsd:element ref="ns2:UALocRecommendation" minOccurs="0"/>
-                <xsd:element ref="ns2:UANotes" minOccurs="0"/>
-                <xsd:element ref="ns2:TPAppVersion" minOccurs="0"/>
-                <xsd:element ref="ns2:VoteCount" minOccurs="0"/>
-              </xsd:all>
-            </xsd:complexType>
-          </xsd:element>
-        </xsd:sequence>
-      </xsd:complexType>
-    </xsd:element>
-  </xsd:schema>
-  <xsd:schema xmlns:xsd="http://www.w3.org/2001/XMLSchema" xmlns:xs="http://www.w3.org/2001/XMLSchema" xmlns:dms="http://schemas.microsoft.com/office/2006/documentManagement/types" xmlns:pc="http://schemas.microsoft.com/office/infopath/2007/PartnerControls" targetNamespace="4873beb7-5857-4685-be1f-d57550cc96cc" elementFormDefault="qualified">
-    <xsd:import namespace="http://schemas.microsoft.com/office/2006/documentManagement/types"/>
-    <xsd:import namespace="http://schemas.microsoft.com/office/infopath/2007/PartnerControls"/>
-    <xsd:element name="AcquiredFrom" ma:index="1" nillable="true" ma:displayName="Acquired From" ma:default="Internal MS" ma:internalName="AcquiredFrom" ma:readOnly="false">
-      <xsd:simpleType>
-        <xsd:restriction base="dms:Choice">
-          <xsd:enumeration value="Internal MS"/>
-          <xsd:enumeration value="Community"/>
-          <xsd:enumeration value="MVP"/>
-          <xsd:enumeration value="Publisher"/>
-          <xsd:enumeration value="Partner"/>
-          <xsd:enumeration value="None"/>
-        </xsd:restriction>
-      </xsd:simpleType>
-    </xsd:element>
-    <xsd:element name="UACurrentWords" ma:index="2" nillable="true" ma:displayName="Actual Word Count" ma:default="" ma:internalName="UACurrentWords" ma:readOnly="false">
-      <xsd:simpleType>
-        <xsd:restriction base="dms:Unknown"/>
-      </xsd:simpleType>
-    </xsd:element>
-    <xsd:element name="TPApplication" ma:index="3" nillable="true" ma:displayName="Application to Open Template With" ma:default="" ma:internalName="TPApplication">
-      <xsd:simpleType>
-        <xsd:restriction base="dms:Text"/>
-      </xsd:simpleType>
-    </xsd:element>
-    <xsd:element name="ApprovalLog" ma:index="4" nillable="true" ma:displayName="Approval Log" ma:default="" ma:hidden="true" ma:internalName="ApprovalLog" ma:readOnly="false">
-      <xsd:simpleType>
-        <xsd:restriction base="dms:Note"/>
-      </xsd:simpleType>
-    </xsd:element>
-    <xsd:element name="ApprovalStatus" ma:index="5" nillable="true" ma:displayName="Approval Status" ma:default="InProgress" ma:internalName="ApprovalStatus" ma:readOnly="false">
-      <xsd:simpleType>
-        <xsd:restriction base="dms:Choice">
-          <xsd:enumeration value="InProgress"/>
-          <xsd:enumeration value="Rejected"/>
-          <xsd:enumeration value="Questionable"/>
-          <xsd:enumeration value="ApprovedAutomatic"/>
-          <xsd:enumeration value="ApprovedManual"/>
-          <xsd:enumeration value="On Hold"/>
-          <xsd:enumeration value="Needs Review"/>
-          <xsd:enumeration value="A Violation"/>
-          <xsd:enumeration value="Unpublished Violation"/>
-        </xsd:restriction>
-      </xsd:simpleType>
-    </xsd:element>
-    <xsd:element name="AssetStart" ma:index="6" nillable="true" ma:displayName="Asset Begin Date" ma:default="[Today]" ma:internalName="AssetStart" ma:readOnly="false">
-      <xsd:simpleType>
-        <xsd:restriction base="dms:DateTime"/>
-      </xsd:simpleType>
-    </xsd:element>
-    <xsd:element name="AssetExpire" ma:index="7" nillable="true" ma:displayName="Asset End Date" ma:default="2029-01-01T08:00:00Z" ma:format="DateTime" ma:internalName="AssetExpire" ma:readOnly="false">
-      <xsd:simpleType>
-        <xsd:restriction base="dms:DateTime"/>
-      </xsd:simpleType>
-    </xsd:element>
-    <xsd:element name="AssetId" ma:index="8" nillable="true" ma:displayName="Asset ID" ma:default="" ma:indexed="true" ma:internalName="AssetId" ma:readOnly="false">
-      <xsd:simpleType>
-        <xsd:restriction base="dms:Text">
-          <xsd:maxLength value="255"/>
-        </xsd:restriction>
-      </xsd:simpleType>
-    </xsd:element>
-    <xsd:element name="IsSearchable" ma:index="9" nillable="true" ma:displayName="Asset Searchable?" ma:default="true" ma:internalName="IsSearchable" ma:readOnly="false">
-      <xsd:simpleType>
-        <xsd:restriction base="dms:Boolean"/>
-      </xsd:simpleType>
-    </xsd:element>
-    <xsd:element name="AssetType" ma:index="10" nillable="true" ma:displayName="Asset Type" ma:default="" ma:internalName="AssetType" ma:readOnly="false">
-      <xsd:simpleType>
-        <xsd:restriction base="dms:Unknown"/>
-      </xsd:simpleType>
-    </xsd:element>
-    <xsd:element name="APAuthor" ma:index="11" nillable="true" ma:displayName="Author" ma:default="" ma:list="UserInfo" ma:internalName="APAuthor" ma:readOnly="false">
-      <xsd:complexType>
-        <xsd:complexContent>
-          <xsd:extension base="dms:User">
-            <xsd:sequence>
-              <xsd:element name="UserInfo" minOccurs="0" maxOccurs="unbounded">
-                <xsd:complexType>
-                  <xsd:sequence>
-                    <xsd:element name="DisplayName" type="xsd:string" minOccurs="0"/>
-                    <xsd:element name="AccountId" type="dms:UserId" minOccurs="0" nillable="true"/>
-                    <xsd:element name="AccountType" type="xsd:string" minOccurs="0"/>
-                  </xsd:sequence>
-                </xsd:complexType>
-              </xsd:element>
-            </xsd:sequence>
-          </xsd:extension>
-        </xsd:complexContent>
-      </xsd:complexType>
-    </xsd:element>
-    <xsd:element name="AverageRating" ma:index="12" nillable="true" ma:displayName="Average Rating" ma:internalName="AverageRating" ma:readOnly="false">
-      <xsd:simpleType>
-        <xsd:restriction base="dms:Text"/>
-      </xsd:simpleType>
-    </xsd:element>
-    <xsd:element name="BlockPublish" ma:index="13" nillable="true" ma:displayName="Block from Publishing?" ma:default="" ma:internalName="BlockPublish" ma:readOnly="false">
-      <xsd:simpleType>
-        <xsd:restriction base="dms:Boolean"/>
-      </xsd:simpleType>
-    </xsd:element>
-    <xsd:element name="BugNumber" ma:index="14" nillable="true" ma:displayName="Bug Number" ma:default="" ma:internalName="BugNumber" ma:readOnly="false">
-      <xsd:simpleType>
-        <xsd:restriction base="dms:Text"/>
-      </xsd:simpleType>
-    </xsd:element>
-    <xsd:element name="CampaignTagsTaxHTField0" ma:index="16" nillable="true" ma:taxonomy="true" ma:internalName="CampaignTagsTaxHTField0" ma:taxonomyFieldName="CampaignTags" ma:displayName="Campaigns" ma:readOnly="false" ma:default="" ma:fieldId="{1df42cc3-2301-4f11-a52a-6ead923c29ed}" ma:taxonomyMulti="true" ma:sspId="8f79753a-75d3-41f5-8ca3-40b843941b4f" ma:termSetId="ca0e50d4-faa1-44ce-961e-bb1441c60e66" ma:anchorId="00000000-0000-0000-0000-000000000000" ma:open="false" ma:isKeyword="false">
-      <xsd:complexType>
-        <xsd:sequence>
-          <xsd:element ref="pc:Terms" minOccurs="0" maxOccurs="1"/>
-        </xsd:sequence>
-      </xsd:complexType>
-    </xsd:element>
-    <xsd:element name="TPClientViewer" ma:index="17" nillable="true" ma:displayName="Client Viewer" ma:default="" ma:internalName="TPClientViewer">
-      <xsd:simpleType>
-        <xsd:restriction base="dms:Text"/>
-      </xsd:simpleType>
-    </xsd:element>
-    <xsd:element name="ClipArtFilename" ma:index="18" nillable="true" ma:displayName="Clip Art Name" ma:default="" ma:internalName="ClipArtFilename" ma:readOnly="false">
-      <xsd:simpleType>
-        <xsd:restriction base="dms:Text"/>
-      </xsd:simpleType>
-    </xsd:element>
-    <xsd:element name="TPCommandLine" ma:index="19" nillable="true" ma:displayName="Command Line" ma:default="" ma:internalName="TPCommandLine">
-      <xsd:simpleType>
-        <xsd:restriction base="dms:Text"/>
-      </xsd:simpleType>
-    </xsd:element>
-    <xsd:element name="TPComponent" ma:index="20" nillable="true" ma:displayName="Component" ma:default="" ma:internalName="TPComponent">
-      <xsd:simpleType>
-        <xsd:restriction base="dms:Text"/>
-      </xsd:simpleType>
-    </xsd:element>
-    <xsd:element name="ContentItem" ma:index="21" nillable="true" ma:displayName="Content Item" ma:default="" ma:hidden="true" ma:internalName="ContentItem" ma:readOnly="false">
-      <xsd:simpleType>
-        <xsd:restriction base="dms:Unknown"/>
-      </xsd:simpleType>
-    </xsd:element>
-    <xsd:element name="CrawlForDependencies" ma:index="23" nillable="true" ma:displayName="Crawl for Dependencies?" ma:default="true" ma:internalName="CrawlForDependencies" ma:readOnly="false">
-      <xsd:simpleType>
-        <xsd:restriction base="dms:Boolean"/>
-      </xsd:simpleType>
-    </xsd:element>
-    <xsd:element name="CSXHash" ma:index="26" nillable="true" ma:displayName="CSX Hash" ma:default="" ma:indexed="true" ma:internalName="CSXHash" ma:readOnly="false">
-      <xsd:simpleType>
-        <xsd:restriction base="dms:Text"/>
-      </xsd:simpleType>
-    </xsd:element>
-    <xsd:element name="CSXSubmissionMarket" ma:index="27" nillable="true" ma:displayName="CSX Submission Market" ma:default="" ma:list="{2FBD1B11-2ACE-4FDC-B5A3-635D4ADF6F1B}" ma:internalName="CSXSubmissionMarket" ma:readOnly="false" ma:showField="MarketName" ma:web="4873beb7-5857-4685-be1f-d57550cc96cc">
-      <xsd:simpleType>
-        <xsd:restriction base="dms:Lookup"/>
-      </xsd:simpleType>
-    </xsd:element>
-    <xsd:element name="CSXUpdate" ma:index="28" nillable="true" ma:displayName="CSX Updated?" ma:default="false" ma:internalName="CSXUpdate" ma:readOnly="false">
-      <xsd:simpleType>
-        <xsd:restriction base="dms:Boolean"/>
-      </xsd:simpleType>
-    </xsd:element>
-    <xsd:element name="IntlLangReviewDate" ma:index="29" nillable="true" ma:displayName="Date to Complete Intl QA" ma:default="" ma:internalName="IntlLangReviewDate" ma:readOnly="false">
-      <xsd:simpleType>
-        <xsd:restriction base="dms:DateTime"/>
-      </xsd:simpleType>
-    </xsd:element>
-    <xsd:element name="IsDeleted" ma:index="30" nillable="true" ma:displayName="Deleted?" ma:default="" ma:internalName="IsDeleted" ma:readOnly="false">
-      <xsd:simpleType>
-        <xsd:restriction base="dms:Boolean"/>
-      </xsd:simpleType>
-    </xsd:element>
-    <xsd:element name="APDescription" ma:index="31" nillable="true" ma:displayName="Description" ma:default="" ma:internalName="APDescription" ma:readOnly="false">
-      <xsd:simpleType>
-        <xsd:restriction base="dms:Note"/>
-      </xsd:simpleType>
-    </xsd:element>
-    <xsd:element name="DirectSourceMarket" ma:index="32" nillable="true" ma:displayName="Direct Source Market Group" ma:default="" ma:internalName="DirectSourceMarket" ma:readOnly="false">
-      <xsd:simpleType>
-        <xsd:restriction base="dms:Text"/>
-      </xsd:simpleType>
-    </xsd:element>
-    <xsd:element name="Downloads" ma:index="33" nillable="true" ma:displayName="Downloads" ma:default="0" ma:hidden="true" ma:internalName="Downloads" ma:readOnly="false">
-      <xsd:simpleType>
-        <xsd:restriction base="dms:Unknown"/>
-      </xsd:simpleType>
-    </xsd:element>
-    <xsd:element name="DSATActionTaken" ma:index="34" nillable="true" ma:displayName="DSAT Action Taken" ma:default="" ma:internalName="DSATActionTaken" ma:readOnly="false">
-      <xsd:simpleType>
-        <xsd:restriction base="dms:Choice">
-          <xsd:enumeration value="Best Bets"/>
-          <xsd:enumeration value="Expire"/>
-          <xsd:enumeration value="Hide"/>
-          <xsd:enumeration value="None"/>
-        </xsd:restriction>
-      </xsd:simpleType>
-    </xsd:element>
-    <xsd:element name="APEditor" ma:index="35" nillable="true" ma:displayName="Editor" ma:default="" ma:list="UserInfo" ma:internalName="APEditor" ma:readOnly="false">
-      <xsd:complexType>
-        <xsd:complexContent>
-          <xsd:extension base="dms:User">
-            <xsd:sequence>
-              <xsd:element name="UserInfo" minOccurs="0" maxOccurs="unbounded">
-                <xsd:complexType>
-                  <xsd:sequence>
-                    <xsd:element name="DisplayName" type="xsd:string" minOccurs="0"/>
-                    <xsd:element name="AccountId" type="dms:UserId" minOccurs="0" nillable="true"/>
-                    <xsd:element name="AccountType" type="xsd:string" minOccurs="0"/>
-                  </xsd:sequence>
-                </xsd:complexType>
-              </xsd:element>
-            </xsd:sequence>
-          </xsd:extension>
-        </xsd:complexContent>
-      </xsd:complexType>
-    </xsd:element>
-    <xsd:element name="EditorialStatus" ma:index="36" nillable="true" ma:displayName="Editorial Status" ma:default="" ma:internalName="EditorialStatus" ma:readOnly="false">
-      <xsd:simpleType>
-        <xsd:restriction base="dms:Unknown"/>
-      </xsd:simpleType>
-    </xsd:element>
-    <xsd:element name="EditorialTags" ma:index="37" nillable="true" ma:displayName="Editorial Tags" ma:default="" ma:internalName="EditorialTags">
-      <xsd:simpleType>
-        <xsd:restriction base="dms:Unknown"/>
-      </xsd:simpleType>
-    </xsd:element>
-    <xsd:element name="TPExecutable" ma:index="38" nillable="true" ma:displayName="Executable" ma:default="" ma:internalName="TPExecutable">
-      <xsd:simpleType>
-        <xsd:restriction base="dms:Text"/>
-      </xsd:simpleType>
-    </xsd:element>
-    <xsd:element name="FeatureTagsTaxHTField0" ma:index="40" nillable="true" ma:taxonomy="true" ma:internalName="FeatureTagsTaxHTField0" ma:taxonomyFieldName="FeatureTags" ma:displayName="Features" ma:readOnly="false" ma:default="" ma:fieldId="{7fc0d542-15c6-4882-a8e3-13bca44403fb}" ma:taxonomyMulti="true" ma:sspId="8f79753a-75d3-41f5-8ca3-40b843941b4f" ma:termSetId="f1ab6845-967d-4854-a0ba-4ec07f0f8113" ma:anchorId="00000000-0000-0000-0000-000000000000" ma:open="false" ma:isKeyword="false">
-      <xsd:complexType>
-        <xsd:sequence>
-          <xsd:element ref="pc:Terms" minOccurs="0" maxOccurs="1"/>
-        </xsd:sequence>
-      </xsd:complexType>
-    </xsd:element>
-    <xsd:element name="TPFriendlyName" ma:index="41" nillable="true" ma:displayName="Friendly Name" ma:default="" ma:internalName="TPFriendlyName">
-      <xsd:simpleType>
-        <xsd:restriction base="dms:Text"/>
-      </xsd:simpleType>
-    </xsd:element>
-    <xsd:element name="FriendlyTitle" ma:index="42" nillable="true" ma:displayName="Friendly Title" ma:default="" ma:description="Shorter title to be used when displaying search results" ma:internalName="FriendlyTitle" ma:readOnly="false">
-      <xsd:simpleType>
-        <xsd:restriction base="dms:Text"/>
-      </xsd:simpleType>
-    </xsd:element>
-    <xsd:element name="PrimaryImageGen" ma:index="43" nillable="true" ma:displayName="Generate Images?" ma:default="true" ma:internalName="PrimaryImageGen">
-      <xsd:simpleType>
-        <xsd:restriction base="dms:Boolean"/>
-      </xsd:simpleType>
-    </xsd:element>
-    <xsd:element name="HandoffToMSDN" ma:index="44" nillable="true" ma:displayName="Handoff To MSDN Date" ma:default="" ma:internalName="HandoffToMSDN" ma:readOnly="false">
-      <xsd:simpleType>
-        <xsd:restriction base="dms:DateTime"/>
-      </xsd:simpleType>
-    </xsd:element>
-    <xsd:element name="InProjectListLookup" ma:index="45" nillable="true" ma:displayName="InProjectListLookup" ma:list="{9E343742-310B-4684-A24C-1D137CB4B230}" ma:internalName="InProjectListLookup" ma:readOnly="true" ma:showField="InProjectList" ma:web="4873beb7-5857-4685-be1f-d57550cc96cc">
-      <xsd:complexType>
-        <xsd:complexContent>
-          <xsd:extension base="dms:MultiChoiceLookup">
-            <xsd:sequence>
-              <xsd:element name="Value" type="dms:Lookup" maxOccurs="unbounded" minOccurs="0" nillable="true"/>
-            </xsd:sequence>
-          </xsd:extension>
-        </xsd:complexContent>
-      </xsd:complexType>
-    </xsd:element>
-    <xsd:element name="TPInstallLocation" ma:index="46" nillable="true" ma:displayName="Install Location" ma:default="" ma:internalName="TPInstallLocation">
-      <xsd:simpleType>
-        <xsd:restriction base="dms:Text"/>
-      </xsd:simpleType>
-    </xsd:element>
-    <xsd:element name="InternalTagsTaxHTField0" ma:index="48" nillable="true" ma:taxonomy="true" ma:internalName="InternalTagsTaxHTField0" ma:taxonomyFieldName="InternalTags" ma:displayName="Internal Tags" ma:readOnly="false" ma:default="" ma:fieldId="{1490b8a4-2706-41ec-b5e3-73176dccf34e}" ma:taxonomyMulti="true" ma:sspId="8f79753a-75d3-41f5-8ca3-40b843941b4f" ma:termSetId="82b6639e-f7fc-4c18-ad2d-003a6e707765" ma:anchorId="00000000-0000-0000-0000-000000000000" ma:open="false" ma:isKeyword="false">
-      <xsd:complexType>
-        <xsd:sequence>
-          <xsd:element ref="pc:Terms" minOccurs="0" maxOccurs="1"/>
-        </xsd:sequence>
-      </xsd:complexType>
-    </xsd:element>
-    <xsd:element name="IntlLangReview" ma:index="49" nillable="true" ma:displayName="Intl Lang QA Review Required?" ma:default="" ma:internalName="IntlLangReview" ma:readOnly="false">
-      <xsd:simpleType>
-        <xsd:restriction base="dms:Boolean"/>
-      </xsd:simpleType>
-    </xsd:element>
-    <xsd:element name="IntlLangReviewer" ma:index="50" nillable="true" ma:displayName="Intl Lang QA Reviewer" ma:default="" ma:internalName="IntlLangReviewer" ma:readOnly="false">
-      <xsd:simpleType>
-        <xsd:restriction base="dms:Text"/>
-      </xsd:simpleType>
-    </xsd:element>
-    <xsd:element name="MarketSpecific" ma:index="51" nillable="true" ma:displayName="Is Market Specific?" ma:default="" ma:internalName="MarketSpecific" ma:readOnly="false">
-      <xsd:simpleType>
-        <xsd:restriction base="dms:Boolean"/>
-      </xsd:simpleType>
-    </xsd:element>
-    <xsd:element name="LastCompleteVersionLookup" ma:index="52" nillable="true" ma:displayName="Last Complete Version Lookup" ma:default="" ma:list="{9E343742-310B-4684-A24C-1D137CB4B230}" ma:internalName="LastCompleteVersionLookup" ma:readOnly="true" ma:showField="LastCompleteVersion" ma:web="4873beb7-5857-4685-be1f-d57550cc96cc">
-      <xsd:complexType>
-        <xsd:complexContent>
-          <xsd:extension base="dms:MultiChoiceLookup">
-            <xsd:sequence>
-              <xsd:element name="Value" type="dms:Lookup" maxOccurs="unbounded" minOccurs="0" nillable="true"/>
-            </xsd:sequence>
-          </xsd:extension>
-        </xsd:complexContent>
-      </xsd:complexType>
-    </xsd:element>
-    <xsd:element name="LastHandOff" ma:index="53" nillable="true" ma:displayName="Last Hand-off" ma:default="" ma:internalName="LastHandOff" ma:readOnly="false">
-      <xsd:simpleType>
-        <xsd:restriction base="dms:DateTime"/>
-      </xsd:simpleType>
-    </xsd:element>
-    <xsd:element name="LastModifiedDateTime" ma:index="54" nillable="true" ma:displayName="Last Modified Date" ma:default="" ma:internalName="LastModifiedDateTime" ma:readOnly="false">
-      <xsd:simpleType>
-        <xsd:restriction base="dms:DateTime"/>
-      </xsd:simpleType>
-    </xsd:element>
-    <xsd:element name="LastPreviewErrorLookup" ma:index="55" nillable="true" ma:displayName="Last Preview Attempt Error" ma:default="" ma:list="{9E343742-310B-4684-A24C-1D137CB4B230}" ma:internalName="LastPreviewErrorLookup" ma:readOnly="true" ma:showField="LastPreviewError" ma:web="4873beb7-5857-4685-be1f-d57550cc96cc">
-      <xsd:complexType>
-        <xsd:complexContent>
-          <xsd:extension base="dms:MultiChoiceLookup">
-            <xsd:sequence>
-              <xsd:element name="Value" type="dms:Lookup" maxOccurs="unbounded" minOccurs="0" nillable="true"/>
-            </xsd:sequence>
-          </xsd:extension>
-        </xsd:complexContent>
-      </xsd:complexType>
-    </xsd:element>
-    <xsd:element name="LastPreviewResultLookup" ma:index="56" nillable="true" ma:displayName="Last Preview Attempt Result" ma:default="" ma:list="{9E343742-310B-4684-A24C-1D137CB4B230}" ma:internalName="LastPreviewResultLookup" ma:readOnly="true" ma:showField="LastPreviewResult" ma:web="4873beb7-5857-4685-be1f-d57550cc96cc">
-      <xsd:complexType>
-        <xsd:complexContent>
-          <xsd:extension base="dms:MultiChoiceLookup">
-            <xsd:sequence>
-              <xsd:element name="Value" type="dms:Lookup" maxOccurs="unbounded" minOccurs="0" nillable="true"/>
-            </xsd:sequence>
-          </xsd:extension>
-        </xsd:complexContent>
-      </xsd:complexType>
-    </xsd:element>
-    <xsd:element name="LastPreviewAttemptDateLookup" ma:index="57" nillable="true" ma:displayName="Last Preview Attempted On" ma:default="" ma:list="{9E343742-310B-4684-A24C-1D137CB4B230}" ma:internalName="LastPreviewAttemptDateLookup" ma:readOnly="true" ma:showField="LastPreviewAttemptDate" ma:web="4873beb7-5857-4685-be1f-d57550cc96cc">
-      <xsd:complexType>
-        <xsd:complexContent>
-          <xsd:extension base="dms:MultiChoiceLookup">
-            <xsd:sequence>
-              <xsd:element name="Value" type="dms:Lookup" maxOccurs="unbounded" minOccurs="0" nillable="true"/>
-            </xsd:sequence>
-          </xsd:extension>
-        </xsd:complexContent>
-      </xsd:complexType>
-    </xsd:element>
-    <xsd:element name="LastPreviewedByLookup" ma:index="58" nillable="true" ma:displayName="Last Previewed By" ma:default="" ma:list="{9E343742-310B-4684-A24C-1D137CB4B230}" ma:internalName="LastPreviewedByLookup" ma:readOnly="true" ma:showField="LastPreviewedBy" ma:web="4873beb7-5857-4685-be1f-d57550cc96cc">
-      <xsd:complexType>
-        <xsd:complexContent>
-          <xsd:extension base="dms:MultiChoiceLookup">
-            <xsd:sequence>
-              <xsd:element name="Value" type="dms:Lookup" maxOccurs="unbounded" minOccurs="0" nillable="true"/>
-            </xsd:sequence>
-          </xsd:extension>
-        </xsd:complexContent>
-      </xsd:complexType>
-    </xsd:element>
-    <xsd:element name="LastPreviewTimeLookup" ma:index="59" nillable="true" ma:displayName="Last Previewed Date" ma:default="" ma:list="{9E343742-310B-4684-A24C-1D137CB4B230}" ma:internalName="LastPreviewTimeLookup" ma:readOnly="true" ma:showField="LastPreviewTime" ma:web="4873beb7-5857-4685-be1f-d57550cc96cc">
-      <xsd:complexType>
-        <xsd:complexContent>
-          <xsd:extension base="dms:MultiChoiceLookup">
-            <xsd:sequence>
-              <xsd:element name="Value" type="dms:Lookup" maxOccurs="unbounded" minOccurs="0" nillable="true"/>
-            </xsd:sequence>
-          </xsd:extension>
-        </xsd:complexContent>
-      </xsd:complexType>
-    </xsd:element>
-    <xsd:element name="LastPreviewVersionLookup" ma:index="60" nillable="true" ma:displayName="Last Previewed Version" ma:default="" ma:list="{9E343742-310B-4684-A24C-1D137CB4B230}" ma:internalName="LastPreviewVersionLookup" ma:readOnly="true" ma:showField="LastPreviewVersion" ma:web="4873beb7-5857-4685-be1f-d57550cc96cc">
-      <xsd:complexType>
-        <xsd:complexContent>
-          <xsd:extension base="dms:MultiChoiceLookup">
-            <xsd:sequence>
-              <xsd:element name="Value" type="dms:Lookup" maxOccurs="unbounded" minOccurs="0" nillable="true"/>
-            </xsd:sequence>
-          </xsd:extension>
-        </xsd:complexContent>
-      </xsd:complexType>
-    </xsd:element>
-    <xsd:element name="LastPublishErrorLookup" ma:index="61" nillable="true" ma:displayName="Last Publish Attempt Error" ma:default="" ma:list="{9E343742-310B-4684-A24C-1D137CB4B230}" ma:internalName="LastPublishErrorLookup" ma:readOnly="true" ma:showField="LastPublishError" ma:web="4873beb7-5857-4685-be1f-d57550cc96cc">
-      <xsd:complexType>
-        <xsd:complexContent>
-          <xsd:extension base="dms:MultiChoiceLookup">
-            <xsd:sequence>
-              <xsd:element name="Value" type="dms:Lookup" maxOccurs="unbounded" minOccurs="0" nillable="true"/>
-            </xsd:sequence>
-          </xsd:extension>
-        </xsd:complexContent>
-      </xsd:complexType>
-    </xsd:element>
-    <xsd:element name="LastPublishResultLookup" ma:index="62" nillable="true" ma:displayName="Last Publish Attempt Result" ma:default="" ma:list="{9E343742-310B-4684-A24C-1D137CB4B230}" ma:internalName="LastPublishResultLookup" ma:readOnly="true" ma:showField="LastPublishResult" ma:web="4873beb7-5857-4685-be1f-d57550cc96cc">
-      <xsd:complexType>
-        <xsd:complexContent>
-          <xsd:extension base="dms:MultiChoiceLookup">
-            <xsd:sequence>
-              <xsd:element name="Value" type="dms:Lookup" maxOccurs="unbounded" minOccurs="0" nillable="true"/>
-            </xsd:sequence>
-          </xsd:extension>
-        </xsd:complexContent>
-      </xsd:complexType>
-    </xsd:element>
-    <xsd:element name="LastPublishAttemptDateLookup" ma:index="63" nillable="true" ma:displayName="Last Publish Attempted On" ma:default="" ma:list="{9E343742-310B-4684-A24C-1D137CB4B230}" ma:internalName="LastPublishAttemptDateLookup" ma:readOnly="true" ma:showField="LastPublishAttemptDate" ma:web="4873beb7-5857-4685-be1f-d57550cc96cc">
-      <xsd:complexType>
-        <xsd:complexContent>
-          <xsd:extension base="dms:MultiChoiceLookup">
-            <xsd:sequence>
-              <xsd:element name="Value" type="dms:Lookup" maxOccurs="unbounded" minOccurs="0" nillable="true"/>
-            </xsd:sequence>
-          </xsd:extension>
-        </xsd:complexContent>
-      </xsd:complexType>
-    </xsd:element>
-    <xsd:element name="LastPublishedByLookup" ma:index="64" nillable="true" ma:displayName="Last Published By" ma:default="" ma:list="{9E343742-310B-4684-A24C-1D137CB4B230}" ma:internalName="LastPublishedByLookup" ma:readOnly="true" ma:showField="LastPublishedBy" ma:web="4873beb7-5857-4685-be1f-d57550cc96cc">
-      <xsd:complexType>
-        <xsd:complexContent>
-          <xsd:extension base="dms:MultiChoiceLookup">
-            <xsd:sequence>
-              <xsd:element name="Value" type="dms:Lookup" maxOccurs="unbounded" minOccurs="0" nillable="true"/>
-            </xsd:sequence>
-          </xsd:extension>
-        </xsd:complexContent>
-      </xsd:complexType>
-    </xsd:element>
-    <xsd:element name="LastPublishTimeLookup" ma:index="65" nillable="true" ma:displayName="Last Published Date" ma:default="" ma:list="{9E343742-310B-4684-A24C-1D137CB4B230}" ma:internalName="LastPublishTimeLookup" ma:readOnly="true" ma:showField="LastPublishTime" ma:web="4873beb7-5857-4685-be1f-d57550cc96cc">
-      <xsd:complexType>
-        <xsd:complexContent>
-          <xsd:extension base="dms:MultiChoiceLookup">
-            <xsd:sequence>
-              <xsd:element name="Value" type="dms:Lookup" maxOccurs="unbounded" minOccurs="0" nillable="true"/>
-            </xsd:sequence>
-          </xsd:extension>
-        </xsd:complexContent>
-      </xsd:complexType>
-    </xsd:element>
-    <xsd:element name="LastPublishVersionLookup" ma:index="66" nillable="true" ma:displayName="Last Published Version" ma:default="" ma:list="{9E343742-310B-4684-A24C-1D137CB4B230}" ma:internalName="LastPublishVersionLookup" ma:readOnly="true" ma:showField="LastPublishVersion" ma:web="4873beb7-5857-4685-be1f-d57550cc96cc">
-      <xsd:complexType>
-        <xsd:complexContent>
-          <xsd:extension base="dms:MultiChoiceLookup">
-            <xsd:sequence>
-              <xsd:element name="Value" type="dms:Lookup" maxOccurs="unbounded" minOccurs="0" nillable="true"/>
-            </xsd:sequence>
-          </xsd:extension>
-        </xsd:complexContent>
-      </xsd:complexType>
-    </xsd:element>
-    <xsd:element name="TPLaunchHelpLinkType" ma:index="67" nillable="true" ma:displayName="Launch Help Link Type" ma:default="Template" ma:internalName="TPLaunchHelpLinkType">
-      <xsd:simpleType>
-        <xsd:restriction base="dms:Choice">
-          <xsd:enumeration value="Template"/>
-          <xsd:enumeration value="Training"/>
-          <xsd:enumeration value="URL"/>
-          <xsd:enumeration value="None"/>
-        </xsd:restriction>
-      </xsd:simpleType>
-    </xsd:element>
-    <xsd:element name="LegacyData" ma:index="68" nillable="true" ma:displayName="Legacy Data" ma:default="" ma:internalName="LegacyData" ma:readOnly="false">
-      <xsd:simpleType>
-        <xsd:restriction base="dms:Note"/>
-      </xsd:simpleType>
-    </xsd:element>
-    <xsd:element name="TPLaunchHelpLink" ma:index="69" nillable="true" ma:displayName="Link to Launch Help Topic" ma:default="" ma:internalName="TPLaunchHelpLink">
-      <xsd:simpleType>
-        <xsd:restriction base="dms:Text"/>
-      </xsd:simpleType>
-    </xsd:element>
-    <xsd:element name="LocComments" ma:index="70" nillable="true" ma:displayName="Loc Approval Comments" ma:default="" ma:internalName="LocComments" ma:readOnly="false">
-      <xsd:simpleType>
-        <xsd:restriction base="dms:Note"/>
-      </xsd:simpleType>
-    </xsd:element>
-    <xsd:element name="LocLastLocAttemptVersionLookup" ma:index="71" nillable="true" ma:displayName="Loc Last Loc Attempt Version" ma:default="" ma:list="{7DD1DCEC-E449-43D3-891F-7DC62F62AD21}" ma:internalName="LocLastLocAttemptVersionLookup" ma:readOnly="false" ma:showField="LastLocAttemptVersion" ma:web="4873beb7-5857-4685-be1f-d57550cc96cc">
-      <xsd:simpleType>
-        <xsd:restriction base="dms:Lookup"/>
-      </xsd:simpleType>
-    </xsd:element>
-    <xsd:element name="LocLastLocAttemptVersionTypeLookup" ma:index="72" nillable="true" ma:displayName="Loc Last Loc Attempt Version Type" ma:default="" ma:list="{7DD1DCEC-E449-43D3-891F-7DC62F62AD21}" ma:internalName="LocLastLocAttemptVersionTypeLookup" ma:readOnly="true" ma:showField="LastLocAttemptVersionType" ma:web="4873beb7-5857-4685-be1f-d57550cc96cc">
-      <xsd:simpleType>
-        <xsd:restriction base="dms:Lookup"/>
-      </xsd:simpleType>
-    </xsd:element>
-    <xsd:element name="LocManualTestRequired" ma:index="73" nillable="true" ma:displayName="Loc Manual Test Required" ma:default="" ma:internalName="LocManualTestRequired" ma:readOnly="false">
-      <xsd:simpleType>
-        <xsd:restriction base="dms:Boolean"/>
-      </xsd:simpleType>
-    </xsd:element>
-    <xsd:element name="LocMarketGroupTiers2" ma:index="74" nillable="true" ma:displayName="Loc Market Group Tiers" ma:internalName="LocMarketGroupTiers2" ma:readOnly="false">
-      <xsd:simpleType>
-        <xsd:restriction base="dms:Unknown"/>
-      </xsd:simpleType>
-    </xsd:element>
-    <xsd:element name="LocNewPublishedVersionLookup" ma:index="75" nillable="true" ma:displayName="Loc New Published Version Lookup" ma:default="" ma:list="{7DD1DCEC-E449-43D3-891F-7DC62F62AD21}" ma:internalName="LocNewPublishedVersionLookup" ma:readOnly="true" ma:showField="NewPublishedVersion" ma:web="4873beb7-5857-4685-be1f-d57550cc96cc">
-      <xsd:simpleType>
-        <xsd:restriction base="dms:Lookup"/>
-      </xsd:simpleType>
-    </xsd:element>
-    <xsd:element name="LocOverallHandbackStatusLookup" ma:index="76" nillable="true" ma:displayName="Loc Overall Handback Status" ma:default="" ma:list="{7DD1DCEC-E449-43D3-891F-7DC62F62AD21}" ma:internalName="LocOverallHandbackStatusLookup" ma:readOnly="true" ma:showField="OverallHandbackStatus" ma:web="4873beb7-5857-4685-be1f-d57550cc96cc">
-      <xsd:simpleType>
-        <xsd:restriction base="dms:Lookup"/>
-      </xsd:simpleType>
-    </xsd:element>
-    <xsd:element name="LocOverallLocStatusLookup" ma:index="77" nillable="true" ma:displayName="Loc Overall Localize Status" ma:default="" ma:list="{7DD1DCEC-E449-43D3-891F-7DC62F62AD21}" ma:internalName="LocOverallLocStatusLookup" ma:readOnly="true" ma:showField="OverallLocStatus" ma:web="4873beb7-5857-4685-be1f-d57550cc96cc">
-      <xsd:simpleType>
-        <xsd:restriction base="dms:Lookup"/>
-      </xsd:simpleType>
-    </xsd:element>
-    <xsd:element name="LocOverallPreviewStatusLookup" ma:index="78" nillable="true" ma:displayName="Loc Overall Preview Status" ma:default="" ma:list="{7DD1DCEC-E449-43D3-891F-7DC62F62AD21}" ma:internalName="LocOverallPreviewStatusLookup" ma:readOnly="true" ma:showField="OverallPreviewStatus" ma:web="4873beb7-5857-4685-be1f-d57550cc96cc">
-      <xsd:simpleType>
-        <xsd:restriction base="dms:Lookup"/>
-      </xsd:simpleType>
-    </xsd:element>
-    <xsd:element name="LocOverallPublishStatusLookup" ma:index="79" nillable="true" ma:displayName="Loc Overall Publish Status" ma:default="" ma:list="{7DD1DCEC-E449-43D3-891F-7DC62F62AD21}" ma:internalName="LocOverallPublishStatusLookup" ma:readOnly="true" ma:showField="OverallPublishStatus" ma:web="4873beb7-5857-4685-be1f-d57550cc96cc">
-      <xsd:simpleType>
-        <xsd:restriction base="dms:Lookup"/>
-      </xsd:simpleType>
-    </xsd:element>
-    <xsd:element name="IntlLocPriority" ma:index="80" nillable="true" ma:displayName="Loc Priority" ma:default="" ma:internalName="IntlLocPriority" ma:readOnly="false">
-      <xsd:simpleType>
-        <xsd:restriction base="dms:Unknown"/>
-      </xsd:simpleType>
-    </xsd:element>
-    <xsd:element name="LocProcessedForHandoffsLookup" ma:index="81" nillable="true" ma:displayName="Loc Processed For Handoffs" ma:default="" ma:list="{7DD1DCEC-E449-43D3-891F-7DC62F62AD21}" ma:internalName="LocProcessedForHandoffsLookup" ma:readOnly="true" ma:showField="ProcessedForHandoffs" ma:web="4873beb7-5857-4685-be1f-d57550cc96cc">
-      <xsd:simpleType>
-        <xsd:restriction base="dms:Lookup"/>
-      </xsd:simpleType>
-    </xsd:element>
-    <xsd:element name="LocProcessedForMarketsLookup" ma:index="82" nillable="true" ma:displayName="Loc Processed For Markets" ma:default="" ma:list="{7DD1DCEC-E449-43D3-891F-7DC62F62AD21}" ma:internalName="LocProcessedForMarketsLookup" ma:readOnly="true" ma:showField="ProcessedForMarkets" ma:web="4873beb7-5857-4685-be1f-d57550cc96cc">
-      <xsd:simpleType>
-        <xsd:restriction base="dms:Lookup"/>
-      </xsd:simpleType>
-    </xsd:element>
-    <xsd:element name="LocPublishedDependentAssetsLookup" ma:index="83" nillable="true" ma:displayName="Loc Published Dependent Assets" ma:default="" ma:list="{7DD1DCEC-E449-43D3-891F-7DC62F62AD21}" ma:internalName="LocPublishedDependentAssetsLookup" ma:readOnly="true" ma:showField="PublishedDependentAssets" ma:web="4873beb7-5857-4685-be1f-d57550cc96cc">
-      <xsd:simpleType>
-        <xsd:restriction base="dms:Lookup"/>
-      </xsd:simpleType>
-    </xsd:element>
-    <xsd:element name="LocPublishedLinkedAssetsLookup" ma:index="84" nillable="true" ma:displayName="Loc Published Linked Assets" ma:default="" ma:list="{7DD1DCEC-E449-43D3-891F-7DC62F62AD21}" ma:internalName="LocPublishedLinkedAssetsLookup" ma:readOnly="true" ma:showField="PublishedLinkedAssets" ma:web="4873beb7-5857-4685-be1f-d57550cc96cc">
-      <xsd:simpleType>
-        <xsd:restriction base="dms:Lookup"/>
-      </xsd:simpleType>
-    </xsd:element>
-    <xsd:element name="LocRecommendedHandoff" ma:index="85" nillable="true" ma:displayName="Loc Recommended Handoff" ma:default="" ma:indexed="true" ma:internalName="LocRecommendedHandoff" ma:readOnly="false">
-      <xsd:simpleType>
-        <xsd:restriction base="dms:Text"/>
-      </xsd:simpleType>
-    </xsd:element>
-    <xsd:element name="LocalizationTagsTaxHTField0" ma:index="87" nillable="true" ma:taxonomy="true" ma:internalName="LocalizationTagsTaxHTField0" ma:taxonomyFieldName="LocalizationTags" ma:displayName="Localization Tags" ma:readOnly="false" ma:default="" ma:fieldId="{00f02cb3-2c7c-424a-9c61-10e9b6878429}" ma:taxonomyMulti="true" ma:sspId="8f79753a-75d3-41f5-8ca3-40b843941b4f" ma:termSetId="5b7703a5-8e8b-4b58-8b31-1cea35331da3" ma:anchorId="00000000-0000-0000-0000-000000000000" ma:open="false" ma:isKeyword="false">
-      <xsd:complexType>
-        <xsd:sequence>
-          <xsd:element ref="pc:Terms" minOccurs="0" maxOccurs="1"/>
-        </xsd:sequence>
-      </xsd:complexType>
-    </xsd:element>
-    <xsd:element name="MachineTranslated" ma:index="88" nillable="true" ma:displayName="Machine Translated" ma:default="" ma:internalName="MachineTranslated" ma:readOnly="false">
-      <xsd:simpleType>
-        <xsd:restriction base="dms:Boolean"/>
-      </xsd:simpleType>
-    </xsd:element>
-    <xsd:element name="Manager" ma:index="89" nillable="true" ma:displayName="Manager" ma:hidden="true" ma:internalName="Manager" ma:readOnly="false">
-      <xsd:simpleType>
-        <xsd:restriction base="dms:Text"/>
-      </xsd:simpleType>
-    </xsd:element>
-    <xsd:element name="Markets" ma:index="90" nillable="true" ma:displayName="Markets" ma:default="" ma:description="Leave blank to show in all markets" ma:list="{2FBD1B11-2ACE-4FDC-B5A3-635D4ADF6F1B}" ma:internalName="Markets" ma:readOnly="false" ma:showField="MarketName" ma:web="4873beb7-5857-4685-be1f-d57550cc96cc">
-      <xsd:complexType>
-        <xsd:complexContent>
-          <xsd:extension base="dms:MultiChoiceLookup">
-            <xsd:sequence>
-              <xsd:element name="Value" type="dms:Lookup" maxOccurs="unbounded" minOccurs="0" nillable="true"/>
-            </xsd:sequence>
-          </xsd:extension>
-        </xsd:complexContent>
-      </xsd:complexType>
-    </xsd:element>
-    <xsd:element name="Milestone" ma:index="91" nillable="true" ma:displayName="Milestone" ma:default="" ma:internalName="Milestone" ma:readOnly="false">
-      <xsd:simpleType>
-        <xsd:restriction base="dms:Unknown"/>
-      </xsd:simpleType>
-    </xsd:element>
-    <xsd:element name="TPNamespace" ma:index="94" nillable="true" ma:displayName="Namespace" ma:default="" ma:internalName="TPNamespace">
-      <xsd:simpleType>
-        <xsd:restriction base="dms:Text"/>
-      </xsd:simpleType>
-    </xsd:element>
-    <xsd:element name="NumericId" ma:index="95" nillable="true" ma:displayName="Numeric ID" ma:default="" ma:indexed="true" ma:internalName="NumericId" ma:readOnly="false">
-      <xsd:simpleType>
-        <xsd:restriction base="dms:Number"/>
-      </xsd:simpleType>
-    </xsd:element>
-    <xsd:element name="NumOfRatingsLookup" ma:index="96" nillable="true" ma:displayName="NumOfRatings" ma:default="" ma:list="{9E343742-310B-4684-A24C-1D137CB4B230}" ma:internalName="NumOfRatingsLookup" ma:readOnly="true" ma:showField="NumOfRatings" ma:web="4873beb7-5857-4685-be1f-d57550cc96cc">
-      <xsd:complexType>
-        <xsd:complexContent>
-          <xsd:extension base="dms:MultiChoiceLookup">
-            <xsd:sequence>
-              <xsd:element name="Value" type="dms:Lookup" maxOccurs="unbounded" minOccurs="0" nillable="true"/>
-            </xsd:sequence>
-          </xsd:extension>
-        </xsd:complexContent>
-      </xsd:complexType>
-    </xsd:element>
-    <xsd:element name="OOCacheId" ma:index="97" nillable="true" ma:displayName="OOCacheId" ma:internalName="OOCacheId" ma:readOnly="false">
-      <xsd:simpleType>
-        <xsd:restriction base="dms:Text"/>
-      </xsd:simpleType>
-    </xsd:element>
-    <xsd:element name="OpenTemplate" ma:index="98" nillable="true" ma:displayName="Open Template" ma:default="true" ma:internalName="OpenTemplate">
-      <xsd:simpleType>
-        <xsd:restriction base="dms:Boolean"/>
-      </xsd:simpleType>
-    </xsd:element>
-    <xsd:element name="OriginAsset" ma:index="99" nillable="true" ma:displayName="Origin Asset" ma:default="" ma:internalName="OriginAsset" ma:readOnly="false">
-      <xsd:simpleType>
-        <xsd:restriction base="dms:Text"/>
-      </xsd:simpleType>
-    </xsd:element>
-    <xsd:element name="OriginalRelease" ma:index="100" nillable="true" ma:displayName="Original Release" ma:default="15" ma:internalName="OriginalRelease" ma:readOnly="false">
-      <xsd:simpleType>
-        <xsd:restriction base="dms:Choice">
-          <xsd:enumeration value="14"/>
-          <xsd:enumeration value="15"/>
-          <xsd:enumeration value="16"/>
-        </xsd:restriction>
-      </xsd:simpleType>
-    </xsd:element>
-    <xsd:element name="OriginalSourceMarket" ma:index="101" nillable="true" ma:displayName="Original Source Market Group" ma:default="" ma:internalName="OriginalSourceMarket" ma:readOnly="false">
-      <xsd:simpleType>
-        <xsd:restriction base="dms:Text"/>
-      </xsd:simpleType>
-    </xsd:element>
-    <xsd:element name="OutputCachingOn" ma:index="102" nillable="true" ma:displayName="Output Caching" ma:default="true" ma:hidden="true" ma:internalName="OutputCachingOn" ma:readOnly="false">
-      <xsd:simpleType>
-        <xsd:restriction base="dms:Boolean"/>
-      </xsd:simpleType>
-    </xsd:element>
-    <xsd:element name="ParentAssetId" ma:index="103" nillable="true" ma:displayName="Parent Asset Id" ma:default="" ma:internalName="ParentAssetId" ma:readOnly="false">
-      <xsd:simpleType>
-        <xsd:restriction base="dms:Text"/>
-      </xsd:simpleType>
-    </xsd:element>
-    <xsd:element name="PlannedPubDate" ma:index="104" nillable="true" ma:displayName="Planned Publish Date" ma:default="" ma:indexed="true" ma:internalName="PlannedPubDate" ma:readOnly="false">
-      <xsd:simpleType>
-        <xsd:restriction base="dms:DateTime"/>
-      </xsd:simpleType>
-    </xsd:element>
-    <xsd:element name="PolicheckWords" ma:index="105" nillable="true" ma:displayName="Policheck Words" ma:default="" ma:internalName="PolicheckWords" ma:readOnly="false">
-      <xsd:simpleType>
-        <xsd:restriction base="dms:Text"/>
-      </xsd:simpleType>
-    </xsd:element>
-    <xsd:element name="BusinessGroup" ma:index="106" nillable="true" ma:displayName="Product Division Owner" ma:default="" ma:internalName="BusinessGroup" ma:readOnly="false">
-      <xsd:simpleType>
-        <xsd:restriction base="dms:Unknown"/>
-      </xsd:simpleType>
-    </xsd:element>
-    <xsd:element name="UAProjectedTotalWords" ma:index="107" nillable="true" ma:displayName="Projected Word Count" ma:default="" ma:internalName="UAProjectedTotalWords" ma:readOnly="false">
-      <xsd:simpleType>
-        <xsd:restriction base="dms:Unknown"/>
-      </xsd:simpleType>
-    </xsd:element>
-    <xsd:element name="Provider" ma:index="108" nillable="true" ma:displayName="Provider" ma:default="" ma:internalName="Provider" ma:readOnly="false">
-      <xsd:simpleType>
-        <xsd:restriction base="dms:Unknown"/>
-      </xsd:simpleType>
-    </xsd:element>
-    <xsd:element name="Providers" ma:index="109" nillable="true" ma:displayName="Providers" ma:default="" ma:internalName="Providers">
-      <xsd:simpleType>
-        <xsd:restriction base="dms:Unknown"/>
-      </xsd:simpleType>
-    </xsd:element>
-    <xsd:element name="PublishStatusLookup" ma:index="110" nillable="true" ma:displayName="Publish Status" ma:default="" ma:list="{9E343742-310B-4684-A24C-1D137CB4B230}" ma:internalName="PublishStatusLookup" ma:readOnly="false" ma:showField="PublishStatus" ma:web="4873beb7-5857-4685-be1f-d57550cc96cc">
-      <xsd:complexType>
-        <xsd:complexContent>
-          <xsd:extension base="dms:MultiChoiceLookup">
-            <xsd:sequence>
-              <xsd:element name="Value" type="dms:Lookup" maxOccurs="unbounded" minOccurs="0" nillable="true"/>
-            </xsd:sequence>
-          </xsd:extension>
-        </xsd:complexContent>
-      </xsd:complexType>
-    </xsd:element>
-    <xsd:element name="PublishTargets" ma:index="111" nillable="true" ma:displayName="Publish Target" ma:default="OfficeOnlineVNext" ma:internalName="PublishTargets" ma:readOnly="false">
-      <xsd:simpleType>
-        <xsd:restriction base="dms:Unknown"/>
-      </xsd:simpleType>
-    </xsd:element>
-    <xsd:element name="RecommendationsModifier" ma:index="112" nillable="true" ma:displayName="Recommendations Modifier" ma:default="" ma:internalName="RecommendationsModifier" ma:readOnly="false">
-      <xsd:simpleType>
-        <xsd:restriction base="dms:Number"/>
-      </xsd:simpleType>
-    </xsd:element>
-    <xsd:element name="ArtSampleDocs" ma:index="113" nillable="true" ma:displayName="Sample Docs" ma:default="" ma:hidden="true" ma:internalName="ArtSampleDocs" ma:readOnly="false">
-      <xsd:simpleType>
-        <xsd:restriction base="dms:Text"/>
-      </xsd:simpleType>
-    </xsd:element>
-    <xsd:element name="ScenarioTagsTaxHTField0" ma:index="115" nillable="true" ma:taxonomy="true" ma:internalName="ScenarioTagsTaxHTField0" ma:taxonomyFieldName="ScenarioTags" ma:displayName="Scenarios" ma:readOnly="false" ma:default="" ma:fieldId="{93aef74d-6c78-4815-8310-51477dceeccc}" ma:taxonomyMulti="true" ma:sspId="8f79753a-75d3-41f5-8ca3-40b843941b4f" ma:termSetId="4b7d5f16-e2f2-4fc0-bab3-6e8b931e57d6" ma:anchorId="00000000-0000-0000-0000-000000000000" ma:open="false" ma:isKeyword="false">
-      <xsd:complexType>
-        <xsd:sequence>
-          <xsd:element ref="pc:Terms" minOccurs="0" maxOccurs="1"/>
-        </xsd:sequence>
-      </xsd:complexType>
-    </xsd:element>
-    <xsd:element name="ShowIn" ma:index="117" nillable="true" ma:displayName="Show In" ma:default="Show everywhere" ma:internalName="ShowIn" ma:readOnly="false">
-      <xsd:simpleType>
-        <xsd:restriction base="dms:Choice">
-          <xsd:enumeration value="Hide on web"/>
-          <xsd:enumeration value="On Web no search"/>
-          <xsd:enumeration value="Show everywhere"/>
-          <xsd:enumeration value="Special use only"/>
-        </xsd:restriction>
-      </xsd:simpleType>
-    </xsd:element>
-    <xsd:element name="SourceTitle" ma:index="118" nillable="true" ma:displayName="Source Title" ma:default="" ma:indexed="true" ma:internalName="SourceTitle" ma:readOnly="false">
-      <xsd:simpleType>
-        <xsd:restriction base="dms:Text"/>
-      </xsd:simpleType>
-    </xsd:element>
-    <xsd:element name="CSXSubmissionDate" ma:index="119" nillable="true" ma:displayName="Submission Date" ma:default="" ma:internalName="CSXSubmissionDate" ma:readOnly="false">
-      <xsd:simpleType>
-        <xsd:restriction base="dms:DateTime"/>
-      </xsd:simpleType>
-    </xsd:element>
-    <xsd:element name="SubmitterId" ma:index="120" nillable="true" ma:displayName="Submitter ID" ma:default="" ma:internalName="SubmitterId" ma:readOnly="false">
-      <xsd:simpleType>
-        <xsd:restriction base="dms:Text"/>
-      </xsd:simpleType>
-    </xsd:element>
-    <xsd:element name="TaxCatchAll" ma:index="121" nillable="true" ma:displayName="Taxonomy Catch All Column" ma:hidden="true" ma:list="{530f955b-6704-4601-bd83-f81d87f1e440}" ma:internalName="TaxCatchAll" ma:showField="CatchAllData" ma:web="4873beb7-5857-4685-be1f-d57550cc96cc">
-      <xsd:complexType>
-        <xsd:complexContent>
-          <xsd:extension base="dms:MultiChoiceLookup">
-            <xsd:sequence>
-              <xsd:element name="Value" type="dms:Lookup" maxOccurs="unbounded" minOccurs="0" nillable="true"/>
-            </xsd:sequence>
-          </xsd:extension>
-        </xsd:complexContent>
-      </xsd:complexType>
-    </xsd:element>
-    <xsd:element name="TaxCatchAllLabel" ma:index="122" nillable="true" ma:displayName="Taxonomy Catch All Column1" ma:hidden="true" ma:list="{530f955b-6704-4601-bd83-f81d87f1e440}" ma:internalName="TaxCatchAllLabel" ma:readOnly="true" ma:showField="CatchAllDataLabel" ma:web="4873beb7-5857-4685-be1f-d57550cc96cc">
-      <xsd:complexType>
-        <xsd:complexContent>
-          <xsd:extension base="dms:MultiChoiceLookup">
-            <xsd:sequence>
-              <xsd:element name="Value" type="dms:Lookup" maxOccurs="unbounded" minOccurs="0" nillable="true"/>
-            </xsd:sequence>
-          </xsd:extension>
-        </xsd:complexContent>
-      </xsd:complexType>
-    </xsd:element>
-    <xsd:element name="TemplateStatus" ma:index="123" nillable="true" ma:displayName="Template Status" ma:default="" ma:internalName="TemplateStatus">
-      <xsd:simpleType>
-        <xsd:restriction base="dms:Unknown"/>
-      </xsd:simpleType>
-    </xsd:element>
-    <xsd:element name="TemplateTemplateType" ma:index="124" nillable="true" ma:displayName="Template Type" ma:default="" ma:internalName="TemplateTemplateType">
-      <xsd:simpleType>
-        <xsd:restriction base="dms:Unknown"/>
-      </xsd:simpleType>
-    </xsd:element>
-    <xsd:element name="ThumbnailAssetId" ma:index="125" nillable="true" ma:displayName="Thumbnail Image Asset" ma:default="" ma:internalName="ThumbnailAssetId" ma:readOnly="false">
-      <xsd:simpleType>
-        <xsd:restriction base="dms:Text"/>
-      </xsd:simpleType>
-    </xsd:element>
-    <xsd:element name="TimesCloned" ma:index="126" nillable="true" ma:displayName="Times Cloned" ma:default="" ma:internalName="TimesCloned" ma:readOnly="false">
-      <xsd:simpleType>
-        <xsd:restriction base="dms:Number"/>
-      </xsd:simpleType>
-    </xsd:element>
-    <xsd:element name="TrustLevel" ma:index="128" nillable="true" ma:displayName="Trust Level" ma:default="1 Microsoft Managed Content" ma:internalName="TrustLevel" ma:readOnly="false">
-      <xsd:simpleType>
-        <xsd:restriction base="dms:Unknown"/>
-      </xsd:simpleType>
-    </xsd:element>
-    <xsd:element name="UALocComments" ma:index="129" nillable="true" ma:displayName="UA Loc Comments" ma:default="" ma:internalName="UALocComments" ma:readOnly="false">
-      <xsd:simpleType>
-        <xsd:restriction base="dms:Note"/>
-      </xsd:simpleType>
-    </xsd:element>
-    <xsd:element name="UALocRecommendation" ma:index="130" nillable="true" ma:displayName="UA Loc Recommendation" ma:default="Localize" ma:internalName="UALocRecommendation" ma:readOnly="false">
-      <xsd:simpleType>
-        <xsd:restriction base="dms:Choice">
-          <xsd:enumeration value="Localize"/>
-          <xsd:enumeration value="Never Localize"/>
-          <xsd:enumeration value="Priority Localize"/>
-        </xsd:restriction>
-      </xsd:simpleType>
-    </xsd:element>
-    <xsd:element name="UANotes" ma:index="131" nillable="true" ma:displayName="UA Notes" ma:default="" ma:internalName="UANotes" ma:readOnly="false">
-      <xsd:simpleType>
-        <xsd:restriction base="dms:Note"/>
-      </xsd:simpleType>
-    </xsd:element>
-    <xsd:element name="TPAppVersion" ma:index="132" nillable="true" ma:displayName="Version" ma:default="" ma:internalName="TPAppVersion">
-      <xsd:simpleType>
-        <xsd:restriction base="dms:Text"/>
-      </xsd:simpleType>
-    </xsd:element>
-    <xsd:element name="VoteCount" ma:index="133" nillable="true" ma:displayName="Vote Count" ma:default="" ma:internalName="VoteCount" ma:readOnly="false">
-      <xsd:simpleType>
-        <xsd:restriction base="dms:Unknown"/>
-      </xsd:simpleType>
-    </xsd:element>
-  </xsd:schema>
-  <xsd:schema xmlns="http://schemas.openxmlformats.org/package/2006/metadata/core-properties" xmlns:xsd="http://www.w3.org/2001/XMLSchema" xmlns:xsi="http://www.w3.org/2001/XMLSchema-instance" xmlns:dc="http://purl.org/dc/elements/1.1/" xmlns:dcterms="http://purl.org/dc/terms/" xmlns:odoc="http://schemas.microsoft.com/internal/obd" targetNamespace="http://schemas.openxmlformats.org/package/2006/metadata/core-properties" elementFormDefault="qualified" attributeFormDefault="unqualified" blockDefault="#all">
-    <xsd:import namespace="http://purl.org/dc/elements/1.1/" schemaLocation="http://dublincore.org/schemas/xmls/qdc/2003/04/02/dc.xsd"/>
-    <xsd:import namespace="http://purl.org/dc/terms/" schemaLocation="http://dublincore.org/schemas/xmls/qdc/2003/04/02/dcterms.xsd"/>
-    <xsd:element name="coreProperties" type="CT_coreProperties"/>
-    <xsd:complexType name="CT_coreProperties">
-      <xsd:all>
-        <xsd:element ref="dc:creator" minOccurs="0" maxOccurs="1"/>
-        <xsd:element ref="dcterms:created" minOccurs="0" maxOccurs="1"/>
-        <xsd:element ref="dc:identifier" minOccurs="0" maxOccurs="1"/>
-        <xsd:element name="contentType" minOccurs="0" maxOccurs="1" type="xsd:string" ma:index="22" ma:displayName="Content Type"/>
-        <xsd:element ref="dc:title" minOccurs="0" maxOccurs="1" ma:index="127" ma:displayName="Title"/>
-        <xsd:element ref="dc:subject" minOccurs="0" maxOccurs="1"/>
-        <xsd:element ref="dc:description" minOccurs="0" maxOccurs="1"/>
-        <xsd:element name="keywords" minOccurs="0" maxOccurs="1" type="xsd:string"/>
-        <xsd:element ref="dc:language" minOccurs="0" maxOccurs="1"/>
-        <xsd:element name="category" minOccurs="0" maxOccurs="1" type="xsd:string"/>
-        <xsd:element name="version" minOccurs="0" maxOccurs="1" type="xsd:string"/>
-        <xsd:element name="revision" minOccurs="0" maxOccurs="1" type="xsd:string">
-          <xsd:annotation>
-            <xsd:documentation>
-                        This value indicates the number of saves or revisions. The application is responsible for updating this value after each revision.
-                    </xsd:documentation>
-          </xsd:annotation>
-        </xsd:element>
-        <xsd:element name="lastModifiedBy" minOccurs="0" maxOccurs="1" type="xsd:string"/>
-        <xsd:element ref="dcterms:modified" minOccurs="0" maxOccurs="1"/>
-        <xsd:element name="contentStatus" minOccurs="0" maxOccurs="1" type="xsd:string"/>
-      </xsd:all>
-    </xsd:complexType>
-  </xsd:schema>
-  <xs:schema xmlns:pc="http://schemas.microsoft.com/office/infopath/2007/PartnerControls" xmlns:xs="http://www.w3.org/2001/XMLSchema" targetNamespace="http://schemas.microsoft.com/office/infopath/2007/PartnerControls" elementFormDefault="qualified" attributeFormDefault="unqualified">
-    <xs:element name="Person">
-      <xs:complexType>
-        <xs:sequence>
-          <xs:element ref="pc:DisplayName" minOccurs="0"/>
-          <xs:element ref="pc:AccountId" minOccurs="0"/>
-          <xs:element ref="pc:AccountType" minOccurs="0"/>
-        </xs:sequence>
-      </xs:complexType>
-    </xs:element>
-    <xs:element name="DisplayName" type="xs:string"/>
-    <xs:element name="AccountId" type="xs:string"/>
-    <xs:element name="AccountType" type="xs:string"/>
-    <xs:element name="BDCAssociatedEntity">
-      <xs:complexType>
-        <xs:sequence>
-          <xs:element ref="pc:BDCEntity" minOccurs="0" maxOccurs="unbounded"/>
-        </xs:sequence>
-        <xs:attribute ref="pc:EntityNamespace"/>
-        <xs:attribute ref="pc:EntityName"/>
-        <xs:attribute ref="pc:SystemInstanceName"/>
-        <xs:attribute ref="pc:AssociationName"/>
-      </xs:complexType>
-    </xs:element>
-    <xs:attribute name="EntityNamespace" type="xs:string"/>
-    <xs:attribute name="EntityName" type="xs:string"/>
-    <xs:attribute name="SystemInstanceName" type="xs:string"/>
-    <xs:attribute name="AssociationName" type="xs:string"/>
-    <xs:element name="BDCEntity">
-      <xs:complexType>
-        <xs:sequence>
-          <xs:element ref="pc:EntityDisplayName" minOccurs="0"/>
-          <xs:element ref="pc:EntityInstanceReference" minOccurs="0"/>
-          <xs:element ref="pc:EntityId1" minOccurs="0"/>
-          <xs:element ref="pc:EntityId2" minOccurs="0"/>
-          <xs:element ref="pc:EntityId3" minOccurs="0"/>
-          <xs:element ref="pc:EntityId4" minOccurs="0"/>
-          <xs:element ref="pc:EntityId5" minOccurs="0"/>
-        </xs:sequence>
-      </xs:complexType>
-    </xs:element>
-    <xs:element name="EntityDisplayName" type="xs:string"/>
-    <xs:element name="EntityInstanceReference" type="xs:string"/>
-    <xs:element name="EntityId1" type="xs:string"/>
-    <xs:element name="EntityId2" type="xs:string"/>
-    <xs:element name="EntityId3" type="xs:string"/>
-    <xs:element name="EntityId4" type="xs:string"/>
-    <xs:element name="EntityId5" type="xs:string"/>
-    <xs:element name="Terms">
-      <xs:complexType>
-        <xs:sequence>
-          <xs:element ref="pc:TermInfo" minOccurs="0" maxOccurs="unbounded"/>
-        </xs:sequence>
-      </xs:complexType>
-    </xs:element>
-    <xs:element name="TermInfo">
-      <xs:complexType>
-        <xs:sequence>
-          <xs:element ref="pc:TermName" minOccurs="0"/>
-          <xs:element ref="pc:TermId" minOccurs="0"/>
-        </xs:sequence>
-      </xs:complexType>
-    </xs:element>
-    <xs:element name="TermName" type="xs:string"/>
-    <xs:element name="TermId" type="xs:string"/>
-  </xs:schema>
-</ct:contentTypeSchema>
+<file path=customXml/item4.xml><?xml version="1.0" encoding="utf-8"?>
+<b:Sources xmlns:b="http://schemas.openxmlformats.org/officeDocument/2006/bibliography" xmlns="http://schemas.openxmlformats.org/officeDocument/2006/bibliography" SelectedStyle="\APASixthEditionOfficeOnline.xsl" StyleName="APA" Version="6"/>
 </file>
 
 <file path=customXml/itemProps1.xml><?xml version="1.0" encoding="utf-8"?>
-<ds:datastoreItem xmlns:ds="http://schemas.openxmlformats.org/officeDocument/2006/customXml" ds:itemID="{7FBDB1CC-CEFB-4E46-8174-1F0AA0D30B24}">
-  <ds:schemaRefs>
-    <ds:schemaRef ds:uri="http://www.w3.org/XML/1998/namespace"/>
-    <ds:schemaRef ds:uri="http://purl.org/dc/elements/1.1/"/>
-    <ds:schemaRef ds:uri="http://schemas.microsoft.com/office/2006/documentManagement/types"/>
-    <ds:schemaRef ds:uri="http://purl.org/dc/terms/"/>
-    <ds:schemaRef ds:uri="http://schemas.microsoft.com/office/infopath/2007/PartnerControls"/>
-    <ds:schemaRef ds:uri="http://purl.org/dc/dcmitype/"/>
-    <ds:schemaRef ds:uri="4873beb7-5857-4685-be1f-d57550cc96cc"/>
-    <ds:schemaRef ds:uri="http://schemas.openxmlformats.org/package/2006/metadata/core-properties"/>
-    <ds:schemaRef ds:uri="http://schemas.microsoft.com/office/2006/metadata/properties"/>
-  </ds:schemaRefs>
-</ds:datastoreItem>
-</file>
-
-<file path=customXml/itemProps2.xml><?xml version="1.0" encoding="utf-8"?>
-<ds:datastoreItem xmlns:ds="http://schemas.openxmlformats.org/officeDocument/2006/customXml" ds:itemID="{C01C3C56-10DB-49F7-B061-44D8728D078A}">
-  <ds:schemaRefs>
-    <ds:schemaRef ds:uri="http://schemas.microsoft.com/sharepoint/v3/contenttype/forms"/>
-  </ds:schemaRefs>
-</ds:datastoreItem>
-</file>
-
-<file path=customXml/itemProps3.xml><?xml version="1.0" encoding="utf-8"?>
 <ds:datastoreItem xmlns:ds="http://schemas.openxmlformats.org/officeDocument/2006/customXml" ds:itemID="{4B3A7E92-E05A-4924-9E8A-9F6659E5855B}">
   <ds:schemaRefs>
     <ds:schemaRef ds:uri="http://schemas.microsoft.com/office/2006/metadata/contentType"/>
@@ -6977,4 +7447,30 @@
     <ds:schemaRef ds:uri="http://schemas.microsoft.com/internal/obd"/>
   </ds:schemaRefs>
 </ds:datastoreItem>
+</file>
+
+<file path=customXml/itemProps2.xml><?xml version="1.0" encoding="utf-8"?>
+<ds:datastoreItem xmlns:ds="http://schemas.openxmlformats.org/officeDocument/2006/customXml" ds:itemID="{C01C3C56-10DB-49F7-B061-44D8728D078A}">
+  <ds:schemaRefs>
+    <ds:schemaRef ds:uri="http://schemas.microsoft.com/sharepoint/v3/contenttype/forms"/>
+  </ds:schemaRefs>
+</ds:datastoreItem>
+</file>
+
+<file path=customXml/itemProps3.xml><?xml version="1.0" encoding="utf-8"?>
+<ds:datastoreItem xmlns:ds="http://schemas.openxmlformats.org/officeDocument/2006/customXml" ds:itemID="{7FBDB1CC-CEFB-4E46-8174-1F0AA0D30B24}">
+  <ds:schemaRefs>
+    <ds:schemaRef ds:uri="http://schemas.microsoft.com/office/2006/metadata/properties"/>
+    <ds:schemaRef ds:uri="http://schemas.microsoft.com/office/infopath/2007/PartnerControls"/>
+    <ds:schemaRef ds:uri="4873beb7-5857-4685-be1f-d57550cc96cc"/>
+  </ds:schemaRefs>
+</ds:datastoreItem>
+</file>
+
+<file path=customXml/itemProps4.xml><?xml version="1.0" encoding="utf-8"?>
+<ds:datastoreItem xmlns:ds="http://schemas.openxmlformats.org/officeDocument/2006/customXml" ds:itemID="{ACAF2187-437B-4906-95B7-70C09BCF371B}">
+  <ds:schemaRefs>
+    <ds:schemaRef ds:uri="http://schemas.openxmlformats.org/officeDocument/2006/bibliography"/>
+  </ds:schemaRefs>
+</ds:datastoreItem>
 </file>
</xml_diff>

<commit_message>
halfway done test plan and few changes made to Design Doc
</commit_message>
<xml_diff>
--- a/G00338607.docx
+++ b/G00338607.docx
@@ -1773,6 +1773,15 @@
       </w:r>
     </w:p>
     <w:p/>
+    <w:p/>
+    <w:p/>
+    <w:p/>
+    <w:p/>
+    <w:p/>
+    <w:p/>
+    <w:p/>
+    <w:p/>
+    <w:p/>
     <w:p>
       <w:r>
         <w:rPr>
@@ -1780,6 +1789,7 @@
           <w:b/>
           <w:sz w:val="28"/>
         </w:rPr>
+        <w:lastRenderedPageBreak/>
         <w:t>4. The Game:</w:t>
       </w:r>
       <w:r>
@@ -1891,7 +1901,6 @@
         </w:numPr>
       </w:pPr>
       <w:r>
-        <w:lastRenderedPageBreak/>
         <w:t>Avatar/Character</w:t>
       </w:r>
     </w:p>
@@ -2078,6 +2087,82 @@
         <w:pStyle w:val="ListParagraph"/>
         <w:ind w:left="2880"/>
       </w:pPr>
+      <w:r>
+        <w:rPr>
+          <w:noProof/>
+        </w:rPr>
+        <w:drawing>
+          <wp:inline distT="0" distB="0" distL="0" distR="0" wp14:anchorId="38C22F32" wp14:editId="0C996E9A">
+            <wp:extent cx="5915025" cy="2526030"/>
+            <wp:effectExtent l="0" t="0" r="9525" b="7620"/>
+            <wp:docPr id="8" name="Picture 8"/>
+            <wp:cNvGraphicFramePr>
+              <a:graphicFrameLocks xmlns:a="http://schemas.openxmlformats.org/drawingml/2006/main" noChangeAspect="1"/>
+            </wp:cNvGraphicFramePr>
+            <a:graphic xmlns:a="http://schemas.openxmlformats.org/drawingml/2006/main">
+              <a:graphicData uri="http://schemas.openxmlformats.org/drawingml/2006/picture">
+                <pic:pic xmlns:pic="http://schemas.openxmlformats.org/drawingml/2006/picture">
+                  <pic:nvPicPr>
+                    <pic:cNvPr id="8" name="72096535_479522739560990_911058117914001408_n.jpg"/>
+                    <pic:cNvPicPr/>
+                  </pic:nvPicPr>
+                  <pic:blipFill>
+                    <a:blip r:embed="rId20" cstate="print">
+                      <a:extLst>
+                        <a:ext uri="{28A0092B-C50C-407E-A947-70E740481C1C}">
+                          <a14:useLocalDpi xmlns:a14="http://schemas.microsoft.com/office/drawing/2010/main" val="0"/>
+                        </a:ext>
+                      </a:extLst>
+                    </a:blip>
+                    <a:stretch>
+                      <a:fillRect/>
+                    </a:stretch>
+                  </pic:blipFill>
+                  <pic:spPr>
+                    <a:xfrm>
+                      <a:off x="0" y="0"/>
+                      <a:ext cx="5919351" cy="2527877"/>
+                    </a:xfrm>
+                    <a:prstGeom prst="rect">
+                      <a:avLst/>
+                    </a:prstGeom>
+                  </pic:spPr>
+                </pic:pic>
+              </a:graphicData>
+            </a:graphic>
+          </wp:inline>
+        </w:drawing>
+      </w:r>
+    </w:p>
+    <w:p>
+      <w:pPr>
+        <w:pStyle w:val="ListParagraph"/>
+        <w:ind w:left="2880"/>
+      </w:pPr>
+    </w:p>
+    <w:p>
+      <w:pPr>
+        <w:pStyle w:val="ListParagraph"/>
+        <w:ind w:left="2880"/>
+      </w:pPr>
+    </w:p>
+    <w:p>
+      <w:pPr>
+        <w:pStyle w:val="ListParagraph"/>
+        <w:ind w:left="2880"/>
+      </w:pPr>
+    </w:p>
+    <w:p>
+      <w:pPr>
+        <w:pStyle w:val="ListParagraph"/>
+        <w:ind w:left="2880"/>
+      </w:pPr>
+    </w:p>
+    <w:p>
+      <w:pPr>
+        <w:pStyle w:val="ListParagraph"/>
+        <w:ind w:left="2880"/>
+      </w:pPr>
     </w:p>
     <w:p>
       <w:pPr>
@@ -2088,6 +2173,7 @@
         </w:numPr>
       </w:pPr>
       <w:r>
+        <w:lastRenderedPageBreak/>
         <w:t>Enemies</w:t>
       </w:r>
       <w:r>
@@ -2117,7 +2203,7 @@
                     </pic:cNvPicPr>
                   </pic:nvPicPr>
                   <pic:blipFill>
-                    <a:blip r:embed="rId20" cstate="print">
+                    <a:blip r:embed="rId21" cstate="print">
                       <a:extLst>
                         <a:ext uri="{28A0092B-C50C-407E-A947-70E740481C1C}">
                           <a14:useLocalDpi xmlns:a14="http://schemas.microsoft.com/office/drawing/2010/main" val="0"/>
@@ -2150,59 +2236,8 @@
       </w:r>
     </w:p>
     <w:p/>
-    <w:p>
-      <w:r>
-        <w:rPr>
-          <w:noProof/>
-        </w:rPr>
-        <w:lastRenderedPageBreak/>
-        <w:drawing>
-          <wp:inline distT="0" distB="0" distL="0" distR="0">
-            <wp:extent cx="5915025" cy="2526030"/>
-            <wp:effectExtent l="0" t="0" r="9525" b="7620"/>
-            <wp:docPr id="8" name="Picture 8"/>
-            <wp:cNvGraphicFramePr>
-              <a:graphicFrameLocks xmlns:a="http://schemas.openxmlformats.org/drawingml/2006/main" noChangeAspect="1"/>
-            </wp:cNvGraphicFramePr>
-            <a:graphic xmlns:a="http://schemas.openxmlformats.org/drawingml/2006/main">
-              <a:graphicData uri="http://schemas.openxmlformats.org/drawingml/2006/picture">
-                <pic:pic xmlns:pic="http://schemas.openxmlformats.org/drawingml/2006/picture">
-                  <pic:nvPicPr>
-                    <pic:cNvPr id="8" name="72096535_479522739560990_911058117914001408_n.jpg"/>
-                    <pic:cNvPicPr/>
-                  </pic:nvPicPr>
-                  <pic:blipFill>
-                    <a:blip r:embed="rId21" cstate="print">
-                      <a:extLst>
-                        <a:ext uri="{28A0092B-C50C-407E-A947-70E740481C1C}">
-                          <a14:useLocalDpi xmlns:a14="http://schemas.microsoft.com/office/drawing/2010/main" val="0"/>
-                        </a:ext>
-                      </a:extLst>
-                    </a:blip>
-                    <a:stretch>
-                      <a:fillRect/>
-                    </a:stretch>
-                  </pic:blipFill>
-                  <pic:spPr>
-                    <a:xfrm>
-                      <a:off x="0" y="0"/>
-                      <a:ext cx="5919351" cy="2527877"/>
-                    </a:xfrm>
-                    <a:prstGeom prst="rect">
-                      <a:avLst/>
-                    </a:prstGeom>
-                  </pic:spPr>
-                </pic:pic>
-              </a:graphicData>
-            </a:graphic>
-          </wp:inline>
-        </w:drawing>
-      </w:r>
-    </w:p>
-    <w:p>
-      <w:bookmarkStart w:id="0" w:name="_GoBack"/>
-      <w:bookmarkEnd w:id="0"/>
-    </w:p>
+    <w:p/>
+    <w:p/>
     <w:p/>
     <w:p>
       <w:pPr>
@@ -2268,6 +2303,18 @@
     </w:p>
     <w:p/>
     <w:p/>
+    <w:p/>
+    <w:p>
+      <w:pPr>
+        <w:pStyle w:val="Heading2"/>
+      </w:pPr>
+      <w:r>
+        <w:lastRenderedPageBreak/>
+        <w:t>Test Plan</w:t>
+      </w:r>
+      <w:bookmarkStart w:id="0" w:name="_GoBack"/>
+      <w:bookmarkEnd w:id="0"/>
+    </w:p>
     <w:sectPr>
       <w:pgSz w:w="12240" w:h="15840"/>
       <w:pgMar w:top="1440" w:right="1440" w:bottom="1440" w:left="1440" w:header="720" w:footer="720" w:gutter="0"/>
@@ -6232,6 +6279,15 @@
 </file>
 
 <file path=customXml/item1.xml><?xml version="1.0" encoding="utf-8"?>
+<?mso-contentType ?>
+<FormTemplates xmlns="http://schemas.microsoft.com/sharepoint/v3/contenttype/forms">
+  <Display>DocumentLibraryForm</Display>
+  <Edit>AssetEditForm</Edit>
+  <New>DocumentLibraryForm</New>
+</FormTemplates>
+</file>
+
+<file path=customXml/item2.xml><?xml version="1.0" encoding="utf-8"?>
 <p:properties xmlns:p="http://schemas.microsoft.com/office/2006/metadata/properties" xmlns:xsi="http://www.w3.org/2001/XMLSchema-instance" xmlns:pc="http://schemas.microsoft.com/office/infopath/2007/PartnerControls">
   <documentManagement>
     <LocLastLocAttemptVersionTypeLookup xmlns="4873beb7-5857-4685-be1f-d57550cc96cc" xsi:nil="true"/>
@@ -6365,15 +6421,6 @@
     <UANotes xmlns="4873beb7-5857-4685-be1f-d57550cc96cc" xsi:nil="true"/>
   </documentManagement>
 </p:properties>
-</file>
-
-<file path=customXml/item2.xml><?xml version="1.0" encoding="utf-8"?>
-<?mso-contentType ?>
-<FormTemplates xmlns="http://schemas.microsoft.com/sharepoint/v3/contenttype/forms">
-  <Display>DocumentLibraryForm</Display>
-  <Edit>AssetEditForm</Edit>
-  <New>DocumentLibraryForm</New>
-</FormTemplates>
 </file>
 
 <file path=customXml/item3.xml><?xml version="1.0" encoding="utf-8"?>
@@ -7421,19 +7468,25 @@
 </file>
 
 <file path=customXml/itemProps1.xml><?xml version="1.0" encoding="utf-8"?>
-<ds:datastoreItem xmlns:ds="http://schemas.openxmlformats.org/officeDocument/2006/customXml" ds:itemID="{7FBDB1CC-CEFB-4E46-8174-1F0AA0D30B24}">
+<ds:datastoreItem xmlns:ds="http://schemas.openxmlformats.org/officeDocument/2006/customXml" ds:itemID="{C01C3C56-10DB-49F7-B061-44D8728D078A}">
   <ds:schemaRefs>
-    <ds:schemaRef ds:uri="http://schemas.microsoft.com/office/2006/metadata/properties"/>
-    <ds:schemaRef ds:uri="http://schemas.microsoft.com/office/infopath/2007/PartnerControls"/>
-    <ds:schemaRef ds:uri="4873beb7-5857-4685-be1f-d57550cc96cc"/>
+    <ds:schemaRef ds:uri="http://schemas.microsoft.com/sharepoint/v3/contenttype/forms"/>
   </ds:schemaRefs>
 </ds:datastoreItem>
 </file>
 
 <file path=customXml/itemProps2.xml><?xml version="1.0" encoding="utf-8"?>
-<ds:datastoreItem xmlns:ds="http://schemas.openxmlformats.org/officeDocument/2006/customXml" ds:itemID="{C01C3C56-10DB-49F7-B061-44D8728D078A}">
+<ds:datastoreItem xmlns:ds="http://schemas.openxmlformats.org/officeDocument/2006/customXml" ds:itemID="{7FBDB1CC-CEFB-4E46-8174-1F0AA0D30B24}">
   <ds:schemaRefs>
-    <ds:schemaRef ds:uri="http://schemas.microsoft.com/sharepoint/v3/contenttype/forms"/>
+    <ds:schemaRef ds:uri="http://www.w3.org/XML/1998/namespace"/>
+    <ds:schemaRef ds:uri="http://purl.org/dc/dcmitype/"/>
+    <ds:schemaRef ds:uri="http://schemas.microsoft.com/office/2006/documentManagement/types"/>
+    <ds:schemaRef ds:uri="http://purl.org/dc/elements/1.1/"/>
+    <ds:schemaRef ds:uri="http://schemas.microsoft.com/office/2006/metadata/properties"/>
+    <ds:schemaRef ds:uri="http://schemas.microsoft.com/office/infopath/2007/PartnerControls"/>
+    <ds:schemaRef ds:uri="http://schemas.openxmlformats.org/package/2006/metadata/core-properties"/>
+    <ds:schemaRef ds:uri="4873beb7-5857-4685-be1f-d57550cc96cc"/>
+    <ds:schemaRef ds:uri="http://purl.org/dc/terms/"/>
   </ds:schemaRefs>
 </ds:datastoreItem>
 </file>
@@ -7457,7 +7510,7 @@
 </file>
 
 <file path=customXml/itemProps4.xml><?xml version="1.0" encoding="utf-8"?>
-<ds:datastoreItem xmlns:ds="http://schemas.openxmlformats.org/officeDocument/2006/customXml" ds:itemID="{30B726E5-3514-498B-A537-D80B1426F9AF}">
+<ds:datastoreItem xmlns:ds="http://schemas.openxmlformats.org/officeDocument/2006/customXml" ds:itemID="{3319AEB0-19B1-460F-B6F1-AA1C78FA61BC}">
   <ds:schemaRefs>
     <ds:schemaRef ds:uri="http://schemas.openxmlformats.org/officeDocument/2006/bibliography"/>
   </ds:schemaRefs>

</xml_diff>

<commit_message>
Test plan implemented into Design Doc
</commit_message>
<xml_diff>
--- a/G00338607.docx
+++ b/G00338607.docx
@@ -2312,7 +2312,133 @@
         <w:lastRenderedPageBreak/>
         <w:t>Test Plan</w:t>
       </w:r>
+    </w:p>
+    <w:p>
+      <w:r>
+        <w:rPr>
+          <w:noProof/>
+        </w:rPr>
+        <w:drawing>
+          <wp:inline distT="0" distB="0" distL="0" distR="0" wp14:anchorId="00CD5B61" wp14:editId="1549B648">
+            <wp:extent cx="6848475" cy="3400425"/>
+            <wp:effectExtent l="0" t="0" r="9525" b="9525"/>
+            <wp:docPr id="1" name="Picture 1"/>
+            <wp:cNvGraphicFramePr>
+              <a:graphicFrameLocks xmlns:a="http://schemas.openxmlformats.org/drawingml/2006/main" noChangeAspect="1"/>
+            </wp:cNvGraphicFramePr>
+            <a:graphic xmlns:a="http://schemas.openxmlformats.org/drawingml/2006/main">
+              <a:graphicData uri="http://schemas.openxmlformats.org/drawingml/2006/picture">
+                <pic:pic xmlns:pic="http://schemas.openxmlformats.org/drawingml/2006/picture">
+                  <pic:nvPicPr>
+                    <pic:cNvPr id="1" name=""/>
+                    <pic:cNvPicPr/>
+                  </pic:nvPicPr>
+                  <pic:blipFill>
+                    <a:blip r:embed="rId23"/>
+                    <a:stretch>
+                      <a:fillRect/>
+                    </a:stretch>
+                  </pic:blipFill>
+                  <pic:spPr>
+                    <a:xfrm>
+                      <a:off x="0" y="0"/>
+                      <a:ext cx="6848475" cy="3400425"/>
+                    </a:xfrm>
+                    <a:prstGeom prst="rect">
+                      <a:avLst/>
+                    </a:prstGeom>
+                  </pic:spPr>
+                </pic:pic>
+              </a:graphicData>
+            </a:graphic>
+          </wp:inline>
+        </w:drawing>
+      </w:r>
+    </w:p>
+    <w:p>
+      <w:r>
+        <w:rPr>
+          <w:noProof/>
+        </w:rPr>
+        <w:drawing>
+          <wp:inline distT="0" distB="0" distL="0" distR="0" wp14:anchorId="739DEAD0" wp14:editId="4C343298">
+            <wp:extent cx="6858000" cy="3314700"/>
+            <wp:effectExtent l="0" t="0" r="0" b="0"/>
+            <wp:docPr id="16" name="Picture 16"/>
+            <wp:cNvGraphicFramePr>
+              <a:graphicFrameLocks xmlns:a="http://schemas.openxmlformats.org/drawingml/2006/main" noChangeAspect="1"/>
+            </wp:cNvGraphicFramePr>
+            <a:graphic xmlns:a="http://schemas.openxmlformats.org/drawingml/2006/main">
+              <a:graphicData uri="http://schemas.openxmlformats.org/drawingml/2006/picture">
+                <pic:pic xmlns:pic="http://schemas.openxmlformats.org/drawingml/2006/picture">
+                  <pic:nvPicPr>
+                    <pic:cNvPr id="1" name=""/>
+                    <pic:cNvPicPr/>
+                  </pic:nvPicPr>
+                  <pic:blipFill>
+                    <a:blip r:embed="rId24"/>
+                    <a:stretch>
+                      <a:fillRect/>
+                    </a:stretch>
+                  </pic:blipFill>
+                  <pic:spPr>
+                    <a:xfrm>
+                      <a:off x="0" y="0"/>
+                      <a:ext cx="6858000" cy="3314700"/>
+                    </a:xfrm>
+                    <a:prstGeom prst="rect">
+                      <a:avLst/>
+                    </a:prstGeom>
+                  </pic:spPr>
+                </pic:pic>
+              </a:graphicData>
+            </a:graphic>
+          </wp:inline>
+        </w:drawing>
+      </w:r>
+    </w:p>
+    <w:p>
       <w:bookmarkStart w:id="0" w:name="_GoBack"/>
+      <w:r>
+        <w:rPr>
+          <w:noProof/>
+        </w:rPr>
+        <w:drawing>
+          <wp:inline distT="0" distB="0" distL="0" distR="0" wp14:anchorId="2C1162EF" wp14:editId="4D9ABCC8">
+            <wp:extent cx="6858000" cy="1171575"/>
+            <wp:effectExtent l="0" t="0" r="0" b="9525"/>
+            <wp:docPr id="17" name="Picture 17"/>
+            <wp:cNvGraphicFramePr>
+              <a:graphicFrameLocks xmlns:a="http://schemas.openxmlformats.org/drawingml/2006/main" noChangeAspect="1"/>
+            </wp:cNvGraphicFramePr>
+            <a:graphic xmlns:a="http://schemas.openxmlformats.org/drawingml/2006/main">
+              <a:graphicData uri="http://schemas.openxmlformats.org/drawingml/2006/picture">
+                <pic:pic xmlns:pic="http://schemas.openxmlformats.org/drawingml/2006/picture">
+                  <pic:nvPicPr>
+                    <pic:cNvPr id="1" name=""/>
+                    <pic:cNvPicPr/>
+                  </pic:nvPicPr>
+                  <pic:blipFill>
+                    <a:blip r:embed="rId25"/>
+                    <a:stretch>
+                      <a:fillRect/>
+                    </a:stretch>
+                  </pic:blipFill>
+                  <pic:spPr>
+                    <a:xfrm>
+                      <a:off x="0" y="0"/>
+                      <a:ext cx="6858000" cy="1171575"/>
+                    </a:xfrm>
+                    <a:prstGeom prst="rect">
+                      <a:avLst/>
+                    </a:prstGeom>
+                  </pic:spPr>
+                </pic:pic>
+              </a:graphicData>
+            </a:graphic>
+          </wp:inline>
+        </w:drawing>
+      </w:r>
       <w:bookmarkEnd w:id="0"/>
     </w:p>
     <w:sectPr>
@@ -6279,12 +6405,1043 @@
 </file>
 
 <file path=customXml/item1.xml><?xml version="1.0" encoding="utf-8"?>
-<?mso-contentType ?>
-<FormTemplates xmlns="http://schemas.microsoft.com/sharepoint/v3/contenttype/forms">
-  <Display>DocumentLibraryForm</Display>
-  <Edit>AssetEditForm</Edit>
-  <New>DocumentLibraryForm</New>
-</FormTemplates>
+<ct:contentTypeSchema xmlns:ct="http://schemas.microsoft.com/office/2006/metadata/contentType" xmlns:ma="http://schemas.microsoft.com/office/2006/metadata/properties/metaAttributes" ct:_="" ma:_="" ma:contentTypeName="TemplateFile" ma:contentTypeID="0x0101006EDDDB5EE6D98C44930B742096920B300400F5B6D36B3EF94B4E9A635CDF2A18F5B8" ma:contentTypeVersion="72" ma:contentTypeDescription="Create a new document." ma:contentTypeScope="" ma:versionID="a23e56308344d904b51738559c3d67c9">
+  <xsd:schema xmlns:xsd="http://www.w3.org/2001/XMLSchema" xmlns:xs="http://www.w3.org/2001/XMLSchema" xmlns:p="http://schemas.microsoft.com/office/2006/metadata/properties" xmlns:ns2="4873beb7-5857-4685-be1f-d57550cc96cc" targetNamespace="http://schemas.microsoft.com/office/2006/metadata/properties" ma:root="true" ma:fieldsID="cd0908cc4600e77bf5da051303e00c8d" ns2:_="">
+    <xsd:import namespace="4873beb7-5857-4685-be1f-d57550cc96cc"/>
+    <xsd:element name="properties">
+      <xsd:complexType>
+        <xsd:sequence>
+          <xsd:element name="documentManagement">
+            <xsd:complexType>
+              <xsd:all>
+                <xsd:element ref="ns2:AcquiredFrom" minOccurs="0"/>
+                <xsd:element ref="ns2:UACurrentWords" minOccurs="0"/>
+                <xsd:element ref="ns2:TPApplication" minOccurs="0"/>
+                <xsd:element ref="ns2:ApprovalLog" minOccurs="0"/>
+                <xsd:element ref="ns2:ApprovalStatus" minOccurs="0"/>
+                <xsd:element ref="ns2:AssetStart" minOccurs="0"/>
+                <xsd:element ref="ns2:AssetExpire" minOccurs="0"/>
+                <xsd:element ref="ns2:AssetId" minOccurs="0"/>
+                <xsd:element ref="ns2:IsSearchable" minOccurs="0"/>
+                <xsd:element ref="ns2:AssetType" minOccurs="0"/>
+                <xsd:element ref="ns2:APAuthor" minOccurs="0"/>
+                <xsd:element ref="ns2:AverageRating" minOccurs="0"/>
+                <xsd:element ref="ns2:BlockPublish" minOccurs="0"/>
+                <xsd:element ref="ns2:BugNumber" minOccurs="0"/>
+                <xsd:element ref="ns2:CampaignTagsTaxHTField0" minOccurs="0"/>
+                <xsd:element ref="ns2:TPClientViewer" minOccurs="0"/>
+                <xsd:element ref="ns2:ClipArtFilename" minOccurs="0"/>
+                <xsd:element ref="ns2:TPCommandLine" minOccurs="0"/>
+                <xsd:element ref="ns2:TPComponent" minOccurs="0"/>
+                <xsd:element ref="ns2:ContentItem" minOccurs="0"/>
+                <xsd:element ref="ns2:CrawlForDependencies" minOccurs="0"/>
+                <xsd:element ref="ns2:CSXHash" minOccurs="0"/>
+                <xsd:element ref="ns2:CSXSubmissionMarket" minOccurs="0"/>
+                <xsd:element ref="ns2:CSXUpdate" minOccurs="0"/>
+                <xsd:element ref="ns2:IntlLangReviewDate" minOccurs="0"/>
+                <xsd:element ref="ns2:IsDeleted" minOccurs="0"/>
+                <xsd:element ref="ns2:APDescription" minOccurs="0"/>
+                <xsd:element ref="ns2:DirectSourceMarket" minOccurs="0"/>
+                <xsd:element ref="ns2:Downloads" minOccurs="0"/>
+                <xsd:element ref="ns2:DSATActionTaken" minOccurs="0"/>
+                <xsd:element ref="ns2:APEditor" minOccurs="0"/>
+                <xsd:element ref="ns2:EditorialStatus" minOccurs="0"/>
+                <xsd:element ref="ns2:EditorialTags" minOccurs="0"/>
+                <xsd:element ref="ns2:TPExecutable" minOccurs="0"/>
+                <xsd:element ref="ns2:FeatureTagsTaxHTField0" minOccurs="0"/>
+                <xsd:element ref="ns2:TPFriendlyName" minOccurs="0"/>
+                <xsd:element ref="ns2:FriendlyTitle" minOccurs="0"/>
+                <xsd:element ref="ns2:PrimaryImageGen" minOccurs="0"/>
+                <xsd:element ref="ns2:HandoffToMSDN" minOccurs="0"/>
+                <xsd:element ref="ns2:InProjectListLookup" minOccurs="0"/>
+                <xsd:element ref="ns2:TPInstallLocation" minOccurs="0"/>
+                <xsd:element ref="ns2:InternalTagsTaxHTField0" minOccurs="0"/>
+                <xsd:element ref="ns2:IntlLangReview" minOccurs="0"/>
+                <xsd:element ref="ns2:IntlLangReviewer" minOccurs="0"/>
+                <xsd:element ref="ns2:MarketSpecific" minOccurs="0"/>
+                <xsd:element ref="ns2:LastCompleteVersionLookup" minOccurs="0"/>
+                <xsd:element ref="ns2:LastHandOff" minOccurs="0"/>
+                <xsd:element ref="ns2:LastModifiedDateTime" minOccurs="0"/>
+                <xsd:element ref="ns2:LastPreviewErrorLookup" minOccurs="0"/>
+                <xsd:element ref="ns2:LastPreviewResultLookup" minOccurs="0"/>
+                <xsd:element ref="ns2:LastPreviewAttemptDateLookup" minOccurs="0"/>
+                <xsd:element ref="ns2:LastPreviewedByLookup" minOccurs="0"/>
+                <xsd:element ref="ns2:LastPreviewTimeLookup" minOccurs="0"/>
+                <xsd:element ref="ns2:LastPreviewVersionLookup" minOccurs="0"/>
+                <xsd:element ref="ns2:LastPublishErrorLookup" minOccurs="0"/>
+                <xsd:element ref="ns2:LastPublishResultLookup" minOccurs="0"/>
+                <xsd:element ref="ns2:LastPublishAttemptDateLookup" minOccurs="0"/>
+                <xsd:element ref="ns2:LastPublishedByLookup" minOccurs="0"/>
+                <xsd:element ref="ns2:LastPublishTimeLookup" minOccurs="0"/>
+                <xsd:element ref="ns2:LastPublishVersionLookup" minOccurs="0"/>
+                <xsd:element ref="ns2:TPLaunchHelpLinkType" minOccurs="0"/>
+                <xsd:element ref="ns2:LegacyData" minOccurs="0"/>
+                <xsd:element ref="ns2:TPLaunchHelpLink" minOccurs="0"/>
+                <xsd:element ref="ns2:LocComments" minOccurs="0"/>
+                <xsd:element ref="ns2:LocLastLocAttemptVersionLookup" minOccurs="0"/>
+                <xsd:element ref="ns2:LocLastLocAttemptVersionTypeLookup" minOccurs="0"/>
+                <xsd:element ref="ns2:LocManualTestRequired" minOccurs="0"/>
+                <xsd:element ref="ns2:LocMarketGroupTiers2" minOccurs="0"/>
+                <xsd:element ref="ns2:LocNewPublishedVersionLookup" minOccurs="0"/>
+                <xsd:element ref="ns2:LocOverallHandbackStatusLookup" minOccurs="0"/>
+                <xsd:element ref="ns2:LocOverallLocStatusLookup" minOccurs="0"/>
+                <xsd:element ref="ns2:LocOverallPreviewStatusLookup" minOccurs="0"/>
+                <xsd:element ref="ns2:LocOverallPublishStatusLookup" minOccurs="0"/>
+                <xsd:element ref="ns2:IntlLocPriority" minOccurs="0"/>
+                <xsd:element ref="ns2:LocProcessedForHandoffsLookup" minOccurs="0"/>
+                <xsd:element ref="ns2:LocProcessedForMarketsLookup" minOccurs="0"/>
+                <xsd:element ref="ns2:LocPublishedDependentAssetsLookup" minOccurs="0"/>
+                <xsd:element ref="ns2:LocPublishedLinkedAssetsLookup" minOccurs="0"/>
+                <xsd:element ref="ns2:LocRecommendedHandoff" minOccurs="0"/>
+                <xsd:element ref="ns2:LocalizationTagsTaxHTField0" minOccurs="0"/>
+                <xsd:element ref="ns2:MachineTranslated" minOccurs="0"/>
+                <xsd:element ref="ns2:Manager" minOccurs="0"/>
+                <xsd:element ref="ns2:Markets" minOccurs="0"/>
+                <xsd:element ref="ns2:Milestone" minOccurs="0"/>
+                <xsd:element ref="ns2:TPNamespace" minOccurs="0"/>
+                <xsd:element ref="ns2:NumericId" minOccurs="0"/>
+                <xsd:element ref="ns2:NumOfRatingsLookup" minOccurs="0"/>
+                <xsd:element ref="ns2:OOCacheId" minOccurs="0"/>
+                <xsd:element ref="ns2:OpenTemplate" minOccurs="0"/>
+                <xsd:element ref="ns2:OriginAsset" minOccurs="0"/>
+                <xsd:element ref="ns2:OriginalRelease" minOccurs="0"/>
+                <xsd:element ref="ns2:OriginalSourceMarket" minOccurs="0"/>
+                <xsd:element ref="ns2:OutputCachingOn" minOccurs="0"/>
+                <xsd:element ref="ns2:ParentAssetId" minOccurs="0"/>
+                <xsd:element ref="ns2:PlannedPubDate" minOccurs="0"/>
+                <xsd:element ref="ns2:PolicheckWords" minOccurs="0"/>
+                <xsd:element ref="ns2:BusinessGroup" minOccurs="0"/>
+                <xsd:element ref="ns2:UAProjectedTotalWords" minOccurs="0"/>
+                <xsd:element ref="ns2:Provider" minOccurs="0"/>
+                <xsd:element ref="ns2:Providers" minOccurs="0"/>
+                <xsd:element ref="ns2:PublishStatusLookup" minOccurs="0"/>
+                <xsd:element ref="ns2:PublishTargets" minOccurs="0"/>
+                <xsd:element ref="ns2:RecommendationsModifier" minOccurs="0"/>
+                <xsd:element ref="ns2:ArtSampleDocs" minOccurs="0"/>
+                <xsd:element ref="ns2:ScenarioTagsTaxHTField0" minOccurs="0"/>
+                <xsd:element ref="ns2:ShowIn" minOccurs="0"/>
+                <xsd:element ref="ns2:SourceTitle" minOccurs="0"/>
+                <xsd:element ref="ns2:CSXSubmissionDate" minOccurs="0"/>
+                <xsd:element ref="ns2:SubmitterId" minOccurs="0"/>
+                <xsd:element ref="ns2:TaxCatchAll" minOccurs="0"/>
+                <xsd:element ref="ns2:TaxCatchAllLabel" minOccurs="0"/>
+                <xsd:element ref="ns2:TemplateStatus" minOccurs="0"/>
+                <xsd:element ref="ns2:TemplateTemplateType" minOccurs="0"/>
+                <xsd:element ref="ns2:ThumbnailAssetId" minOccurs="0"/>
+                <xsd:element ref="ns2:TimesCloned" minOccurs="0"/>
+                <xsd:element ref="ns2:TrustLevel" minOccurs="0"/>
+                <xsd:element ref="ns2:UALocComments" minOccurs="0"/>
+                <xsd:element ref="ns2:UALocRecommendation" minOccurs="0"/>
+                <xsd:element ref="ns2:UANotes" minOccurs="0"/>
+                <xsd:element ref="ns2:TPAppVersion" minOccurs="0"/>
+                <xsd:element ref="ns2:VoteCount" minOccurs="0"/>
+              </xsd:all>
+            </xsd:complexType>
+          </xsd:element>
+        </xsd:sequence>
+      </xsd:complexType>
+    </xsd:element>
+  </xsd:schema>
+  <xsd:schema xmlns:xsd="http://www.w3.org/2001/XMLSchema" xmlns:xs="http://www.w3.org/2001/XMLSchema" xmlns:dms="http://schemas.microsoft.com/office/2006/documentManagement/types" xmlns:pc="http://schemas.microsoft.com/office/infopath/2007/PartnerControls" targetNamespace="4873beb7-5857-4685-be1f-d57550cc96cc" elementFormDefault="qualified">
+    <xsd:import namespace="http://schemas.microsoft.com/office/2006/documentManagement/types"/>
+    <xsd:import namespace="http://schemas.microsoft.com/office/infopath/2007/PartnerControls"/>
+    <xsd:element name="AcquiredFrom" ma:index="1" nillable="true" ma:displayName="Acquired From" ma:default="Internal MS" ma:internalName="AcquiredFrom" ma:readOnly="false">
+      <xsd:simpleType>
+        <xsd:restriction base="dms:Choice">
+          <xsd:enumeration value="Internal MS"/>
+          <xsd:enumeration value="Community"/>
+          <xsd:enumeration value="MVP"/>
+          <xsd:enumeration value="Publisher"/>
+          <xsd:enumeration value="Partner"/>
+          <xsd:enumeration value="None"/>
+        </xsd:restriction>
+      </xsd:simpleType>
+    </xsd:element>
+    <xsd:element name="UACurrentWords" ma:index="2" nillable="true" ma:displayName="Actual Word Count" ma:default="" ma:internalName="UACurrentWords" ma:readOnly="false">
+      <xsd:simpleType>
+        <xsd:restriction base="dms:Unknown"/>
+      </xsd:simpleType>
+    </xsd:element>
+    <xsd:element name="TPApplication" ma:index="3" nillable="true" ma:displayName="Application to Open Template With" ma:default="" ma:internalName="TPApplication">
+      <xsd:simpleType>
+        <xsd:restriction base="dms:Text"/>
+      </xsd:simpleType>
+    </xsd:element>
+    <xsd:element name="ApprovalLog" ma:index="4" nillable="true" ma:displayName="Approval Log" ma:default="" ma:hidden="true" ma:internalName="ApprovalLog" ma:readOnly="false">
+      <xsd:simpleType>
+        <xsd:restriction base="dms:Note"/>
+      </xsd:simpleType>
+    </xsd:element>
+    <xsd:element name="ApprovalStatus" ma:index="5" nillable="true" ma:displayName="Approval Status" ma:default="InProgress" ma:internalName="ApprovalStatus" ma:readOnly="false">
+      <xsd:simpleType>
+        <xsd:restriction base="dms:Choice">
+          <xsd:enumeration value="InProgress"/>
+          <xsd:enumeration value="Rejected"/>
+          <xsd:enumeration value="Questionable"/>
+          <xsd:enumeration value="ApprovedAutomatic"/>
+          <xsd:enumeration value="ApprovedManual"/>
+          <xsd:enumeration value="On Hold"/>
+          <xsd:enumeration value="Needs Review"/>
+          <xsd:enumeration value="A Violation"/>
+          <xsd:enumeration value="Unpublished Violation"/>
+        </xsd:restriction>
+      </xsd:simpleType>
+    </xsd:element>
+    <xsd:element name="AssetStart" ma:index="6" nillable="true" ma:displayName="Asset Begin Date" ma:default="[Today]" ma:internalName="AssetStart" ma:readOnly="false">
+      <xsd:simpleType>
+        <xsd:restriction base="dms:DateTime"/>
+      </xsd:simpleType>
+    </xsd:element>
+    <xsd:element name="AssetExpire" ma:index="7" nillable="true" ma:displayName="Asset End Date" ma:default="2029-01-01T08:00:00Z" ma:format="DateTime" ma:internalName="AssetExpire" ma:readOnly="false">
+      <xsd:simpleType>
+        <xsd:restriction base="dms:DateTime"/>
+      </xsd:simpleType>
+    </xsd:element>
+    <xsd:element name="AssetId" ma:index="8" nillable="true" ma:displayName="Asset ID" ma:default="" ma:indexed="true" ma:internalName="AssetId" ma:readOnly="false">
+      <xsd:simpleType>
+        <xsd:restriction base="dms:Text">
+          <xsd:maxLength value="255"/>
+        </xsd:restriction>
+      </xsd:simpleType>
+    </xsd:element>
+    <xsd:element name="IsSearchable" ma:index="9" nillable="true" ma:displayName="Asset Searchable?" ma:default="true" ma:internalName="IsSearchable" ma:readOnly="false">
+      <xsd:simpleType>
+        <xsd:restriction base="dms:Boolean"/>
+      </xsd:simpleType>
+    </xsd:element>
+    <xsd:element name="AssetType" ma:index="10" nillable="true" ma:displayName="Asset Type" ma:default="" ma:internalName="AssetType" ma:readOnly="false">
+      <xsd:simpleType>
+        <xsd:restriction base="dms:Unknown"/>
+      </xsd:simpleType>
+    </xsd:element>
+    <xsd:element name="APAuthor" ma:index="11" nillable="true" ma:displayName="Author" ma:default="" ma:list="UserInfo" ma:internalName="APAuthor" ma:readOnly="false">
+      <xsd:complexType>
+        <xsd:complexContent>
+          <xsd:extension base="dms:User">
+            <xsd:sequence>
+              <xsd:element name="UserInfo" minOccurs="0" maxOccurs="unbounded">
+                <xsd:complexType>
+                  <xsd:sequence>
+                    <xsd:element name="DisplayName" type="xsd:string" minOccurs="0"/>
+                    <xsd:element name="AccountId" type="dms:UserId" minOccurs="0" nillable="true"/>
+                    <xsd:element name="AccountType" type="xsd:string" minOccurs="0"/>
+                  </xsd:sequence>
+                </xsd:complexType>
+              </xsd:element>
+            </xsd:sequence>
+          </xsd:extension>
+        </xsd:complexContent>
+      </xsd:complexType>
+    </xsd:element>
+    <xsd:element name="AverageRating" ma:index="12" nillable="true" ma:displayName="Average Rating" ma:internalName="AverageRating" ma:readOnly="false">
+      <xsd:simpleType>
+        <xsd:restriction base="dms:Text"/>
+      </xsd:simpleType>
+    </xsd:element>
+    <xsd:element name="BlockPublish" ma:index="13" nillable="true" ma:displayName="Block from Publishing?" ma:default="" ma:internalName="BlockPublish" ma:readOnly="false">
+      <xsd:simpleType>
+        <xsd:restriction base="dms:Boolean"/>
+      </xsd:simpleType>
+    </xsd:element>
+    <xsd:element name="BugNumber" ma:index="14" nillable="true" ma:displayName="Bug Number" ma:default="" ma:internalName="BugNumber" ma:readOnly="false">
+      <xsd:simpleType>
+        <xsd:restriction base="dms:Text"/>
+      </xsd:simpleType>
+    </xsd:element>
+    <xsd:element name="CampaignTagsTaxHTField0" ma:index="16" nillable="true" ma:taxonomy="true" ma:internalName="CampaignTagsTaxHTField0" ma:taxonomyFieldName="CampaignTags" ma:displayName="Campaigns" ma:readOnly="false" ma:default="" ma:fieldId="{1df42cc3-2301-4f11-a52a-6ead923c29ed}" ma:taxonomyMulti="true" ma:sspId="8f79753a-75d3-41f5-8ca3-40b843941b4f" ma:termSetId="ca0e50d4-faa1-44ce-961e-bb1441c60e66" ma:anchorId="00000000-0000-0000-0000-000000000000" ma:open="false" ma:isKeyword="false">
+      <xsd:complexType>
+        <xsd:sequence>
+          <xsd:element ref="pc:Terms" minOccurs="0" maxOccurs="1"/>
+        </xsd:sequence>
+      </xsd:complexType>
+    </xsd:element>
+    <xsd:element name="TPClientViewer" ma:index="17" nillable="true" ma:displayName="Client Viewer" ma:default="" ma:internalName="TPClientViewer">
+      <xsd:simpleType>
+        <xsd:restriction base="dms:Text"/>
+      </xsd:simpleType>
+    </xsd:element>
+    <xsd:element name="ClipArtFilename" ma:index="18" nillable="true" ma:displayName="Clip Art Name" ma:default="" ma:internalName="ClipArtFilename" ma:readOnly="false">
+      <xsd:simpleType>
+        <xsd:restriction base="dms:Text"/>
+      </xsd:simpleType>
+    </xsd:element>
+    <xsd:element name="TPCommandLine" ma:index="19" nillable="true" ma:displayName="Command Line" ma:default="" ma:internalName="TPCommandLine">
+      <xsd:simpleType>
+        <xsd:restriction base="dms:Text"/>
+      </xsd:simpleType>
+    </xsd:element>
+    <xsd:element name="TPComponent" ma:index="20" nillable="true" ma:displayName="Component" ma:default="" ma:internalName="TPComponent">
+      <xsd:simpleType>
+        <xsd:restriction base="dms:Text"/>
+      </xsd:simpleType>
+    </xsd:element>
+    <xsd:element name="ContentItem" ma:index="21" nillable="true" ma:displayName="Content Item" ma:default="" ma:hidden="true" ma:internalName="ContentItem" ma:readOnly="false">
+      <xsd:simpleType>
+        <xsd:restriction base="dms:Unknown"/>
+      </xsd:simpleType>
+    </xsd:element>
+    <xsd:element name="CrawlForDependencies" ma:index="23" nillable="true" ma:displayName="Crawl for Dependencies?" ma:default="true" ma:internalName="CrawlForDependencies" ma:readOnly="false">
+      <xsd:simpleType>
+        <xsd:restriction base="dms:Boolean"/>
+      </xsd:simpleType>
+    </xsd:element>
+    <xsd:element name="CSXHash" ma:index="26" nillable="true" ma:displayName="CSX Hash" ma:default="" ma:indexed="true" ma:internalName="CSXHash" ma:readOnly="false">
+      <xsd:simpleType>
+        <xsd:restriction base="dms:Text"/>
+      </xsd:simpleType>
+    </xsd:element>
+    <xsd:element name="CSXSubmissionMarket" ma:index="27" nillable="true" ma:displayName="CSX Submission Market" ma:default="" ma:list="{2FBD1B11-2ACE-4FDC-B5A3-635D4ADF6F1B}" ma:internalName="CSXSubmissionMarket" ma:readOnly="false" ma:showField="MarketName" ma:web="4873beb7-5857-4685-be1f-d57550cc96cc">
+      <xsd:simpleType>
+        <xsd:restriction base="dms:Lookup"/>
+      </xsd:simpleType>
+    </xsd:element>
+    <xsd:element name="CSXUpdate" ma:index="28" nillable="true" ma:displayName="CSX Updated?" ma:default="false" ma:internalName="CSXUpdate" ma:readOnly="false">
+      <xsd:simpleType>
+        <xsd:restriction base="dms:Boolean"/>
+      </xsd:simpleType>
+    </xsd:element>
+    <xsd:element name="IntlLangReviewDate" ma:index="29" nillable="true" ma:displayName="Date to Complete Intl QA" ma:default="" ma:internalName="IntlLangReviewDate" ma:readOnly="false">
+      <xsd:simpleType>
+        <xsd:restriction base="dms:DateTime"/>
+      </xsd:simpleType>
+    </xsd:element>
+    <xsd:element name="IsDeleted" ma:index="30" nillable="true" ma:displayName="Deleted?" ma:default="" ma:internalName="IsDeleted" ma:readOnly="false">
+      <xsd:simpleType>
+        <xsd:restriction base="dms:Boolean"/>
+      </xsd:simpleType>
+    </xsd:element>
+    <xsd:element name="APDescription" ma:index="31" nillable="true" ma:displayName="Description" ma:default="" ma:internalName="APDescription" ma:readOnly="false">
+      <xsd:simpleType>
+        <xsd:restriction base="dms:Note"/>
+      </xsd:simpleType>
+    </xsd:element>
+    <xsd:element name="DirectSourceMarket" ma:index="32" nillable="true" ma:displayName="Direct Source Market Group" ma:default="" ma:internalName="DirectSourceMarket" ma:readOnly="false">
+      <xsd:simpleType>
+        <xsd:restriction base="dms:Text"/>
+      </xsd:simpleType>
+    </xsd:element>
+    <xsd:element name="Downloads" ma:index="33" nillable="true" ma:displayName="Downloads" ma:default="0" ma:hidden="true" ma:internalName="Downloads" ma:readOnly="false">
+      <xsd:simpleType>
+        <xsd:restriction base="dms:Unknown"/>
+      </xsd:simpleType>
+    </xsd:element>
+    <xsd:element name="DSATActionTaken" ma:index="34" nillable="true" ma:displayName="DSAT Action Taken" ma:default="" ma:internalName="DSATActionTaken" ma:readOnly="false">
+      <xsd:simpleType>
+        <xsd:restriction base="dms:Choice">
+          <xsd:enumeration value="Best Bets"/>
+          <xsd:enumeration value="Expire"/>
+          <xsd:enumeration value="Hide"/>
+          <xsd:enumeration value="None"/>
+        </xsd:restriction>
+      </xsd:simpleType>
+    </xsd:element>
+    <xsd:element name="APEditor" ma:index="35" nillable="true" ma:displayName="Editor" ma:default="" ma:list="UserInfo" ma:internalName="APEditor" ma:readOnly="false">
+      <xsd:complexType>
+        <xsd:complexContent>
+          <xsd:extension base="dms:User">
+            <xsd:sequence>
+              <xsd:element name="UserInfo" minOccurs="0" maxOccurs="unbounded">
+                <xsd:complexType>
+                  <xsd:sequence>
+                    <xsd:element name="DisplayName" type="xsd:string" minOccurs="0"/>
+                    <xsd:element name="AccountId" type="dms:UserId" minOccurs="0" nillable="true"/>
+                    <xsd:element name="AccountType" type="xsd:string" minOccurs="0"/>
+                  </xsd:sequence>
+                </xsd:complexType>
+              </xsd:element>
+            </xsd:sequence>
+          </xsd:extension>
+        </xsd:complexContent>
+      </xsd:complexType>
+    </xsd:element>
+    <xsd:element name="EditorialStatus" ma:index="36" nillable="true" ma:displayName="Editorial Status" ma:default="" ma:internalName="EditorialStatus" ma:readOnly="false">
+      <xsd:simpleType>
+        <xsd:restriction base="dms:Unknown"/>
+      </xsd:simpleType>
+    </xsd:element>
+    <xsd:element name="EditorialTags" ma:index="37" nillable="true" ma:displayName="Editorial Tags" ma:default="" ma:internalName="EditorialTags">
+      <xsd:simpleType>
+        <xsd:restriction base="dms:Unknown"/>
+      </xsd:simpleType>
+    </xsd:element>
+    <xsd:element name="TPExecutable" ma:index="38" nillable="true" ma:displayName="Executable" ma:default="" ma:internalName="TPExecutable">
+      <xsd:simpleType>
+        <xsd:restriction base="dms:Text"/>
+      </xsd:simpleType>
+    </xsd:element>
+    <xsd:element name="FeatureTagsTaxHTField0" ma:index="40" nillable="true" ma:taxonomy="true" ma:internalName="FeatureTagsTaxHTField0" ma:taxonomyFieldName="FeatureTags" ma:displayName="Features" ma:readOnly="false" ma:default="" ma:fieldId="{7fc0d542-15c6-4882-a8e3-13bca44403fb}" ma:taxonomyMulti="true" ma:sspId="8f79753a-75d3-41f5-8ca3-40b843941b4f" ma:termSetId="f1ab6845-967d-4854-a0ba-4ec07f0f8113" ma:anchorId="00000000-0000-0000-0000-000000000000" ma:open="false" ma:isKeyword="false">
+      <xsd:complexType>
+        <xsd:sequence>
+          <xsd:element ref="pc:Terms" minOccurs="0" maxOccurs="1"/>
+        </xsd:sequence>
+      </xsd:complexType>
+    </xsd:element>
+    <xsd:element name="TPFriendlyName" ma:index="41" nillable="true" ma:displayName="Friendly Name" ma:default="" ma:internalName="TPFriendlyName">
+      <xsd:simpleType>
+        <xsd:restriction base="dms:Text"/>
+      </xsd:simpleType>
+    </xsd:element>
+    <xsd:element name="FriendlyTitle" ma:index="42" nillable="true" ma:displayName="Friendly Title" ma:default="" ma:description="Shorter title to be used when displaying search results" ma:internalName="FriendlyTitle" ma:readOnly="false">
+      <xsd:simpleType>
+        <xsd:restriction base="dms:Text"/>
+      </xsd:simpleType>
+    </xsd:element>
+    <xsd:element name="PrimaryImageGen" ma:index="43" nillable="true" ma:displayName="Generate Images?" ma:default="true" ma:internalName="PrimaryImageGen">
+      <xsd:simpleType>
+        <xsd:restriction base="dms:Boolean"/>
+      </xsd:simpleType>
+    </xsd:element>
+    <xsd:element name="HandoffToMSDN" ma:index="44" nillable="true" ma:displayName="Handoff To MSDN Date" ma:default="" ma:internalName="HandoffToMSDN" ma:readOnly="false">
+      <xsd:simpleType>
+        <xsd:restriction base="dms:DateTime"/>
+      </xsd:simpleType>
+    </xsd:element>
+    <xsd:element name="InProjectListLookup" ma:index="45" nillable="true" ma:displayName="InProjectListLookup" ma:list="{9E343742-310B-4684-A24C-1D137CB4B230}" ma:internalName="InProjectListLookup" ma:readOnly="true" ma:showField="InProjectList" ma:web="4873beb7-5857-4685-be1f-d57550cc96cc">
+      <xsd:complexType>
+        <xsd:complexContent>
+          <xsd:extension base="dms:MultiChoiceLookup">
+            <xsd:sequence>
+              <xsd:element name="Value" type="dms:Lookup" maxOccurs="unbounded" minOccurs="0" nillable="true"/>
+            </xsd:sequence>
+          </xsd:extension>
+        </xsd:complexContent>
+      </xsd:complexType>
+    </xsd:element>
+    <xsd:element name="TPInstallLocation" ma:index="46" nillable="true" ma:displayName="Install Location" ma:default="" ma:internalName="TPInstallLocation">
+      <xsd:simpleType>
+        <xsd:restriction base="dms:Text"/>
+      </xsd:simpleType>
+    </xsd:element>
+    <xsd:element name="InternalTagsTaxHTField0" ma:index="48" nillable="true" ma:taxonomy="true" ma:internalName="InternalTagsTaxHTField0" ma:taxonomyFieldName="InternalTags" ma:displayName="Internal Tags" ma:readOnly="false" ma:default="" ma:fieldId="{1490b8a4-2706-41ec-b5e3-73176dccf34e}" ma:taxonomyMulti="true" ma:sspId="8f79753a-75d3-41f5-8ca3-40b843941b4f" ma:termSetId="82b6639e-f7fc-4c18-ad2d-003a6e707765" ma:anchorId="00000000-0000-0000-0000-000000000000" ma:open="false" ma:isKeyword="false">
+      <xsd:complexType>
+        <xsd:sequence>
+          <xsd:element ref="pc:Terms" minOccurs="0" maxOccurs="1"/>
+        </xsd:sequence>
+      </xsd:complexType>
+    </xsd:element>
+    <xsd:element name="IntlLangReview" ma:index="49" nillable="true" ma:displayName="Intl Lang QA Review Required?" ma:default="" ma:internalName="IntlLangReview" ma:readOnly="false">
+      <xsd:simpleType>
+        <xsd:restriction base="dms:Boolean"/>
+      </xsd:simpleType>
+    </xsd:element>
+    <xsd:element name="IntlLangReviewer" ma:index="50" nillable="true" ma:displayName="Intl Lang QA Reviewer" ma:default="" ma:internalName="IntlLangReviewer" ma:readOnly="false">
+      <xsd:simpleType>
+        <xsd:restriction base="dms:Text"/>
+      </xsd:simpleType>
+    </xsd:element>
+    <xsd:element name="MarketSpecific" ma:index="51" nillable="true" ma:displayName="Is Market Specific?" ma:default="" ma:internalName="MarketSpecific" ma:readOnly="false">
+      <xsd:simpleType>
+        <xsd:restriction base="dms:Boolean"/>
+      </xsd:simpleType>
+    </xsd:element>
+    <xsd:element name="LastCompleteVersionLookup" ma:index="52" nillable="true" ma:displayName="Last Complete Version Lookup" ma:default="" ma:list="{9E343742-310B-4684-A24C-1D137CB4B230}" ma:internalName="LastCompleteVersionLookup" ma:readOnly="true" ma:showField="LastCompleteVersion" ma:web="4873beb7-5857-4685-be1f-d57550cc96cc">
+      <xsd:complexType>
+        <xsd:complexContent>
+          <xsd:extension base="dms:MultiChoiceLookup">
+            <xsd:sequence>
+              <xsd:element name="Value" type="dms:Lookup" maxOccurs="unbounded" minOccurs="0" nillable="true"/>
+            </xsd:sequence>
+          </xsd:extension>
+        </xsd:complexContent>
+      </xsd:complexType>
+    </xsd:element>
+    <xsd:element name="LastHandOff" ma:index="53" nillable="true" ma:displayName="Last Hand-off" ma:default="" ma:internalName="LastHandOff" ma:readOnly="false">
+      <xsd:simpleType>
+        <xsd:restriction base="dms:DateTime"/>
+      </xsd:simpleType>
+    </xsd:element>
+    <xsd:element name="LastModifiedDateTime" ma:index="54" nillable="true" ma:displayName="Last Modified Date" ma:default="" ma:internalName="LastModifiedDateTime" ma:readOnly="false">
+      <xsd:simpleType>
+        <xsd:restriction base="dms:DateTime"/>
+      </xsd:simpleType>
+    </xsd:element>
+    <xsd:element name="LastPreviewErrorLookup" ma:index="55" nillable="true" ma:displayName="Last Preview Attempt Error" ma:default="" ma:list="{9E343742-310B-4684-A24C-1D137CB4B230}" ma:internalName="LastPreviewErrorLookup" ma:readOnly="true" ma:showField="LastPreviewError" ma:web="4873beb7-5857-4685-be1f-d57550cc96cc">
+      <xsd:complexType>
+        <xsd:complexContent>
+          <xsd:extension base="dms:MultiChoiceLookup">
+            <xsd:sequence>
+              <xsd:element name="Value" type="dms:Lookup" maxOccurs="unbounded" minOccurs="0" nillable="true"/>
+            </xsd:sequence>
+          </xsd:extension>
+        </xsd:complexContent>
+      </xsd:complexType>
+    </xsd:element>
+    <xsd:element name="LastPreviewResultLookup" ma:index="56" nillable="true" ma:displayName="Last Preview Attempt Result" ma:default="" ma:list="{9E343742-310B-4684-A24C-1D137CB4B230}" ma:internalName="LastPreviewResultLookup" ma:readOnly="true" ma:showField="LastPreviewResult" ma:web="4873beb7-5857-4685-be1f-d57550cc96cc">
+      <xsd:complexType>
+        <xsd:complexContent>
+          <xsd:extension base="dms:MultiChoiceLookup">
+            <xsd:sequence>
+              <xsd:element name="Value" type="dms:Lookup" maxOccurs="unbounded" minOccurs="0" nillable="true"/>
+            </xsd:sequence>
+          </xsd:extension>
+        </xsd:complexContent>
+      </xsd:complexType>
+    </xsd:element>
+    <xsd:element name="LastPreviewAttemptDateLookup" ma:index="57" nillable="true" ma:displayName="Last Preview Attempted On" ma:default="" ma:list="{9E343742-310B-4684-A24C-1D137CB4B230}" ma:internalName="LastPreviewAttemptDateLookup" ma:readOnly="true" ma:showField="LastPreviewAttemptDate" ma:web="4873beb7-5857-4685-be1f-d57550cc96cc">
+      <xsd:complexType>
+        <xsd:complexContent>
+          <xsd:extension base="dms:MultiChoiceLookup">
+            <xsd:sequence>
+              <xsd:element name="Value" type="dms:Lookup" maxOccurs="unbounded" minOccurs="0" nillable="true"/>
+            </xsd:sequence>
+          </xsd:extension>
+        </xsd:complexContent>
+      </xsd:complexType>
+    </xsd:element>
+    <xsd:element name="LastPreviewedByLookup" ma:index="58" nillable="true" ma:displayName="Last Previewed By" ma:default="" ma:list="{9E343742-310B-4684-A24C-1D137CB4B230}" ma:internalName="LastPreviewedByLookup" ma:readOnly="true" ma:showField="LastPreviewedBy" ma:web="4873beb7-5857-4685-be1f-d57550cc96cc">
+      <xsd:complexType>
+        <xsd:complexContent>
+          <xsd:extension base="dms:MultiChoiceLookup">
+            <xsd:sequence>
+              <xsd:element name="Value" type="dms:Lookup" maxOccurs="unbounded" minOccurs="0" nillable="true"/>
+            </xsd:sequence>
+          </xsd:extension>
+        </xsd:complexContent>
+      </xsd:complexType>
+    </xsd:element>
+    <xsd:element name="LastPreviewTimeLookup" ma:index="59" nillable="true" ma:displayName="Last Previewed Date" ma:default="" ma:list="{9E343742-310B-4684-A24C-1D137CB4B230}" ma:internalName="LastPreviewTimeLookup" ma:readOnly="true" ma:showField="LastPreviewTime" ma:web="4873beb7-5857-4685-be1f-d57550cc96cc">
+      <xsd:complexType>
+        <xsd:complexContent>
+          <xsd:extension base="dms:MultiChoiceLookup">
+            <xsd:sequence>
+              <xsd:element name="Value" type="dms:Lookup" maxOccurs="unbounded" minOccurs="0" nillable="true"/>
+            </xsd:sequence>
+          </xsd:extension>
+        </xsd:complexContent>
+      </xsd:complexType>
+    </xsd:element>
+    <xsd:element name="LastPreviewVersionLookup" ma:index="60" nillable="true" ma:displayName="Last Previewed Version" ma:default="" ma:list="{9E343742-310B-4684-A24C-1D137CB4B230}" ma:internalName="LastPreviewVersionLookup" ma:readOnly="true" ma:showField="LastPreviewVersion" ma:web="4873beb7-5857-4685-be1f-d57550cc96cc">
+      <xsd:complexType>
+        <xsd:complexContent>
+          <xsd:extension base="dms:MultiChoiceLookup">
+            <xsd:sequence>
+              <xsd:element name="Value" type="dms:Lookup" maxOccurs="unbounded" minOccurs="0" nillable="true"/>
+            </xsd:sequence>
+          </xsd:extension>
+        </xsd:complexContent>
+      </xsd:complexType>
+    </xsd:element>
+    <xsd:element name="LastPublishErrorLookup" ma:index="61" nillable="true" ma:displayName="Last Publish Attempt Error" ma:default="" ma:list="{9E343742-310B-4684-A24C-1D137CB4B230}" ma:internalName="LastPublishErrorLookup" ma:readOnly="true" ma:showField="LastPublishError" ma:web="4873beb7-5857-4685-be1f-d57550cc96cc">
+      <xsd:complexType>
+        <xsd:complexContent>
+          <xsd:extension base="dms:MultiChoiceLookup">
+            <xsd:sequence>
+              <xsd:element name="Value" type="dms:Lookup" maxOccurs="unbounded" minOccurs="0" nillable="true"/>
+            </xsd:sequence>
+          </xsd:extension>
+        </xsd:complexContent>
+      </xsd:complexType>
+    </xsd:element>
+    <xsd:element name="LastPublishResultLookup" ma:index="62" nillable="true" ma:displayName="Last Publish Attempt Result" ma:default="" ma:list="{9E343742-310B-4684-A24C-1D137CB4B230}" ma:internalName="LastPublishResultLookup" ma:readOnly="true" ma:showField="LastPublishResult" ma:web="4873beb7-5857-4685-be1f-d57550cc96cc">
+      <xsd:complexType>
+        <xsd:complexContent>
+          <xsd:extension base="dms:MultiChoiceLookup">
+            <xsd:sequence>
+              <xsd:element name="Value" type="dms:Lookup" maxOccurs="unbounded" minOccurs="0" nillable="true"/>
+            </xsd:sequence>
+          </xsd:extension>
+        </xsd:complexContent>
+      </xsd:complexType>
+    </xsd:element>
+    <xsd:element name="LastPublishAttemptDateLookup" ma:index="63" nillable="true" ma:displayName="Last Publish Attempted On" ma:default="" ma:list="{9E343742-310B-4684-A24C-1D137CB4B230}" ma:internalName="LastPublishAttemptDateLookup" ma:readOnly="true" ma:showField="LastPublishAttemptDate" ma:web="4873beb7-5857-4685-be1f-d57550cc96cc">
+      <xsd:complexType>
+        <xsd:complexContent>
+          <xsd:extension base="dms:MultiChoiceLookup">
+            <xsd:sequence>
+              <xsd:element name="Value" type="dms:Lookup" maxOccurs="unbounded" minOccurs="0" nillable="true"/>
+            </xsd:sequence>
+          </xsd:extension>
+        </xsd:complexContent>
+      </xsd:complexType>
+    </xsd:element>
+    <xsd:element name="LastPublishedByLookup" ma:index="64" nillable="true" ma:displayName="Last Published By" ma:default="" ma:list="{9E343742-310B-4684-A24C-1D137CB4B230}" ma:internalName="LastPublishedByLookup" ma:readOnly="true" ma:showField="LastPublishedBy" ma:web="4873beb7-5857-4685-be1f-d57550cc96cc">
+      <xsd:complexType>
+        <xsd:complexContent>
+          <xsd:extension base="dms:MultiChoiceLookup">
+            <xsd:sequence>
+              <xsd:element name="Value" type="dms:Lookup" maxOccurs="unbounded" minOccurs="0" nillable="true"/>
+            </xsd:sequence>
+          </xsd:extension>
+        </xsd:complexContent>
+      </xsd:complexType>
+    </xsd:element>
+    <xsd:element name="LastPublishTimeLookup" ma:index="65" nillable="true" ma:displayName="Last Published Date" ma:default="" ma:list="{9E343742-310B-4684-A24C-1D137CB4B230}" ma:internalName="LastPublishTimeLookup" ma:readOnly="true" ma:showField="LastPublishTime" ma:web="4873beb7-5857-4685-be1f-d57550cc96cc">
+      <xsd:complexType>
+        <xsd:complexContent>
+          <xsd:extension base="dms:MultiChoiceLookup">
+            <xsd:sequence>
+              <xsd:element name="Value" type="dms:Lookup" maxOccurs="unbounded" minOccurs="0" nillable="true"/>
+            </xsd:sequence>
+          </xsd:extension>
+        </xsd:complexContent>
+      </xsd:complexType>
+    </xsd:element>
+    <xsd:element name="LastPublishVersionLookup" ma:index="66" nillable="true" ma:displayName="Last Published Version" ma:default="" ma:list="{9E343742-310B-4684-A24C-1D137CB4B230}" ma:internalName="LastPublishVersionLookup" ma:readOnly="true" ma:showField="LastPublishVersion" ma:web="4873beb7-5857-4685-be1f-d57550cc96cc">
+      <xsd:complexType>
+        <xsd:complexContent>
+          <xsd:extension base="dms:MultiChoiceLookup">
+            <xsd:sequence>
+              <xsd:element name="Value" type="dms:Lookup" maxOccurs="unbounded" minOccurs="0" nillable="true"/>
+            </xsd:sequence>
+          </xsd:extension>
+        </xsd:complexContent>
+      </xsd:complexType>
+    </xsd:element>
+    <xsd:element name="TPLaunchHelpLinkType" ma:index="67" nillable="true" ma:displayName="Launch Help Link Type" ma:default="Template" ma:internalName="TPLaunchHelpLinkType">
+      <xsd:simpleType>
+        <xsd:restriction base="dms:Choice">
+          <xsd:enumeration value="Template"/>
+          <xsd:enumeration value="Training"/>
+          <xsd:enumeration value="URL"/>
+          <xsd:enumeration value="None"/>
+        </xsd:restriction>
+      </xsd:simpleType>
+    </xsd:element>
+    <xsd:element name="LegacyData" ma:index="68" nillable="true" ma:displayName="Legacy Data" ma:default="" ma:internalName="LegacyData" ma:readOnly="false">
+      <xsd:simpleType>
+        <xsd:restriction base="dms:Note"/>
+      </xsd:simpleType>
+    </xsd:element>
+    <xsd:element name="TPLaunchHelpLink" ma:index="69" nillable="true" ma:displayName="Link to Launch Help Topic" ma:default="" ma:internalName="TPLaunchHelpLink">
+      <xsd:simpleType>
+        <xsd:restriction base="dms:Text"/>
+      </xsd:simpleType>
+    </xsd:element>
+    <xsd:element name="LocComments" ma:index="70" nillable="true" ma:displayName="Loc Approval Comments" ma:default="" ma:internalName="LocComments" ma:readOnly="false">
+      <xsd:simpleType>
+        <xsd:restriction base="dms:Note"/>
+      </xsd:simpleType>
+    </xsd:element>
+    <xsd:element name="LocLastLocAttemptVersionLookup" ma:index="71" nillable="true" ma:displayName="Loc Last Loc Attempt Version" ma:default="" ma:list="{7DD1DCEC-E449-43D3-891F-7DC62F62AD21}" ma:internalName="LocLastLocAttemptVersionLookup" ma:readOnly="false" ma:showField="LastLocAttemptVersion" ma:web="4873beb7-5857-4685-be1f-d57550cc96cc">
+      <xsd:simpleType>
+        <xsd:restriction base="dms:Lookup"/>
+      </xsd:simpleType>
+    </xsd:element>
+    <xsd:element name="LocLastLocAttemptVersionTypeLookup" ma:index="72" nillable="true" ma:displayName="Loc Last Loc Attempt Version Type" ma:default="" ma:list="{7DD1DCEC-E449-43D3-891F-7DC62F62AD21}" ma:internalName="LocLastLocAttemptVersionTypeLookup" ma:readOnly="true" ma:showField="LastLocAttemptVersionType" ma:web="4873beb7-5857-4685-be1f-d57550cc96cc">
+      <xsd:simpleType>
+        <xsd:restriction base="dms:Lookup"/>
+      </xsd:simpleType>
+    </xsd:element>
+    <xsd:element name="LocManualTestRequired" ma:index="73" nillable="true" ma:displayName="Loc Manual Test Required" ma:default="" ma:internalName="LocManualTestRequired" ma:readOnly="false">
+      <xsd:simpleType>
+        <xsd:restriction base="dms:Boolean"/>
+      </xsd:simpleType>
+    </xsd:element>
+    <xsd:element name="LocMarketGroupTiers2" ma:index="74" nillable="true" ma:displayName="Loc Market Group Tiers" ma:internalName="LocMarketGroupTiers2" ma:readOnly="false">
+      <xsd:simpleType>
+        <xsd:restriction base="dms:Unknown"/>
+      </xsd:simpleType>
+    </xsd:element>
+    <xsd:element name="LocNewPublishedVersionLookup" ma:index="75" nillable="true" ma:displayName="Loc New Published Version Lookup" ma:default="" ma:list="{7DD1DCEC-E449-43D3-891F-7DC62F62AD21}" ma:internalName="LocNewPublishedVersionLookup" ma:readOnly="true" ma:showField="NewPublishedVersion" ma:web="4873beb7-5857-4685-be1f-d57550cc96cc">
+      <xsd:simpleType>
+        <xsd:restriction base="dms:Lookup"/>
+      </xsd:simpleType>
+    </xsd:element>
+    <xsd:element name="LocOverallHandbackStatusLookup" ma:index="76" nillable="true" ma:displayName="Loc Overall Handback Status" ma:default="" ma:list="{7DD1DCEC-E449-43D3-891F-7DC62F62AD21}" ma:internalName="LocOverallHandbackStatusLookup" ma:readOnly="true" ma:showField="OverallHandbackStatus" ma:web="4873beb7-5857-4685-be1f-d57550cc96cc">
+      <xsd:simpleType>
+        <xsd:restriction base="dms:Lookup"/>
+      </xsd:simpleType>
+    </xsd:element>
+    <xsd:element name="LocOverallLocStatusLookup" ma:index="77" nillable="true" ma:displayName="Loc Overall Localize Status" ma:default="" ma:list="{7DD1DCEC-E449-43D3-891F-7DC62F62AD21}" ma:internalName="LocOverallLocStatusLookup" ma:readOnly="true" ma:showField="OverallLocStatus" ma:web="4873beb7-5857-4685-be1f-d57550cc96cc">
+      <xsd:simpleType>
+        <xsd:restriction base="dms:Lookup"/>
+      </xsd:simpleType>
+    </xsd:element>
+    <xsd:element name="LocOverallPreviewStatusLookup" ma:index="78" nillable="true" ma:displayName="Loc Overall Preview Status" ma:default="" ma:list="{7DD1DCEC-E449-43D3-891F-7DC62F62AD21}" ma:internalName="LocOverallPreviewStatusLookup" ma:readOnly="true" ma:showField="OverallPreviewStatus" ma:web="4873beb7-5857-4685-be1f-d57550cc96cc">
+      <xsd:simpleType>
+        <xsd:restriction base="dms:Lookup"/>
+      </xsd:simpleType>
+    </xsd:element>
+    <xsd:element name="LocOverallPublishStatusLookup" ma:index="79" nillable="true" ma:displayName="Loc Overall Publish Status" ma:default="" ma:list="{7DD1DCEC-E449-43D3-891F-7DC62F62AD21}" ma:internalName="LocOverallPublishStatusLookup" ma:readOnly="true" ma:showField="OverallPublishStatus" ma:web="4873beb7-5857-4685-be1f-d57550cc96cc">
+      <xsd:simpleType>
+        <xsd:restriction base="dms:Lookup"/>
+      </xsd:simpleType>
+    </xsd:element>
+    <xsd:element name="IntlLocPriority" ma:index="80" nillable="true" ma:displayName="Loc Priority" ma:default="" ma:internalName="IntlLocPriority" ma:readOnly="false">
+      <xsd:simpleType>
+        <xsd:restriction base="dms:Unknown"/>
+      </xsd:simpleType>
+    </xsd:element>
+    <xsd:element name="LocProcessedForHandoffsLookup" ma:index="81" nillable="true" ma:displayName="Loc Processed For Handoffs" ma:default="" ma:list="{7DD1DCEC-E449-43D3-891F-7DC62F62AD21}" ma:internalName="LocProcessedForHandoffsLookup" ma:readOnly="true" ma:showField="ProcessedForHandoffs" ma:web="4873beb7-5857-4685-be1f-d57550cc96cc">
+      <xsd:simpleType>
+        <xsd:restriction base="dms:Lookup"/>
+      </xsd:simpleType>
+    </xsd:element>
+    <xsd:element name="LocProcessedForMarketsLookup" ma:index="82" nillable="true" ma:displayName="Loc Processed For Markets" ma:default="" ma:list="{7DD1DCEC-E449-43D3-891F-7DC62F62AD21}" ma:internalName="LocProcessedForMarketsLookup" ma:readOnly="true" ma:showField="ProcessedForMarkets" ma:web="4873beb7-5857-4685-be1f-d57550cc96cc">
+      <xsd:simpleType>
+        <xsd:restriction base="dms:Lookup"/>
+      </xsd:simpleType>
+    </xsd:element>
+    <xsd:element name="LocPublishedDependentAssetsLookup" ma:index="83" nillable="true" ma:displayName="Loc Published Dependent Assets" ma:default="" ma:list="{7DD1DCEC-E449-43D3-891F-7DC62F62AD21}" ma:internalName="LocPublishedDependentAssetsLookup" ma:readOnly="true" ma:showField="PublishedDependentAssets" ma:web="4873beb7-5857-4685-be1f-d57550cc96cc">
+      <xsd:simpleType>
+        <xsd:restriction base="dms:Lookup"/>
+      </xsd:simpleType>
+    </xsd:element>
+    <xsd:element name="LocPublishedLinkedAssetsLookup" ma:index="84" nillable="true" ma:displayName="Loc Published Linked Assets" ma:default="" ma:list="{7DD1DCEC-E449-43D3-891F-7DC62F62AD21}" ma:internalName="LocPublishedLinkedAssetsLookup" ma:readOnly="true" ma:showField="PublishedLinkedAssets" ma:web="4873beb7-5857-4685-be1f-d57550cc96cc">
+      <xsd:simpleType>
+        <xsd:restriction base="dms:Lookup"/>
+      </xsd:simpleType>
+    </xsd:element>
+    <xsd:element name="LocRecommendedHandoff" ma:index="85" nillable="true" ma:displayName="Loc Recommended Handoff" ma:default="" ma:indexed="true" ma:internalName="LocRecommendedHandoff" ma:readOnly="false">
+      <xsd:simpleType>
+        <xsd:restriction base="dms:Text"/>
+      </xsd:simpleType>
+    </xsd:element>
+    <xsd:element name="LocalizationTagsTaxHTField0" ma:index="87" nillable="true" ma:taxonomy="true" ma:internalName="LocalizationTagsTaxHTField0" ma:taxonomyFieldName="LocalizationTags" ma:displayName="Localization Tags" ma:readOnly="false" ma:default="" ma:fieldId="{00f02cb3-2c7c-424a-9c61-10e9b6878429}" ma:taxonomyMulti="true" ma:sspId="8f79753a-75d3-41f5-8ca3-40b843941b4f" ma:termSetId="5b7703a5-8e8b-4b58-8b31-1cea35331da3" ma:anchorId="00000000-0000-0000-0000-000000000000" ma:open="false" ma:isKeyword="false">
+      <xsd:complexType>
+        <xsd:sequence>
+          <xsd:element ref="pc:Terms" minOccurs="0" maxOccurs="1"/>
+        </xsd:sequence>
+      </xsd:complexType>
+    </xsd:element>
+    <xsd:element name="MachineTranslated" ma:index="88" nillable="true" ma:displayName="Machine Translated" ma:default="" ma:internalName="MachineTranslated" ma:readOnly="false">
+      <xsd:simpleType>
+        <xsd:restriction base="dms:Boolean"/>
+      </xsd:simpleType>
+    </xsd:element>
+    <xsd:element name="Manager" ma:index="89" nillable="true" ma:displayName="Manager" ma:hidden="true" ma:internalName="Manager" ma:readOnly="false">
+      <xsd:simpleType>
+        <xsd:restriction base="dms:Text"/>
+      </xsd:simpleType>
+    </xsd:element>
+    <xsd:element name="Markets" ma:index="90" nillable="true" ma:displayName="Markets" ma:default="" ma:description="Leave blank to show in all markets" ma:list="{2FBD1B11-2ACE-4FDC-B5A3-635D4ADF6F1B}" ma:internalName="Markets" ma:readOnly="false" ma:showField="MarketName" ma:web="4873beb7-5857-4685-be1f-d57550cc96cc">
+      <xsd:complexType>
+        <xsd:complexContent>
+          <xsd:extension base="dms:MultiChoiceLookup">
+            <xsd:sequence>
+              <xsd:element name="Value" type="dms:Lookup" maxOccurs="unbounded" minOccurs="0" nillable="true"/>
+            </xsd:sequence>
+          </xsd:extension>
+        </xsd:complexContent>
+      </xsd:complexType>
+    </xsd:element>
+    <xsd:element name="Milestone" ma:index="91" nillable="true" ma:displayName="Milestone" ma:default="" ma:internalName="Milestone" ma:readOnly="false">
+      <xsd:simpleType>
+        <xsd:restriction base="dms:Unknown"/>
+      </xsd:simpleType>
+    </xsd:element>
+    <xsd:element name="TPNamespace" ma:index="94" nillable="true" ma:displayName="Namespace" ma:default="" ma:internalName="TPNamespace">
+      <xsd:simpleType>
+        <xsd:restriction base="dms:Text"/>
+      </xsd:simpleType>
+    </xsd:element>
+    <xsd:element name="NumericId" ma:index="95" nillable="true" ma:displayName="Numeric ID" ma:default="" ma:indexed="true" ma:internalName="NumericId" ma:readOnly="false">
+      <xsd:simpleType>
+        <xsd:restriction base="dms:Number"/>
+      </xsd:simpleType>
+    </xsd:element>
+    <xsd:element name="NumOfRatingsLookup" ma:index="96" nillable="true" ma:displayName="NumOfRatings" ma:default="" ma:list="{9E343742-310B-4684-A24C-1D137CB4B230}" ma:internalName="NumOfRatingsLookup" ma:readOnly="true" ma:showField="NumOfRatings" ma:web="4873beb7-5857-4685-be1f-d57550cc96cc">
+      <xsd:complexType>
+        <xsd:complexContent>
+          <xsd:extension base="dms:MultiChoiceLookup">
+            <xsd:sequence>
+              <xsd:element name="Value" type="dms:Lookup" maxOccurs="unbounded" minOccurs="0" nillable="true"/>
+            </xsd:sequence>
+          </xsd:extension>
+        </xsd:complexContent>
+      </xsd:complexType>
+    </xsd:element>
+    <xsd:element name="OOCacheId" ma:index="97" nillable="true" ma:displayName="OOCacheId" ma:internalName="OOCacheId" ma:readOnly="false">
+      <xsd:simpleType>
+        <xsd:restriction base="dms:Text"/>
+      </xsd:simpleType>
+    </xsd:element>
+    <xsd:element name="OpenTemplate" ma:index="98" nillable="true" ma:displayName="Open Template" ma:default="true" ma:internalName="OpenTemplate">
+      <xsd:simpleType>
+        <xsd:restriction base="dms:Boolean"/>
+      </xsd:simpleType>
+    </xsd:element>
+    <xsd:element name="OriginAsset" ma:index="99" nillable="true" ma:displayName="Origin Asset" ma:default="" ma:internalName="OriginAsset" ma:readOnly="false">
+      <xsd:simpleType>
+        <xsd:restriction base="dms:Text"/>
+      </xsd:simpleType>
+    </xsd:element>
+    <xsd:element name="OriginalRelease" ma:index="100" nillable="true" ma:displayName="Original Release" ma:default="15" ma:internalName="OriginalRelease" ma:readOnly="false">
+      <xsd:simpleType>
+        <xsd:restriction base="dms:Choice">
+          <xsd:enumeration value="14"/>
+          <xsd:enumeration value="15"/>
+          <xsd:enumeration value="16"/>
+        </xsd:restriction>
+      </xsd:simpleType>
+    </xsd:element>
+    <xsd:element name="OriginalSourceMarket" ma:index="101" nillable="true" ma:displayName="Original Source Market Group" ma:default="" ma:internalName="OriginalSourceMarket" ma:readOnly="false">
+      <xsd:simpleType>
+        <xsd:restriction base="dms:Text"/>
+      </xsd:simpleType>
+    </xsd:element>
+    <xsd:element name="OutputCachingOn" ma:index="102" nillable="true" ma:displayName="Output Caching" ma:default="true" ma:hidden="true" ma:internalName="OutputCachingOn" ma:readOnly="false">
+      <xsd:simpleType>
+        <xsd:restriction base="dms:Boolean"/>
+      </xsd:simpleType>
+    </xsd:element>
+    <xsd:element name="ParentAssetId" ma:index="103" nillable="true" ma:displayName="Parent Asset Id" ma:default="" ma:internalName="ParentAssetId" ma:readOnly="false">
+      <xsd:simpleType>
+        <xsd:restriction base="dms:Text"/>
+      </xsd:simpleType>
+    </xsd:element>
+    <xsd:element name="PlannedPubDate" ma:index="104" nillable="true" ma:displayName="Planned Publish Date" ma:default="" ma:indexed="true" ma:internalName="PlannedPubDate" ma:readOnly="false">
+      <xsd:simpleType>
+        <xsd:restriction base="dms:DateTime"/>
+      </xsd:simpleType>
+    </xsd:element>
+    <xsd:element name="PolicheckWords" ma:index="105" nillable="true" ma:displayName="Policheck Words" ma:default="" ma:internalName="PolicheckWords" ma:readOnly="false">
+      <xsd:simpleType>
+        <xsd:restriction base="dms:Text"/>
+      </xsd:simpleType>
+    </xsd:element>
+    <xsd:element name="BusinessGroup" ma:index="106" nillable="true" ma:displayName="Product Division Owner" ma:default="" ma:internalName="BusinessGroup" ma:readOnly="false">
+      <xsd:simpleType>
+        <xsd:restriction base="dms:Unknown"/>
+      </xsd:simpleType>
+    </xsd:element>
+    <xsd:element name="UAProjectedTotalWords" ma:index="107" nillable="true" ma:displayName="Projected Word Count" ma:default="" ma:internalName="UAProjectedTotalWords" ma:readOnly="false">
+      <xsd:simpleType>
+        <xsd:restriction base="dms:Unknown"/>
+      </xsd:simpleType>
+    </xsd:element>
+    <xsd:element name="Provider" ma:index="108" nillable="true" ma:displayName="Provider" ma:default="" ma:internalName="Provider" ma:readOnly="false">
+      <xsd:simpleType>
+        <xsd:restriction base="dms:Unknown"/>
+      </xsd:simpleType>
+    </xsd:element>
+    <xsd:element name="Providers" ma:index="109" nillable="true" ma:displayName="Providers" ma:default="" ma:internalName="Providers">
+      <xsd:simpleType>
+        <xsd:restriction base="dms:Unknown"/>
+      </xsd:simpleType>
+    </xsd:element>
+    <xsd:element name="PublishStatusLookup" ma:index="110" nillable="true" ma:displayName="Publish Status" ma:default="" ma:list="{9E343742-310B-4684-A24C-1D137CB4B230}" ma:internalName="PublishStatusLookup" ma:readOnly="false" ma:showField="PublishStatus" ma:web="4873beb7-5857-4685-be1f-d57550cc96cc">
+      <xsd:complexType>
+        <xsd:complexContent>
+          <xsd:extension base="dms:MultiChoiceLookup">
+            <xsd:sequence>
+              <xsd:element name="Value" type="dms:Lookup" maxOccurs="unbounded" minOccurs="0" nillable="true"/>
+            </xsd:sequence>
+          </xsd:extension>
+        </xsd:complexContent>
+      </xsd:complexType>
+    </xsd:element>
+    <xsd:element name="PublishTargets" ma:index="111" nillable="true" ma:displayName="Publish Target" ma:default="OfficeOnlineVNext" ma:internalName="PublishTargets" ma:readOnly="false">
+      <xsd:simpleType>
+        <xsd:restriction base="dms:Unknown"/>
+      </xsd:simpleType>
+    </xsd:element>
+    <xsd:element name="RecommendationsModifier" ma:index="112" nillable="true" ma:displayName="Recommendations Modifier" ma:default="" ma:internalName="RecommendationsModifier" ma:readOnly="false">
+      <xsd:simpleType>
+        <xsd:restriction base="dms:Number"/>
+      </xsd:simpleType>
+    </xsd:element>
+    <xsd:element name="ArtSampleDocs" ma:index="113" nillable="true" ma:displayName="Sample Docs" ma:default="" ma:hidden="true" ma:internalName="ArtSampleDocs" ma:readOnly="false">
+      <xsd:simpleType>
+        <xsd:restriction base="dms:Text"/>
+      </xsd:simpleType>
+    </xsd:element>
+    <xsd:element name="ScenarioTagsTaxHTField0" ma:index="115" nillable="true" ma:taxonomy="true" ma:internalName="ScenarioTagsTaxHTField0" ma:taxonomyFieldName="ScenarioTags" ma:displayName="Scenarios" ma:readOnly="false" ma:default="" ma:fieldId="{93aef74d-6c78-4815-8310-51477dceeccc}" ma:taxonomyMulti="true" ma:sspId="8f79753a-75d3-41f5-8ca3-40b843941b4f" ma:termSetId="4b7d5f16-e2f2-4fc0-bab3-6e8b931e57d6" ma:anchorId="00000000-0000-0000-0000-000000000000" ma:open="false" ma:isKeyword="false">
+      <xsd:complexType>
+        <xsd:sequence>
+          <xsd:element ref="pc:Terms" minOccurs="0" maxOccurs="1"/>
+        </xsd:sequence>
+      </xsd:complexType>
+    </xsd:element>
+    <xsd:element name="ShowIn" ma:index="117" nillable="true" ma:displayName="Show In" ma:default="Show everywhere" ma:internalName="ShowIn" ma:readOnly="false">
+      <xsd:simpleType>
+        <xsd:restriction base="dms:Choice">
+          <xsd:enumeration value="Hide on web"/>
+          <xsd:enumeration value="On Web no search"/>
+          <xsd:enumeration value="Show everywhere"/>
+          <xsd:enumeration value="Special use only"/>
+        </xsd:restriction>
+      </xsd:simpleType>
+    </xsd:element>
+    <xsd:element name="SourceTitle" ma:index="118" nillable="true" ma:displayName="Source Title" ma:default="" ma:indexed="true" ma:internalName="SourceTitle" ma:readOnly="false">
+      <xsd:simpleType>
+        <xsd:restriction base="dms:Text"/>
+      </xsd:simpleType>
+    </xsd:element>
+    <xsd:element name="CSXSubmissionDate" ma:index="119" nillable="true" ma:displayName="Submission Date" ma:default="" ma:internalName="CSXSubmissionDate" ma:readOnly="false">
+      <xsd:simpleType>
+        <xsd:restriction base="dms:DateTime"/>
+      </xsd:simpleType>
+    </xsd:element>
+    <xsd:element name="SubmitterId" ma:index="120" nillable="true" ma:displayName="Submitter ID" ma:default="" ma:internalName="SubmitterId" ma:readOnly="false">
+      <xsd:simpleType>
+        <xsd:restriction base="dms:Text"/>
+      </xsd:simpleType>
+    </xsd:element>
+    <xsd:element name="TaxCatchAll" ma:index="121" nillable="true" ma:displayName="Taxonomy Catch All Column" ma:hidden="true" ma:list="{530f955b-6704-4601-bd83-f81d87f1e440}" ma:internalName="TaxCatchAll" ma:showField="CatchAllData" ma:web="4873beb7-5857-4685-be1f-d57550cc96cc">
+      <xsd:complexType>
+        <xsd:complexContent>
+          <xsd:extension base="dms:MultiChoiceLookup">
+            <xsd:sequence>
+              <xsd:element name="Value" type="dms:Lookup" maxOccurs="unbounded" minOccurs="0" nillable="true"/>
+            </xsd:sequence>
+          </xsd:extension>
+        </xsd:complexContent>
+      </xsd:complexType>
+    </xsd:element>
+    <xsd:element name="TaxCatchAllLabel" ma:index="122" nillable="true" ma:displayName="Taxonomy Catch All Column1" ma:hidden="true" ma:list="{530f955b-6704-4601-bd83-f81d87f1e440}" ma:internalName="TaxCatchAllLabel" ma:readOnly="true" ma:showField="CatchAllDataLabel" ma:web="4873beb7-5857-4685-be1f-d57550cc96cc">
+      <xsd:complexType>
+        <xsd:complexContent>
+          <xsd:extension base="dms:MultiChoiceLookup">
+            <xsd:sequence>
+              <xsd:element name="Value" type="dms:Lookup" maxOccurs="unbounded" minOccurs="0" nillable="true"/>
+            </xsd:sequence>
+          </xsd:extension>
+        </xsd:complexContent>
+      </xsd:complexType>
+    </xsd:element>
+    <xsd:element name="TemplateStatus" ma:index="123" nillable="true" ma:displayName="Template Status" ma:default="" ma:internalName="TemplateStatus">
+      <xsd:simpleType>
+        <xsd:restriction base="dms:Unknown"/>
+      </xsd:simpleType>
+    </xsd:element>
+    <xsd:element name="TemplateTemplateType" ma:index="124" nillable="true" ma:displayName="Template Type" ma:default="" ma:internalName="TemplateTemplateType">
+      <xsd:simpleType>
+        <xsd:restriction base="dms:Unknown"/>
+      </xsd:simpleType>
+    </xsd:element>
+    <xsd:element name="ThumbnailAssetId" ma:index="125" nillable="true" ma:displayName="Thumbnail Image Asset" ma:default="" ma:internalName="ThumbnailAssetId" ma:readOnly="false">
+      <xsd:simpleType>
+        <xsd:restriction base="dms:Text"/>
+      </xsd:simpleType>
+    </xsd:element>
+    <xsd:element name="TimesCloned" ma:index="126" nillable="true" ma:displayName="Times Cloned" ma:default="" ma:internalName="TimesCloned" ma:readOnly="false">
+      <xsd:simpleType>
+        <xsd:restriction base="dms:Number"/>
+      </xsd:simpleType>
+    </xsd:element>
+    <xsd:element name="TrustLevel" ma:index="128" nillable="true" ma:displayName="Trust Level" ma:default="1 Microsoft Managed Content" ma:internalName="TrustLevel" ma:readOnly="false">
+      <xsd:simpleType>
+        <xsd:restriction base="dms:Unknown"/>
+      </xsd:simpleType>
+    </xsd:element>
+    <xsd:element name="UALocComments" ma:index="129" nillable="true" ma:displayName="UA Loc Comments" ma:default="" ma:internalName="UALocComments" ma:readOnly="false">
+      <xsd:simpleType>
+        <xsd:restriction base="dms:Note"/>
+      </xsd:simpleType>
+    </xsd:element>
+    <xsd:element name="UALocRecommendation" ma:index="130" nillable="true" ma:displayName="UA Loc Recommendation" ma:default="Localize" ma:internalName="UALocRecommendation" ma:readOnly="false">
+      <xsd:simpleType>
+        <xsd:restriction base="dms:Choice">
+          <xsd:enumeration value="Localize"/>
+          <xsd:enumeration value="Never Localize"/>
+          <xsd:enumeration value="Priority Localize"/>
+        </xsd:restriction>
+      </xsd:simpleType>
+    </xsd:element>
+    <xsd:element name="UANotes" ma:index="131" nillable="true" ma:displayName="UA Notes" ma:default="" ma:internalName="UANotes" ma:readOnly="false">
+      <xsd:simpleType>
+        <xsd:restriction base="dms:Note"/>
+      </xsd:simpleType>
+    </xsd:element>
+    <xsd:element name="TPAppVersion" ma:index="132" nillable="true" ma:displayName="Version" ma:default="" ma:internalName="TPAppVersion">
+      <xsd:simpleType>
+        <xsd:restriction base="dms:Text"/>
+      </xsd:simpleType>
+    </xsd:element>
+    <xsd:element name="VoteCount" ma:index="133" nillable="true" ma:displayName="Vote Count" ma:default="" ma:internalName="VoteCount" ma:readOnly="false">
+      <xsd:simpleType>
+        <xsd:restriction base="dms:Unknown"/>
+      </xsd:simpleType>
+    </xsd:element>
+  </xsd:schema>
+  <xsd:schema xmlns="http://schemas.openxmlformats.org/package/2006/metadata/core-properties" xmlns:xsd="http://www.w3.org/2001/XMLSchema" xmlns:xsi="http://www.w3.org/2001/XMLSchema-instance" xmlns:dc="http://purl.org/dc/elements/1.1/" xmlns:dcterms="http://purl.org/dc/terms/" xmlns:odoc="http://schemas.microsoft.com/internal/obd" targetNamespace="http://schemas.openxmlformats.org/package/2006/metadata/core-properties" elementFormDefault="qualified" attributeFormDefault="unqualified" blockDefault="#all">
+    <xsd:import namespace="http://purl.org/dc/elements/1.1/" schemaLocation="http://dublincore.org/schemas/xmls/qdc/2003/04/02/dc.xsd"/>
+    <xsd:import namespace="http://purl.org/dc/terms/" schemaLocation="http://dublincore.org/schemas/xmls/qdc/2003/04/02/dcterms.xsd"/>
+    <xsd:element name="coreProperties" type="CT_coreProperties"/>
+    <xsd:complexType name="CT_coreProperties">
+      <xsd:all>
+        <xsd:element ref="dc:creator" minOccurs="0" maxOccurs="1"/>
+        <xsd:element ref="dcterms:created" minOccurs="0" maxOccurs="1"/>
+        <xsd:element ref="dc:identifier" minOccurs="0" maxOccurs="1"/>
+        <xsd:element name="contentType" minOccurs="0" maxOccurs="1" type="xsd:string" ma:index="22" ma:displayName="Content Type"/>
+        <xsd:element ref="dc:title" minOccurs="0" maxOccurs="1" ma:index="127" ma:displayName="Title"/>
+        <xsd:element ref="dc:subject" minOccurs="0" maxOccurs="1"/>
+        <xsd:element ref="dc:description" minOccurs="0" maxOccurs="1"/>
+        <xsd:element name="keywords" minOccurs="0" maxOccurs="1" type="xsd:string"/>
+        <xsd:element ref="dc:language" minOccurs="0" maxOccurs="1"/>
+        <xsd:element name="category" minOccurs="0" maxOccurs="1" type="xsd:string"/>
+        <xsd:element name="version" minOccurs="0" maxOccurs="1" type="xsd:string"/>
+        <xsd:element name="revision" minOccurs="0" maxOccurs="1" type="xsd:string">
+          <xsd:annotation>
+            <xsd:documentation>
+                        This value indicates the number of saves or revisions. The application is responsible for updating this value after each revision.
+                    </xsd:documentation>
+          </xsd:annotation>
+        </xsd:element>
+        <xsd:element name="lastModifiedBy" minOccurs="0" maxOccurs="1" type="xsd:string"/>
+        <xsd:element ref="dcterms:modified" minOccurs="0" maxOccurs="1"/>
+        <xsd:element name="contentStatus" minOccurs="0" maxOccurs="1" type="xsd:string"/>
+      </xsd:all>
+    </xsd:complexType>
+  </xsd:schema>
+  <xs:schema xmlns:pc="http://schemas.microsoft.com/office/infopath/2007/PartnerControls" xmlns:xs="http://www.w3.org/2001/XMLSchema" targetNamespace="http://schemas.microsoft.com/office/infopath/2007/PartnerControls" elementFormDefault="qualified" attributeFormDefault="unqualified">
+    <xs:element name="Person">
+      <xs:complexType>
+        <xs:sequence>
+          <xs:element ref="pc:DisplayName" minOccurs="0"/>
+          <xs:element ref="pc:AccountId" minOccurs="0"/>
+          <xs:element ref="pc:AccountType" minOccurs="0"/>
+        </xs:sequence>
+      </xs:complexType>
+    </xs:element>
+    <xs:element name="DisplayName" type="xs:string"/>
+    <xs:element name="AccountId" type="xs:string"/>
+    <xs:element name="AccountType" type="xs:string"/>
+    <xs:element name="BDCAssociatedEntity">
+      <xs:complexType>
+        <xs:sequence>
+          <xs:element ref="pc:BDCEntity" minOccurs="0" maxOccurs="unbounded"/>
+        </xs:sequence>
+        <xs:attribute ref="pc:EntityNamespace"/>
+        <xs:attribute ref="pc:EntityName"/>
+        <xs:attribute ref="pc:SystemInstanceName"/>
+        <xs:attribute ref="pc:AssociationName"/>
+      </xs:complexType>
+    </xs:element>
+    <xs:attribute name="EntityNamespace" type="xs:string"/>
+    <xs:attribute name="EntityName" type="xs:string"/>
+    <xs:attribute name="SystemInstanceName" type="xs:string"/>
+    <xs:attribute name="AssociationName" type="xs:string"/>
+    <xs:element name="BDCEntity">
+      <xs:complexType>
+        <xs:sequence>
+          <xs:element ref="pc:EntityDisplayName" minOccurs="0"/>
+          <xs:element ref="pc:EntityInstanceReference" minOccurs="0"/>
+          <xs:element ref="pc:EntityId1" minOccurs="0"/>
+          <xs:element ref="pc:EntityId2" minOccurs="0"/>
+          <xs:element ref="pc:EntityId3" minOccurs="0"/>
+          <xs:element ref="pc:EntityId4" minOccurs="0"/>
+          <xs:element ref="pc:EntityId5" minOccurs="0"/>
+        </xs:sequence>
+      </xs:complexType>
+    </xs:element>
+    <xs:element name="EntityDisplayName" type="xs:string"/>
+    <xs:element name="EntityInstanceReference" type="xs:string"/>
+    <xs:element name="EntityId1" type="xs:string"/>
+    <xs:element name="EntityId2" type="xs:string"/>
+    <xs:element name="EntityId3" type="xs:string"/>
+    <xs:element name="EntityId4" type="xs:string"/>
+    <xs:element name="EntityId5" type="xs:string"/>
+    <xs:element name="Terms">
+      <xs:complexType>
+        <xs:sequence>
+          <xs:element ref="pc:TermInfo" minOccurs="0" maxOccurs="unbounded"/>
+        </xs:sequence>
+      </xs:complexType>
+    </xs:element>
+    <xs:element name="TermInfo">
+      <xs:complexType>
+        <xs:sequence>
+          <xs:element ref="pc:TermName" minOccurs="0"/>
+          <xs:element ref="pc:TermId" minOccurs="0"/>
+        </xs:sequence>
+      </xs:complexType>
+    </xs:element>
+    <xs:element name="TermName" type="xs:string"/>
+    <xs:element name="TermId" type="xs:string"/>
+  </xs:schema>
+</ct:contentTypeSchema>
 </file>
 
 <file path=customXml/item2.xml><?xml version="1.0" encoding="utf-8"?>
@@ -6424,1043 +7581,12 @@
 </file>
 
 <file path=customXml/item3.xml><?xml version="1.0" encoding="utf-8"?>
-<ct:contentTypeSchema xmlns:ct="http://schemas.microsoft.com/office/2006/metadata/contentType" xmlns:ma="http://schemas.microsoft.com/office/2006/metadata/properties/metaAttributes" ct:_="" ma:_="" ma:contentTypeName="TemplateFile" ma:contentTypeID="0x0101006EDDDB5EE6D98C44930B742096920B300400F5B6D36B3EF94B4E9A635CDF2A18F5B8" ma:contentTypeVersion="72" ma:contentTypeDescription="Create a new document." ma:contentTypeScope="" ma:versionID="a23e56308344d904b51738559c3d67c9">
-  <xsd:schema xmlns:xsd="http://www.w3.org/2001/XMLSchema" xmlns:xs="http://www.w3.org/2001/XMLSchema" xmlns:p="http://schemas.microsoft.com/office/2006/metadata/properties" xmlns:ns2="4873beb7-5857-4685-be1f-d57550cc96cc" targetNamespace="http://schemas.microsoft.com/office/2006/metadata/properties" ma:root="true" ma:fieldsID="cd0908cc4600e77bf5da051303e00c8d" ns2:_="">
-    <xsd:import namespace="4873beb7-5857-4685-be1f-d57550cc96cc"/>
-    <xsd:element name="properties">
-      <xsd:complexType>
-        <xsd:sequence>
-          <xsd:element name="documentManagement">
-            <xsd:complexType>
-              <xsd:all>
-                <xsd:element ref="ns2:AcquiredFrom" minOccurs="0"/>
-                <xsd:element ref="ns2:UACurrentWords" minOccurs="0"/>
-                <xsd:element ref="ns2:TPApplication" minOccurs="0"/>
-                <xsd:element ref="ns2:ApprovalLog" minOccurs="0"/>
-                <xsd:element ref="ns2:ApprovalStatus" minOccurs="0"/>
-                <xsd:element ref="ns2:AssetStart" minOccurs="0"/>
-                <xsd:element ref="ns2:AssetExpire" minOccurs="0"/>
-                <xsd:element ref="ns2:AssetId" minOccurs="0"/>
-                <xsd:element ref="ns2:IsSearchable" minOccurs="0"/>
-                <xsd:element ref="ns2:AssetType" minOccurs="0"/>
-                <xsd:element ref="ns2:APAuthor" minOccurs="0"/>
-                <xsd:element ref="ns2:AverageRating" minOccurs="0"/>
-                <xsd:element ref="ns2:BlockPublish" minOccurs="0"/>
-                <xsd:element ref="ns2:BugNumber" minOccurs="0"/>
-                <xsd:element ref="ns2:CampaignTagsTaxHTField0" minOccurs="0"/>
-                <xsd:element ref="ns2:TPClientViewer" minOccurs="0"/>
-                <xsd:element ref="ns2:ClipArtFilename" minOccurs="0"/>
-                <xsd:element ref="ns2:TPCommandLine" minOccurs="0"/>
-                <xsd:element ref="ns2:TPComponent" minOccurs="0"/>
-                <xsd:element ref="ns2:ContentItem" minOccurs="0"/>
-                <xsd:element ref="ns2:CrawlForDependencies" minOccurs="0"/>
-                <xsd:element ref="ns2:CSXHash" minOccurs="0"/>
-                <xsd:element ref="ns2:CSXSubmissionMarket" minOccurs="0"/>
-                <xsd:element ref="ns2:CSXUpdate" minOccurs="0"/>
-                <xsd:element ref="ns2:IntlLangReviewDate" minOccurs="0"/>
-                <xsd:element ref="ns2:IsDeleted" minOccurs="0"/>
-                <xsd:element ref="ns2:APDescription" minOccurs="0"/>
-                <xsd:element ref="ns2:DirectSourceMarket" minOccurs="0"/>
-                <xsd:element ref="ns2:Downloads" minOccurs="0"/>
-                <xsd:element ref="ns2:DSATActionTaken" minOccurs="0"/>
-                <xsd:element ref="ns2:APEditor" minOccurs="0"/>
-                <xsd:element ref="ns2:EditorialStatus" minOccurs="0"/>
-                <xsd:element ref="ns2:EditorialTags" minOccurs="0"/>
-                <xsd:element ref="ns2:TPExecutable" minOccurs="0"/>
-                <xsd:element ref="ns2:FeatureTagsTaxHTField0" minOccurs="0"/>
-                <xsd:element ref="ns2:TPFriendlyName" minOccurs="0"/>
-                <xsd:element ref="ns2:FriendlyTitle" minOccurs="0"/>
-                <xsd:element ref="ns2:PrimaryImageGen" minOccurs="0"/>
-                <xsd:element ref="ns2:HandoffToMSDN" minOccurs="0"/>
-                <xsd:element ref="ns2:InProjectListLookup" minOccurs="0"/>
-                <xsd:element ref="ns2:TPInstallLocation" minOccurs="0"/>
-                <xsd:element ref="ns2:InternalTagsTaxHTField0" minOccurs="0"/>
-                <xsd:element ref="ns2:IntlLangReview" minOccurs="0"/>
-                <xsd:element ref="ns2:IntlLangReviewer" minOccurs="0"/>
-                <xsd:element ref="ns2:MarketSpecific" minOccurs="0"/>
-                <xsd:element ref="ns2:LastCompleteVersionLookup" minOccurs="0"/>
-                <xsd:element ref="ns2:LastHandOff" minOccurs="0"/>
-                <xsd:element ref="ns2:LastModifiedDateTime" minOccurs="0"/>
-                <xsd:element ref="ns2:LastPreviewErrorLookup" minOccurs="0"/>
-                <xsd:element ref="ns2:LastPreviewResultLookup" minOccurs="0"/>
-                <xsd:element ref="ns2:LastPreviewAttemptDateLookup" minOccurs="0"/>
-                <xsd:element ref="ns2:LastPreviewedByLookup" minOccurs="0"/>
-                <xsd:element ref="ns2:LastPreviewTimeLookup" minOccurs="0"/>
-                <xsd:element ref="ns2:LastPreviewVersionLookup" minOccurs="0"/>
-                <xsd:element ref="ns2:LastPublishErrorLookup" minOccurs="0"/>
-                <xsd:element ref="ns2:LastPublishResultLookup" minOccurs="0"/>
-                <xsd:element ref="ns2:LastPublishAttemptDateLookup" minOccurs="0"/>
-                <xsd:element ref="ns2:LastPublishedByLookup" minOccurs="0"/>
-                <xsd:element ref="ns2:LastPublishTimeLookup" minOccurs="0"/>
-                <xsd:element ref="ns2:LastPublishVersionLookup" minOccurs="0"/>
-                <xsd:element ref="ns2:TPLaunchHelpLinkType" minOccurs="0"/>
-                <xsd:element ref="ns2:LegacyData" minOccurs="0"/>
-                <xsd:element ref="ns2:TPLaunchHelpLink" minOccurs="0"/>
-                <xsd:element ref="ns2:LocComments" minOccurs="0"/>
-                <xsd:element ref="ns2:LocLastLocAttemptVersionLookup" minOccurs="0"/>
-                <xsd:element ref="ns2:LocLastLocAttemptVersionTypeLookup" minOccurs="0"/>
-                <xsd:element ref="ns2:LocManualTestRequired" minOccurs="0"/>
-                <xsd:element ref="ns2:LocMarketGroupTiers2" minOccurs="0"/>
-                <xsd:element ref="ns2:LocNewPublishedVersionLookup" minOccurs="0"/>
-                <xsd:element ref="ns2:LocOverallHandbackStatusLookup" minOccurs="0"/>
-                <xsd:element ref="ns2:LocOverallLocStatusLookup" minOccurs="0"/>
-                <xsd:element ref="ns2:LocOverallPreviewStatusLookup" minOccurs="0"/>
-                <xsd:element ref="ns2:LocOverallPublishStatusLookup" minOccurs="0"/>
-                <xsd:element ref="ns2:IntlLocPriority" minOccurs="0"/>
-                <xsd:element ref="ns2:LocProcessedForHandoffsLookup" minOccurs="0"/>
-                <xsd:element ref="ns2:LocProcessedForMarketsLookup" minOccurs="0"/>
-                <xsd:element ref="ns2:LocPublishedDependentAssetsLookup" minOccurs="0"/>
-                <xsd:element ref="ns2:LocPublishedLinkedAssetsLookup" minOccurs="0"/>
-                <xsd:element ref="ns2:LocRecommendedHandoff" minOccurs="0"/>
-                <xsd:element ref="ns2:LocalizationTagsTaxHTField0" minOccurs="0"/>
-                <xsd:element ref="ns2:MachineTranslated" minOccurs="0"/>
-                <xsd:element ref="ns2:Manager" minOccurs="0"/>
-                <xsd:element ref="ns2:Markets" minOccurs="0"/>
-                <xsd:element ref="ns2:Milestone" minOccurs="0"/>
-                <xsd:element ref="ns2:TPNamespace" minOccurs="0"/>
-                <xsd:element ref="ns2:NumericId" minOccurs="0"/>
-                <xsd:element ref="ns2:NumOfRatingsLookup" minOccurs="0"/>
-                <xsd:element ref="ns2:OOCacheId" minOccurs="0"/>
-                <xsd:element ref="ns2:OpenTemplate" minOccurs="0"/>
-                <xsd:element ref="ns2:OriginAsset" minOccurs="0"/>
-                <xsd:element ref="ns2:OriginalRelease" minOccurs="0"/>
-                <xsd:element ref="ns2:OriginalSourceMarket" minOccurs="0"/>
-                <xsd:element ref="ns2:OutputCachingOn" minOccurs="0"/>
-                <xsd:element ref="ns2:ParentAssetId" minOccurs="0"/>
-                <xsd:element ref="ns2:PlannedPubDate" minOccurs="0"/>
-                <xsd:element ref="ns2:PolicheckWords" minOccurs="0"/>
-                <xsd:element ref="ns2:BusinessGroup" minOccurs="0"/>
-                <xsd:element ref="ns2:UAProjectedTotalWords" minOccurs="0"/>
-                <xsd:element ref="ns2:Provider" minOccurs="0"/>
-                <xsd:element ref="ns2:Providers" minOccurs="0"/>
-                <xsd:element ref="ns2:PublishStatusLookup" minOccurs="0"/>
-                <xsd:element ref="ns2:PublishTargets" minOccurs="0"/>
-                <xsd:element ref="ns2:RecommendationsModifier" minOccurs="0"/>
-                <xsd:element ref="ns2:ArtSampleDocs" minOccurs="0"/>
-                <xsd:element ref="ns2:ScenarioTagsTaxHTField0" minOccurs="0"/>
-                <xsd:element ref="ns2:ShowIn" minOccurs="0"/>
-                <xsd:element ref="ns2:SourceTitle" minOccurs="0"/>
-                <xsd:element ref="ns2:CSXSubmissionDate" minOccurs="0"/>
-                <xsd:element ref="ns2:SubmitterId" minOccurs="0"/>
-                <xsd:element ref="ns2:TaxCatchAll" minOccurs="0"/>
-                <xsd:element ref="ns2:TaxCatchAllLabel" minOccurs="0"/>
-                <xsd:element ref="ns2:TemplateStatus" minOccurs="0"/>
-                <xsd:element ref="ns2:TemplateTemplateType" minOccurs="0"/>
-                <xsd:element ref="ns2:ThumbnailAssetId" minOccurs="0"/>
-                <xsd:element ref="ns2:TimesCloned" minOccurs="0"/>
-                <xsd:element ref="ns2:TrustLevel" minOccurs="0"/>
-                <xsd:element ref="ns2:UALocComments" minOccurs="0"/>
-                <xsd:element ref="ns2:UALocRecommendation" minOccurs="0"/>
-                <xsd:element ref="ns2:UANotes" minOccurs="0"/>
-                <xsd:element ref="ns2:TPAppVersion" minOccurs="0"/>
-                <xsd:element ref="ns2:VoteCount" minOccurs="0"/>
-              </xsd:all>
-            </xsd:complexType>
-          </xsd:element>
-        </xsd:sequence>
-      </xsd:complexType>
-    </xsd:element>
-  </xsd:schema>
-  <xsd:schema xmlns:xsd="http://www.w3.org/2001/XMLSchema" xmlns:xs="http://www.w3.org/2001/XMLSchema" xmlns:dms="http://schemas.microsoft.com/office/2006/documentManagement/types" xmlns:pc="http://schemas.microsoft.com/office/infopath/2007/PartnerControls" targetNamespace="4873beb7-5857-4685-be1f-d57550cc96cc" elementFormDefault="qualified">
-    <xsd:import namespace="http://schemas.microsoft.com/office/2006/documentManagement/types"/>
-    <xsd:import namespace="http://schemas.microsoft.com/office/infopath/2007/PartnerControls"/>
-    <xsd:element name="AcquiredFrom" ma:index="1" nillable="true" ma:displayName="Acquired From" ma:default="Internal MS" ma:internalName="AcquiredFrom" ma:readOnly="false">
-      <xsd:simpleType>
-        <xsd:restriction base="dms:Choice">
-          <xsd:enumeration value="Internal MS"/>
-          <xsd:enumeration value="Community"/>
-          <xsd:enumeration value="MVP"/>
-          <xsd:enumeration value="Publisher"/>
-          <xsd:enumeration value="Partner"/>
-          <xsd:enumeration value="None"/>
-        </xsd:restriction>
-      </xsd:simpleType>
-    </xsd:element>
-    <xsd:element name="UACurrentWords" ma:index="2" nillable="true" ma:displayName="Actual Word Count" ma:default="" ma:internalName="UACurrentWords" ma:readOnly="false">
-      <xsd:simpleType>
-        <xsd:restriction base="dms:Unknown"/>
-      </xsd:simpleType>
-    </xsd:element>
-    <xsd:element name="TPApplication" ma:index="3" nillable="true" ma:displayName="Application to Open Template With" ma:default="" ma:internalName="TPApplication">
-      <xsd:simpleType>
-        <xsd:restriction base="dms:Text"/>
-      </xsd:simpleType>
-    </xsd:element>
-    <xsd:element name="ApprovalLog" ma:index="4" nillable="true" ma:displayName="Approval Log" ma:default="" ma:hidden="true" ma:internalName="ApprovalLog" ma:readOnly="false">
-      <xsd:simpleType>
-        <xsd:restriction base="dms:Note"/>
-      </xsd:simpleType>
-    </xsd:element>
-    <xsd:element name="ApprovalStatus" ma:index="5" nillable="true" ma:displayName="Approval Status" ma:default="InProgress" ma:internalName="ApprovalStatus" ma:readOnly="false">
-      <xsd:simpleType>
-        <xsd:restriction base="dms:Choice">
-          <xsd:enumeration value="InProgress"/>
-          <xsd:enumeration value="Rejected"/>
-          <xsd:enumeration value="Questionable"/>
-          <xsd:enumeration value="ApprovedAutomatic"/>
-          <xsd:enumeration value="ApprovedManual"/>
-          <xsd:enumeration value="On Hold"/>
-          <xsd:enumeration value="Needs Review"/>
-          <xsd:enumeration value="A Violation"/>
-          <xsd:enumeration value="Unpublished Violation"/>
-        </xsd:restriction>
-      </xsd:simpleType>
-    </xsd:element>
-    <xsd:element name="AssetStart" ma:index="6" nillable="true" ma:displayName="Asset Begin Date" ma:default="[Today]" ma:internalName="AssetStart" ma:readOnly="false">
-      <xsd:simpleType>
-        <xsd:restriction base="dms:DateTime"/>
-      </xsd:simpleType>
-    </xsd:element>
-    <xsd:element name="AssetExpire" ma:index="7" nillable="true" ma:displayName="Asset End Date" ma:default="2029-01-01T08:00:00Z" ma:format="DateTime" ma:internalName="AssetExpire" ma:readOnly="false">
-      <xsd:simpleType>
-        <xsd:restriction base="dms:DateTime"/>
-      </xsd:simpleType>
-    </xsd:element>
-    <xsd:element name="AssetId" ma:index="8" nillable="true" ma:displayName="Asset ID" ma:default="" ma:indexed="true" ma:internalName="AssetId" ma:readOnly="false">
-      <xsd:simpleType>
-        <xsd:restriction base="dms:Text">
-          <xsd:maxLength value="255"/>
-        </xsd:restriction>
-      </xsd:simpleType>
-    </xsd:element>
-    <xsd:element name="IsSearchable" ma:index="9" nillable="true" ma:displayName="Asset Searchable?" ma:default="true" ma:internalName="IsSearchable" ma:readOnly="false">
-      <xsd:simpleType>
-        <xsd:restriction base="dms:Boolean"/>
-      </xsd:simpleType>
-    </xsd:element>
-    <xsd:element name="AssetType" ma:index="10" nillable="true" ma:displayName="Asset Type" ma:default="" ma:internalName="AssetType" ma:readOnly="false">
-      <xsd:simpleType>
-        <xsd:restriction base="dms:Unknown"/>
-      </xsd:simpleType>
-    </xsd:element>
-    <xsd:element name="APAuthor" ma:index="11" nillable="true" ma:displayName="Author" ma:default="" ma:list="UserInfo" ma:internalName="APAuthor" ma:readOnly="false">
-      <xsd:complexType>
-        <xsd:complexContent>
-          <xsd:extension base="dms:User">
-            <xsd:sequence>
-              <xsd:element name="UserInfo" minOccurs="0" maxOccurs="unbounded">
-                <xsd:complexType>
-                  <xsd:sequence>
-                    <xsd:element name="DisplayName" type="xsd:string" minOccurs="0"/>
-                    <xsd:element name="AccountId" type="dms:UserId" minOccurs="0" nillable="true"/>
-                    <xsd:element name="AccountType" type="xsd:string" minOccurs="0"/>
-                  </xsd:sequence>
-                </xsd:complexType>
-              </xsd:element>
-            </xsd:sequence>
-          </xsd:extension>
-        </xsd:complexContent>
-      </xsd:complexType>
-    </xsd:element>
-    <xsd:element name="AverageRating" ma:index="12" nillable="true" ma:displayName="Average Rating" ma:internalName="AverageRating" ma:readOnly="false">
-      <xsd:simpleType>
-        <xsd:restriction base="dms:Text"/>
-      </xsd:simpleType>
-    </xsd:element>
-    <xsd:element name="BlockPublish" ma:index="13" nillable="true" ma:displayName="Block from Publishing?" ma:default="" ma:internalName="BlockPublish" ma:readOnly="false">
-      <xsd:simpleType>
-        <xsd:restriction base="dms:Boolean"/>
-      </xsd:simpleType>
-    </xsd:element>
-    <xsd:element name="BugNumber" ma:index="14" nillable="true" ma:displayName="Bug Number" ma:default="" ma:internalName="BugNumber" ma:readOnly="false">
-      <xsd:simpleType>
-        <xsd:restriction base="dms:Text"/>
-      </xsd:simpleType>
-    </xsd:element>
-    <xsd:element name="CampaignTagsTaxHTField0" ma:index="16" nillable="true" ma:taxonomy="true" ma:internalName="CampaignTagsTaxHTField0" ma:taxonomyFieldName="CampaignTags" ma:displayName="Campaigns" ma:readOnly="false" ma:default="" ma:fieldId="{1df42cc3-2301-4f11-a52a-6ead923c29ed}" ma:taxonomyMulti="true" ma:sspId="8f79753a-75d3-41f5-8ca3-40b843941b4f" ma:termSetId="ca0e50d4-faa1-44ce-961e-bb1441c60e66" ma:anchorId="00000000-0000-0000-0000-000000000000" ma:open="false" ma:isKeyword="false">
-      <xsd:complexType>
-        <xsd:sequence>
-          <xsd:element ref="pc:Terms" minOccurs="0" maxOccurs="1"/>
-        </xsd:sequence>
-      </xsd:complexType>
-    </xsd:element>
-    <xsd:element name="TPClientViewer" ma:index="17" nillable="true" ma:displayName="Client Viewer" ma:default="" ma:internalName="TPClientViewer">
-      <xsd:simpleType>
-        <xsd:restriction base="dms:Text"/>
-      </xsd:simpleType>
-    </xsd:element>
-    <xsd:element name="ClipArtFilename" ma:index="18" nillable="true" ma:displayName="Clip Art Name" ma:default="" ma:internalName="ClipArtFilename" ma:readOnly="false">
-      <xsd:simpleType>
-        <xsd:restriction base="dms:Text"/>
-      </xsd:simpleType>
-    </xsd:element>
-    <xsd:element name="TPCommandLine" ma:index="19" nillable="true" ma:displayName="Command Line" ma:default="" ma:internalName="TPCommandLine">
-      <xsd:simpleType>
-        <xsd:restriction base="dms:Text"/>
-      </xsd:simpleType>
-    </xsd:element>
-    <xsd:element name="TPComponent" ma:index="20" nillable="true" ma:displayName="Component" ma:default="" ma:internalName="TPComponent">
-      <xsd:simpleType>
-        <xsd:restriction base="dms:Text"/>
-      </xsd:simpleType>
-    </xsd:element>
-    <xsd:element name="ContentItem" ma:index="21" nillable="true" ma:displayName="Content Item" ma:default="" ma:hidden="true" ma:internalName="ContentItem" ma:readOnly="false">
-      <xsd:simpleType>
-        <xsd:restriction base="dms:Unknown"/>
-      </xsd:simpleType>
-    </xsd:element>
-    <xsd:element name="CrawlForDependencies" ma:index="23" nillable="true" ma:displayName="Crawl for Dependencies?" ma:default="true" ma:internalName="CrawlForDependencies" ma:readOnly="false">
-      <xsd:simpleType>
-        <xsd:restriction base="dms:Boolean"/>
-      </xsd:simpleType>
-    </xsd:element>
-    <xsd:element name="CSXHash" ma:index="26" nillable="true" ma:displayName="CSX Hash" ma:default="" ma:indexed="true" ma:internalName="CSXHash" ma:readOnly="false">
-      <xsd:simpleType>
-        <xsd:restriction base="dms:Text"/>
-      </xsd:simpleType>
-    </xsd:element>
-    <xsd:element name="CSXSubmissionMarket" ma:index="27" nillable="true" ma:displayName="CSX Submission Market" ma:default="" ma:list="{2FBD1B11-2ACE-4FDC-B5A3-635D4ADF6F1B}" ma:internalName="CSXSubmissionMarket" ma:readOnly="false" ma:showField="MarketName" ma:web="4873beb7-5857-4685-be1f-d57550cc96cc">
-      <xsd:simpleType>
-        <xsd:restriction base="dms:Lookup"/>
-      </xsd:simpleType>
-    </xsd:element>
-    <xsd:element name="CSXUpdate" ma:index="28" nillable="true" ma:displayName="CSX Updated?" ma:default="false" ma:internalName="CSXUpdate" ma:readOnly="false">
-      <xsd:simpleType>
-        <xsd:restriction base="dms:Boolean"/>
-      </xsd:simpleType>
-    </xsd:element>
-    <xsd:element name="IntlLangReviewDate" ma:index="29" nillable="true" ma:displayName="Date to Complete Intl QA" ma:default="" ma:internalName="IntlLangReviewDate" ma:readOnly="false">
-      <xsd:simpleType>
-        <xsd:restriction base="dms:DateTime"/>
-      </xsd:simpleType>
-    </xsd:element>
-    <xsd:element name="IsDeleted" ma:index="30" nillable="true" ma:displayName="Deleted?" ma:default="" ma:internalName="IsDeleted" ma:readOnly="false">
-      <xsd:simpleType>
-        <xsd:restriction base="dms:Boolean"/>
-      </xsd:simpleType>
-    </xsd:element>
-    <xsd:element name="APDescription" ma:index="31" nillable="true" ma:displayName="Description" ma:default="" ma:internalName="APDescription" ma:readOnly="false">
-      <xsd:simpleType>
-        <xsd:restriction base="dms:Note"/>
-      </xsd:simpleType>
-    </xsd:element>
-    <xsd:element name="DirectSourceMarket" ma:index="32" nillable="true" ma:displayName="Direct Source Market Group" ma:default="" ma:internalName="DirectSourceMarket" ma:readOnly="false">
-      <xsd:simpleType>
-        <xsd:restriction base="dms:Text"/>
-      </xsd:simpleType>
-    </xsd:element>
-    <xsd:element name="Downloads" ma:index="33" nillable="true" ma:displayName="Downloads" ma:default="0" ma:hidden="true" ma:internalName="Downloads" ma:readOnly="false">
-      <xsd:simpleType>
-        <xsd:restriction base="dms:Unknown"/>
-      </xsd:simpleType>
-    </xsd:element>
-    <xsd:element name="DSATActionTaken" ma:index="34" nillable="true" ma:displayName="DSAT Action Taken" ma:default="" ma:internalName="DSATActionTaken" ma:readOnly="false">
-      <xsd:simpleType>
-        <xsd:restriction base="dms:Choice">
-          <xsd:enumeration value="Best Bets"/>
-          <xsd:enumeration value="Expire"/>
-          <xsd:enumeration value="Hide"/>
-          <xsd:enumeration value="None"/>
-        </xsd:restriction>
-      </xsd:simpleType>
-    </xsd:element>
-    <xsd:element name="APEditor" ma:index="35" nillable="true" ma:displayName="Editor" ma:default="" ma:list="UserInfo" ma:internalName="APEditor" ma:readOnly="false">
-      <xsd:complexType>
-        <xsd:complexContent>
-          <xsd:extension base="dms:User">
-            <xsd:sequence>
-              <xsd:element name="UserInfo" minOccurs="0" maxOccurs="unbounded">
-                <xsd:complexType>
-                  <xsd:sequence>
-                    <xsd:element name="DisplayName" type="xsd:string" minOccurs="0"/>
-                    <xsd:element name="AccountId" type="dms:UserId" minOccurs="0" nillable="true"/>
-                    <xsd:element name="AccountType" type="xsd:string" minOccurs="0"/>
-                  </xsd:sequence>
-                </xsd:complexType>
-              </xsd:element>
-            </xsd:sequence>
-          </xsd:extension>
-        </xsd:complexContent>
-      </xsd:complexType>
-    </xsd:element>
-    <xsd:element name="EditorialStatus" ma:index="36" nillable="true" ma:displayName="Editorial Status" ma:default="" ma:internalName="EditorialStatus" ma:readOnly="false">
-      <xsd:simpleType>
-        <xsd:restriction base="dms:Unknown"/>
-      </xsd:simpleType>
-    </xsd:element>
-    <xsd:element name="EditorialTags" ma:index="37" nillable="true" ma:displayName="Editorial Tags" ma:default="" ma:internalName="EditorialTags">
-      <xsd:simpleType>
-        <xsd:restriction base="dms:Unknown"/>
-      </xsd:simpleType>
-    </xsd:element>
-    <xsd:element name="TPExecutable" ma:index="38" nillable="true" ma:displayName="Executable" ma:default="" ma:internalName="TPExecutable">
-      <xsd:simpleType>
-        <xsd:restriction base="dms:Text"/>
-      </xsd:simpleType>
-    </xsd:element>
-    <xsd:element name="FeatureTagsTaxHTField0" ma:index="40" nillable="true" ma:taxonomy="true" ma:internalName="FeatureTagsTaxHTField0" ma:taxonomyFieldName="FeatureTags" ma:displayName="Features" ma:readOnly="false" ma:default="" ma:fieldId="{7fc0d542-15c6-4882-a8e3-13bca44403fb}" ma:taxonomyMulti="true" ma:sspId="8f79753a-75d3-41f5-8ca3-40b843941b4f" ma:termSetId="f1ab6845-967d-4854-a0ba-4ec07f0f8113" ma:anchorId="00000000-0000-0000-0000-000000000000" ma:open="false" ma:isKeyword="false">
-      <xsd:complexType>
-        <xsd:sequence>
-          <xsd:element ref="pc:Terms" minOccurs="0" maxOccurs="1"/>
-        </xsd:sequence>
-      </xsd:complexType>
-    </xsd:element>
-    <xsd:element name="TPFriendlyName" ma:index="41" nillable="true" ma:displayName="Friendly Name" ma:default="" ma:internalName="TPFriendlyName">
-      <xsd:simpleType>
-        <xsd:restriction base="dms:Text"/>
-      </xsd:simpleType>
-    </xsd:element>
-    <xsd:element name="FriendlyTitle" ma:index="42" nillable="true" ma:displayName="Friendly Title" ma:default="" ma:description="Shorter title to be used when displaying search results" ma:internalName="FriendlyTitle" ma:readOnly="false">
-      <xsd:simpleType>
-        <xsd:restriction base="dms:Text"/>
-      </xsd:simpleType>
-    </xsd:element>
-    <xsd:element name="PrimaryImageGen" ma:index="43" nillable="true" ma:displayName="Generate Images?" ma:default="true" ma:internalName="PrimaryImageGen">
-      <xsd:simpleType>
-        <xsd:restriction base="dms:Boolean"/>
-      </xsd:simpleType>
-    </xsd:element>
-    <xsd:element name="HandoffToMSDN" ma:index="44" nillable="true" ma:displayName="Handoff To MSDN Date" ma:default="" ma:internalName="HandoffToMSDN" ma:readOnly="false">
-      <xsd:simpleType>
-        <xsd:restriction base="dms:DateTime"/>
-      </xsd:simpleType>
-    </xsd:element>
-    <xsd:element name="InProjectListLookup" ma:index="45" nillable="true" ma:displayName="InProjectListLookup" ma:list="{9E343742-310B-4684-A24C-1D137CB4B230}" ma:internalName="InProjectListLookup" ma:readOnly="true" ma:showField="InProjectList" ma:web="4873beb7-5857-4685-be1f-d57550cc96cc">
-      <xsd:complexType>
-        <xsd:complexContent>
-          <xsd:extension base="dms:MultiChoiceLookup">
-            <xsd:sequence>
-              <xsd:element name="Value" type="dms:Lookup" maxOccurs="unbounded" minOccurs="0" nillable="true"/>
-            </xsd:sequence>
-          </xsd:extension>
-        </xsd:complexContent>
-      </xsd:complexType>
-    </xsd:element>
-    <xsd:element name="TPInstallLocation" ma:index="46" nillable="true" ma:displayName="Install Location" ma:default="" ma:internalName="TPInstallLocation">
-      <xsd:simpleType>
-        <xsd:restriction base="dms:Text"/>
-      </xsd:simpleType>
-    </xsd:element>
-    <xsd:element name="InternalTagsTaxHTField0" ma:index="48" nillable="true" ma:taxonomy="true" ma:internalName="InternalTagsTaxHTField0" ma:taxonomyFieldName="InternalTags" ma:displayName="Internal Tags" ma:readOnly="false" ma:default="" ma:fieldId="{1490b8a4-2706-41ec-b5e3-73176dccf34e}" ma:taxonomyMulti="true" ma:sspId="8f79753a-75d3-41f5-8ca3-40b843941b4f" ma:termSetId="82b6639e-f7fc-4c18-ad2d-003a6e707765" ma:anchorId="00000000-0000-0000-0000-000000000000" ma:open="false" ma:isKeyword="false">
-      <xsd:complexType>
-        <xsd:sequence>
-          <xsd:element ref="pc:Terms" minOccurs="0" maxOccurs="1"/>
-        </xsd:sequence>
-      </xsd:complexType>
-    </xsd:element>
-    <xsd:element name="IntlLangReview" ma:index="49" nillable="true" ma:displayName="Intl Lang QA Review Required?" ma:default="" ma:internalName="IntlLangReview" ma:readOnly="false">
-      <xsd:simpleType>
-        <xsd:restriction base="dms:Boolean"/>
-      </xsd:simpleType>
-    </xsd:element>
-    <xsd:element name="IntlLangReviewer" ma:index="50" nillable="true" ma:displayName="Intl Lang QA Reviewer" ma:default="" ma:internalName="IntlLangReviewer" ma:readOnly="false">
-      <xsd:simpleType>
-        <xsd:restriction base="dms:Text"/>
-      </xsd:simpleType>
-    </xsd:element>
-    <xsd:element name="MarketSpecific" ma:index="51" nillable="true" ma:displayName="Is Market Specific?" ma:default="" ma:internalName="MarketSpecific" ma:readOnly="false">
-      <xsd:simpleType>
-        <xsd:restriction base="dms:Boolean"/>
-      </xsd:simpleType>
-    </xsd:element>
-    <xsd:element name="LastCompleteVersionLookup" ma:index="52" nillable="true" ma:displayName="Last Complete Version Lookup" ma:default="" ma:list="{9E343742-310B-4684-A24C-1D137CB4B230}" ma:internalName="LastCompleteVersionLookup" ma:readOnly="true" ma:showField="LastCompleteVersion" ma:web="4873beb7-5857-4685-be1f-d57550cc96cc">
-      <xsd:complexType>
-        <xsd:complexContent>
-          <xsd:extension base="dms:MultiChoiceLookup">
-            <xsd:sequence>
-              <xsd:element name="Value" type="dms:Lookup" maxOccurs="unbounded" minOccurs="0" nillable="true"/>
-            </xsd:sequence>
-          </xsd:extension>
-        </xsd:complexContent>
-      </xsd:complexType>
-    </xsd:element>
-    <xsd:element name="LastHandOff" ma:index="53" nillable="true" ma:displayName="Last Hand-off" ma:default="" ma:internalName="LastHandOff" ma:readOnly="false">
-      <xsd:simpleType>
-        <xsd:restriction base="dms:DateTime"/>
-      </xsd:simpleType>
-    </xsd:element>
-    <xsd:element name="LastModifiedDateTime" ma:index="54" nillable="true" ma:displayName="Last Modified Date" ma:default="" ma:internalName="LastModifiedDateTime" ma:readOnly="false">
-      <xsd:simpleType>
-        <xsd:restriction base="dms:DateTime"/>
-      </xsd:simpleType>
-    </xsd:element>
-    <xsd:element name="LastPreviewErrorLookup" ma:index="55" nillable="true" ma:displayName="Last Preview Attempt Error" ma:default="" ma:list="{9E343742-310B-4684-A24C-1D137CB4B230}" ma:internalName="LastPreviewErrorLookup" ma:readOnly="true" ma:showField="LastPreviewError" ma:web="4873beb7-5857-4685-be1f-d57550cc96cc">
-      <xsd:complexType>
-        <xsd:complexContent>
-          <xsd:extension base="dms:MultiChoiceLookup">
-            <xsd:sequence>
-              <xsd:element name="Value" type="dms:Lookup" maxOccurs="unbounded" minOccurs="0" nillable="true"/>
-            </xsd:sequence>
-          </xsd:extension>
-        </xsd:complexContent>
-      </xsd:complexType>
-    </xsd:element>
-    <xsd:element name="LastPreviewResultLookup" ma:index="56" nillable="true" ma:displayName="Last Preview Attempt Result" ma:default="" ma:list="{9E343742-310B-4684-A24C-1D137CB4B230}" ma:internalName="LastPreviewResultLookup" ma:readOnly="true" ma:showField="LastPreviewResult" ma:web="4873beb7-5857-4685-be1f-d57550cc96cc">
-      <xsd:complexType>
-        <xsd:complexContent>
-          <xsd:extension base="dms:MultiChoiceLookup">
-            <xsd:sequence>
-              <xsd:element name="Value" type="dms:Lookup" maxOccurs="unbounded" minOccurs="0" nillable="true"/>
-            </xsd:sequence>
-          </xsd:extension>
-        </xsd:complexContent>
-      </xsd:complexType>
-    </xsd:element>
-    <xsd:element name="LastPreviewAttemptDateLookup" ma:index="57" nillable="true" ma:displayName="Last Preview Attempted On" ma:default="" ma:list="{9E343742-310B-4684-A24C-1D137CB4B230}" ma:internalName="LastPreviewAttemptDateLookup" ma:readOnly="true" ma:showField="LastPreviewAttemptDate" ma:web="4873beb7-5857-4685-be1f-d57550cc96cc">
-      <xsd:complexType>
-        <xsd:complexContent>
-          <xsd:extension base="dms:MultiChoiceLookup">
-            <xsd:sequence>
-              <xsd:element name="Value" type="dms:Lookup" maxOccurs="unbounded" minOccurs="0" nillable="true"/>
-            </xsd:sequence>
-          </xsd:extension>
-        </xsd:complexContent>
-      </xsd:complexType>
-    </xsd:element>
-    <xsd:element name="LastPreviewedByLookup" ma:index="58" nillable="true" ma:displayName="Last Previewed By" ma:default="" ma:list="{9E343742-310B-4684-A24C-1D137CB4B230}" ma:internalName="LastPreviewedByLookup" ma:readOnly="true" ma:showField="LastPreviewedBy" ma:web="4873beb7-5857-4685-be1f-d57550cc96cc">
-      <xsd:complexType>
-        <xsd:complexContent>
-          <xsd:extension base="dms:MultiChoiceLookup">
-            <xsd:sequence>
-              <xsd:element name="Value" type="dms:Lookup" maxOccurs="unbounded" minOccurs="0" nillable="true"/>
-            </xsd:sequence>
-          </xsd:extension>
-        </xsd:complexContent>
-      </xsd:complexType>
-    </xsd:element>
-    <xsd:element name="LastPreviewTimeLookup" ma:index="59" nillable="true" ma:displayName="Last Previewed Date" ma:default="" ma:list="{9E343742-310B-4684-A24C-1D137CB4B230}" ma:internalName="LastPreviewTimeLookup" ma:readOnly="true" ma:showField="LastPreviewTime" ma:web="4873beb7-5857-4685-be1f-d57550cc96cc">
-      <xsd:complexType>
-        <xsd:complexContent>
-          <xsd:extension base="dms:MultiChoiceLookup">
-            <xsd:sequence>
-              <xsd:element name="Value" type="dms:Lookup" maxOccurs="unbounded" minOccurs="0" nillable="true"/>
-            </xsd:sequence>
-          </xsd:extension>
-        </xsd:complexContent>
-      </xsd:complexType>
-    </xsd:element>
-    <xsd:element name="LastPreviewVersionLookup" ma:index="60" nillable="true" ma:displayName="Last Previewed Version" ma:default="" ma:list="{9E343742-310B-4684-A24C-1D137CB4B230}" ma:internalName="LastPreviewVersionLookup" ma:readOnly="true" ma:showField="LastPreviewVersion" ma:web="4873beb7-5857-4685-be1f-d57550cc96cc">
-      <xsd:complexType>
-        <xsd:complexContent>
-          <xsd:extension base="dms:MultiChoiceLookup">
-            <xsd:sequence>
-              <xsd:element name="Value" type="dms:Lookup" maxOccurs="unbounded" minOccurs="0" nillable="true"/>
-            </xsd:sequence>
-          </xsd:extension>
-        </xsd:complexContent>
-      </xsd:complexType>
-    </xsd:element>
-    <xsd:element name="LastPublishErrorLookup" ma:index="61" nillable="true" ma:displayName="Last Publish Attempt Error" ma:default="" ma:list="{9E343742-310B-4684-A24C-1D137CB4B230}" ma:internalName="LastPublishErrorLookup" ma:readOnly="true" ma:showField="LastPublishError" ma:web="4873beb7-5857-4685-be1f-d57550cc96cc">
-      <xsd:complexType>
-        <xsd:complexContent>
-          <xsd:extension base="dms:MultiChoiceLookup">
-            <xsd:sequence>
-              <xsd:element name="Value" type="dms:Lookup" maxOccurs="unbounded" minOccurs="0" nillable="true"/>
-            </xsd:sequence>
-          </xsd:extension>
-        </xsd:complexContent>
-      </xsd:complexType>
-    </xsd:element>
-    <xsd:element name="LastPublishResultLookup" ma:index="62" nillable="true" ma:displayName="Last Publish Attempt Result" ma:default="" ma:list="{9E343742-310B-4684-A24C-1D137CB4B230}" ma:internalName="LastPublishResultLookup" ma:readOnly="true" ma:showField="LastPublishResult" ma:web="4873beb7-5857-4685-be1f-d57550cc96cc">
-      <xsd:complexType>
-        <xsd:complexContent>
-          <xsd:extension base="dms:MultiChoiceLookup">
-            <xsd:sequence>
-              <xsd:element name="Value" type="dms:Lookup" maxOccurs="unbounded" minOccurs="0" nillable="true"/>
-            </xsd:sequence>
-          </xsd:extension>
-        </xsd:complexContent>
-      </xsd:complexType>
-    </xsd:element>
-    <xsd:element name="LastPublishAttemptDateLookup" ma:index="63" nillable="true" ma:displayName="Last Publish Attempted On" ma:default="" ma:list="{9E343742-310B-4684-A24C-1D137CB4B230}" ma:internalName="LastPublishAttemptDateLookup" ma:readOnly="true" ma:showField="LastPublishAttemptDate" ma:web="4873beb7-5857-4685-be1f-d57550cc96cc">
-      <xsd:complexType>
-        <xsd:complexContent>
-          <xsd:extension base="dms:MultiChoiceLookup">
-            <xsd:sequence>
-              <xsd:element name="Value" type="dms:Lookup" maxOccurs="unbounded" minOccurs="0" nillable="true"/>
-            </xsd:sequence>
-          </xsd:extension>
-        </xsd:complexContent>
-      </xsd:complexType>
-    </xsd:element>
-    <xsd:element name="LastPublishedByLookup" ma:index="64" nillable="true" ma:displayName="Last Published By" ma:default="" ma:list="{9E343742-310B-4684-A24C-1D137CB4B230}" ma:internalName="LastPublishedByLookup" ma:readOnly="true" ma:showField="LastPublishedBy" ma:web="4873beb7-5857-4685-be1f-d57550cc96cc">
-      <xsd:complexType>
-        <xsd:complexContent>
-          <xsd:extension base="dms:MultiChoiceLookup">
-            <xsd:sequence>
-              <xsd:element name="Value" type="dms:Lookup" maxOccurs="unbounded" minOccurs="0" nillable="true"/>
-            </xsd:sequence>
-          </xsd:extension>
-        </xsd:complexContent>
-      </xsd:complexType>
-    </xsd:element>
-    <xsd:element name="LastPublishTimeLookup" ma:index="65" nillable="true" ma:displayName="Last Published Date" ma:default="" ma:list="{9E343742-310B-4684-A24C-1D137CB4B230}" ma:internalName="LastPublishTimeLookup" ma:readOnly="true" ma:showField="LastPublishTime" ma:web="4873beb7-5857-4685-be1f-d57550cc96cc">
-      <xsd:complexType>
-        <xsd:complexContent>
-          <xsd:extension base="dms:MultiChoiceLookup">
-            <xsd:sequence>
-              <xsd:element name="Value" type="dms:Lookup" maxOccurs="unbounded" minOccurs="0" nillable="true"/>
-            </xsd:sequence>
-          </xsd:extension>
-        </xsd:complexContent>
-      </xsd:complexType>
-    </xsd:element>
-    <xsd:element name="LastPublishVersionLookup" ma:index="66" nillable="true" ma:displayName="Last Published Version" ma:default="" ma:list="{9E343742-310B-4684-A24C-1D137CB4B230}" ma:internalName="LastPublishVersionLookup" ma:readOnly="true" ma:showField="LastPublishVersion" ma:web="4873beb7-5857-4685-be1f-d57550cc96cc">
-      <xsd:complexType>
-        <xsd:complexContent>
-          <xsd:extension base="dms:MultiChoiceLookup">
-            <xsd:sequence>
-              <xsd:element name="Value" type="dms:Lookup" maxOccurs="unbounded" minOccurs="0" nillable="true"/>
-            </xsd:sequence>
-          </xsd:extension>
-        </xsd:complexContent>
-      </xsd:complexType>
-    </xsd:element>
-    <xsd:element name="TPLaunchHelpLinkType" ma:index="67" nillable="true" ma:displayName="Launch Help Link Type" ma:default="Template" ma:internalName="TPLaunchHelpLinkType">
-      <xsd:simpleType>
-        <xsd:restriction base="dms:Choice">
-          <xsd:enumeration value="Template"/>
-          <xsd:enumeration value="Training"/>
-          <xsd:enumeration value="URL"/>
-          <xsd:enumeration value="None"/>
-        </xsd:restriction>
-      </xsd:simpleType>
-    </xsd:element>
-    <xsd:element name="LegacyData" ma:index="68" nillable="true" ma:displayName="Legacy Data" ma:default="" ma:internalName="LegacyData" ma:readOnly="false">
-      <xsd:simpleType>
-        <xsd:restriction base="dms:Note"/>
-      </xsd:simpleType>
-    </xsd:element>
-    <xsd:element name="TPLaunchHelpLink" ma:index="69" nillable="true" ma:displayName="Link to Launch Help Topic" ma:default="" ma:internalName="TPLaunchHelpLink">
-      <xsd:simpleType>
-        <xsd:restriction base="dms:Text"/>
-      </xsd:simpleType>
-    </xsd:element>
-    <xsd:element name="LocComments" ma:index="70" nillable="true" ma:displayName="Loc Approval Comments" ma:default="" ma:internalName="LocComments" ma:readOnly="false">
-      <xsd:simpleType>
-        <xsd:restriction base="dms:Note"/>
-      </xsd:simpleType>
-    </xsd:element>
-    <xsd:element name="LocLastLocAttemptVersionLookup" ma:index="71" nillable="true" ma:displayName="Loc Last Loc Attempt Version" ma:default="" ma:list="{7DD1DCEC-E449-43D3-891F-7DC62F62AD21}" ma:internalName="LocLastLocAttemptVersionLookup" ma:readOnly="false" ma:showField="LastLocAttemptVersion" ma:web="4873beb7-5857-4685-be1f-d57550cc96cc">
-      <xsd:simpleType>
-        <xsd:restriction base="dms:Lookup"/>
-      </xsd:simpleType>
-    </xsd:element>
-    <xsd:element name="LocLastLocAttemptVersionTypeLookup" ma:index="72" nillable="true" ma:displayName="Loc Last Loc Attempt Version Type" ma:default="" ma:list="{7DD1DCEC-E449-43D3-891F-7DC62F62AD21}" ma:internalName="LocLastLocAttemptVersionTypeLookup" ma:readOnly="true" ma:showField="LastLocAttemptVersionType" ma:web="4873beb7-5857-4685-be1f-d57550cc96cc">
-      <xsd:simpleType>
-        <xsd:restriction base="dms:Lookup"/>
-      </xsd:simpleType>
-    </xsd:element>
-    <xsd:element name="LocManualTestRequired" ma:index="73" nillable="true" ma:displayName="Loc Manual Test Required" ma:default="" ma:internalName="LocManualTestRequired" ma:readOnly="false">
-      <xsd:simpleType>
-        <xsd:restriction base="dms:Boolean"/>
-      </xsd:simpleType>
-    </xsd:element>
-    <xsd:element name="LocMarketGroupTiers2" ma:index="74" nillable="true" ma:displayName="Loc Market Group Tiers" ma:internalName="LocMarketGroupTiers2" ma:readOnly="false">
-      <xsd:simpleType>
-        <xsd:restriction base="dms:Unknown"/>
-      </xsd:simpleType>
-    </xsd:element>
-    <xsd:element name="LocNewPublishedVersionLookup" ma:index="75" nillable="true" ma:displayName="Loc New Published Version Lookup" ma:default="" ma:list="{7DD1DCEC-E449-43D3-891F-7DC62F62AD21}" ma:internalName="LocNewPublishedVersionLookup" ma:readOnly="true" ma:showField="NewPublishedVersion" ma:web="4873beb7-5857-4685-be1f-d57550cc96cc">
-      <xsd:simpleType>
-        <xsd:restriction base="dms:Lookup"/>
-      </xsd:simpleType>
-    </xsd:element>
-    <xsd:element name="LocOverallHandbackStatusLookup" ma:index="76" nillable="true" ma:displayName="Loc Overall Handback Status" ma:default="" ma:list="{7DD1DCEC-E449-43D3-891F-7DC62F62AD21}" ma:internalName="LocOverallHandbackStatusLookup" ma:readOnly="true" ma:showField="OverallHandbackStatus" ma:web="4873beb7-5857-4685-be1f-d57550cc96cc">
-      <xsd:simpleType>
-        <xsd:restriction base="dms:Lookup"/>
-      </xsd:simpleType>
-    </xsd:element>
-    <xsd:element name="LocOverallLocStatusLookup" ma:index="77" nillable="true" ma:displayName="Loc Overall Localize Status" ma:default="" ma:list="{7DD1DCEC-E449-43D3-891F-7DC62F62AD21}" ma:internalName="LocOverallLocStatusLookup" ma:readOnly="true" ma:showField="OverallLocStatus" ma:web="4873beb7-5857-4685-be1f-d57550cc96cc">
-      <xsd:simpleType>
-        <xsd:restriction base="dms:Lookup"/>
-      </xsd:simpleType>
-    </xsd:element>
-    <xsd:element name="LocOverallPreviewStatusLookup" ma:index="78" nillable="true" ma:displayName="Loc Overall Preview Status" ma:default="" ma:list="{7DD1DCEC-E449-43D3-891F-7DC62F62AD21}" ma:internalName="LocOverallPreviewStatusLookup" ma:readOnly="true" ma:showField="OverallPreviewStatus" ma:web="4873beb7-5857-4685-be1f-d57550cc96cc">
-      <xsd:simpleType>
-        <xsd:restriction base="dms:Lookup"/>
-      </xsd:simpleType>
-    </xsd:element>
-    <xsd:element name="LocOverallPublishStatusLookup" ma:index="79" nillable="true" ma:displayName="Loc Overall Publish Status" ma:default="" ma:list="{7DD1DCEC-E449-43D3-891F-7DC62F62AD21}" ma:internalName="LocOverallPublishStatusLookup" ma:readOnly="true" ma:showField="OverallPublishStatus" ma:web="4873beb7-5857-4685-be1f-d57550cc96cc">
-      <xsd:simpleType>
-        <xsd:restriction base="dms:Lookup"/>
-      </xsd:simpleType>
-    </xsd:element>
-    <xsd:element name="IntlLocPriority" ma:index="80" nillable="true" ma:displayName="Loc Priority" ma:default="" ma:internalName="IntlLocPriority" ma:readOnly="false">
-      <xsd:simpleType>
-        <xsd:restriction base="dms:Unknown"/>
-      </xsd:simpleType>
-    </xsd:element>
-    <xsd:element name="LocProcessedForHandoffsLookup" ma:index="81" nillable="true" ma:displayName="Loc Processed For Handoffs" ma:default="" ma:list="{7DD1DCEC-E449-43D3-891F-7DC62F62AD21}" ma:internalName="LocProcessedForHandoffsLookup" ma:readOnly="true" ma:showField="ProcessedForHandoffs" ma:web="4873beb7-5857-4685-be1f-d57550cc96cc">
-      <xsd:simpleType>
-        <xsd:restriction base="dms:Lookup"/>
-      </xsd:simpleType>
-    </xsd:element>
-    <xsd:element name="LocProcessedForMarketsLookup" ma:index="82" nillable="true" ma:displayName="Loc Processed For Markets" ma:default="" ma:list="{7DD1DCEC-E449-43D3-891F-7DC62F62AD21}" ma:internalName="LocProcessedForMarketsLookup" ma:readOnly="true" ma:showField="ProcessedForMarkets" ma:web="4873beb7-5857-4685-be1f-d57550cc96cc">
-      <xsd:simpleType>
-        <xsd:restriction base="dms:Lookup"/>
-      </xsd:simpleType>
-    </xsd:element>
-    <xsd:element name="LocPublishedDependentAssetsLookup" ma:index="83" nillable="true" ma:displayName="Loc Published Dependent Assets" ma:default="" ma:list="{7DD1DCEC-E449-43D3-891F-7DC62F62AD21}" ma:internalName="LocPublishedDependentAssetsLookup" ma:readOnly="true" ma:showField="PublishedDependentAssets" ma:web="4873beb7-5857-4685-be1f-d57550cc96cc">
-      <xsd:simpleType>
-        <xsd:restriction base="dms:Lookup"/>
-      </xsd:simpleType>
-    </xsd:element>
-    <xsd:element name="LocPublishedLinkedAssetsLookup" ma:index="84" nillable="true" ma:displayName="Loc Published Linked Assets" ma:default="" ma:list="{7DD1DCEC-E449-43D3-891F-7DC62F62AD21}" ma:internalName="LocPublishedLinkedAssetsLookup" ma:readOnly="true" ma:showField="PublishedLinkedAssets" ma:web="4873beb7-5857-4685-be1f-d57550cc96cc">
-      <xsd:simpleType>
-        <xsd:restriction base="dms:Lookup"/>
-      </xsd:simpleType>
-    </xsd:element>
-    <xsd:element name="LocRecommendedHandoff" ma:index="85" nillable="true" ma:displayName="Loc Recommended Handoff" ma:default="" ma:indexed="true" ma:internalName="LocRecommendedHandoff" ma:readOnly="false">
-      <xsd:simpleType>
-        <xsd:restriction base="dms:Text"/>
-      </xsd:simpleType>
-    </xsd:element>
-    <xsd:element name="LocalizationTagsTaxHTField0" ma:index="87" nillable="true" ma:taxonomy="true" ma:internalName="LocalizationTagsTaxHTField0" ma:taxonomyFieldName="LocalizationTags" ma:displayName="Localization Tags" ma:readOnly="false" ma:default="" ma:fieldId="{00f02cb3-2c7c-424a-9c61-10e9b6878429}" ma:taxonomyMulti="true" ma:sspId="8f79753a-75d3-41f5-8ca3-40b843941b4f" ma:termSetId="5b7703a5-8e8b-4b58-8b31-1cea35331da3" ma:anchorId="00000000-0000-0000-0000-000000000000" ma:open="false" ma:isKeyword="false">
-      <xsd:complexType>
-        <xsd:sequence>
-          <xsd:element ref="pc:Terms" minOccurs="0" maxOccurs="1"/>
-        </xsd:sequence>
-      </xsd:complexType>
-    </xsd:element>
-    <xsd:element name="MachineTranslated" ma:index="88" nillable="true" ma:displayName="Machine Translated" ma:default="" ma:internalName="MachineTranslated" ma:readOnly="false">
-      <xsd:simpleType>
-        <xsd:restriction base="dms:Boolean"/>
-      </xsd:simpleType>
-    </xsd:element>
-    <xsd:element name="Manager" ma:index="89" nillable="true" ma:displayName="Manager" ma:hidden="true" ma:internalName="Manager" ma:readOnly="false">
-      <xsd:simpleType>
-        <xsd:restriction base="dms:Text"/>
-      </xsd:simpleType>
-    </xsd:element>
-    <xsd:element name="Markets" ma:index="90" nillable="true" ma:displayName="Markets" ma:default="" ma:description="Leave blank to show in all markets" ma:list="{2FBD1B11-2ACE-4FDC-B5A3-635D4ADF6F1B}" ma:internalName="Markets" ma:readOnly="false" ma:showField="MarketName" ma:web="4873beb7-5857-4685-be1f-d57550cc96cc">
-      <xsd:complexType>
-        <xsd:complexContent>
-          <xsd:extension base="dms:MultiChoiceLookup">
-            <xsd:sequence>
-              <xsd:element name="Value" type="dms:Lookup" maxOccurs="unbounded" minOccurs="0" nillable="true"/>
-            </xsd:sequence>
-          </xsd:extension>
-        </xsd:complexContent>
-      </xsd:complexType>
-    </xsd:element>
-    <xsd:element name="Milestone" ma:index="91" nillable="true" ma:displayName="Milestone" ma:default="" ma:internalName="Milestone" ma:readOnly="false">
-      <xsd:simpleType>
-        <xsd:restriction base="dms:Unknown"/>
-      </xsd:simpleType>
-    </xsd:element>
-    <xsd:element name="TPNamespace" ma:index="94" nillable="true" ma:displayName="Namespace" ma:default="" ma:internalName="TPNamespace">
-      <xsd:simpleType>
-        <xsd:restriction base="dms:Text"/>
-      </xsd:simpleType>
-    </xsd:element>
-    <xsd:element name="NumericId" ma:index="95" nillable="true" ma:displayName="Numeric ID" ma:default="" ma:indexed="true" ma:internalName="NumericId" ma:readOnly="false">
-      <xsd:simpleType>
-        <xsd:restriction base="dms:Number"/>
-      </xsd:simpleType>
-    </xsd:element>
-    <xsd:element name="NumOfRatingsLookup" ma:index="96" nillable="true" ma:displayName="NumOfRatings" ma:default="" ma:list="{9E343742-310B-4684-A24C-1D137CB4B230}" ma:internalName="NumOfRatingsLookup" ma:readOnly="true" ma:showField="NumOfRatings" ma:web="4873beb7-5857-4685-be1f-d57550cc96cc">
-      <xsd:complexType>
-        <xsd:complexContent>
-          <xsd:extension base="dms:MultiChoiceLookup">
-            <xsd:sequence>
-              <xsd:element name="Value" type="dms:Lookup" maxOccurs="unbounded" minOccurs="0" nillable="true"/>
-            </xsd:sequence>
-          </xsd:extension>
-        </xsd:complexContent>
-      </xsd:complexType>
-    </xsd:element>
-    <xsd:element name="OOCacheId" ma:index="97" nillable="true" ma:displayName="OOCacheId" ma:internalName="OOCacheId" ma:readOnly="false">
-      <xsd:simpleType>
-        <xsd:restriction base="dms:Text"/>
-      </xsd:simpleType>
-    </xsd:element>
-    <xsd:element name="OpenTemplate" ma:index="98" nillable="true" ma:displayName="Open Template" ma:default="true" ma:internalName="OpenTemplate">
-      <xsd:simpleType>
-        <xsd:restriction base="dms:Boolean"/>
-      </xsd:simpleType>
-    </xsd:element>
-    <xsd:element name="OriginAsset" ma:index="99" nillable="true" ma:displayName="Origin Asset" ma:default="" ma:internalName="OriginAsset" ma:readOnly="false">
-      <xsd:simpleType>
-        <xsd:restriction base="dms:Text"/>
-      </xsd:simpleType>
-    </xsd:element>
-    <xsd:element name="OriginalRelease" ma:index="100" nillable="true" ma:displayName="Original Release" ma:default="15" ma:internalName="OriginalRelease" ma:readOnly="false">
-      <xsd:simpleType>
-        <xsd:restriction base="dms:Choice">
-          <xsd:enumeration value="14"/>
-          <xsd:enumeration value="15"/>
-          <xsd:enumeration value="16"/>
-        </xsd:restriction>
-      </xsd:simpleType>
-    </xsd:element>
-    <xsd:element name="OriginalSourceMarket" ma:index="101" nillable="true" ma:displayName="Original Source Market Group" ma:default="" ma:internalName="OriginalSourceMarket" ma:readOnly="false">
-      <xsd:simpleType>
-        <xsd:restriction base="dms:Text"/>
-      </xsd:simpleType>
-    </xsd:element>
-    <xsd:element name="OutputCachingOn" ma:index="102" nillable="true" ma:displayName="Output Caching" ma:default="true" ma:hidden="true" ma:internalName="OutputCachingOn" ma:readOnly="false">
-      <xsd:simpleType>
-        <xsd:restriction base="dms:Boolean"/>
-      </xsd:simpleType>
-    </xsd:element>
-    <xsd:element name="ParentAssetId" ma:index="103" nillable="true" ma:displayName="Parent Asset Id" ma:default="" ma:internalName="ParentAssetId" ma:readOnly="false">
-      <xsd:simpleType>
-        <xsd:restriction base="dms:Text"/>
-      </xsd:simpleType>
-    </xsd:element>
-    <xsd:element name="PlannedPubDate" ma:index="104" nillable="true" ma:displayName="Planned Publish Date" ma:default="" ma:indexed="true" ma:internalName="PlannedPubDate" ma:readOnly="false">
-      <xsd:simpleType>
-        <xsd:restriction base="dms:DateTime"/>
-      </xsd:simpleType>
-    </xsd:element>
-    <xsd:element name="PolicheckWords" ma:index="105" nillable="true" ma:displayName="Policheck Words" ma:default="" ma:internalName="PolicheckWords" ma:readOnly="false">
-      <xsd:simpleType>
-        <xsd:restriction base="dms:Text"/>
-      </xsd:simpleType>
-    </xsd:element>
-    <xsd:element name="BusinessGroup" ma:index="106" nillable="true" ma:displayName="Product Division Owner" ma:default="" ma:internalName="BusinessGroup" ma:readOnly="false">
-      <xsd:simpleType>
-        <xsd:restriction base="dms:Unknown"/>
-      </xsd:simpleType>
-    </xsd:element>
-    <xsd:element name="UAProjectedTotalWords" ma:index="107" nillable="true" ma:displayName="Projected Word Count" ma:default="" ma:internalName="UAProjectedTotalWords" ma:readOnly="false">
-      <xsd:simpleType>
-        <xsd:restriction base="dms:Unknown"/>
-      </xsd:simpleType>
-    </xsd:element>
-    <xsd:element name="Provider" ma:index="108" nillable="true" ma:displayName="Provider" ma:default="" ma:internalName="Provider" ma:readOnly="false">
-      <xsd:simpleType>
-        <xsd:restriction base="dms:Unknown"/>
-      </xsd:simpleType>
-    </xsd:element>
-    <xsd:element name="Providers" ma:index="109" nillable="true" ma:displayName="Providers" ma:default="" ma:internalName="Providers">
-      <xsd:simpleType>
-        <xsd:restriction base="dms:Unknown"/>
-      </xsd:simpleType>
-    </xsd:element>
-    <xsd:element name="PublishStatusLookup" ma:index="110" nillable="true" ma:displayName="Publish Status" ma:default="" ma:list="{9E343742-310B-4684-A24C-1D137CB4B230}" ma:internalName="PublishStatusLookup" ma:readOnly="false" ma:showField="PublishStatus" ma:web="4873beb7-5857-4685-be1f-d57550cc96cc">
-      <xsd:complexType>
-        <xsd:complexContent>
-          <xsd:extension base="dms:MultiChoiceLookup">
-            <xsd:sequence>
-              <xsd:element name="Value" type="dms:Lookup" maxOccurs="unbounded" minOccurs="0" nillable="true"/>
-            </xsd:sequence>
-          </xsd:extension>
-        </xsd:complexContent>
-      </xsd:complexType>
-    </xsd:element>
-    <xsd:element name="PublishTargets" ma:index="111" nillable="true" ma:displayName="Publish Target" ma:default="OfficeOnlineVNext" ma:internalName="PublishTargets" ma:readOnly="false">
-      <xsd:simpleType>
-        <xsd:restriction base="dms:Unknown"/>
-      </xsd:simpleType>
-    </xsd:element>
-    <xsd:element name="RecommendationsModifier" ma:index="112" nillable="true" ma:displayName="Recommendations Modifier" ma:default="" ma:internalName="RecommendationsModifier" ma:readOnly="false">
-      <xsd:simpleType>
-        <xsd:restriction base="dms:Number"/>
-      </xsd:simpleType>
-    </xsd:element>
-    <xsd:element name="ArtSampleDocs" ma:index="113" nillable="true" ma:displayName="Sample Docs" ma:default="" ma:hidden="true" ma:internalName="ArtSampleDocs" ma:readOnly="false">
-      <xsd:simpleType>
-        <xsd:restriction base="dms:Text"/>
-      </xsd:simpleType>
-    </xsd:element>
-    <xsd:element name="ScenarioTagsTaxHTField0" ma:index="115" nillable="true" ma:taxonomy="true" ma:internalName="ScenarioTagsTaxHTField0" ma:taxonomyFieldName="ScenarioTags" ma:displayName="Scenarios" ma:readOnly="false" ma:default="" ma:fieldId="{93aef74d-6c78-4815-8310-51477dceeccc}" ma:taxonomyMulti="true" ma:sspId="8f79753a-75d3-41f5-8ca3-40b843941b4f" ma:termSetId="4b7d5f16-e2f2-4fc0-bab3-6e8b931e57d6" ma:anchorId="00000000-0000-0000-0000-000000000000" ma:open="false" ma:isKeyword="false">
-      <xsd:complexType>
-        <xsd:sequence>
-          <xsd:element ref="pc:Terms" minOccurs="0" maxOccurs="1"/>
-        </xsd:sequence>
-      </xsd:complexType>
-    </xsd:element>
-    <xsd:element name="ShowIn" ma:index="117" nillable="true" ma:displayName="Show In" ma:default="Show everywhere" ma:internalName="ShowIn" ma:readOnly="false">
-      <xsd:simpleType>
-        <xsd:restriction base="dms:Choice">
-          <xsd:enumeration value="Hide on web"/>
-          <xsd:enumeration value="On Web no search"/>
-          <xsd:enumeration value="Show everywhere"/>
-          <xsd:enumeration value="Special use only"/>
-        </xsd:restriction>
-      </xsd:simpleType>
-    </xsd:element>
-    <xsd:element name="SourceTitle" ma:index="118" nillable="true" ma:displayName="Source Title" ma:default="" ma:indexed="true" ma:internalName="SourceTitle" ma:readOnly="false">
-      <xsd:simpleType>
-        <xsd:restriction base="dms:Text"/>
-      </xsd:simpleType>
-    </xsd:element>
-    <xsd:element name="CSXSubmissionDate" ma:index="119" nillable="true" ma:displayName="Submission Date" ma:default="" ma:internalName="CSXSubmissionDate" ma:readOnly="false">
-      <xsd:simpleType>
-        <xsd:restriction base="dms:DateTime"/>
-      </xsd:simpleType>
-    </xsd:element>
-    <xsd:element name="SubmitterId" ma:index="120" nillable="true" ma:displayName="Submitter ID" ma:default="" ma:internalName="SubmitterId" ma:readOnly="false">
-      <xsd:simpleType>
-        <xsd:restriction base="dms:Text"/>
-      </xsd:simpleType>
-    </xsd:element>
-    <xsd:element name="TaxCatchAll" ma:index="121" nillable="true" ma:displayName="Taxonomy Catch All Column" ma:hidden="true" ma:list="{530f955b-6704-4601-bd83-f81d87f1e440}" ma:internalName="TaxCatchAll" ma:showField="CatchAllData" ma:web="4873beb7-5857-4685-be1f-d57550cc96cc">
-      <xsd:complexType>
-        <xsd:complexContent>
-          <xsd:extension base="dms:MultiChoiceLookup">
-            <xsd:sequence>
-              <xsd:element name="Value" type="dms:Lookup" maxOccurs="unbounded" minOccurs="0" nillable="true"/>
-            </xsd:sequence>
-          </xsd:extension>
-        </xsd:complexContent>
-      </xsd:complexType>
-    </xsd:element>
-    <xsd:element name="TaxCatchAllLabel" ma:index="122" nillable="true" ma:displayName="Taxonomy Catch All Column1" ma:hidden="true" ma:list="{530f955b-6704-4601-bd83-f81d87f1e440}" ma:internalName="TaxCatchAllLabel" ma:readOnly="true" ma:showField="CatchAllDataLabel" ma:web="4873beb7-5857-4685-be1f-d57550cc96cc">
-      <xsd:complexType>
-        <xsd:complexContent>
-          <xsd:extension base="dms:MultiChoiceLookup">
-            <xsd:sequence>
-              <xsd:element name="Value" type="dms:Lookup" maxOccurs="unbounded" minOccurs="0" nillable="true"/>
-            </xsd:sequence>
-          </xsd:extension>
-        </xsd:complexContent>
-      </xsd:complexType>
-    </xsd:element>
-    <xsd:element name="TemplateStatus" ma:index="123" nillable="true" ma:displayName="Template Status" ma:default="" ma:internalName="TemplateStatus">
-      <xsd:simpleType>
-        <xsd:restriction base="dms:Unknown"/>
-      </xsd:simpleType>
-    </xsd:element>
-    <xsd:element name="TemplateTemplateType" ma:index="124" nillable="true" ma:displayName="Template Type" ma:default="" ma:internalName="TemplateTemplateType">
-      <xsd:simpleType>
-        <xsd:restriction base="dms:Unknown"/>
-      </xsd:simpleType>
-    </xsd:element>
-    <xsd:element name="ThumbnailAssetId" ma:index="125" nillable="true" ma:displayName="Thumbnail Image Asset" ma:default="" ma:internalName="ThumbnailAssetId" ma:readOnly="false">
-      <xsd:simpleType>
-        <xsd:restriction base="dms:Text"/>
-      </xsd:simpleType>
-    </xsd:element>
-    <xsd:element name="TimesCloned" ma:index="126" nillable="true" ma:displayName="Times Cloned" ma:default="" ma:internalName="TimesCloned" ma:readOnly="false">
-      <xsd:simpleType>
-        <xsd:restriction base="dms:Number"/>
-      </xsd:simpleType>
-    </xsd:element>
-    <xsd:element name="TrustLevel" ma:index="128" nillable="true" ma:displayName="Trust Level" ma:default="1 Microsoft Managed Content" ma:internalName="TrustLevel" ma:readOnly="false">
-      <xsd:simpleType>
-        <xsd:restriction base="dms:Unknown"/>
-      </xsd:simpleType>
-    </xsd:element>
-    <xsd:element name="UALocComments" ma:index="129" nillable="true" ma:displayName="UA Loc Comments" ma:default="" ma:internalName="UALocComments" ma:readOnly="false">
-      <xsd:simpleType>
-        <xsd:restriction base="dms:Note"/>
-      </xsd:simpleType>
-    </xsd:element>
-    <xsd:element name="UALocRecommendation" ma:index="130" nillable="true" ma:displayName="UA Loc Recommendation" ma:default="Localize" ma:internalName="UALocRecommendation" ma:readOnly="false">
-      <xsd:simpleType>
-        <xsd:restriction base="dms:Choice">
-          <xsd:enumeration value="Localize"/>
-          <xsd:enumeration value="Never Localize"/>
-          <xsd:enumeration value="Priority Localize"/>
-        </xsd:restriction>
-      </xsd:simpleType>
-    </xsd:element>
-    <xsd:element name="UANotes" ma:index="131" nillable="true" ma:displayName="UA Notes" ma:default="" ma:internalName="UANotes" ma:readOnly="false">
-      <xsd:simpleType>
-        <xsd:restriction base="dms:Note"/>
-      </xsd:simpleType>
-    </xsd:element>
-    <xsd:element name="TPAppVersion" ma:index="132" nillable="true" ma:displayName="Version" ma:default="" ma:internalName="TPAppVersion">
-      <xsd:simpleType>
-        <xsd:restriction base="dms:Text"/>
-      </xsd:simpleType>
-    </xsd:element>
-    <xsd:element name="VoteCount" ma:index="133" nillable="true" ma:displayName="Vote Count" ma:default="" ma:internalName="VoteCount" ma:readOnly="false">
-      <xsd:simpleType>
-        <xsd:restriction base="dms:Unknown"/>
-      </xsd:simpleType>
-    </xsd:element>
-  </xsd:schema>
-  <xsd:schema xmlns="http://schemas.openxmlformats.org/package/2006/metadata/core-properties" xmlns:xsd="http://www.w3.org/2001/XMLSchema" xmlns:xsi="http://www.w3.org/2001/XMLSchema-instance" xmlns:dc="http://purl.org/dc/elements/1.1/" xmlns:dcterms="http://purl.org/dc/terms/" xmlns:odoc="http://schemas.microsoft.com/internal/obd" targetNamespace="http://schemas.openxmlformats.org/package/2006/metadata/core-properties" elementFormDefault="qualified" attributeFormDefault="unqualified" blockDefault="#all">
-    <xsd:import namespace="http://purl.org/dc/elements/1.1/" schemaLocation="http://dublincore.org/schemas/xmls/qdc/2003/04/02/dc.xsd"/>
-    <xsd:import namespace="http://purl.org/dc/terms/" schemaLocation="http://dublincore.org/schemas/xmls/qdc/2003/04/02/dcterms.xsd"/>
-    <xsd:element name="coreProperties" type="CT_coreProperties"/>
-    <xsd:complexType name="CT_coreProperties">
-      <xsd:all>
-        <xsd:element ref="dc:creator" minOccurs="0" maxOccurs="1"/>
-        <xsd:element ref="dcterms:created" minOccurs="0" maxOccurs="1"/>
-        <xsd:element ref="dc:identifier" minOccurs="0" maxOccurs="1"/>
-        <xsd:element name="contentType" minOccurs="0" maxOccurs="1" type="xsd:string" ma:index="22" ma:displayName="Content Type"/>
-        <xsd:element ref="dc:title" minOccurs="0" maxOccurs="1" ma:index="127" ma:displayName="Title"/>
-        <xsd:element ref="dc:subject" minOccurs="0" maxOccurs="1"/>
-        <xsd:element ref="dc:description" minOccurs="0" maxOccurs="1"/>
-        <xsd:element name="keywords" minOccurs="0" maxOccurs="1" type="xsd:string"/>
-        <xsd:element ref="dc:language" minOccurs="0" maxOccurs="1"/>
-        <xsd:element name="category" minOccurs="0" maxOccurs="1" type="xsd:string"/>
-        <xsd:element name="version" minOccurs="0" maxOccurs="1" type="xsd:string"/>
-        <xsd:element name="revision" minOccurs="0" maxOccurs="1" type="xsd:string">
-          <xsd:annotation>
-            <xsd:documentation>
-                        This value indicates the number of saves or revisions. The application is responsible for updating this value after each revision.
-                    </xsd:documentation>
-          </xsd:annotation>
-        </xsd:element>
-        <xsd:element name="lastModifiedBy" minOccurs="0" maxOccurs="1" type="xsd:string"/>
-        <xsd:element ref="dcterms:modified" minOccurs="0" maxOccurs="1"/>
-        <xsd:element name="contentStatus" minOccurs="0" maxOccurs="1" type="xsd:string"/>
-      </xsd:all>
-    </xsd:complexType>
-  </xsd:schema>
-  <xs:schema xmlns:pc="http://schemas.microsoft.com/office/infopath/2007/PartnerControls" xmlns:xs="http://www.w3.org/2001/XMLSchema" targetNamespace="http://schemas.microsoft.com/office/infopath/2007/PartnerControls" elementFormDefault="qualified" attributeFormDefault="unqualified">
-    <xs:element name="Person">
-      <xs:complexType>
-        <xs:sequence>
-          <xs:element ref="pc:DisplayName" minOccurs="0"/>
-          <xs:element ref="pc:AccountId" minOccurs="0"/>
-          <xs:element ref="pc:AccountType" minOccurs="0"/>
-        </xs:sequence>
-      </xs:complexType>
-    </xs:element>
-    <xs:element name="DisplayName" type="xs:string"/>
-    <xs:element name="AccountId" type="xs:string"/>
-    <xs:element name="AccountType" type="xs:string"/>
-    <xs:element name="BDCAssociatedEntity">
-      <xs:complexType>
-        <xs:sequence>
-          <xs:element ref="pc:BDCEntity" minOccurs="0" maxOccurs="unbounded"/>
-        </xs:sequence>
-        <xs:attribute ref="pc:EntityNamespace"/>
-        <xs:attribute ref="pc:EntityName"/>
-        <xs:attribute ref="pc:SystemInstanceName"/>
-        <xs:attribute ref="pc:AssociationName"/>
-      </xs:complexType>
-    </xs:element>
-    <xs:attribute name="EntityNamespace" type="xs:string"/>
-    <xs:attribute name="EntityName" type="xs:string"/>
-    <xs:attribute name="SystemInstanceName" type="xs:string"/>
-    <xs:attribute name="AssociationName" type="xs:string"/>
-    <xs:element name="BDCEntity">
-      <xs:complexType>
-        <xs:sequence>
-          <xs:element ref="pc:EntityDisplayName" minOccurs="0"/>
-          <xs:element ref="pc:EntityInstanceReference" minOccurs="0"/>
-          <xs:element ref="pc:EntityId1" minOccurs="0"/>
-          <xs:element ref="pc:EntityId2" minOccurs="0"/>
-          <xs:element ref="pc:EntityId3" minOccurs="0"/>
-          <xs:element ref="pc:EntityId4" minOccurs="0"/>
-          <xs:element ref="pc:EntityId5" minOccurs="0"/>
-        </xs:sequence>
-      </xs:complexType>
-    </xs:element>
-    <xs:element name="EntityDisplayName" type="xs:string"/>
-    <xs:element name="EntityInstanceReference" type="xs:string"/>
-    <xs:element name="EntityId1" type="xs:string"/>
-    <xs:element name="EntityId2" type="xs:string"/>
-    <xs:element name="EntityId3" type="xs:string"/>
-    <xs:element name="EntityId4" type="xs:string"/>
-    <xs:element name="EntityId5" type="xs:string"/>
-    <xs:element name="Terms">
-      <xs:complexType>
-        <xs:sequence>
-          <xs:element ref="pc:TermInfo" minOccurs="0" maxOccurs="unbounded"/>
-        </xs:sequence>
-      </xs:complexType>
-    </xs:element>
-    <xs:element name="TermInfo">
-      <xs:complexType>
-        <xs:sequence>
-          <xs:element ref="pc:TermName" minOccurs="0"/>
-          <xs:element ref="pc:TermId" minOccurs="0"/>
-        </xs:sequence>
-      </xs:complexType>
-    </xs:element>
-    <xs:element name="TermName" type="xs:string"/>
-    <xs:element name="TermId" type="xs:string"/>
-  </xs:schema>
-</ct:contentTypeSchema>
+<?mso-contentType ?>
+<FormTemplates xmlns="http://schemas.microsoft.com/sharepoint/v3/contenttype/forms">
+  <Display>DocumentLibraryForm</Display>
+  <Edit>AssetEditForm</Edit>
+  <New>DocumentLibraryForm</New>
+</FormTemplates>
 </file>
 
 <file path=customXml/item4.xml><?xml version="1.0" encoding="utf-8"?>
@@ -7468,30 +7594,6 @@
 </file>
 
 <file path=customXml/itemProps1.xml><?xml version="1.0" encoding="utf-8"?>
-<ds:datastoreItem xmlns:ds="http://schemas.openxmlformats.org/officeDocument/2006/customXml" ds:itemID="{C01C3C56-10DB-49F7-B061-44D8728D078A}">
-  <ds:schemaRefs>
-    <ds:schemaRef ds:uri="http://schemas.microsoft.com/sharepoint/v3/contenttype/forms"/>
-  </ds:schemaRefs>
-</ds:datastoreItem>
-</file>
-
-<file path=customXml/itemProps2.xml><?xml version="1.0" encoding="utf-8"?>
-<ds:datastoreItem xmlns:ds="http://schemas.openxmlformats.org/officeDocument/2006/customXml" ds:itemID="{7FBDB1CC-CEFB-4E46-8174-1F0AA0D30B24}">
-  <ds:schemaRefs>
-    <ds:schemaRef ds:uri="http://www.w3.org/XML/1998/namespace"/>
-    <ds:schemaRef ds:uri="http://purl.org/dc/dcmitype/"/>
-    <ds:schemaRef ds:uri="http://schemas.microsoft.com/office/2006/documentManagement/types"/>
-    <ds:schemaRef ds:uri="http://purl.org/dc/elements/1.1/"/>
-    <ds:schemaRef ds:uri="http://schemas.microsoft.com/office/2006/metadata/properties"/>
-    <ds:schemaRef ds:uri="http://schemas.microsoft.com/office/infopath/2007/PartnerControls"/>
-    <ds:schemaRef ds:uri="http://schemas.openxmlformats.org/package/2006/metadata/core-properties"/>
-    <ds:schemaRef ds:uri="4873beb7-5857-4685-be1f-d57550cc96cc"/>
-    <ds:schemaRef ds:uri="http://purl.org/dc/terms/"/>
-  </ds:schemaRefs>
-</ds:datastoreItem>
-</file>
-
-<file path=customXml/itemProps3.xml><?xml version="1.0" encoding="utf-8"?>
 <ds:datastoreItem xmlns:ds="http://schemas.openxmlformats.org/officeDocument/2006/customXml" ds:itemID="{4B3A7E92-E05A-4924-9E8A-9F6659E5855B}">
   <ds:schemaRefs>
     <ds:schemaRef ds:uri="http://schemas.microsoft.com/office/2006/metadata/contentType"/>
@@ -7509,8 +7611,26 @@
 </ds:datastoreItem>
 </file>
 
+<file path=customXml/itemProps2.xml><?xml version="1.0" encoding="utf-8"?>
+<ds:datastoreItem xmlns:ds="http://schemas.openxmlformats.org/officeDocument/2006/customXml" ds:itemID="{7FBDB1CC-CEFB-4E46-8174-1F0AA0D30B24}">
+  <ds:schemaRefs>
+    <ds:schemaRef ds:uri="http://schemas.microsoft.com/office/2006/metadata/properties"/>
+    <ds:schemaRef ds:uri="http://schemas.microsoft.com/office/infopath/2007/PartnerControls"/>
+    <ds:schemaRef ds:uri="4873beb7-5857-4685-be1f-d57550cc96cc"/>
+  </ds:schemaRefs>
+</ds:datastoreItem>
+</file>
+
+<file path=customXml/itemProps3.xml><?xml version="1.0" encoding="utf-8"?>
+<ds:datastoreItem xmlns:ds="http://schemas.openxmlformats.org/officeDocument/2006/customXml" ds:itemID="{C01C3C56-10DB-49F7-B061-44D8728D078A}">
+  <ds:schemaRefs>
+    <ds:schemaRef ds:uri="http://schemas.microsoft.com/sharepoint/v3/contenttype/forms"/>
+  </ds:schemaRefs>
+</ds:datastoreItem>
+</file>
+
 <file path=customXml/itemProps4.xml><?xml version="1.0" encoding="utf-8"?>
-<ds:datastoreItem xmlns:ds="http://schemas.openxmlformats.org/officeDocument/2006/customXml" ds:itemID="{3319AEB0-19B1-460F-B6F1-AA1C78FA61BC}">
+<ds:datastoreItem xmlns:ds="http://schemas.openxmlformats.org/officeDocument/2006/customXml" ds:itemID="{ACE84255-7B84-4F85-9B12-4CAC67538113}">
   <ds:schemaRefs>
     <ds:schemaRef ds:uri="http://schemas.openxmlformats.org/officeDocument/2006/bibliography"/>
   </ds:schemaRefs>

</xml_diff>